<commit_message>
Add parser for new specification and update template
</commit_message>
<xml_diff>
--- a/assets/template.docx
+++ b/assets/template.docx
@@ -121,35 +121,13 @@
         <w:rPr>
           <w:lang w:eastAsia="en-GB"/>
         </w:rPr>
-        <w:t xml:space="preserve">Version </w:t>
-      </w:r>
-      <w:proofErr w:type="gramStart"/>
-      <w:r>
-        <w:rPr>
-          <w:lang w:eastAsia="en-GB"/>
-        </w:rPr>
-        <w:t xml:space="preserve">{{ </w:t>
-      </w:r>
-      <w:proofErr w:type="spellStart"/>
-      <w:r>
-        <w:rPr>
-          <w:lang w:eastAsia="en-GB"/>
-        </w:rPr>
-        <w:t>git</w:t>
-      </w:r>
-      <w:proofErr w:type="gramEnd"/>
-      <w:r>
-        <w:rPr>
-          <w:lang w:eastAsia="en-GB"/>
-        </w:rPr>
-        <w:t>_version</w:t>
-      </w:r>
-      <w:proofErr w:type="spellEnd"/>
-      <w:r>
-        <w:rPr>
-          <w:lang w:eastAsia="en-GB"/>
-        </w:rPr>
-        <w:t xml:space="preserve"> </w:t>
+        <w:t xml:space="preserve">Version {{ </w:t>
+      </w:r>
+      <w:r>
+        <w:rPr>
+          <w:lang w:eastAsia="en-GB"/>
+        </w:rPr>
+        <w:t xml:space="preserve">git_version </w:t>
       </w:r>
       <w:r>
         <w:rPr>
@@ -193,35 +171,7 @@
         <w:rPr>
           <w:lang w:eastAsia="en-GB"/>
         </w:rPr>
-        <w:t xml:space="preserve">Generated on </w:t>
-      </w:r>
-      <w:proofErr w:type="gramStart"/>
-      <w:r>
-        <w:rPr>
-          <w:lang w:eastAsia="en-GB"/>
-        </w:rPr>
-        <w:t xml:space="preserve">{{ </w:t>
-      </w:r>
-      <w:proofErr w:type="spellStart"/>
-      <w:r>
-        <w:rPr>
-          <w:lang w:eastAsia="en-GB"/>
-        </w:rPr>
-        <w:t>generation</w:t>
-      </w:r>
-      <w:proofErr w:type="gramEnd"/>
-      <w:r>
-        <w:rPr>
-          <w:lang w:eastAsia="en-GB"/>
-        </w:rPr>
-        <w:t>_time</w:t>
-      </w:r>
-      <w:proofErr w:type="spellEnd"/>
-      <w:r>
-        <w:rPr>
-          <w:lang w:eastAsia="en-GB"/>
-        </w:rPr>
-        <w:t xml:space="preserve"> }}</w:t>
+        <w:t>Generated on {{ generation_time }}</w:t>
       </w:r>
     </w:p>
     <w:p>
@@ -279,15 +229,7 @@
     </w:p>
     <w:p>
       <w:r>
-        <w:t xml:space="preserve">The document outlines the data fields, </w:t>
-      </w:r>
-      <w:proofErr w:type="gramStart"/>
-      <w:r>
-        <w:t>types</w:t>
-      </w:r>
-      <w:proofErr w:type="gramEnd"/>
-      <w:r>
-        <w:t xml:space="preserve"> and descriptions for all required data collection during the lifetime of the Refugee Transition Outcome Fund. The description in each field outlines the context for the data field, the frequency and milestone at which it should be collected. </w:t>
+        <w:t xml:space="preserve">The document outlines the data fields, types and descriptions for all required data collection during the lifetime of the Refugee Transition Outcome Fund. The description in each field outlines the context for the data field, the frequency and milestone at which it should be collected. </w:t>
       </w:r>
     </w:p>
     <w:p/>
@@ -298,21 +240,8 @@
     </w:p>
     <w:p/>
     <w:p>
-      <w:proofErr w:type="gramStart"/>
-      <w:r>
-        <w:t xml:space="preserve">{{ </w:t>
-      </w:r>
-      <w:proofErr w:type="spellStart"/>
-      <w:r>
-        <w:t>milestones</w:t>
-      </w:r>
-      <w:proofErr w:type="gramEnd"/>
-      <w:r>
-        <w:t>_image</w:t>
-      </w:r>
-      <w:proofErr w:type="spellEnd"/>
-      <w:r>
-        <w:t xml:space="preserve"> }}</w:t>
+      <w:r>
+        <w:t>{{ milestones_image }}</w:t>
       </w:r>
     </w:p>
     <w:p>
@@ -749,7 +678,34 @@
     <w:p/>
     <w:p>
       <w:r>
-        <w:t xml:space="preserve">{% for </w:t>
+        <w:t xml:space="preserve">Records are the top-level entities of the RTOF data specification and correspond to tables in relational databases. </w:t>
+      </w:r>
+    </w:p>
+    <w:p/>
+    <w:p>
+      <w:r>
+        <w:t>Records capture information about a specific step in the programme flow and contains essential information for the outcome</w:t>
+      </w:r>
+      <w:r>
+        <w:t>s</w:t>
+      </w:r>
+      <w:r>
+        <w:t xml:space="preserve"> validation and payment metrics.</w:t>
+      </w:r>
+      <w:r>
+        <w:br w:type="page"/>
+      </w:r>
+    </w:p>
+    <w:p>
+      <w:r>
+        <w:lastRenderedPageBreak/>
+        <w:t>{%</w:t>
+      </w:r>
+      <w:r>
+        <w:t xml:space="preserve"> </w:t>
+      </w:r>
+      <w:r>
+        <w:t xml:space="preserve">for </w:t>
       </w:r>
       <w:r>
         <w:t>record</w:t>
@@ -757,58 +713,24 @@
       <w:r>
         <w:t xml:space="preserve"> in </w:t>
       </w:r>
-      <w:proofErr w:type="spellStart"/>
       <w:r>
         <w:t>record_list</w:t>
       </w:r>
-      <w:proofErr w:type="spellEnd"/>
       <w:r>
         <w:t xml:space="preserve"> %}</w:t>
       </w:r>
     </w:p>
     <w:p>
       <w:pPr>
-        <w:tabs>
-          <w:tab w:val="left" w:pos="916"/>
-          <w:tab w:val="left" w:pos="1832"/>
-          <w:tab w:val="left" w:pos="2748"/>
-          <w:tab w:val="left" w:pos="3664"/>
-          <w:tab w:val="left" w:pos="4580"/>
-          <w:tab w:val="left" w:pos="5496"/>
-          <w:tab w:val="left" w:pos="6412"/>
-          <w:tab w:val="left" w:pos="7328"/>
-          <w:tab w:val="left" w:pos="8244"/>
-          <w:tab w:val="left" w:pos="9160"/>
-          <w:tab w:val="left" w:pos="10076"/>
-          <w:tab w:val="left" w:pos="10992"/>
-          <w:tab w:val="left" w:pos="11908"/>
-          <w:tab w:val="left" w:pos="12824"/>
-          <w:tab w:val="left" w:pos="13740"/>
-          <w:tab w:val="left" w:pos="14656"/>
-        </w:tabs>
-      </w:pPr>
-    </w:p>
-    <w:p>
-      <w:pPr>
         <w:pStyle w:val="Heading2"/>
       </w:pPr>
       <w:bookmarkStart w:id="7" w:name="_Toc78278757"/>
-      <w:proofErr w:type="gramStart"/>
-      <w:r>
-        <w:t xml:space="preserve">{{ </w:t>
-      </w:r>
-      <w:proofErr w:type="spellStart"/>
-      <w:r>
-        <w:t>record</w:t>
-      </w:r>
-      <w:proofErr w:type="gramEnd"/>
-      <w:r>
-        <w:t>.</w:t>
-      </w:r>
-      <w:r>
-        <w:t>Table</w:t>
-      </w:r>
-      <w:proofErr w:type="spellEnd"/>
+      <w:r>
+        <w:t>{{ record.</w:t>
+      </w:r>
+      <w:r>
+        <w:t>id</w:t>
+      </w:r>
       <w:r>
         <w:t xml:space="preserve"> </w:t>
       </w:r>
@@ -825,27 +747,14 @@
     </w:p>
     <w:p/>
     <w:p>
-      <w:proofErr w:type="gramStart"/>
-      <w:r>
-        <w:t xml:space="preserve">{{ </w:t>
-      </w:r>
-      <w:proofErr w:type="spellStart"/>
-      <w:r>
-        <w:t>record</w:t>
-      </w:r>
-      <w:proofErr w:type="gramEnd"/>
-      <w:r>
-        <w:t>.</w:t>
-      </w:r>
-      <w:r>
-        <w:t>D</w:t>
-      </w:r>
-      <w:r>
-        <w:t>escription</w:t>
-      </w:r>
-      <w:proofErr w:type="spellEnd"/>
-      <w:r>
-        <w:t xml:space="preserve"> }}</w:t>
+      <w:r>
+        <w:t>{{ record.</w:t>
+      </w:r>
+      <w:r>
+        <w:t>d</w:t>
+      </w:r>
+      <w:r>
+        <w:t>escription }}</w:t>
       </w:r>
     </w:p>
     <w:p/>
@@ -859,7 +768,7 @@
     </w:p>
     <w:tbl>
       <w:tblPr>
-        <w:tblStyle w:val="TableGrid"/>
+        <w:tblStyle w:val="GridTable4-Accent1"/>
         <w:tblW w:w="0" w:type="auto"/>
         <w:tblLook w:val="04A0" w:firstRow="1" w:lastRow="0" w:firstColumn="1" w:lastColumn="0" w:noHBand="0" w:noVBand="1"/>
       </w:tblPr>
@@ -869,8 +778,12 @@
         <w:gridCol w:w="3006"/>
       </w:tblGrid>
       <w:tr>
+        <w:trPr>
+          <w:cnfStyle w:val="100000000000" w:firstRow="1" w:lastRow="0" w:firstColumn="0" w:lastColumn="0" w:oddVBand="0" w:evenVBand="0" w:oddHBand="0" w:evenHBand="0" w:firstRowFirstColumn="0" w:firstRowLastColumn="0" w:lastRowFirstColumn="0" w:lastRowLastColumn="0"/>
+        </w:trPr>
         <w:tc>
           <w:tcPr>
+            <w:cnfStyle w:val="001000000000" w:firstRow="0" w:lastRow="0" w:firstColumn="1" w:lastColumn="0" w:oddVBand="0" w:evenVBand="0" w:oddHBand="0" w:evenHBand="0" w:firstRowFirstColumn="0" w:firstRowLastColumn="0" w:lastRowFirstColumn="0" w:lastRowLastColumn="0"/>
             <w:tcW w:w="3005" w:type="dxa"/>
           </w:tcPr>
           <w:p>
@@ -884,6 +797,9 @@
             <w:tcW w:w="3005" w:type="dxa"/>
           </w:tcPr>
           <w:p>
+            <w:pPr>
+              <w:cnfStyle w:val="100000000000" w:firstRow="1" w:lastRow="0" w:firstColumn="0" w:lastColumn="0" w:oddVBand="0" w:evenVBand="0" w:oddHBand="0" w:evenHBand="0" w:firstRowFirstColumn="0" w:firstRowLastColumn="0" w:lastRowFirstColumn="0" w:lastRowLastColumn="0"/>
+            </w:pPr>
             <w:r>
               <w:t>Name</w:t>
             </w:r>
@@ -894,8 +810,49 @@
             <w:tcW w:w="3006" w:type="dxa"/>
           </w:tcPr>
           <w:p>
+            <w:pPr>
+              <w:cnfStyle w:val="100000000000" w:firstRow="1" w:lastRow="0" w:firstColumn="0" w:lastColumn="0" w:oddVBand="0" w:evenVBand="0" w:oddHBand="0" w:evenHBand="0" w:firstRowFirstColumn="0" w:firstRowLastColumn="0" w:lastRowFirstColumn="0" w:lastRowLastColumn="0"/>
+            </w:pPr>
             <w:r>
               <w:t>Type</w:t>
+            </w:r>
+          </w:p>
+        </w:tc>
+      </w:tr>
+      <w:tr>
+        <w:trPr>
+          <w:cnfStyle w:val="000000100000" w:firstRow="0" w:lastRow="0" w:firstColumn="0" w:lastColumn="0" w:oddVBand="0" w:evenVBand="0" w:oddHBand="1" w:evenHBand="0" w:firstRowFirstColumn="0" w:firstRowLastColumn="0" w:lastRowFirstColumn="0" w:lastRowLastColumn="0"/>
+        </w:trPr>
+        <w:tc>
+          <w:tcPr>
+            <w:cnfStyle w:val="001000000000" w:firstRow="0" w:lastRow="0" w:firstColumn="1" w:lastColumn="0" w:oddVBand="0" w:evenVBand="0" w:oddHBand="0" w:evenHBand="0" w:firstRowFirstColumn="0" w:firstRowLastColumn="0" w:lastRowFirstColumn="0" w:lastRowLastColumn="0"/>
+            <w:tcW w:w="9016" w:type="dxa"/>
+            <w:gridSpan w:val="3"/>
+          </w:tcPr>
+          <w:p>
+            <w:r>
+              <w:t>{%</w:t>
+            </w:r>
+            <w:r>
+              <w:t>tr</w:t>
+            </w:r>
+            <w:r>
+              <w:t xml:space="preserve"> </w:t>
+            </w:r>
+            <w:r>
+              <w:t xml:space="preserve">for </w:t>
+            </w:r>
+            <w:r>
+              <w:t>field</w:t>
+            </w:r>
+            <w:r>
+              <w:t xml:space="preserve"> in </w:t>
+            </w:r>
+            <w:r>
+              <w:t>record.fields</w:t>
+            </w:r>
+            <w:r>
+              <w:t xml:space="preserve"> %}</w:t>
             </w:r>
           </w:p>
         </w:tc>
@@ -903,60 +860,18 @@
       <w:tr>
         <w:tc>
           <w:tcPr>
-            <w:tcW w:w="9016" w:type="dxa"/>
-            <w:gridSpan w:val="3"/>
-          </w:tcPr>
-          <w:p>
-            <w:r>
-              <w:t>{%</w:t>
-            </w:r>
-            <w:r>
-              <w:t>tr</w:t>
-            </w:r>
-            <w:r>
-              <w:t xml:space="preserve"> </w:t>
-            </w:r>
-            <w:r>
-              <w:t xml:space="preserve">for </w:t>
-            </w:r>
-            <w:r>
-              <w:t>field</w:t>
-            </w:r>
-            <w:r>
-              <w:t xml:space="preserve"> in </w:t>
-            </w:r>
-            <w:proofErr w:type="spellStart"/>
-            <w:proofErr w:type="gramStart"/>
-            <w:r>
-              <w:t>record.fields</w:t>
-            </w:r>
-            <w:proofErr w:type="spellEnd"/>
-            <w:proofErr w:type="gramEnd"/>
-            <w:r>
-              <w:t xml:space="preserve"> %}</w:t>
-            </w:r>
-          </w:p>
-        </w:tc>
-      </w:tr>
-      <w:tr>
-        <w:tc>
-          <w:tcPr>
+            <w:cnfStyle w:val="001000000000" w:firstRow="0" w:lastRow="0" w:firstColumn="1" w:lastColumn="0" w:oddVBand="0" w:evenVBand="0" w:oddHBand="0" w:evenHBand="0" w:firstRowFirstColumn="0" w:firstRowLastColumn="0" w:lastRowFirstColumn="0" w:lastRowLastColumn="0"/>
             <w:tcW w:w="3005" w:type="dxa"/>
           </w:tcPr>
           <w:p>
-            <w:proofErr w:type="gramStart"/>
-            <w:r>
-              <w:t>{{ field</w:t>
-            </w:r>
-            <w:r>
-              <w:t>.ID</w:t>
-            </w:r>
-            <w:proofErr w:type="gramEnd"/>
-            <w:r>
-              <w:t xml:space="preserve"> </w:t>
-            </w:r>
-            <w:r>
-              <w:t>}}</w:t>
+            <w:r>
+              <w:t>{{ field.</w:t>
+            </w:r>
+            <w:r>
+              <w:t>id</w:t>
+            </w:r>
+            <w:r>
+              <w:t xml:space="preserve"> }}</w:t>
             </w:r>
           </w:p>
         </w:tc>
@@ -965,22 +880,18 @@
             <w:tcW w:w="3005" w:type="dxa"/>
           </w:tcPr>
           <w:p>
-            <w:proofErr w:type="gramStart"/>
-            <w:r>
-              <w:t xml:space="preserve">{{ </w:t>
-            </w:r>
-            <w:proofErr w:type="spellStart"/>
-            <w:r>
-              <w:t>field</w:t>
-            </w:r>
-            <w:proofErr w:type="gramEnd"/>
-            <w:r>
-              <w:t>.</w:t>
-            </w:r>
-            <w:r>
-              <w:t>Name</w:t>
-            </w:r>
-            <w:proofErr w:type="spellEnd"/>
+            <w:pPr>
+              <w:cnfStyle w:val="000000000000" w:firstRow="0" w:lastRow="0" w:firstColumn="0" w:lastColumn="0" w:oddVBand="0" w:evenVBand="0" w:oddHBand="0" w:evenHBand="0" w:firstRowFirstColumn="0" w:firstRowLastColumn="0" w:lastRowFirstColumn="0" w:lastRowLastColumn="0"/>
+            </w:pPr>
+            <w:r>
+              <w:t>{{ field.</w:t>
+            </w:r>
+            <w:r>
+              <w:t>n</w:t>
+            </w:r>
+            <w:r>
+              <w:t>ame</w:t>
+            </w:r>
             <w:r>
               <w:t xml:space="preserve"> }}</w:t>
             </w:r>
@@ -991,22 +902,18 @@
             <w:tcW w:w="3006" w:type="dxa"/>
           </w:tcPr>
           <w:p>
-            <w:proofErr w:type="gramStart"/>
-            <w:r>
-              <w:t xml:space="preserve">{{ </w:t>
-            </w:r>
-            <w:proofErr w:type="spellStart"/>
-            <w:r>
-              <w:t>field</w:t>
-            </w:r>
-            <w:proofErr w:type="gramEnd"/>
-            <w:r>
-              <w:t>.</w:t>
-            </w:r>
-            <w:r>
-              <w:t>Type</w:t>
-            </w:r>
-            <w:proofErr w:type="spellEnd"/>
+            <w:pPr>
+              <w:cnfStyle w:val="000000000000" w:firstRow="0" w:lastRow="0" w:firstColumn="0" w:lastColumn="0" w:oddVBand="0" w:evenVBand="0" w:oddHBand="0" w:evenHBand="0" w:firstRowFirstColumn="0" w:firstRowLastColumn="0" w:lastRowFirstColumn="0" w:lastRowLastColumn="0"/>
+            </w:pPr>
+            <w:r>
+              <w:t>{{ field.</w:t>
+            </w:r>
+            <w:r>
+              <w:t>t</w:t>
+            </w:r>
+            <w:r>
+              <w:t>ype</w:t>
+            </w:r>
             <w:r>
               <w:t xml:space="preserve"> }}</w:t>
             </w:r>
@@ -1014,22 +921,18 @@
         </w:tc>
       </w:tr>
       <w:tr>
+        <w:trPr>
+          <w:cnfStyle w:val="000000100000" w:firstRow="0" w:lastRow="0" w:firstColumn="0" w:lastColumn="0" w:oddVBand="0" w:evenVBand="0" w:oddHBand="1" w:evenHBand="0" w:firstRowFirstColumn="0" w:firstRowLastColumn="0" w:lastRowFirstColumn="0" w:lastRowLastColumn="0"/>
+        </w:trPr>
         <w:tc>
           <w:tcPr>
+            <w:cnfStyle w:val="001000000000" w:firstRow="0" w:lastRow="0" w:firstColumn="1" w:lastColumn="0" w:oddVBand="0" w:evenVBand="0" w:oddHBand="0" w:evenHBand="0" w:firstRowFirstColumn="0" w:firstRowLastColumn="0" w:lastRowFirstColumn="0" w:lastRowLastColumn="0"/>
             <w:tcW w:w="9016" w:type="dxa"/>
             <w:gridSpan w:val="3"/>
           </w:tcPr>
           <w:p>
             <w:r>
-              <w:t xml:space="preserve">{%tr </w:t>
-            </w:r>
-            <w:proofErr w:type="spellStart"/>
-            <w:r>
-              <w:t>endfor</w:t>
-            </w:r>
-            <w:proofErr w:type="spellEnd"/>
-            <w:r>
-              <w:t xml:space="preserve"> %}</w:t>
+              <w:t>{%tr endfor %}</w:t>
             </w:r>
           </w:p>
         </w:tc>
@@ -1038,15 +941,13 @@
     <w:p/>
     <w:p>
       <w:r>
-        <w:t xml:space="preserve">{% </w:t>
-      </w:r>
-      <w:proofErr w:type="spellStart"/>
-      <w:r>
-        <w:t>endfor</w:t>
-      </w:r>
-      <w:proofErr w:type="spellEnd"/>
-      <w:r>
-        <w:t xml:space="preserve"> %}</w:t>
+        <w:br w:type="page"/>
+      </w:r>
+    </w:p>
+    <w:p>
+      <w:r>
+        <w:lastRenderedPageBreak/>
+        <w:t>{% endfor %}</w:t>
       </w:r>
     </w:p>
     <w:p/>
@@ -1075,7 +976,25 @@
     <w:p/>
     <w:p>
       <w:r>
-        <w:t xml:space="preserve">{% for </w:t>
+        <w:t>The following pages contain a detailed description of all the fields in the data model.</w:t>
+      </w:r>
+    </w:p>
+    <w:p/>
+    <w:p>
+      <w:r>
+        <w:br w:type="page"/>
+      </w:r>
+    </w:p>
+    <w:p>
+      <w:r>
+        <w:lastRenderedPageBreak/>
+        <w:t>{%</w:t>
+      </w:r>
+      <w:r>
+        <w:t xml:space="preserve"> </w:t>
+      </w:r>
+      <w:r>
+        <w:t xml:space="preserve">for </w:t>
       </w:r>
       <w:r>
         <w:t>field</w:t>
@@ -1083,14 +1002,9 @@
       <w:r>
         <w:t xml:space="preserve"> in </w:t>
       </w:r>
-      <w:proofErr w:type="spellStart"/>
-      <w:r>
-        <w:t>field_</w:t>
-      </w:r>
-      <w:r>
-        <w:t>list</w:t>
-      </w:r>
-      <w:proofErr w:type="spellEnd"/>
+      <w:r>
+        <w:t>field_list</w:t>
+      </w:r>
       <w:r>
         <w:t xml:space="preserve"> %}</w:t>
       </w:r>
@@ -1104,65 +1018,61 @@
         </w:rPr>
       </w:pPr>
       <w:bookmarkStart w:id="9" w:name="_Toc78278759"/>
-      <w:proofErr w:type="gramStart"/>
       <w:r>
         <w:rPr>
           <w:rFonts w:eastAsia="Times New Roman"/>
           <w:lang w:eastAsia="en-GB"/>
         </w:rPr>
-        <w:t xml:space="preserve">{{ </w:t>
-      </w:r>
-      <w:proofErr w:type="spellStart"/>
+        <w:t>{{ field.</w:t>
+      </w:r>
       <w:r>
         <w:rPr>
           <w:rFonts w:eastAsia="Times New Roman"/>
           <w:lang w:eastAsia="en-GB"/>
         </w:rPr>
-        <w:t>field</w:t>
-      </w:r>
-      <w:proofErr w:type="gramEnd"/>
+        <w:t>record.id</w:t>
+      </w:r>
       <w:r>
         <w:rPr>
           <w:rFonts w:eastAsia="Times New Roman"/>
           <w:lang w:eastAsia="en-GB"/>
         </w:rPr>
-        <w:t>.Table</w:t>
-      </w:r>
-      <w:proofErr w:type="spellEnd"/>
+        <w:t xml:space="preserve"> | upper }}</w:t>
+      </w:r>
       <w:r>
         <w:rPr>
           <w:rFonts w:eastAsia="Times New Roman"/>
           <w:lang w:eastAsia="en-GB"/>
         </w:rPr>
-        <w:t xml:space="preserve"> | upper }}</w:t>
+        <w:t>.</w:t>
       </w:r>
       <w:r>
         <w:rPr>
           <w:rFonts w:eastAsia="Times New Roman"/>
           <w:lang w:eastAsia="en-GB"/>
         </w:rPr>
-        <w:t>.</w:t>
+        <w:t>{{ field.</w:t>
       </w:r>
       <w:r>
         <w:rPr>
           <w:rFonts w:eastAsia="Times New Roman"/>
           <w:lang w:eastAsia="en-GB"/>
         </w:rPr>
-        <w:t xml:space="preserve">{{ field.ID </w:t>
+        <w:t>id</w:t>
       </w:r>
       <w:r>
         <w:rPr>
           <w:rFonts w:eastAsia="Times New Roman"/>
           <w:lang w:eastAsia="en-GB"/>
         </w:rPr>
-        <w:t>| upper</w:t>
+        <w:t xml:space="preserve"> </w:t>
       </w:r>
       <w:r>
         <w:rPr>
           <w:rFonts w:eastAsia="Times New Roman"/>
           <w:lang w:eastAsia="en-GB"/>
         </w:rPr>
-        <w:t xml:space="preserve"> </w:t>
+        <w:t xml:space="preserve">| upper </w:t>
       </w:r>
       <w:r>
         <w:rPr>
@@ -1176,23 +1086,21 @@
           <w:rFonts w:eastAsia="Times New Roman"/>
           <w:lang w:eastAsia="en-GB"/>
         </w:rPr>
-        <w:t xml:space="preserve">: {{ </w:t>
-      </w:r>
-      <w:proofErr w:type="spellStart"/>
+        <w:t>: {{ field.</w:t>
+      </w:r>
       <w:r>
         <w:rPr>
           <w:rFonts w:eastAsia="Times New Roman"/>
           <w:lang w:eastAsia="en-GB"/>
         </w:rPr>
-        <w:t>field.Name</w:t>
-      </w:r>
-      <w:proofErr w:type="spellEnd"/>
+        <w:t>n</w:t>
+      </w:r>
       <w:r>
         <w:rPr>
           <w:rFonts w:eastAsia="Times New Roman"/>
           <w:lang w:eastAsia="en-GB"/>
         </w:rPr>
-        <w:t xml:space="preserve"> }}</w:t>
+        <w:t>ame }}</w:t>
       </w:r>
       <w:bookmarkEnd w:id="9"/>
     </w:p>
@@ -1211,37 +1119,26 @@
           <w:lang w:eastAsia="en-GB"/>
         </w:rPr>
       </w:pPr>
-      <w:proofErr w:type="gramStart"/>
       <w:r>
         <w:rPr>
           <w:rFonts w:ascii="Times New Roman" w:eastAsia="Times New Roman" w:hAnsi="Times New Roman" w:cs="Times New Roman"/>
           <w:lang w:eastAsia="en-GB"/>
         </w:rPr>
-        <w:t xml:space="preserve">{{ </w:t>
-      </w:r>
-      <w:proofErr w:type="spellStart"/>
+        <w:t>{{ field.</w:t>
+      </w:r>
       <w:r>
         <w:rPr>
           <w:rFonts w:ascii="Times New Roman" w:eastAsia="Times New Roman" w:hAnsi="Times New Roman" w:cs="Times New Roman"/>
           <w:lang w:eastAsia="en-GB"/>
         </w:rPr>
-        <w:t>field</w:t>
-      </w:r>
-      <w:proofErr w:type="gramEnd"/>
+        <w:t>d</w:t>
+      </w:r>
       <w:r>
         <w:rPr>
           <w:rFonts w:ascii="Times New Roman" w:eastAsia="Times New Roman" w:hAnsi="Times New Roman" w:cs="Times New Roman"/>
           <w:lang w:eastAsia="en-GB"/>
         </w:rPr>
-        <w:t>.Description</w:t>
-      </w:r>
-      <w:proofErr w:type="spellEnd"/>
-      <w:r>
-        <w:rPr>
-          <w:rFonts w:ascii="Times New Roman" w:eastAsia="Times New Roman" w:hAnsi="Times New Roman" w:cs="Times New Roman"/>
-          <w:lang w:eastAsia="en-GB"/>
-        </w:rPr>
-        <w:t xml:space="preserve"> }}</w:t>
+        <w:t>escription }}</w:t>
       </w:r>
     </w:p>
     <w:p>
@@ -1254,33 +1151,35 @@
     </w:p>
     <w:tbl>
       <w:tblPr>
-        <w:tblStyle w:val="TableGrid"/>
+        <w:tblStyle w:val="GridTable5Dark-Accent1"/>
         <w:tblW w:w="0" w:type="auto"/>
-        <w:tblLook w:val="04A0" w:firstRow="1" w:lastRow="0" w:firstColumn="1" w:lastColumn="0" w:noHBand="0" w:noVBand="1"/>
+        <w:tblLook w:val="0480" w:firstRow="0" w:lastRow="0" w:firstColumn="1" w:lastColumn="0" w:noHBand="0" w:noVBand="1"/>
       </w:tblPr>
       <w:tblGrid>
         <w:gridCol w:w="1555"/>
         <w:gridCol w:w="7461"/>
       </w:tblGrid>
       <w:tr>
+        <w:trPr>
+          <w:cnfStyle w:val="000000100000" w:firstRow="0" w:lastRow="0" w:firstColumn="0" w:lastColumn="0" w:oddVBand="0" w:evenVBand="0" w:oddHBand="1" w:evenHBand="0" w:firstRowFirstColumn="0" w:firstRowLastColumn="0" w:lastRowFirstColumn="0" w:lastRowLastColumn="0"/>
+        </w:trPr>
         <w:tc>
           <w:tcPr>
+            <w:cnfStyle w:val="001000000000" w:firstRow="0" w:lastRow="0" w:firstColumn="1" w:lastColumn="0" w:oddVBand="0" w:evenVBand="0" w:oddHBand="0" w:evenHBand="0" w:firstRowFirstColumn="0" w:firstRowLastColumn="0" w:lastRowFirstColumn="0" w:lastRowLastColumn="0"/>
             <w:tcW w:w="1555" w:type="dxa"/>
           </w:tcPr>
           <w:p>
             <w:pPr>
               <w:rPr>
                 <w:rFonts w:ascii="Times New Roman" w:eastAsia="Times New Roman" w:hAnsi="Times New Roman" w:cs="Times New Roman"/>
-                <w:b/>
-                <w:bCs/>
+                <w:b w:val="0"/>
+                <w:bCs w:val="0"/>
                 <w:lang w:eastAsia="en-GB"/>
               </w:rPr>
             </w:pPr>
             <w:r>
               <w:rPr>
                 <w:rFonts w:ascii="Times New Roman" w:eastAsia="Times New Roman" w:hAnsi="Times New Roman" w:cs="Times New Roman"/>
-                <w:b/>
-                <w:bCs/>
                 <w:lang w:eastAsia="en-GB"/>
               </w:rPr>
               <w:t>Type</w:t>
@@ -1293,42 +1192,32 @@
           </w:tcPr>
           <w:p>
             <w:pPr>
+              <w:cnfStyle w:val="000000100000" w:firstRow="0" w:lastRow="0" w:firstColumn="0" w:lastColumn="0" w:oddVBand="0" w:evenVBand="0" w:oddHBand="1" w:evenHBand="0" w:firstRowFirstColumn="0" w:firstRowLastColumn="0" w:lastRowFirstColumn="0" w:lastRowLastColumn="0"/>
               <w:rPr>
                 <w:rFonts w:ascii="Times New Roman" w:eastAsia="Times New Roman" w:hAnsi="Times New Roman" w:cs="Times New Roman"/>
                 <w:lang w:eastAsia="en-GB"/>
               </w:rPr>
             </w:pPr>
-            <w:proofErr w:type="gramStart"/>
             <w:r>
               <w:rPr>
                 <w:rFonts w:ascii="Times New Roman" w:eastAsia="Times New Roman" w:hAnsi="Times New Roman" w:cs="Times New Roman"/>
                 <w:lang w:eastAsia="en-GB"/>
               </w:rPr>
-              <w:t xml:space="preserve">{{ </w:t>
-            </w:r>
-            <w:proofErr w:type="spellStart"/>
+              <w:t>{{ field.</w:t>
+            </w:r>
             <w:r>
               <w:rPr>
                 <w:rFonts w:ascii="Times New Roman" w:eastAsia="Times New Roman" w:hAnsi="Times New Roman" w:cs="Times New Roman"/>
                 <w:lang w:eastAsia="en-GB"/>
               </w:rPr>
-              <w:t>field</w:t>
-            </w:r>
-            <w:proofErr w:type="gramEnd"/>
+              <w:t>t</w:t>
+            </w:r>
             <w:r>
               <w:rPr>
                 <w:rFonts w:ascii="Times New Roman" w:eastAsia="Times New Roman" w:hAnsi="Times New Roman" w:cs="Times New Roman"/>
                 <w:lang w:eastAsia="en-GB"/>
               </w:rPr>
-              <w:t>.Type</w:t>
-            </w:r>
-            <w:proofErr w:type="spellEnd"/>
-            <w:r>
-              <w:rPr>
-                <w:rFonts w:ascii="Times New Roman" w:eastAsia="Times New Roman" w:hAnsi="Times New Roman" w:cs="Times New Roman"/>
-                <w:lang w:eastAsia="en-GB"/>
-              </w:rPr>
-              <w:t xml:space="preserve"> }}</w:t>
+              <w:t>ype }}</w:t>
             </w:r>
           </w:p>
         </w:tc>
@@ -1336,22 +1225,21 @@
       <w:tr>
         <w:tc>
           <w:tcPr>
+            <w:cnfStyle w:val="001000000000" w:firstRow="0" w:lastRow="0" w:firstColumn="1" w:lastColumn="0" w:oddVBand="0" w:evenVBand="0" w:oddHBand="0" w:evenHBand="0" w:firstRowFirstColumn="0" w:firstRowLastColumn="0" w:lastRowFirstColumn="0" w:lastRowLastColumn="0"/>
             <w:tcW w:w="1555" w:type="dxa"/>
           </w:tcPr>
           <w:p>
             <w:pPr>
               <w:rPr>
                 <w:rFonts w:ascii="Times New Roman" w:eastAsia="Times New Roman" w:hAnsi="Times New Roman" w:cs="Times New Roman"/>
-                <w:b/>
-                <w:bCs/>
+                <w:b w:val="0"/>
+                <w:bCs w:val="0"/>
                 <w:lang w:eastAsia="en-GB"/>
               </w:rPr>
             </w:pPr>
             <w:r>
               <w:rPr>
                 <w:rFonts w:ascii="Times New Roman" w:eastAsia="Times New Roman" w:hAnsi="Times New Roman" w:cs="Times New Roman"/>
-                <w:b/>
-                <w:bCs/>
                 <w:lang w:eastAsia="en-GB"/>
               </w:rPr>
               <w:t>Required</w:t>
@@ -1364,42 +1252,32 @@
           </w:tcPr>
           <w:p>
             <w:pPr>
+              <w:cnfStyle w:val="000000000000" w:firstRow="0" w:lastRow="0" w:firstColumn="0" w:lastColumn="0" w:oddVBand="0" w:evenVBand="0" w:oddHBand="0" w:evenHBand="0" w:firstRowFirstColumn="0" w:firstRowLastColumn="0" w:lastRowFirstColumn="0" w:lastRowLastColumn="0"/>
               <w:rPr>
                 <w:rFonts w:ascii="Times New Roman" w:eastAsia="Times New Roman" w:hAnsi="Times New Roman" w:cs="Times New Roman"/>
                 <w:lang w:eastAsia="en-GB"/>
               </w:rPr>
             </w:pPr>
-            <w:proofErr w:type="gramStart"/>
             <w:r>
               <w:rPr>
                 <w:rFonts w:ascii="Times New Roman" w:eastAsia="Times New Roman" w:hAnsi="Times New Roman" w:cs="Times New Roman"/>
                 <w:lang w:eastAsia="en-GB"/>
               </w:rPr>
-              <w:t xml:space="preserve">{{ </w:t>
-            </w:r>
-            <w:proofErr w:type="spellStart"/>
+              <w:t>{{ field.</w:t>
+            </w:r>
             <w:r>
               <w:rPr>
                 <w:rFonts w:ascii="Times New Roman" w:eastAsia="Times New Roman" w:hAnsi="Times New Roman" w:cs="Times New Roman"/>
                 <w:lang w:eastAsia="en-GB"/>
               </w:rPr>
-              <w:t>field</w:t>
-            </w:r>
-            <w:proofErr w:type="gramEnd"/>
+              <w:t>r</w:t>
+            </w:r>
             <w:r>
               <w:rPr>
                 <w:rFonts w:ascii="Times New Roman" w:eastAsia="Times New Roman" w:hAnsi="Times New Roman" w:cs="Times New Roman"/>
                 <w:lang w:eastAsia="en-GB"/>
               </w:rPr>
-              <w:t>.Required</w:t>
-            </w:r>
-            <w:proofErr w:type="spellEnd"/>
-            <w:r>
-              <w:rPr>
-                <w:rFonts w:ascii="Times New Roman" w:eastAsia="Times New Roman" w:hAnsi="Times New Roman" w:cs="Times New Roman"/>
-                <w:lang w:eastAsia="en-GB"/>
-              </w:rPr>
-              <w:t xml:space="preserve"> }}</w:t>
+              <w:t>equired }}</w:t>
             </w:r>
           </w:p>
         </w:tc>
@@ -1422,7 +1300,6 @@
           <w:lang w:eastAsia="en-GB"/>
         </w:rPr>
       </w:pPr>
-      <w:proofErr w:type="gramStart"/>
       <w:r>
         <w:rPr>
           <w:rFonts w:ascii="Times New Roman" w:eastAsia="Times New Roman" w:hAnsi="Times New Roman" w:cs="Times New Roman"/>
@@ -1430,9 +1307,8 @@
           <w:iCs/>
           <w:lang w:eastAsia="en-GB"/>
         </w:rPr>
-        <w:t xml:space="preserve">{{ </w:t>
-      </w:r>
-      <w:proofErr w:type="spellStart"/>
+        <w:t>{{ field.</w:t>
+      </w:r>
       <w:r>
         <w:rPr>
           <w:rFonts w:ascii="Times New Roman" w:eastAsia="Times New Roman" w:hAnsi="Times New Roman" w:cs="Times New Roman"/>
@@ -1440,9 +1316,8 @@
           <w:iCs/>
           <w:lang w:eastAsia="en-GB"/>
         </w:rPr>
-        <w:t>field</w:t>
-      </w:r>
-      <w:proofErr w:type="gramEnd"/>
+        <w:t>c</w:t>
+      </w:r>
       <w:r>
         <w:rPr>
           <w:rFonts w:ascii="Times New Roman" w:eastAsia="Times New Roman" w:hAnsi="Times New Roman" w:cs="Times New Roman"/>
@@ -1450,47 +1325,26 @@
           <w:iCs/>
           <w:lang w:eastAsia="en-GB"/>
         </w:rPr>
-        <w:t>.</w:t>
-      </w:r>
-      <w:r>
+        <w:t>omments }}</w:t>
+      </w:r>
+    </w:p>
+    <w:p>
+      <w:pPr>
         <w:rPr>
           <w:rFonts w:ascii="Times New Roman" w:eastAsia="Times New Roman" w:hAnsi="Times New Roman" w:cs="Times New Roman"/>
-          <w:i/>
-          <w:iCs/>
-          <w:lang w:eastAsia="en-GB"/>
-        </w:rPr>
-        <w:t>Comments</w:t>
-      </w:r>
-      <w:proofErr w:type="spellEnd"/>
-      <w:r>
-        <w:rPr>
-          <w:rFonts w:ascii="Times New Roman" w:eastAsia="Times New Roman" w:hAnsi="Times New Roman" w:cs="Times New Roman"/>
-          <w:i/>
-          <w:iCs/>
-          <w:lang w:eastAsia="en-GB"/>
-        </w:rPr>
-        <w:t xml:space="preserve"> }}</w:t>
-      </w:r>
-    </w:p>
-    <w:p>
-      <w:pPr>
-        <w:rPr>
-          <w:rFonts w:ascii="Times New Roman" w:eastAsia="Times New Roman" w:hAnsi="Times New Roman" w:cs="Times New Roman"/>
-          <w:lang w:eastAsia="en-GB"/>
-        </w:rPr>
-      </w:pPr>
-    </w:p>
-    <w:p>
-      <w:r>
-        <w:t xml:space="preserve">{% </w:t>
-      </w:r>
-      <w:proofErr w:type="spellStart"/>
-      <w:r>
-        <w:t>endfor</w:t>
-      </w:r>
-      <w:proofErr w:type="spellEnd"/>
-      <w:r>
-        <w:t xml:space="preserve"> %}</w:t>
+          <w:lang w:eastAsia="en-GB"/>
+        </w:rPr>
+      </w:pPr>
+    </w:p>
+    <w:p>
+      <w:r>
+        <w:br w:type="page"/>
+      </w:r>
+    </w:p>
+    <w:p>
+      <w:r>
+        <w:lastRenderedPageBreak/>
+        <w:t>{% endfor %}</w:t>
       </w:r>
     </w:p>
     <w:p>
@@ -2201,6 +2055,236 @@
       <w:ind w:left="240"/>
     </w:pPr>
   </w:style>
+  <w:style w:type="table" w:styleId="GridTable1Light-Accent1">
+    <w:name w:val="Grid Table 1 Light Accent 1"/>
+    <w:basedOn w:val="TableNormal"/>
+    <w:uiPriority w:val="46"/>
+    <w:rsid w:val="00981557"/>
+    <w:tblPr>
+      <w:tblStyleRowBandSize w:val="1"/>
+      <w:tblStyleColBandSize w:val="1"/>
+      <w:tblBorders>
+        <w:top w:val="single" w:sz="4" w:space="0" w:color="B4C6E7" w:themeColor="accent1" w:themeTint="66"/>
+        <w:left w:val="single" w:sz="4" w:space="0" w:color="B4C6E7" w:themeColor="accent1" w:themeTint="66"/>
+        <w:bottom w:val="single" w:sz="4" w:space="0" w:color="B4C6E7" w:themeColor="accent1" w:themeTint="66"/>
+        <w:right w:val="single" w:sz="4" w:space="0" w:color="B4C6E7" w:themeColor="accent1" w:themeTint="66"/>
+        <w:insideH w:val="single" w:sz="4" w:space="0" w:color="B4C6E7" w:themeColor="accent1" w:themeTint="66"/>
+        <w:insideV w:val="single" w:sz="4" w:space="0" w:color="B4C6E7" w:themeColor="accent1" w:themeTint="66"/>
+      </w:tblBorders>
+    </w:tblPr>
+    <w:tblStylePr w:type="firstRow">
+      <w:rPr>
+        <w:b/>
+        <w:bCs/>
+      </w:rPr>
+      <w:tblPr/>
+      <w:tcPr>
+        <w:tcBorders>
+          <w:bottom w:val="single" w:sz="12" w:space="0" w:color="8EAADB" w:themeColor="accent1" w:themeTint="99"/>
+        </w:tcBorders>
+      </w:tcPr>
+    </w:tblStylePr>
+    <w:tblStylePr w:type="lastRow">
+      <w:rPr>
+        <w:b/>
+        <w:bCs/>
+      </w:rPr>
+      <w:tblPr/>
+      <w:tcPr>
+        <w:tcBorders>
+          <w:top w:val="double" w:sz="2" w:space="0" w:color="8EAADB" w:themeColor="accent1" w:themeTint="99"/>
+        </w:tcBorders>
+      </w:tcPr>
+    </w:tblStylePr>
+    <w:tblStylePr w:type="firstCol">
+      <w:rPr>
+        <w:b/>
+        <w:bCs/>
+      </w:rPr>
+    </w:tblStylePr>
+    <w:tblStylePr w:type="lastCol">
+      <w:rPr>
+        <w:b/>
+        <w:bCs/>
+      </w:rPr>
+    </w:tblStylePr>
+  </w:style>
+  <w:style w:type="table" w:styleId="GridTable4-Accent1">
+    <w:name w:val="Grid Table 4 Accent 1"/>
+    <w:basedOn w:val="TableNormal"/>
+    <w:uiPriority w:val="49"/>
+    <w:rsid w:val="004E6922"/>
+    <w:tblPr>
+      <w:tblStyleRowBandSize w:val="1"/>
+      <w:tblStyleColBandSize w:val="1"/>
+      <w:tblBorders>
+        <w:top w:val="single" w:sz="4" w:space="0" w:color="8EAADB" w:themeColor="accent1" w:themeTint="99"/>
+        <w:left w:val="single" w:sz="4" w:space="0" w:color="8EAADB" w:themeColor="accent1" w:themeTint="99"/>
+        <w:bottom w:val="single" w:sz="4" w:space="0" w:color="8EAADB" w:themeColor="accent1" w:themeTint="99"/>
+        <w:right w:val="single" w:sz="4" w:space="0" w:color="8EAADB" w:themeColor="accent1" w:themeTint="99"/>
+        <w:insideH w:val="single" w:sz="4" w:space="0" w:color="8EAADB" w:themeColor="accent1" w:themeTint="99"/>
+        <w:insideV w:val="single" w:sz="4" w:space="0" w:color="8EAADB" w:themeColor="accent1" w:themeTint="99"/>
+      </w:tblBorders>
+    </w:tblPr>
+    <w:tblStylePr w:type="firstRow">
+      <w:rPr>
+        <w:b/>
+        <w:bCs/>
+        <w:color w:val="FFFFFF" w:themeColor="background1"/>
+      </w:rPr>
+      <w:tblPr/>
+      <w:tcPr>
+        <w:tcBorders>
+          <w:top w:val="single" w:sz="4" w:space="0" w:color="4472C4" w:themeColor="accent1"/>
+          <w:left w:val="single" w:sz="4" w:space="0" w:color="4472C4" w:themeColor="accent1"/>
+          <w:bottom w:val="single" w:sz="4" w:space="0" w:color="4472C4" w:themeColor="accent1"/>
+          <w:right w:val="single" w:sz="4" w:space="0" w:color="4472C4" w:themeColor="accent1"/>
+          <w:insideH w:val="nil"/>
+          <w:insideV w:val="nil"/>
+        </w:tcBorders>
+        <w:shd w:val="clear" w:color="auto" w:fill="4472C4" w:themeFill="accent1"/>
+      </w:tcPr>
+    </w:tblStylePr>
+    <w:tblStylePr w:type="lastRow">
+      <w:rPr>
+        <w:b/>
+        <w:bCs/>
+      </w:rPr>
+      <w:tblPr/>
+      <w:tcPr>
+        <w:tcBorders>
+          <w:top w:val="double" w:sz="4" w:space="0" w:color="4472C4" w:themeColor="accent1"/>
+        </w:tcBorders>
+      </w:tcPr>
+    </w:tblStylePr>
+    <w:tblStylePr w:type="firstCol">
+      <w:rPr>
+        <w:b/>
+        <w:bCs/>
+      </w:rPr>
+    </w:tblStylePr>
+    <w:tblStylePr w:type="lastCol">
+      <w:rPr>
+        <w:b/>
+        <w:bCs/>
+      </w:rPr>
+    </w:tblStylePr>
+    <w:tblStylePr w:type="band1Vert">
+      <w:tblPr/>
+      <w:tcPr>
+        <w:shd w:val="clear" w:color="auto" w:fill="D9E2F3" w:themeFill="accent1" w:themeFillTint="33"/>
+      </w:tcPr>
+    </w:tblStylePr>
+    <w:tblStylePr w:type="band1Horz">
+      <w:tblPr/>
+      <w:tcPr>
+        <w:shd w:val="clear" w:color="auto" w:fill="D9E2F3" w:themeFill="accent1" w:themeFillTint="33"/>
+      </w:tcPr>
+    </w:tblStylePr>
+  </w:style>
+  <w:style w:type="table" w:styleId="GridTable5Dark-Accent1">
+    <w:name w:val="Grid Table 5 Dark Accent 1"/>
+    <w:basedOn w:val="TableNormal"/>
+    <w:uiPriority w:val="50"/>
+    <w:rsid w:val="00104D72"/>
+    <w:tblPr>
+      <w:tblStyleRowBandSize w:val="1"/>
+      <w:tblStyleColBandSize w:val="1"/>
+      <w:tblBorders>
+        <w:top w:val="single" w:sz="4" w:space="0" w:color="FFFFFF" w:themeColor="background1"/>
+        <w:left w:val="single" w:sz="4" w:space="0" w:color="FFFFFF" w:themeColor="background1"/>
+        <w:bottom w:val="single" w:sz="4" w:space="0" w:color="FFFFFF" w:themeColor="background1"/>
+        <w:right w:val="single" w:sz="4" w:space="0" w:color="FFFFFF" w:themeColor="background1"/>
+        <w:insideH w:val="single" w:sz="4" w:space="0" w:color="FFFFFF" w:themeColor="background1"/>
+        <w:insideV w:val="single" w:sz="4" w:space="0" w:color="FFFFFF" w:themeColor="background1"/>
+      </w:tblBorders>
+    </w:tblPr>
+    <w:tcPr>
+      <w:shd w:val="clear" w:color="auto" w:fill="D9E2F3" w:themeFill="accent1" w:themeFillTint="33"/>
+    </w:tcPr>
+    <w:tblStylePr w:type="firstRow">
+      <w:rPr>
+        <w:b/>
+        <w:bCs/>
+        <w:color w:val="FFFFFF" w:themeColor="background1"/>
+      </w:rPr>
+      <w:tblPr/>
+      <w:tcPr>
+        <w:tcBorders>
+          <w:top w:val="single" w:sz="4" w:space="0" w:color="FFFFFF" w:themeColor="background1"/>
+          <w:left w:val="single" w:sz="4" w:space="0" w:color="FFFFFF" w:themeColor="background1"/>
+          <w:right w:val="single" w:sz="4" w:space="0" w:color="FFFFFF" w:themeColor="background1"/>
+          <w:insideH w:val="nil"/>
+          <w:insideV w:val="nil"/>
+        </w:tcBorders>
+        <w:shd w:val="clear" w:color="auto" w:fill="4472C4" w:themeFill="accent1"/>
+      </w:tcPr>
+    </w:tblStylePr>
+    <w:tblStylePr w:type="lastRow">
+      <w:rPr>
+        <w:b/>
+        <w:bCs/>
+        <w:color w:val="FFFFFF" w:themeColor="background1"/>
+      </w:rPr>
+      <w:tblPr/>
+      <w:tcPr>
+        <w:tcBorders>
+          <w:left w:val="single" w:sz="4" w:space="0" w:color="FFFFFF" w:themeColor="background1"/>
+          <w:bottom w:val="single" w:sz="4" w:space="0" w:color="FFFFFF" w:themeColor="background1"/>
+          <w:right w:val="single" w:sz="4" w:space="0" w:color="FFFFFF" w:themeColor="background1"/>
+          <w:insideH w:val="nil"/>
+          <w:insideV w:val="nil"/>
+        </w:tcBorders>
+        <w:shd w:val="clear" w:color="auto" w:fill="4472C4" w:themeFill="accent1"/>
+      </w:tcPr>
+    </w:tblStylePr>
+    <w:tblStylePr w:type="firstCol">
+      <w:rPr>
+        <w:b/>
+        <w:bCs/>
+        <w:color w:val="FFFFFF" w:themeColor="background1"/>
+      </w:rPr>
+      <w:tblPr/>
+      <w:tcPr>
+        <w:tcBorders>
+          <w:top w:val="single" w:sz="4" w:space="0" w:color="FFFFFF" w:themeColor="background1"/>
+          <w:left w:val="single" w:sz="4" w:space="0" w:color="FFFFFF" w:themeColor="background1"/>
+          <w:bottom w:val="single" w:sz="4" w:space="0" w:color="FFFFFF" w:themeColor="background1"/>
+          <w:insideV w:val="nil"/>
+        </w:tcBorders>
+        <w:shd w:val="clear" w:color="auto" w:fill="4472C4" w:themeFill="accent1"/>
+      </w:tcPr>
+    </w:tblStylePr>
+    <w:tblStylePr w:type="lastCol">
+      <w:rPr>
+        <w:b/>
+        <w:bCs/>
+        <w:color w:val="FFFFFF" w:themeColor="background1"/>
+      </w:rPr>
+      <w:tblPr/>
+      <w:tcPr>
+        <w:tcBorders>
+          <w:top w:val="single" w:sz="4" w:space="0" w:color="FFFFFF" w:themeColor="background1"/>
+          <w:bottom w:val="single" w:sz="4" w:space="0" w:color="FFFFFF" w:themeColor="background1"/>
+          <w:right w:val="single" w:sz="4" w:space="0" w:color="FFFFFF" w:themeColor="background1"/>
+          <w:insideV w:val="nil"/>
+        </w:tcBorders>
+        <w:shd w:val="clear" w:color="auto" w:fill="4472C4" w:themeFill="accent1"/>
+      </w:tcPr>
+    </w:tblStylePr>
+    <w:tblStylePr w:type="band1Vert">
+      <w:tblPr/>
+      <w:tcPr>
+        <w:shd w:val="clear" w:color="auto" w:fill="B4C6E7" w:themeFill="accent1" w:themeFillTint="66"/>
+      </w:tcPr>
+    </w:tblStylePr>
+    <w:tblStylePr w:type="band1Horz">
+      <w:tblPr/>
+      <w:tcPr>
+        <w:shd w:val="clear" w:color="auto" w:fill="B4C6E7" w:themeFill="accent1" w:themeFillTint="66"/>
+      </w:tcPr>
+    </w:tblStylePr>
+  </w:style>
 </w:styles>
 </file>
 

</xml_diff>

<commit_message>
Add categories to output
</commit_message>
<xml_diff>
--- a/assets/template.docx
+++ b/assets/template.docx
@@ -1282,6 +1282,190 @@
           </w:p>
         </w:tc>
       </w:tr>
+      <w:tr>
+        <w:trPr>
+          <w:cnfStyle w:val="000000100000" w:firstRow="0" w:lastRow="0" w:firstColumn="0" w:lastColumn="0" w:oddVBand="0" w:evenVBand="0" w:oddHBand="1" w:evenHBand="0" w:firstRowFirstColumn="0" w:firstRowLastColumn="0" w:lastRowFirstColumn="0" w:lastRowLastColumn="0"/>
+        </w:trPr>
+        <w:tc>
+          <w:tcPr>
+            <w:cnfStyle w:val="001000000000" w:firstRow="0" w:lastRow="0" w:firstColumn="1" w:lastColumn="0" w:oddVBand="0" w:evenVBand="0" w:oddHBand="0" w:evenHBand="0" w:firstRowFirstColumn="0" w:firstRowLastColumn="0" w:lastRowFirstColumn="0" w:lastRowLastColumn="0"/>
+            <w:tcW w:w="9016" w:type="dxa"/>
+            <w:gridSpan w:val="2"/>
+          </w:tcPr>
+          <w:p>
+            <w:pPr>
+              <w:rPr>
+                <w:rFonts w:ascii="Times New Roman" w:eastAsia="Times New Roman" w:hAnsi="Times New Roman" w:cs="Times New Roman"/>
+                <w:lang w:eastAsia="en-GB"/>
+              </w:rPr>
+            </w:pPr>
+            <w:r>
+              <w:t>{%</w:t>
+            </w:r>
+            <w:r>
+              <w:t xml:space="preserve">tr </w:t>
+            </w:r>
+            <w:r>
+              <w:t xml:space="preserve">if </w:t>
+            </w:r>
+            <w:r>
+              <w:t>field</w:t>
+            </w:r>
+            <w:r>
+              <w:t>.dimensions</w:t>
+            </w:r>
+            <w:r>
+              <w:t xml:space="preserve"> %}</w:t>
+            </w:r>
+          </w:p>
+        </w:tc>
+      </w:tr>
+      <w:tr>
+        <w:tc>
+          <w:tcPr>
+            <w:cnfStyle w:val="001000000000" w:firstRow="0" w:lastRow="0" w:firstColumn="1" w:lastColumn="0" w:oddVBand="0" w:evenVBand="0" w:oddHBand="0" w:evenHBand="0" w:firstRowFirstColumn="0" w:firstRowLastColumn="0" w:lastRowFirstColumn="0" w:lastRowLastColumn="0"/>
+            <w:tcW w:w="1555" w:type="dxa"/>
+          </w:tcPr>
+          <w:p>
+            <w:pPr>
+              <w:rPr>
+                <w:rFonts w:ascii="Times New Roman" w:eastAsia="Times New Roman" w:hAnsi="Times New Roman" w:cs="Times New Roman"/>
+                <w:lang w:eastAsia="en-GB"/>
+              </w:rPr>
+            </w:pPr>
+            <w:r>
+              <w:rPr>
+                <w:rFonts w:ascii="Times New Roman" w:eastAsia="Times New Roman" w:hAnsi="Times New Roman" w:cs="Times New Roman"/>
+                <w:lang w:eastAsia="en-GB"/>
+              </w:rPr>
+              <w:t>One of</w:t>
+            </w:r>
+          </w:p>
+        </w:tc>
+        <w:tc>
+          <w:tcPr>
+            <w:tcW w:w="7461" w:type="dxa"/>
+          </w:tcPr>
+          <w:p>
+            <w:pPr>
+              <w:cnfStyle w:val="000000000000" w:firstRow="0" w:lastRow="0" w:firstColumn="0" w:lastColumn="0" w:oddVBand="0" w:evenVBand="0" w:oddHBand="0" w:evenHBand="0" w:firstRowFirstColumn="0" w:firstRowLastColumn="0" w:lastRowFirstColumn="0" w:lastRowLastColumn="0"/>
+              <w:rPr>
+                <w:rFonts w:ascii="Times New Roman" w:eastAsia="Times New Roman" w:hAnsi="Times New Roman" w:cs="Times New Roman"/>
+                <w:lang w:eastAsia="en-GB"/>
+              </w:rPr>
+            </w:pPr>
+            <w:r>
+              <w:rPr>
+                <w:rFonts w:ascii="Times New Roman" w:eastAsia="Times New Roman" w:hAnsi="Times New Roman" w:cs="Times New Roman"/>
+                <w:lang w:eastAsia="en-GB"/>
+              </w:rPr>
+              <w:t>{{</w:t>
+            </w:r>
+            <w:r>
+              <w:rPr>
+                <w:rFonts w:ascii="Times New Roman" w:eastAsia="Times New Roman" w:hAnsi="Times New Roman" w:cs="Times New Roman"/>
+                <w:lang w:eastAsia="en-GB"/>
+              </w:rPr>
+              <w:t xml:space="preserve"> </w:t>
+            </w:r>
+            <w:r>
+              <w:rPr>
+                <w:rFonts w:ascii="Times New Roman" w:eastAsia="Times New Roman" w:hAnsi="Times New Roman" w:cs="Times New Roman"/>
+                <w:lang w:eastAsia="en-GB"/>
+              </w:rPr>
+              <w:t>field.dimensions</w:t>
+            </w:r>
+            <w:r>
+              <w:rPr>
+                <w:rFonts w:ascii="Times New Roman" w:eastAsia="Times New Roman" w:hAnsi="Times New Roman" w:cs="Times New Roman"/>
+                <w:lang w:eastAsia="en-GB"/>
+              </w:rPr>
+              <w:t>.</w:t>
+            </w:r>
+            <w:r>
+              <w:rPr>
+                <w:rFonts w:ascii="Times New Roman" w:eastAsia="Times New Roman" w:hAnsi="Times New Roman" w:cs="Times New Roman"/>
+                <w:lang w:eastAsia="en-GB"/>
+              </w:rPr>
+              <w:t>dimensions</w:t>
+            </w:r>
+            <w:r>
+              <w:rPr>
+                <w:rFonts w:ascii="Times New Roman" w:eastAsia="Times New Roman" w:hAnsi="Times New Roman" w:cs="Times New Roman"/>
+                <w:lang w:eastAsia="en-GB"/>
+              </w:rPr>
+              <w:t xml:space="preserve"> | join(“</w:t>
+            </w:r>
+            <w:r>
+              <w:rPr>
+                <w:rFonts w:ascii="Times New Roman" w:eastAsia="Times New Roman" w:hAnsi="Times New Roman" w:cs="Times New Roman"/>
+                <w:lang w:eastAsia="en-GB"/>
+              </w:rPr>
+              <w:t xml:space="preserve">, </w:t>
+            </w:r>
+            <w:r>
+              <w:rPr>
+                <w:rFonts w:ascii="Times New Roman" w:eastAsia="Times New Roman" w:hAnsi="Times New Roman" w:cs="Times New Roman"/>
+                <w:lang w:eastAsia="en-GB"/>
+              </w:rPr>
+              <w:t>”</w:t>
+            </w:r>
+            <w:r>
+              <w:rPr>
+                <w:rFonts w:ascii="Times New Roman" w:eastAsia="Times New Roman" w:hAnsi="Times New Roman" w:cs="Times New Roman"/>
+                <w:lang w:eastAsia="en-GB"/>
+              </w:rPr>
+              <w:t>, attribute=”value”</w:t>
+            </w:r>
+            <w:r>
+              <w:rPr>
+                <w:rFonts w:ascii="Times New Roman" w:eastAsia="Times New Roman" w:hAnsi="Times New Roman" w:cs="Times New Roman"/>
+                <w:lang w:eastAsia="en-GB"/>
+              </w:rPr>
+              <w:t>)</w:t>
+            </w:r>
+            <w:r>
+              <w:rPr>
+                <w:rFonts w:ascii="Times New Roman" w:eastAsia="Times New Roman" w:hAnsi="Times New Roman" w:cs="Times New Roman"/>
+                <w:lang w:eastAsia="en-GB"/>
+              </w:rPr>
+              <w:t xml:space="preserve"> }}</w:t>
+            </w:r>
+          </w:p>
+        </w:tc>
+      </w:tr>
+      <w:tr>
+        <w:trPr>
+          <w:cnfStyle w:val="000000100000" w:firstRow="0" w:lastRow="0" w:firstColumn="0" w:lastColumn="0" w:oddVBand="0" w:evenVBand="0" w:oddHBand="1" w:evenHBand="0" w:firstRowFirstColumn="0" w:firstRowLastColumn="0" w:lastRowFirstColumn="0" w:lastRowLastColumn="0"/>
+        </w:trPr>
+        <w:tc>
+          <w:tcPr>
+            <w:cnfStyle w:val="001000000000" w:firstRow="0" w:lastRow="0" w:firstColumn="1" w:lastColumn="0" w:oddVBand="0" w:evenVBand="0" w:oddHBand="0" w:evenHBand="0" w:firstRowFirstColumn="0" w:firstRowLastColumn="0" w:lastRowFirstColumn="0" w:lastRowLastColumn="0"/>
+            <w:tcW w:w="9016" w:type="dxa"/>
+            <w:gridSpan w:val="2"/>
+          </w:tcPr>
+          <w:p>
+            <w:pPr>
+              <w:rPr>
+                <w:rFonts w:ascii="Times New Roman" w:eastAsia="Times New Roman" w:hAnsi="Times New Roman" w:cs="Times New Roman"/>
+                <w:lang w:eastAsia="en-GB"/>
+              </w:rPr>
+            </w:pPr>
+            <w:r>
+              <w:t>{%</w:t>
+            </w:r>
+            <w:r>
+              <w:t xml:space="preserve">tr </w:t>
+            </w:r>
+            <w:r>
+              <w:t>endif</w:t>
+            </w:r>
+            <w:r>
+              <w:t xml:space="preserve"> %}</w:t>
+            </w:r>
+          </w:p>
+        </w:tc>
+      </w:tr>
     </w:tbl>
     <w:p>
       <w:pPr>
@@ -1290,6 +1474,52 @@
           <w:lang w:eastAsia="en-GB"/>
         </w:rPr>
       </w:pPr>
+    </w:p>
+    <w:p>
+      <w:pPr>
+        <w:rPr>
+          <w:rFonts w:ascii="Times New Roman" w:eastAsia="Times New Roman" w:hAnsi="Times New Roman" w:cs="Times New Roman"/>
+          <w:lang w:eastAsia="en-GB"/>
+        </w:rPr>
+      </w:pPr>
+      <w:r>
+        <w:rPr>
+          <w:rFonts w:ascii="Times New Roman" w:eastAsia="Times New Roman" w:hAnsi="Times New Roman" w:cs="Times New Roman"/>
+          <w:lang w:eastAsia="en-GB"/>
+        </w:rPr>
+        <w:t xml:space="preserve">{% if </w:t>
+      </w:r>
+      <w:r>
+        <w:rPr>
+          <w:rFonts w:ascii="Times New Roman" w:eastAsia="Times New Roman" w:hAnsi="Times New Roman" w:cs="Times New Roman"/>
+          <w:lang w:eastAsia="en-GB"/>
+        </w:rPr>
+        <w:t>field.comments</w:t>
+      </w:r>
+      <w:r>
+        <w:rPr>
+          <w:rFonts w:ascii="Times New Roman" w:eastAsia="Times New Roman" w:hAnsi="Times New Roman" w:cs="Times New Roman"/>
+          <w:lang w:eastAsia="en-GB"/>
+        </w:rPr>
+        <w:t xml:space="preserve"> %}</w:t>
+      </w:r>
+    </w:p>
+    <w:p>
+      <w:pPr>
+        <w:rPr>
+          <w:rFonts w:ascii="Times New Roman" w:eastAsia="Times New Roman" w:hAnsi="Times New Roman" w:cs="Times New Roman"/>
+          <w:u w:val="single"/>
+          <w:lang w:eastAsia="en-GB"/>
+        </w:rPr>
+      </w:pPr>
+      <w:r>
+        <w:rPr>
+          <w:rFonts w:ascii="Times New Roman" w:eastAsia="Times New Roman" w:hAnsi="Times New Roman" w:cs="Times New Roman"/>
+          <w:u w:val="single"/>
+          <w:lang w:eastAsia="en-GB"/>
+        </w:rPr>
+        <w:t>Comments</w:t>
+      </w:r>
     </w:p>
     <w:p>
       <w:pPr>
@@ -1305,6 +1535,7 @@
           <w:rFonts w:ascii="Times New Roman" w:eastAsia="Times New Roman" w:hAnsi="Times New Roman" w:cs="Times New Roman"/>
           <w:i/>
           <w:iCs/>
+          <w:highlight w:val="yellow"/>
           <w:lang w:eastAsia="en-GB"/>
         </w:rPr>
         <w:t>{{ field.</w:t>
@@ -1314,6 +1545,7 @@
           <w:rFonts w:ascii="Times New Roman" w:eastAsia="Times New Roman" w:hAnsi="Times New Roman" w:cs="Times New Roman"/>
           <w:i/>
           <w:iCs/>
+          <w:highlight w:val="yellow"/>
           <w:lang w:eastAsia="en-GB"/>
         </w:rPr>
         <w:t>c</w:t>
@@ -1323,9 +1555,25 @@
           <w:rFonts w:ascii="Times New Roman" w:eastAsia="Times New Roman" w:hAnsi="Times New Roman" w:cs="Times New Roman"/>
           <w:i/>
           <w:iCs/>
+          <w:highlight w:val="yellow"/>
           <w:lang w:eastAsia="en-GB"/>
         </w:rPr>
         <w:t>omments }}</w:t>
+      </w:r>
+    </w:p>
+    <w:p>
+      <w:pPr>
+        <w:rPr>
+          <w:rFonts w:ascii="Times New Roman" w:eastAsia="Times New Roman" w:hAnsi="Times New Roman" w:cs="Times New Roman"/>
+          <w:lang w:eastAsia="en-GB"/>
+        </w:rPr>
+      </w:pPr>
+      <w:r>
+        <w:rPr>
+          <w:rFonts w:ascii="Times New Roman" w:eastAsia="Times New Roman" w:hAnsi="Times New Roman" w:cs="Times New Roman"/>
+          <w:lang w:eastAsia="en-GB"/>
+        </w:rPr>
+        <w:t>{% endif %}</w:t>
       </w:r>
     </w:p>
     <w:p>

</xml_diff>

<commit_message>
update to form descrptions and gender follow-up qustion
</commit_message>
<xml_diff>
--- a/assets/template.docx
+++ b/assets/template.docx
@@ -316,6 +316,16 @@
       </w:r>
     </w:p>
     <w:p/>
+    <w:p/>
+    <w:p/>
+    <w:p/>
+    <w:p/>
+    <w:p/>
+    <w:p/>
+    <w:p/>
+    <w:p/>
+    <w:p/>
+    <w:p/>
     <w:p>
       <w:proofErr w:type="gramStart"/>
       <w:r>
@@ -323,13 +333,7 @@
       </w:r>
       <w:proofErr w:type="gramEnd"/>
       <w:r>
-        <w:t>_image</w:t>
-      </w:r>
-      <w:r>
-        <w:t xml:space="preserve">2 </w:t>
-      </w:r>
-      <w:r>
-        <w:t>}}</w:t>
+        <w:t>_image2 }}</w:t>
       </w:r>
     </w:p>
     <w:p>

</xml_diff>

<commit_message>
Order records by workflow
</commit_message>
<xml_diff>
--- a/assets/template.docx
+++ b/assets/template.docx
@@ -1,6 +1,6 @@
 
 <file path=word/document.xml><?xml version="1.0" encoding="utf-8"?>
-<w:document xmlns:wpc="http://schemas.microsoft.com/office/word/2010/wordprocessingCanvas" xmlns:cx="http://schemas.microsoft.com/office/drawing/2014/chartex" xmlns:cx1="http://schemas.microsoft.com/office/drawing/2015/9/8/chartex" xmlns:cx2="http://schemas.microsoft.com/office/drawing/2015/10/21/chartex" xmlns:cx3="http://schemas.microsoft.com/office/drawing/2016/5/9/chartex" xmlns:cx4="http://schemas.microsoft.com/office/drawing/2016/5/10/chartex" xmlns:cx5="http://schemas.microsoft.com/office/drawing/2016/5/11/chartex" xmlns:cx6="http://schemas.microsoft.com/office/drawing/2016/5/12/chartex" xmlns:cx7="http://schemas.microsoft.com/office/drawing/2016/5/13/chartex" xmlns:cx8="http://schemas.microsoft.com/office/drawing/2016/5/14/chartex" xmlns:mc="http://schemas.openxmlformats.org/markup-compatibility/2006" xmlns:aink="http://schemas.microsoft.com/office/drawing/2016/ink" xmlns:am3d="http://schemas.microsoft.com/office/drawing/2017/model3d" xmlns:o="urn:schemas-microsoft-com:office:office" xmlns:r="http://schemas.openxmlformats.org/officeDocument/2006/relationships" xmlns:m="http://schemas.openxmlformats.org/officeDocument/2006/math" xmlns:v="urn:schemas-microsoft-com:vml" xmlns:wp14="http://schemas.microsoft.com/office/word/2010/wordprocessingDrawing" xmlns:wp="http://schemas.openxmlformats.org/drawingml/2006/wordprocessingDrawing" xmlns:w10="urn:schemas-microsoft-com:office:word" xmlns:w="http://schemas.openxmlformats.org/wordprocessingml/2006/main" xmlns:w14="http://schemas.microsoft.com/office/word/2010/wordml" xmlns:w15="http://schemas.microsoft.com/office/word/2012/wordml" xmlns:w16cex="http://schemas.microsoft.com/office/word/2018/wordml/cex" xmlns:w16cid="http://schemas.microsoft.com/office/word/2016/wordml/cid" xmlns:w16="http://schemas.microsoft.com/office/word/2018/wordml" xmlns:w16se="http://schemas.microsoft.com/office/word/2015/wordml/symex" xmlns:wpg="http://schemas.microsoft.com/office/word/2010/wordprocessingGroup" xmlns:wpi="http://schemas.microsoft.com/office/word/2010/wordprocessingInk" xmlns:wne="http://schemas.microsoft.com/office/word/2006/wordml" xmlns:wps="http://schemas.microsoft.com/office/word/2010/wordprocessingShape" mc:Ignorable="w14 w15 w16se w16cid w16 w16cex wp14">
+<w:document xmlns:wpc="http://schemas.microsoft.com/office/word/2010/wordprocessingCanvas" xmlns:cx="http://schemas.microsoft.com/office/drawing/2014/chartex" xmlns:cx1="http://schemas.microsoft.com/office/drawing/2015/9/8/chartex" xmlns:cx2="http://schemas.microsoft.com/office/drawing/2015/10/21/chartex" xmlns:cx3="http://schemas.microsoft.com/office/drawing/2016/5/9/chartex" xmlns:cx4="http://schemas.microsoft.com/office/drawing/2016/5/10/chartex" xmlns:cx5="http://schemas.microsoft.com/office/drawing/2016/5/11/chartex" xmlns:cx6="http://schemas.microsoft.com/office/drawing/2016/5/12/chartex" xmlns:cx7="http://schemas.microsoft.com/office/drawing/2016/5/13/chartex" xmlns:cx8="http://schemas.microsoft.com/office/drawing/2016/5/14/chartex" xmlns:mc="http://schemas.openxmlformats.org/markup-compatibility/2006" xmlns:aink="http://schemas.microsoft.com/office/drawing/2016/ink" xmlns:am3d="http://schemas.microsoft.com/office/drawing/2017/model3d" xmlns:o="urn:schemas-microsoft-com:office:office" xmlns:r="http://schemas.openxmlformats.org/officeDocument/2006/relationships" xmlns:m="http://schemas.openxmlformats.org/officeDocument/2006/math" xmlns:v="urn:schemas-microsoft-com:vml" xmlns:wp14="http://schemas.microsoft.com/office/word/2010/wordprocessingDrawing" xmlns:wp="http://schemas.openxmlformats.org/drawingml/2006/wordprocessingDrawing" xmlns:w10="urn:schemas-microsoft-com:office:word" xmlns:w="http://schemas.openxmlformats.org/wordprocessingml/2006/main" xmlns:w14="http://schemas.microsoft.com/office/word/2010/wordml" xmlns:w15="http://schemas.microsoft.com/office/word/2012/wordml" xmlns:w16cex="http://schemas.microsoft.com/office/word/2018/wordml/cex" xmlns:w16cid="http://schemas.microsoft.com/office/word/2016/wordml/cid" xmlns:w16="http://schemas.microsoft.com/office/word/2018/wordml" xmlns:w16sdtdh="http://schemas.microsoft.com/office/word/2020/wordml/sdtdatahash" xmlns:w16se="http://schemas.microsoft.com/office/word/2015/wordml/symex" xmlns:wpg="http://schemas.microsoft.com/office/word/2010/wordprocessingGroup" xmlns:wpi="http://schemas.microsoft.com/office/word/2010/wordprocessingInk" xmlns:wne="http://schemas.microsoft.com/office/word/2006/wordml" xmlns:wps="http://schemas.microsoft.com/office/word/2010/wordprocessingShape" mc:Ignorable="w14 w15 w16se w16cid w16 w16cex w16sdtdh wp14">
   <w:body>
     <w:p>
       <w:pPr>
@@ -121,35 +121,13 @@
         <w:rPr>
           <w:lang w:eastAsia="en-GB"/>
         </w:rPr>
-        <w:t xml:space="preserve">Version </w:t>
-      </w:r>
-      <w:proofErr w:type="gramStart"/>
-      <w:r>
-        <w:rPr>
-          <w:lang w:eastAsia="en-GB"/>
-        </w:rPr>
-        <w:t xml:space="preserve">{{ </w:t>
-      </w:r>
-      <w:proofErr w:type="spellStart"/>
-      <w:r>
-        <w:rPr>
-          <w:lang w:eastAsia="en-GB"/>
-        </w:rPr>
-        <w:t>git</w:t>
-      </w:r>
-      <w:proofErr w:type="gramEnd"/>
-      <w:r>
-        <w:rPr>
-          <w:lang w:eastAsia="en-GB"/>
-        </w:rPr>
-        <w:t>_version</w:t>
-      </w:r>
-      <w:proofErr w:type="spellEnd"/>
-      <w:r>
-        <w:rPr>
-          <w:lang w:eastAsia="en-GB"/>
-        </w:rPr>
-        <w:t xml:space="preserve"> </w:t>
+        <w:t xml:space="preserve">Version {{ </w:t>
+      </w:r>
+      <w:r>
+        <w:rPr>
+          <w:lang w:eastAsia="en-GB"/>
+        </w:rPr>
+        <w:t xml:space="preserve">git_version </w:t>
       </w:r>
       <w:r>
         <w:rPr>
@@ -193,35 +171,7 @@
         <w:rPr>
           <w:lang w:eastAsia="en-GB"/>
         </w:rPr>
-        <w:t xml:space="preserve">Generated on </w:t>
-      </w:r>
-      <w:proofErr w:type="gramStart"/>
-      <w:r>
-        <w:rPr>
-          <w:lang w:eastAsia="en-GB"/>
-        </w:rPr>
-        <w:t xml:space="preserve">{{ </w:t>
-      </w:r>
-      <w:proofErr w:type="spellStart"/>
-      <w:r>
-        <w:rPr>
-          <w:lang w:eastAsia="en-GB"/>
-        </w:rPr>
-        <w:t>generation</w:t>
-      </w:r>
-      <w:proofErr w:type="gramEnd"/>
-      <w:r>
-        <w:rPr>
-          <w:lang w:eastAsia="en-GB"/>
-        </w:rPr>
-        <w:t>_time</w:t>
-      </w:r>
-      <w:proofErr w:type="spellEnd"/>
-      <w:r>
-        <w:rPr>
-          <w:lang w:eastAsia="en-GB"/>
-        </w:rPr>
-        <w:t xml:space="preserve"> }}</w:t>
+        <w:t>Generated on {{ generation_time }}</w:t>
       </w:r>
     </w:p>
     <w:p>
@@ -279,15 +229,7 @@
     </w:p>
     <w:p>
       <w:r>
-        <w:t xml:space="preserve">The document outlines the data fields, </w:t>
-      </w:r>
-      <w:proofErr w:type="gramStart"/>
-      <w:r>
-        <w:t>types</w:t>
-      </w:r>
-      <w:proofErr w:type="gramEnd"/>
-      <w:r>
-        <w:t xml:space="preserve"> and descriptions for all required data collection during the lifetime of the Refugee Transition Outcome Fund. The description in each field outlines the context for the data field, the frequency and milestone at which it should be collected. </w:t>
+        <w:t xml:space="preserve">The document outlines the data fields, types and descriptions for all required data collection during the lifetime of the Refugee Transition Outcome Fund. The description in each field outlines the context for the data field, the frequency and milestone at which it should be collected. </w:t>
       </w:r>
     </w:p>
     <w:p/>
@@ -298,21 +240,8 @@
     </w:p>
     <w:p/>
     <w:p>
-      <w:proofErr w:type="gramStart"/>
-      <w:r>
-        <w:t xml:space="preserve">{{ </w:t>
-      </w:r>
-      <w:proofErr w:type="spellStart"/>
-      <w:r>
-        <w:t>milestones</w:t>
-      </w:r>
-      <w:proofErr w:type="gramEnd"/>
-      <w:r>
-        <w:t>_image</w:t>
-      </w:r>
-      <w:proofErr w:type="spellEnd"/>
-      <w:r>
-        <w:t xml:space="preserve"> }}</w:t>
+      <w:r>
+        <w:t>{{ milestones_image }}</w:t>
       </w:r>
     </w:p>
     <w:p/>
@@ -327,13 +256,8 @@
     <w:p/>
     <w:p/>
     <w:p>
-      <w:proofErr w:type="gramStart"/>
-      <w:r>
-        <w:t>{{ milestones</w:t>
-      </w:r>
-      <w:proofErr w:type="gramEnd"/>
-      <w:r>
-        <w:t>_image2 }}</w:t>
+      <w:r>
+        <w:t>{{ milestones_image2 }}</w:t>
       </w:r>
     </w:p>
     <w:p>
@@ -800,33 +724,137 @@
         <w:t xml:space="preserve">for </w:t>
       </w:r>
       <w:r>
+        <w:t>flow</w:t>
+      </w:r>
+      <w:r>
+        <w:t xml:space="preserve"> in </w:t>
+      </w:r>
+      <w:r>
+        <w:t>records_by_flow</w:t>
+      </w:r>
+      <w:r>
+        <w:t xml:space="preserve"> %}</w:t>
+      </w:r>
+    </w:p>
+    <w:p>
+      <w:pPr>
+        <w:tabs>
+          <w:tab w:val="left" w:pos="916"/>
+          <w:tab w:val="left" w:pos="1832"/>
+          <w:tab w:val="left" w:pos="2748"/>
+          <w:tab w:val="left" w:pos="3664"/>
+          <w:tab w:val="left" w:pos="4580"/>
+          <w:tab w:val="left" w:pos="5496"/>
+          <w:tab w:val="left" w:pos="6412"/>
+          <w:tab w:val="left" w:pos="7328"/>
+          <w:tab w:val="left" w:pos="8244"/>
+          <w:tab w:val="left" w:pos="9160"/>
+          <w:tab w:val="left" w:pos="10076"/>
+          <w:tab w:val="left" w:pos="10992"/>
+          <w:tab w:val="left" w:pos="11908"/>
+          <w:tab w:val="left" w:pos="12824"/>
+          <w:tab w:val="left" w:pos="13740"/>
+          <w:tab w:val="left" w:pos="14656"/>
+        </w:tabs>
+        <w:textAlignment w:val="baseline"/>
+        <w:rPr>
+          <w:rFonts w:ascii="inherit" w:eastAsia="Times New Roman" w:hAnsi="inherit" w:cs="Courier New"/>
+          <w:sz w:val="20"/>
+          <w:szCs w:val="20"/>
+          <w:bdr w:val="none" w:sz="0" w:space="0" w:color="auto" w:frame="1"/>
+          <w:lang w:eastAsia="en-GB"/>
+        </w:rPr>
+      </w:pPr>
+      <w:r>
+        <w:rPr>
+          <w:rFonts w:ascii="inherit" w:eastAsia="Times New Roman" w:hAnsi="inherit" w:cs="Courier New"/>
+          <w:sz w:val="20"/>
+          <w:szCs w:val="20"/>
+          <w:bdr w:val="none" w:sz="0" w:space="0" w:color="auto" w:frame="1"/>
+          <w:lang w:eastAsia="en-GB"/>
+        </w:rPr>
+        <w:t xml:space="preserve">{% set </w:t>
+      </w:r>
+      <w:r>
+        <w:rPr>
+          <w:rFonts w:ascii="inherit" w:eastAsia="Times New Roman" w:hAnsi="inherit" w:cs="Courier New"/>
+          <w:sz w:val="20"/>
+          <w:szCs w:val="20"/>
+          <w:bdr w:val="none" w:sz="0" w:space="0" w:color="auto" w:frame="1"/>
+          <w:lang w:eastAsia="en-GB"/>
+        </w:rPr>
         <w:t>record</w:t>
       </w:r>
       <w:r>
-        <w:t xml:space="preserve"> in </w:t>
-      </w:r>
-      <w:proofErr w:type="spellStart"/>
-      <w:r>
-        <w:t>record_list</w:t>
-      </w:r>
-      <w:proofErr w:type="spellEnd"/>
-      <w:r>
-        <w:t xml:space="preserve"> %}</w:t>
-      </w:r>
+        <w:rPr>
+          <w:rFonts w:ascii="inherit" w:eastAsia="Times New Roman" w:hAnsi="inherit" w:cs="Courier New"/>
+          <w:sz w:val="20"/>
+          <w:szCs w:val="20"/>
+          <w:bdr w:val="none" w:sz="0" w:space="0" w:color="auto" w:frame="1"/>
+          <w:lang w:eastAsia="en-GB"/>
+        </w:rPr>
+        <w:t xml:space="preserve"> = </w:t>
+      </w:r>
+      <w:r>
+        <w:rPr>
+          <w:rFonts w:ascii="inherit" w:eastAsia="Times New Roman" w:hAnsi="inherit" w:cs="Courier New"/>
+          <w:sz w:val="20"/>
+          <w:szCs w:val="20"/>
+          <w:bdr w:val="none" w:sz="0" w:space="0" w:color="auto" w:frame="1"/>
+          <w:lang w:eastAsia="en-GB"/>
+        </w:rPr>
+        <w:t>flow.</w:t>
+      </w:r>
+      <w:r>
+        <w:rPr>
+          <w:rFonts w:ascii="inherit" w:eastAsia="Times New Roman" w:hAnsi="inherit" w:cs="Courier New"/>
+          <w:sz w:val="20"/>
+          <w:szCs w:val="20"/>
+          <w:bdr w:val="none" w:sz="0" w:space="0" w:color="auto" w:frame="1"/>
+          <w:lang w:eastAsia="en-GB"/>
+        </w:rPr>
+        <w:t>record</w:t>
+      </w:r>
+      <w:r>
+        <w:rPr>
+          <w:rFonts w:ascii="inherit" w:eastAsia="Times New Roman" w:hAnsi="inherit" w:cs="Courier New"/>
+          <w:sz w:val="20"/>
+          <w:szCs w:val="20"/>
+          <w:bdr w:val="none" w:sz="0" w:space="0" w:color="auto" w:frame="1"/>
+          <w:lang w:eastAsia="en-GB"/>
+        </w:rPr>
+        <w:t xml:space="preserve"> </w:t>
+      </w:r>
+      <w:r>
+        <w:rPr>
+          <w:rFonts w:ascii="inherit" w:eastAsia="Times New Roman" w:hAnsi="inherit" w:cs="Courier New"/>
+          <w:sz w:val="20"/>
+          <w:szCs w:val="20"/>
+          <w:bdr w:val="none" w:sz="0" w:space="0" w:color="auto" w:frame="1"/>
+          <w:lang w:eastAsia="en-GB"/>
+        </w:rPr>
+        <w:t>%}</w:t>
+      </w:r>
+    </w:p>
+    <w:p>
+      <w:pPr>
+        <w:rPr>
+          <w:rFonts w:ascii="Times New Roman" w:eastAsia="Times New Roman" w:hAnsi="Times New Roman" w:cs="Times New Roman"/>
+          <w:lang w:eastAsia="en-GB"/>
+        </w:rPr>
+      </w:pPr>
     </w:p>
     <w:p>
       <w:pPr>
         <w:pStyle w:val="Heading2"/>
       </w:pPr>
       <w:bookmarkStart w:id="7" w:name="_Toc78278757"/>
-      <w:proofErr w:type="gramStart"/>
       <w:r>
         <w:t>{{ record.</w:t>
       </w:r>
       <w:r>
         <w:t>id</w:t>
       </w:r>
-      <w:proofErr w:type="gramEnd"/>
       <w:r>
         <w:t xml:space="preserve"> </w:t>
       </w:r>
@@ -843,27 +871,26 @@
     </w:p>
     <w:p/>
     <w:p>
-      <w:proofErr w:type="gramStart"/>
-      <w:r>
-        <w:t xml:space="preserve">{{ </w:t>
-      </w:r>
-      <w:proofErr w:type="spellStart"/>
-      <w:r>
-        <w:t>record</w:t>
-      </w:r>
-      <w:proofErr w:type="gramEnd"/>
-      <w:r>
-        <w:t>.</w:t>
+      <w:r>
+        <w:t>{{ record.</w:t>
       </w:r>
       <w:r>
         <w:t>d</w:t>
       </w:r>
       <w:r>
-        <w:t>escription</w:t>
-      </w:r>
-      <w:proofErr w:type="spellEnd"/>
-      <w:r>
-        <w:t xml:space="preserve"> }}</w:t>
+        <w:t>escription }}</w:t>
+      </w:r>
+    </w:p>
+    <w:p/>
+    <w:p>
+      <w:r>
+        <w:t>Workflow: {{ flow.</w:t>
+      </w:r>
+      <w:r>
+        <w:t>flow.</w:t>
+      </w:r>
+      <w:r>
+        <w:t>name }}</w:t>
       </w:r>
     </w:p>
     <w:p/>
@@ -957,13 +984,9 @@
             <w:r>
               <w:t xml:space="preserve"> in </w:t>
             </w:r>
-            <w:proofErr w:type="spellStart"/>
-            <w:proofErr w:type="gramStart"/>
             <w:r>
               <w:t>record.fields</w:t>
             </w:r>
-            <w:proofErr w:type="spellEnd"/>
-            <w:proofErr w:type="gramEnd"/>
             <w:r>
               <w:t xml:space="preserve"> %}</w:t>
             </w:r>
@@ -977,14 +1000,12 @@
             <w:tcW w:w="3005" w:type="dxa"/>
           </w:tcPr>
           <w:p>
-            <w:proofErr w:type="gramStart"/>
             <w:r>
               <w:t>{{ field.</w:t>
             </w:r>
             <w:r>
               <w:t>id</w:t>
             </w:r>
-            <w:proofErr w:type="gramEnd"/>
             <w:r>
               <w:t xml:space="preserve"> }}</w:t>
             </w:r>
@@ -998,7 +1019,6 @@
             <w:pPr>
               <w:cnfStyle w:val="000000000000" w:firstRow="0" w:lastRow="0" w:firstColumn="0" w:lastColumn="0" w:oddVBand="0" w:evenVBand="0" w:oddHBand="0" w:evenHBand="0" w:firstRowFirstColumn="0" w:firstRowLastColumn="0" w:lastRowFirstColumn="0" w:lastRowLastColumn="0"/>
             </w:pPr>
-            <w:proofErr w:type="gramStart"/>
             <w:r>
               <w:t>{{ field.</w:t>
             </w:r>
@@ -1008,7 +1028,6 @@
             <w:r>
               <w:t>ame</w:t>
             </w:r>
-            <w:proofErr w:type="gramEnd"/>
             <w:r>
               <w:t xml:space="preserve"> }}</w:t>
             </w:r>
@@ -1022,17 +1041,8 @@
             <w:pPr>
               <w:cnfStyle w:val="000000000000" w:firstRow="0" w:lastRow="0" w:firstColumn="0" w:lastColumn="0" w:oddVBand="0" w:evenVBand="0" w:oddHBand="0" w:evenHBand="0" w:firstRowFirstColumn="0" w:firstRowLastColumn="0" w:lastRowFirstColumn="0" w:lastRowLastColumn="0"/>
             </w:pPr>
-            <w:proofErr w:type="gramStart"/>
-            <w:r>
-              <w:t xml:space="preserve">{{ </w:t>
-            </w:r>
-            <w:proofErr w:type="spellStart"/>
-            <w:r>
-              <w:t>field</w:t>
-            </w:r>
-            <w:proofErr w:type="gramEnd"/>
-            <w:r>
-              <w:t>.</w:t>
+            <w:r>
+              <w:t>{{ field.</w:t>
             </w:r>
             <w:r>
               <w:t>t</w:t>
@@ -1040,7 +1050,6 @@
             <w:r>
               <w:t>ype</w:t>
             </w:r>
-            <w:proofErr w:type="spellEnd"/>
             <w:r>
               <w:t xml:space="preserve"> }}</w:t>
             </w:r>
@@ -1059,15 +1068,7 @@
           </w:tcPr>
           <w:p>
             <w:r>
-              <w:t xml:space="preserve">{%tr </w:t>
-            </w:r>
-            <w:proofErr w:type="spellStart"/>
-            <w:r>
-              <w:t>endfor</w:t>
-            </w:r>
-            <w:proofErr w:type="spellEnd"/>
-            <w:r>
-              <w:t xml:space="preserve"> %}</w:t>
+              <w:t>{%tr endfor %}</w:t>
             </w:r>
           </w:p>
         </w:tc>
@@ -1082,15 +1083,7 @@
     <w:p>
       <w:r>
         <w:lastRenderedPageBreak/>
-        <w:t xml:space="preserve">{% </w:t>
-      </w:r>
-      <w:proofErr w:type="spellStart"/>
-      <w:r>
-        <w:t>endfor</w:t>
-      </w:r>
-      <w:proofErr w:type="spellEnd"/>
-      <w:r>
-        <w:t xml:space="preserve"> %}</w:t>
+        <w:t>{% endfor %}</w:t>
       </w:r>
     </w:p>
     <w:p/>
@@ -1145,11 +1138,9 @@
       <w:r>
         <w:t xml:space="preserve"> in </w:t>
       </w:r>
-      <w:proofErr w:type="spellStart"/>
       <w:r>
         <w:t>field_list</w:t>
       </w:r>
-      <w:proofErr w:type="spellEnd"/>
       <w:r>
         <w:t xml:space="preserve"> %}</w:t>
       </w:r>
@@ -1163,7 +1154,6 @@
         </w:rPr>
       </w:pPr>
       <w:bookmarkStart w:id="9" w:name="_Toc78278759"/>
-      <w:proofErr w:type="gramStart"/>
       <w:r>
         <w:rPr>
           <w:rFonts w:eastAsia="Times New Roman"/>
@@ -1178,7 +1168,6 @@
         </w:rPr>
         <w:t>record.id</w:t>
       </w:r>
-      <w:proofErr w:type="gramEnd"/>
       <w:r>
         <w:rPr>
           <w:rFonts w:eastAsia="Times New Roman"/>
@@ -1266,51 +1255,26 @@
           <w:lang w:eastAsia="en-GB"/>
         </w:rPr>
       </w:pPr>
-      <w:proofErr w:type="gramStart"/>
       <w:r>
         <w:rPr>
           <w:rFonts w:ascii="Times New Roman" w:eastAsia="Times New Roman" w:hAnsi="Times New Roman" w:cs="Times New Roman"/>
           <w:lang w:eastAsia="en-GB"/>
         </w:rPr>
-        <w:t xml:space="preserve">{{ </w:t>
-      </w:r>
-      <w:proofErr w:type="spellStart"/>
+        <w:t>{{ field.</w:t>
+      </w:r>
       <w:r>
         <w:rPr>
           <w:rFonts w:ascii="Times New Roman" w:eastAsia="Times New Roman" w:hAnsi="Times New Roman" w:cs="Times New Roman"/>
           <w:lang w:eastAsia="en-GB"/>
         </w:rPr>
-        <w:t>field</w:t>
-      </w:r>
-      <w:proofErr w:type="gramEnd"/>
+        <w:t>d</w:t>
+      </w:r>
       <w:r>
         <w:rPr>
           <w:rFonts w:ascii="Times New Roman" w:eastAsia="Times New Roman" w:hAnsi="Times New Roman" w:cs="Times New Roman"/>
           <w:lang w:eastAsia="en-GB"/>
         </w:rPr>
-        <w:t>.</w:t>
-      </w:r>
-      <w:r>
-        <w:rPr>
-          <w:rFonts w:ascii="Times New Roman" w:eastAsia="Times New Roman" w:hAnsi="Times New Roman" w:cs="Times New Roman"/>
-          <w:lang w:eastAsia="en-GB"/>
-        </w:rPr>
-        <w:t>d</w:t>
-      </w:r>
-      <w:r>
-        <w:rPr>
-          <w:rFonts w:ascii="Times New Roman" w:eastAsia="Times New Roman" w:hAnsi="Times New Roman" w:cs="Times New Roman"/>
-          <w:lang w:eastAsia="en-GB"/>
-        </w:rPr>
-        <w:t>escription</w:t>
-      </w:r>
-      <w:proofErr w:type="spellEnd"/>
-      <w:r>
-        <w:rPr>
-          <w:rFonts w:ascii="Times New Roman" w:eastAsia="Times New Roman" w:hAnsi="Times New Roman" w:cs="Times New Roman"/>
-          <w:lang w:eastAsia="en-GB"/>
-        </w:rPr>
-        <w:t xml:space="preserve"> }}</w:t>
+        <w:t>escription }}</w:t>
       </w:r>
     </w:p>
     <w:p>
@@ -1370,29 +1334,12 @@
                 <w:lang w:eastAsia="en-GB"/>
               </w:rPr>
             </w:pPr>
-            <w:proofErr w:type="gramStart"/>
             <w:r>
               <w:rPr>
                 <w:rFonts w:ascii="Times New Roman" w:eastAsia="Times New Roman" w:hAnsi="Times New Roman" w:cs="Times New Roman"/>
                 <w:lang w:eastAsia="en-GB"/>
               </w:rPr>
-              <w:t xml:space="preserve">{{ </w:t>
-            </w:r>
-            <w:proofErr w:type="spellStart"/>
-            <w:r>
-              <w:rPr>
-                <w:rFonts w:ascii="Times New Roman" w:eastAsia="Times New Roman" w:hAnsi="Times New Roman" w:cs="Times New Roman"/>
-                <w:lang w:eastAsia="en-GB"/>
-              </w:rPr>
-              <w:t>field</w:t>
-            </w:r>
-            <w:proofErr w:type="gramEnd"/>
-            <w:r>
-              <w:rPr>
-                <w:rFonts w:ascii="Times New Roman" w:eastAsia="Times New Roman" w:hAnsi="Times New Roman" w:cs="Times New Roman"/>
-                <w:lang w:eastAsia="en-GB"/>
-              </w:rPr>
-              <w:t>.</w:t>
+              <w:t>{{ field.</w:t>
             </w:r>
             <w:r>
               <w:rPr>
@@ -1406,15 +1353,7 @@
                 <w:rFonts w:ascii="Times New Roman" w:eastAsia="Times New Roman" w:hAnsi="Times New Roman" w:cs="Times New Roman"/>
                 <w:lang w:eastAsia="en-GB"/>
               </w:rPr>
-              <w:t>ype</w:t>
-            </w:r>
-            <w:proofErr w:type="spellEnd"/>
-            <w:r>
-              <w:rPr>
-                <w:rFonts w:ascii="Times New Roman" w:eastAsia="Times New Roman" w:hAnsi="Times New Roman" w:cs="Times New Roman"/>
-                <w:lang w:eastAsia="en-GB"/>
-              </w:rPr>
-              <w:t xml:space="preserve"> }}</w:t>
+              <w:t>ype }}</w:t>
             </w:r>
           </w:p>
         </w:tc>
@@ -1455,29 +1394,12 @@
                 <w:lang w:eastAsia="en-GB"/>
               </w:rPr>
             </w:pPr>
-            <w:proofErr w:type="gramStart"/>
             <w:r>
               <w:rPr>
                 <w:rFonts w:ascii="Times New Roman" w:eastAsia="Times New Roman" w:hAnsi="Times New Roman" w:cs="Times New Roman"/>
                 <w:lang w:eastAsia="en-GB"/>
               </w:rPr>
-              <w:t xml:space="preserve">{{ </w:t>
-            </w:r>
-            <w:proofErr w:type="spellStart"/>
-            <w:r>
-              <w:rPr>
-                <w:rFonts w:ascii="Times New Roman" w:eastAsia="Times New Roman" w:hAnsi="Times New Roman" w:cs="Times New Roman"/>
-                <w:lang w:eastAsia="en-GB"/>
-              </w:rPr>
-              <w:t>field</w:t>
-            </w:r>
-            <w:proofErr w:type="gramEnd"/>
-            <w:r>
-              <w:rPr>
-                <w:rFonts w:ascii="Times New Roman" w:eastAsia="Times New Roman" w:hAnsi="Times New Roman" w:cs="Times New Roman"/>
-                <w:lang w:eastAsia="en-GB"/>
-              </w:rPr>
-              <w:t>.</w:t>
+              <w:t>{{ field.</w:t>
             </w:r>
             <w:r>
               <w:rPr>
@@ -1491,15 +1413,7 @@
                 <w:rFonts w:ascii="Times New Roman" w:eastAsia="Times New Roman" w:hAnsi="Times New Roman" w:cs="Times New Roman"/>
                 <w:lang w:eastAsia="en-GB"/>
               </w:rPr>
-              <w:t>equired</w:t>
-            </w:r>
-            <w:proofErr w:type="spellEnd"/>
-            <w:r>
-              <w:rPr>
-                <w:rFonts w:ascii="Times New Roman" w:eastAsia="Times New Roman" w:hAnsi="Times New Roman" w:cs="Times New Roman"/>
-                <w:lang w:eastAsia="en-GB"/>
-              </w:rPr>
-              <w:t xml:space="preserve"> }}</w:t>
+              <w:t>equired }}</w:t>
             </w:r>
           </w:p>
         </w:tc>
@@ -1525,15 +1439,8 @@
               <w:t>{%</w:t>
             </w:r>
             <w:r>
-              <w:t xml:space="preserve">tr if </w:t>
-            </w:r>
-            <w:proofErr w:type="spellStart"/>
-            <w:proofErr w:type="gramStart"/>
-            <w:r>
-              <w:t>field.dimensions</w:t>
-            </w:r>
-            <w:proofErr w:type="spellEnd"/>
-            <w:proofErr w:type="gramEnd"/>
+              <w:t>tr if field.dimensions</w:t>
+            </w:r>
             <w:r>
               <w:t xml:space="preserve"> %}</w:t>
             </w:r>
@@ -1574,7 +1481,6 @@
                 <w:lang w:eastAsia="en-GB"/>
               </w:rPr>
             </w:pPr>
-            <w:proofErr w:type="gramStart"/>
             <w:r>
               <w:rPr>
                 <w:rFonts w:ascii="Times New Roman" w:eastAsia="Times New Roman" w:hAnsi="Times New Roman" w:cs="Times New Roman"/>
@@ -1589,21 +1495,12 @@
               </w:rPr>
               <w:t xml:space="preserve"> </w:t>
             </w:r>
-            <w:proofErr w:type="spellStart"/>
             <w:r>
               <w:rPr>
                 <w:rFonts w:ascii="Times New Roman" w:eastAsia="Times New Roman" w:hAnsi="Times New Roman" w:cs="Times New Roman"/>
                 <w:lang w:eastAsia="en-GB"/>
               </w:rPr>
-              <w:t>field</w:t>
-            </w:r>
-            <w:proofErr w:type="gramEnd"/>
-            <w:r>
-              <w:rPr>
-                <w:rFonts w:ascii="Times New Roman" w:eastAsia="Times New Roman" w:hAnsi="Times New Roman" w:cs="Times New Roman"/>
-                <w:lang w:eastAsia="en-GB"/>
-              </w:rPr>
-              <w:t>.dimensions</w:t>
+              <w:t>field.dimensions</w:t>
             </w:r>
             <w:r>
               <w:rPr>
@@ -1619,7 +1516,6 @@
               </w:rPr>
               <w:t>dimensions</w:t>
             </w:r>
-            <w:proofErr w:type="spellEnd"/>
             <w:r>
               <w:rPr>
                 <w:rFonts w:ascii="Times New Roman" w:eastAsia="Times New Roman" w:hAnsi="Times New Roman" w:cs="Times New Roman"/>
@@ -1715,25 +1611,7 @@
           <w:rFonts w:ascii="Times New Roman" w:eastAsia="Times New Roman" w:hAnsi="Times New Roman" w:cs="Times New Roman"/>
           <w:lang w:eastAsia="en-GB"/>
         </w:rPr>
-        <w:t xml:space="preserve">{% if </w:t>
-      </w:r>
-      <w:proofErr w:type="spellStart"/>
-      <w:proofErr w:type="gramStart"/>
-      <w:r>
-        <w:rPr>
-          <w:rFonts w:ascii="Times New Roman" w:eastAsia="Times New Roman" w:hAnsi="Times New Roman" w:cs="Times New Roman"/>
-          <w:lang w:eastAsia="en-GB"/>
-        </w:rPr>
-        <w:t>field.comments</w:t>
-      </w:r>
-      <w:proofErr w:type="spellEnd"/>
-      <w:proofErr w:type="gramEnd"/>
-      <w:r>
-        <w:rPr>
-          <w:rFonts w:ascii="Times New Roman" w:eastAsia="Times New Roman" w:hAnsi="Times New Roman" w:cs="Times New Roman"/>
-          <w:lang w:eastAsia="en-GB"/>
-        </w:rPr>
-        <w:t xml:space="preserve"> %}</w:t>
+        <w:t>{% if field.comments %}</w:t>
       </w:r>
     </w:p>
     <w:p>
@@ -1762,7 +1640,6 @@
           <w:lang w:eastAsia="en-GB"/>
         </w:rPr>
       </w:pPr>
-      <w:proofErr w:type="gramStart"/>
       <w:r>
         <w:rPr>
           <w:rFonts w:ascii="Times New Roman" w:eastAsia="Times New Roman" w:hAnsi="Times New Roman" w:cs="Times New Roman"/>
@@ -1771,9 +1648,8 @@
           <w:highlight w:val="yellow"/>
           <w:lang w:eastAsia="en-GB"/>
         </w:rPr>
-        <w:t xml:space="preserve">{{ </w:t>
-      </w:r>
-      <w:proofErr w:type="spellStart"/>
+        <w:t>{{ field.</w:t>
+      </w:r>
       <w:r>
         <w:rPr>
           <w:rFonts w:ascii="Times New Roman" w:eastAsia="Times New Roman" w:hAnsi="Times New Roman" w:cs="Times New Roman"/>
@@ -1782,9 +1658,8 @@
           <w:highlight w:val="yellow"/>
           <w:lang w:eastAsia="en-GB"/>
         </w:rPr>
-        <w:t>field</w:t>
-      </w:r>
-      <w:proofErr w:type="gramEnd"/>
+        <w:t>c</w:t>
+      </w:r>
       <w:r>
         <w:rPr>
           <w:rFonts w:ascii="Times New Roman" w:eastAsia="Times New Roman" w:hAnsi="Times New Roman" w:cs="Times New Roman"/>
@@ -1793,59 +1668,28 @@
           <w:highlight w:val="yellow"/>
           <w:lang w:eastAsia="en-GB"/>
         </w:rPr>
-        <w:t>.</w:t>
-      </w:r>
-      <w:r>
+        <w:t>omments }}</w:t>
+      </w:r>
+    </w:p>
+    <w:p>
+      <w:pPr>
         <w:rPr>
           <w:rFonts w:ascii="Times New Roman" w:eastAsia="Times New Roman" w:hAnsi="Times New Roman" w:cs="Times New Roman"/>
-          <w:i/>
-          <w:iCs/>
-          <w:highlight w:val="yellow"/>
-          <w:lang w:eastAsia="en-GB"/>
-        </w:rPr>
-        <w:t>c</w:t>
-      </w:r>
+          <w:lang w:eastAsia="en-GB"/>
+        </w:rPr>
+      </w:pPr>
       <w:r>
         <w:rPr>
           <w:rFonts w:ascii="Times New Roman" w:eastAsia="Times New Roman" w:hAnsi="Times New Roman" w:cs="Times New Roman"/>
-          <w:i/>
-          <w:iCs/>
-          <w:highlight w:val="yellow"/>
-          <w:lang w:eastAsia="en-GB"/>
-        </w:rPr>
-        <w:t>omments</w:t>
-      </w:r>
-      <w:proofErr w:type="spellEnd"/>
-      <w:r>
+          <w:lang w:eastAsia="en-GB"/>
+        </w:rPr>
+        <w:t>{% endif %}</w:t>
+      </w:r>
+    </w:p>
+    <w:p>
+      <w:pPr>
         <w:rPr>
           <w:rFonts w:ascii="Times New Roman" w:eastAsia="Times New Roman" w:hAnsi="Times New Roman" w:cs="Times New Roman"/>
-          <w:i/>
-          <w:iCs/>
-          <w:highlight w:val="yellow"/>
-          <w:lang w:eastAsia="en-GB"/>
-        </w:rPr>
-        <w:t xml:space="preserve"> }}</w:t>
-      </w:r>
-    </w:p>
-    <w:p>
-      <w:pPr>
-        <w:rPr>
-          <w:rFonts w:ascii="Times New Roman" w:eastAsia="Times New Roman" w:hAnsi="Times New Roman" w:cs="Times New Roman"/>
-          <w:lang w:eastAsia="en-GB"/>
-        </w:rPr>
-      </w:pPr>
-      <w:r>
-        <w:rPr>
-          <w:rFonts w:ascii="Times New Roman" w:eastAsia="Times New Roman" w:hAnsi="Times New Roman" w:cs="Times New Roman"/>
-          <w:lang w:eastAsia="en-GB"/>
-        </w:rPr>
-        <w:t>{% endif %}</w:t>
-      </w:r>
-    </w:p>
-    <w:p>
-      <w:pPr>
-        <w:rPr>
-          <w:rFonts w:ascii="Times New Roman" w:eastAsia="Times New Roman" w:hAnsi="Times New Roman" w:cs="Times New Roman"/>
           <w:lang w:eastAsia="en-GB"/>
         </w:rPr>
       </w:pPr>
@@ -1858,15 +1702,7 @@
     <w:p>
       <w:r>
         <w:lastRenderedPageBreak/>
-        <w:t xml:space="preserve">{% </w:t>
-      </w:r>
-      <w:proofErr w:type="spellStart"/>
-      <w:r>
-        <w:t>endfor</w:t>
-      </w:r>
-      <w:proofErr w:type="spellEnd"/>
-      <w:r>
-        <w:t xml:space="preserve"> %}</w:t>
+        <w:t>{% endfor %}</w:t>
       </w:r>
     </w:p>
     <w:p>
@@ -1905,7 +1741,7 @@
 </file>
 
 <file path=word/styles.xml><?xml version="1.0" encoding="utf-8"?>
-<w:styles xmlns:mc="http://schemas.openxmlformats.org/markup-compatibility/2006" xmlns:r="http://schemas.openxmlformats.org/officeDocument/2006/relationships" xmlns:w="http://schemas.openxmlformats.org/wordprocessingml/2006/main" xmlns:w14="http://schemas.microsoft.com/office/word/2010/wordml" xmlns:w15="http://schemas.microsoft.com/office/word/2012/wordml" xmlns:w16cex="http://schemas.microsoft.com/office/word/2018/wordml/cex" xmlns:w16cid="http://schemas.microsoft.com/office/word/2016/wordml/cid" xmlns:w16="http://schemas.microsoft.com/office/word/2018/wordml" xmlns:w16se="http://schemas.microsoft.com/office/word/2015/wordml/symex" mc:Ignorable="w14 w15 w16se w16cid w16 w16cex">
+<w:styles xmlns:mc="http://schemas.openxmlformats.org/markup-compatibility/2006" xmlns:r="http://schemas.openxmlformats.org/officeDocument/2006/relationships" xmlns:w="http://schemas.openxmlformats.org/wordprocessingml/2006/main" xmlns:w14="http://schemas.microsoft.com/office/word/2010/wordml" xmlns:w15="http://schemas.microsoft.com/office/word/2012/wordml" xmlns:w16cex="http://schemas.microsoft.com/office/word/2018/wordml/cex" xmlns:w16cid="http://schemas.microsoft.com/office/word/2016/wordml/cid" xmlns:w16="http://schemas.microsoft.com/office/word/2018/wordml" xmlns:w16sdtdh="http://schemas.microsoft.com/office/word/2020/wordml/sdtdatahash" xmlns:w16se="http://schemas.microsoft.com/office/word/2015/wordml/symex" mc:Ignorable="w14 w15 w16se w16cid w16 w16cex w16sdtdh">
   <w:docDefaults>
     <w:rPrDefault>
       <w:rPr>
@@ -2808,6 +2644,29 @@
       </w:tcPr>
     </w:tblStylePr>
   </w:style>
+  <w:style w:type="character" w:styleId="HTMLCode">
+    <w:name w:val="HTML Code"/>
+    <w:basedOn w:val="DefaultParagraphFont"/>
+    <w:uiPriority w:val="99"/>
+    <w:semiHidden/>
+    <w:unhideWhenUsed/>
+    <w:rsid w:val="00CE5BC4"/>
+    <w:rPr>
+      <w:rFonts w:ascii="Courier New" w:eastAsia="Times New Roman" w:hAnsi="Courier New" w:cs="Courier New"/>
+      <w:sz w:val="20"/>
+      <w:szCs w:val="20"/>
+    </w:rPr>
+  </w:style>
+  <w:style w:type="character" w:customStyle="1" w:styleId="hljs-builtin">
+    <w:name w:val="hljs-built_in"/>
+    <w:basedOn w:val="DefaultParagraphFont"/>
+    <w:rsid w:val="00CE5BC4"/>
+  </w:style>
+  <w:style w:type="character" w:customStyle="1" w:styleId="hljs-string">
+    <w:name w:val="hljs-string"/>
+    <w:basedOn w:val="DefaultParagraphFont"/>
+    <w:rsid w:val="00CE5BC4"/>
+  </w:style>
 </w:styles>
 </file>
 

</xml_diff>

<commit_message>
Remove 'extras' under validators
</commit_message>
<xml_diff>
--- a/assets/template.docx
+++ b/assets/template.docx
@@ -121,13 +121,35 @@
         <w:rPr>
           <w:lang w:eastAsia="en-GB"/>
         </w:rPr>
-        <w:t xml:space="preserve">Version {{ </w:t>
-      </w:r>
-      <w:r>
-        <w:rPr>
-          <w:lang w:eastAsia="en-GB"/>
-        </w:rPr>
-        <w:t xml:space="preserve">git_version </w:t>
+        <w:t xml:space="preserve">Version </w:t>
+      </w:r>
+      <w:proofErr w:type="gramStart"/>
+      <w:r>
+        <w:rPr>
+          <w:lang w:eastAsia="en-GB"/>
+        </w:rPr>
+        <w:t xml:space="preserve">{{ </w:t>
+      </w:r>
+      <w:proofErr w:type="spellStart"/>
+      <w:r>
+        <w:rPr>
+          <w:lang w:eastAsia="en-GB"/>
+        </w:rPr>
+        <w:t>git</w:t>
+      </w:r>
+      <w:proofErr w:type="gramEnd"/>
+      <w:r>
+        <w:rPr>
+          <w:lang w:eastAsia="en-GB"/>
+        </w:rPr>
+        <w:t>_version</w:t>
+      </w:r>
+      <w:proofErr w:type="spellEnd"/>
+      <w:r>
+        <w:rPr>
+          <w:lang w:eastAsia="en-GB"/>
+        </w:rPr>
+        <w:t xml:space="preserve"> </w:t>
       </w:r>
       <w:r>
         <w:rPr>
@@ -171,7 +193,35 @@
         <w:rPr>
           <w:lang w:eastAsia="en-GB"/>
         </w:rPr>
-        <w:t>Generated on {{ generation_time }}</w:t>
+        <w:t xml:space="preserve">Generated on </w:t>
+      </w:r>
+      <w:proofErr w:type="gramStart"/>
+      <w:r>
+        <w:rPr>
+          <w:lang w:eastAsia="en-GB"/>
+        </w:rPr>
+        <w:t xml:space="preserve">{{ </w:t>
+      </w:r>
+      <w:proofErr w:type="spellStart"/>
+      <w:r>
+        <w:rPr>
+          <w:lang w:eastAsia="en-GB"/>
+        </w:rPr>
+        <w:t>generation</w:t>
+      </w:r>
+      <w:proofErr w:type="gramEnd"/>
+      <w:r>
+        <w:rPr>
+          <w:lang w:eastAsia="en-GB"/>
+        </w:rPr>
+        <w:t>_time</w:t>
+      </w:r>
+      <w:proofErr w:type="spellEnd"/>
+      <w:r>
+        <w:rPr>
+          <w:lang w:eastAsia="en-GB"/>
+        </w:rPr>
+        <w:t xml:space="preserve"> }}</w:t>
       </w:r>
     </w:p>
     <w:p>
@@ -229,7 +279,15 @@
     </w:p>
     <w:p>
       <w:r>
-        <w:t xml:space="preserve">The document outlines the data fields, types and descriptions for all required data collection during the lifetime of the Refugee Transition Outcome Fund. The description in each field outlines the context for the data field, the frequency and milestone at which it should be collected. </w:t>
+        <w:t xml:space="preserve">The document outlines the data fields, </w:t>
+      </w:r>
+      <w:proofErr w:type="gramStart"/>
+      <w:r>
+        <w:t>types</w:t>
+      </w:r>
+      <w:proofErr w:type="gramEnd"/>
+      <w:r>
+        <w:t xml:space="preserve"> and descriptions for all required data collection during the lifetime of the Refugee Transition Outcome Fund. The description in each field outlines the context for the data field, the frequency and milestone at which it should be collected. </w:t>
       </w:r>
     </w:p>
     <w:p/>
@@ -240,8 +298,21 @@
     </w:p>
     <w:p/>
     <w:p>
-      <w:r>
-        <w:t>{{ milestones_image }}</w:t>
+      <w:proofErr w:type="gramStart"/>
+      <w:r>
+        <w:t xml:space="preserve">{{ </w:t>
+      </w:r>
+      <w:proofErr w:type="spellStart"/>
+      <w:r>
+        <w:t>milestones</w:t>
+      </w:r>
+      <w:proofErr w:type="gramEnd"/>
+      <w:r>
+        <w:t>_image</w:t>
+      </w:r>
+      <w:proofErr w:type="spellEnd"/>
+      <w:r>
+        <w:t xml:space="preserve"> }}</w:t>
       </w:r>
     </w:p>
     <w:p/>
@@ -256,8 +327,13 @@
     <w:p/>
     <w:p/>
     <w:p>
-      <w:r>
-        <w:t>{{ milestones_image2 }}</w:t>
+      <w:proofErr w:type="gramStart"/>
+      <w:r>
+        <w:t>{{ milestones</w:t>
+      </w:r>
+      <w:proofErr w:type="gramEnd"/>
+      <w:r>
+        <w:t>_image2 }}</w:t>
       </w:r>
     </w:p>
     <w:p>
@@ -700,19 +776,37 @@
     <w:p/>
     <w:p>
       <w:r>
-        <w:t>Records capture information about a specific step in the programme flow and contains essential information for the outcome</w:t>
+        <w:t xml:space="preserve">Records capture information about a specific step in the programme flow and contains essential information for the </w:t>
+      </w:r>
+      <w:proofErr w:type="gramStart"/>
+      <w:r>
+        <w:t>outcome</w:t>
       </w:r>
       <w:r>
         <w:t>s</w:t>
       </w:r>
+      <w:proofErr w:type="gramEnd"/>
       <w:r>
         <w:t xml:space="preserve"> validation and payment metrics.</w:t>
       </w:r>
     </w:p>
     <w:p/>
     <w:p>
-      <w:r>
-        <w:t>{{ erd_image }}</w:t>
+      <w:proofErr w:type="gramStart"/>
+      <w:r>
+        <w:t xml:space="preserve">{{ </w:t>
+      </w:r>
+      <w:proofErr w:type="spellStart"/>
+      <w:r>
+        <w:t>erd</w:t>
+      </w:r>
+      <w:proofErr w:type="gramEnd"/>
+      <w:r>
+        <w:t>_image</w:t>
+      </w:r>
+      <w:proofErr w:type="spellEnd"/>
+      <w:r>
+        <w:t xml:space="preserve"> }}</w:t>
       </w:r>
       <w:r>
         <w:br w:type="page"/>
@@ -735,9 +829,11 @@
       <w:r>
         <w:t xml:space="preserve"> in </w:t>
       </w:r>
+      <w:proofErr w:type="spellStart"/>
       <w:r>
         <w:t>records_by_flow</w:t>
       </w:r>
+      <w:proofErr w:type="spellEnd"/>
       <w:r>
         <w:t xml:space="preserve"> %}</w:t>
       </w:r>
@@ -801,6 +897,8 @@
         </w:rPr>
         <w:t xml:space="preserve"> = </w:t>
       </w:r>
+      <w:proofErr w:type="spellStart"/>
+      <w:proofErr w:type="gramStart"/>
       <w:r>
         <w:rPr>
           <w:rFonts w:ascii="inherit" w:eastAsia="Times New Roman" w:hAnsi="inherit" w:cs="Courier New"/>
@@ -821,6 +919,8 @@
         </w:rPr>
         <w:t>record</w:t>
       </w:r>
+      <w:proofErr w:type="spellEnd"/>
+      <w:proofErr w:type="gramEnd"/>
       <w:r>
         <w:rPr>
           <w:rFonts w:ascii="inherit" w:eastAsia="Times New Roman" w:hAnsi="inherit" w:cs="Courier New"/>
@@ -855,12 +955,14 @@
         <w:pStyle w:val="Heading2"/>
       </w:pPr>
       <w:bookmarkStart w:id="7" w:name="_Toc78278757"/>
+      <w:proofErr w:type="gramStart"/>
       <w:r>
         <w:t>{{ record.</w:t>
       </w:r>
       <w:r>
         <w:t>id</w:t>
       </w:r>
+      <w:proofErr w:type="gramEnd"/>
       <w:r>
         <w:t xml:space="preserve"> </w:t>
       </w:r>
@@ -877,26 +979,47 @@
     </w:p>
     <w:p/>
     <w:p>
-      <w:r>
-        <w:t>{{ record.</w:t>
+      <w:proofErr w:type="gramStart"/>
+      <w:r>
+        <w:t xml:space="preserve">{{ </w:t>
+      </w:r>
+      <w:proofErr w:type="spellStart"/>
+      <w:r>
+        <w:t>record</w:t>
+      </w:r>
+      <w:proofErr w:type="gramEnd"/>
+      <w:r>
+        <w:t>.</w:t>
       </w:r>
       <w:r>
         <w:t>d</w:t>
       </w:r>
       <w:r>
-        <w:t>escription }}</w:t>
+        <w:t>escription</w:t>
+      </w:r>
+      <w:proofErr w:type="spellEnd"/>
+      <w:r>
+        <w:t xml:space="preserve"> }}</w:t>
       </w:r>
     </w:p>
     <w:p/>
     <w:p>
       <w:r>
-        <w:t>Workflow: {{ flow.</w:t>
+        <w:t xml:space="preserve">Workflow: </w:t>
+      </w:r>
+      <w:proofErr w:type="gramStart"/>
+      <w:r>
+        <w:t>{{ flow.</w:t>
       </w:r>
       <w:r>
         <w:t>flow.</w:t>
       </w:r>
       <w:r>
-        <w:t>name }}</w:t>
+        <w:t>name</w:t>
+      </w:r>
+      <w:proofErr w:type="gramEnd"/>
+      <w:r>
+        <w:t xml:space="preserve"> }}</w:t>
       </w:r>
     </w:p>
     <w:p/>
@@ -990,9 +1113,13 @@
             <w:r>
               <w:t xml:space="preserve"> in </w:t>
             </w:r>
+            <w:proofErr w:type="spellStart"/>
+            <w:proofErr w:type="gramStart"/>
             <w:r>
               <w:t>record.fields</w:t>
             </w:r>
+            <w:proofErr w:type="spellEnd"/>
+            <w:proofErr w:type="gramEnd"/>
             <w:r>
               <w:t xml:space="preserve"> %}</w:t>
             </w:r>
@@ -1006,14 +1133,36 @@
             <w:tcW w:w="3005" w:type="dxa"/>
           </w:tcPr>
           <w:p>
+            <w:proofErr w:type="gramStart"/>
             <w:r>
               <w:t>{{ field.</w:t>
             </w:r>
             <w:r>
               <w:t>id</w:t>
             </w:r>
+            <w:proofErr w:type="gramEnd"/>
             <w:r>
               <w:t xml:space="preserve"> }}</w:t>
+            </w:r>
+            <w:r>
+              <w:t>{%</w:t>
+            </w:r>
+            <w:r>
+              <w:t xml:space="preserve">if </w:t>
+            </w:r>
+            <w:proofErr w:type="spellStart"/>
+            <w:r>
+              <w:t>field.primary_key</w:t>
+            </w:r>
+            <w:proofErr w:type="spellEnd"/>
+            <w:r>
+              <w:t xml:space="preserve"> %}</w:t>
+            </w:r>
+            <w:r>
+              <w:t xml:space="preserve"> [PK]</w:t>
+            </w:r>
+            <w:r>
+              <w:t>{%endif%}</w:t>
             </w:r>
           </w:p>
         </w:tc>
@@ -1025,6 +1174,7 @@
             <w:pPr>
               <w:cnfStyle w:val="000000000000" w:firstRow="0" w:lastRow="0" w:firstColumn="0" w:lastColumn="0" w:oddVBand="0" w:evenVBand="0" w:oddHBand="0" w:evenHBand="0" w:firstRowFirstColumn="0" w:firstRowLastColumn="0" w:lastRowFirstColumn="0" w:lastRowLastColumn="0"/>
             </w:pPr>
+            <w:proofErr w:type="gramStart"/>
             <w:r>
               <w:t>{{ field.</w:t>
             </w:r>
@@ -1034,6 +1184,7 @@
             <w:r>
               <w:t>ame</w:t>
             </w:r>
+            <w:proofErr w:type="gramEnd"/>
             <w:r>
               <w:t xml:space="preserve"> }}</w:t>
             </w:r>
@@ -1047,8 +1198,17 @@
             <w:pPr>
               <w:cnfStyle w:val="000000000000" w:firstRow="0" w:lastRow="0" w:firstColumn="0" w:lastColumn="0" w:oddVBand="0" w:evenVBand="0" w:oddHBand="0" w:evenHBand="0" w:firstRowFirstColumn="0" w:firstRowLastColumn="0" w:lastRowFirstColumn="0" w:lastRowLastColumn="0"/>
             </w:pPr>
-            <w:r>
-              <w:t>{{ field.</w:t>
+            <w:proofErr w:type="gramStart"/>
+            <w:r>
+              <w:t xml:space="preserve">{{ </w:t>
+            </w:r>
+            <w:proofErr w:type="spellStart"/>
+            <w:r>
+              <w:t>field</w:t>
+            </w:r>
+            <w:proofErr w:type="gramEnd"/>
+            <w:r>
+              <w:t>.</w:t>
             </w:r>
             <w:r>
               <w:t>t</w:t>
@@ -1056,6 +1216,7 @@
             <w:r>
               <w:t>ype</w:t>
             </w:r>
+            <w:proofErr w:type="spellEnd"/>
             <w:r>
               <w:t xml:space="preserve"> }}</w:t>
             </w:r>
@@ -1074,7 +1235,15 @@
           </w:tcPr>
           <w:p>
             <w:r>
-              <w:t>{%tr endfor %}</w:t>
+              <w:t xml:space="preserve">{%tr </w:t>
+            </w:r>
+            <w:proofErr w:type="spellStart"/>
+            <w:r>
+              <w:t>endfor</w:t>
+            </w:r>
+            <w:proofErr w:type="spellEnd"/>
+            <w:r>
+              <w:t xml:space="preserve"> %}</w:t>
             </w:r>
           </w:p>
         </w:tc>
@@ -1083,13 +1252,745 @@
     <w:p/>
     <w:p>
       <w:r>
+        <w:t>{%</w:t>
+      </w:r>
+      <w:r>
+        <w:t xml:space="preserve"> </w:t>
+      </w:r>
+      <w:r>
+        <w:t xml:space="preserve">for </w:t>
+      </w:r>
+      <w:r>
+        <w:t>field</w:t>
+      </w:r>
+      <w:r>
+        <w:t xml:space="preserve"> in </w:t>
+      </w:r>
+      <w:proofErr w:type="spellStart"/>
+      <w:proofErr w:type="gramStart"/>
+      <w:r>
+        <w:t>record.fields</w:t>
+      </w:r>
+      <w:proofErr w:type="spellEnd"/>
+      <w:proofErr w:type="gramEnd"/>
+      <w:r>
+        <w:t xml:space="preserve"> %}</w:t>
+      </w:r>
+    </w:p>
+    <w:p>
+      <w:pPr>
+        <w:pStyle w:val="Heading4"/>
+        <w:rPr>
+          <w:rFonts w:eastAsia="Times New Roman"/>
+          <w:lang w:eastAsia="en-GB"/>
+        </w:rPr>
+      </w:pPr>
+      <w:proofErr w:type="gramStart"/>
+      <w:r>
+        <w:rPr>
+          <w:rFonts w:eastAsia="Times New Roman"/>
+          <w:lang w:eastAsia="en-GB"/>
+        </w:rPr>
+        <w:t>{{ field.id</w:t>
+      </w:r>
+      <w:proofErr w:type="gramEnd"/>
+      <w:r>
+        <w:rPr>
+          <w:rFonts w:eastAsia="Times New Roman"/>
+          <w:lang w:eastAsia="en-GB"/>
+        </w:rPr>
+        <w:t xml:space="preserve"> }}: {{ field.name }}</w:t>
+      </w:r>
+    </w:p>
+    <w:p>
+      <w:pPr>
+        <w:rPr>
+          <w:rFonts w:ascii="Times New Roman" w:eastAsia="Times New Roman" w:hAnsi="Times New Roman" w:cs="Times New Roman"/>
+          <w:lang w:eastAsia="en-GB"/>
+        </w:rPr>
+      </w:pPr>
+    </w:p>
+    <w:p>
+      <w:pPr>
+        <w:rPr>
+          <w:rFonts w:ascii="Times New Roman" w:eastAsia="Times New Roman" w:hAnsi="Times New Roman" w:cs="Times New Roman"/>
+          <w:lang w:eastAsia="en-GB"/>
+        </w:rPr>
+      </w:pPr>
+      <w:proofErr w:type="gramStart"/>
+      <w:r>
+        <w:rPr>
+          <w:rFonts w:ascii="Times New Roman" w:eastAsia="Times New Roman" w:hAnsi="Times New Roman" w:cs="Times New Roman"/>
+          <w:lang w:eastAsia="en-GB"/>
+        </w:rPr>
+        <w:t xml:space="preserve">{{ </w:t>
+      </w:r>
+      <w:proofErr w:type="spellStart"/>
+      <w:r>
+        <w:rPr>
+          <w:rFonts w:ascii="Times New Roman" w:eastAsia="Times New Roman" w:hAnsi="Times New Roman" w:cs="Times New Roman"/>
+          <w:lang w:eastAsia="en-GB"/>
+        </w:rPr>
+        <w:t>field</w:t>
+      </w:r>
+      <w:proofErr w:type="gramEnd"/>
+      <w:r>
+        <w:rPr>
+          <w:rFonts w:ascii="Times New Roman" w:eastAsia="Times New Roman" w:hAnsi="Times New Roman" w:cs="Times New Roman"/>
+          <w:lang w:eastAsia="en-GB"/>
+        </w:rPr>
+        <w:t>.description</w:t>
+      </w:r>
+      <w:proofErr w:type="spellEnd"/>
+      <w:r>
+        <w:rPr>
+          <w:rFonts w:ascii="Times New Roman" w:eastAsia="Times New Roman" w:hAnsi="Times New Roman" w:cs="Times New Roman"/>
+          <w:lang w:eastAsia="en-GB"/>
+        </w:rPr>
+        <w:t xml:space="preserve"> }}</w:t>
+      </w:r>
+    </w:p>
+    <w:p>
+      <w:pPr>
+        <w:rPr>
+          <w:rFonts w:ascii="Times New Roman" w:eastAsia="Times New Roman" w:hAnsi="Times New Roman" w:cs="Times New Roman"/>
+          <w:lang w:eastAsia="en-GB"/>
+        </w:rPr>
+      </w:pPr>
+    </w:p>
+    <w:tbl>
+      <w:tblPr>
+        <w:tblStyle w:val="GridTable5Dark-Accent1"/>
+        <w:tblW w:w="0" w:type="auto"/>
+        <w:tblLook w:val="0480" w:firstRow="0" w:lastRow="0" w:firstColumn="1" w:lastColumn="0" w:noHBand="0" w:noVBand="1"/>
+      </w:tblPr>
+      <w:tblGrid>
+        <w:gridCol w:w="1696"/>
+        <w:gridCol w:w="7320"/>
+      </w:tblGrid>
+      <w:tr>
+        <w:trPr>
+          <w:cnfStyle w:val="000000100000" w:firstRow="0" w:lastRow="0" w:firstColumn="0" w:lastColumn="0" w:oddVBand="0" w:evenVBand="0" w:oddHBand="1" w:evenHBand="0" w:firstRowFirstColumn="0" w:firstRowLastColumn="0" w:lastRowFirstColumn="0" w:lastRowLastColumn="0"/>
+        </w:trPr>
+        <w:tc>
+          <w:tcPr>
+            <w:cnfStyle w:val="001000000000" w:firstRow="0" w:lastRow="0" w:firstColumn="1" w:lastColumn="0" w:oddVBand="0" w:evenVBand="0" w:oddHBand="0" w:evenHBand="0" w:firstRowFirstColumn="0" w:firstRowLastColumn="0" w:lastRowFirstColumn="0" w:lastRowLastColumn="0"/>
+            <w:tcW w:w="1696" w:type="dxa"/>
+          </w:tcPr>
+          <w:p>
+            <w:pPr>
+              <w:rPr>
+                <w:rFonts w:ascii="Times New Roman" w:eastAsia="Times New Roman" w:hAnsi="Times New Roman" w:cs="Times New Roman"/>
+                <w:b w:val="0"/>
+                <w:bCs w:val="0"/>
+                <w:lang w:eastAsia="en-GB"/>
+              </w:rPr>
+            </w:pPr>
+            <w:r>
+              <w:rPr>
+                <w:rFonts w:ascii="Times New Roman" w:eastAsia="Times New Roman" w:hAnsi="Times New Roman" w:cs="Times New Roman"/>
+                <w:lang w:eastAsia="en-GB"/>
+              </w:rPr>
+              <w:t>Type</w:t>
+            </w:r>
+          </w:p>
+        </w:tc>
+        <w:tc>
+          <w:tcPr>
+            <w:tcW w:w="7320" w:type="dxa"/>
+          </w:tcPr>
+          <w:p>
+            <w:pPr>
+              <w:cnfStyle w:val="000000100000" w:firstRow="0" w:lastRow="0" w:firstColumn="0" w:lastColumn="0" w:oddVBand="0" w:evenVBand="0" w:oddHBand="1" w:evenHBand="0" w:firstRowFirstColumn="0" w:firstRowLastColumn="0" w:lastRowFirstColumn="0" w:lastRowLastColumn="0"/>
+              <w:rPr>
+                <w:rFonts w:ascii="Times New Roman" w:eastAsia="Times New Roman" w:hAnsi="Times New Roman" w:cs="Times New Roman"/>
+                <w:lang w:eastAsia="en-GB"/>
+              </w:rPr>
+            </w:pPr>
+            <w:proofErr w:type="gramStart"/>
+            <w:r>
+              <w:rPr>
+                <w:rFonts w:ascii="Times New Roman" w:eastAsia="Times New Roman" w:hAnsi="Times New Roman" w:cs="Times New Roman"/>
+                <w:lang w:eastAsia="en-GB"/>
+              </w:rPr>
+              <w:t xml:space="preserve">{{ </w:t>
+            </w:r>
+            <w:proofErr w:type="spellStart"/>
+            <w:r>
+              <w:rPr>
+                <w:rFonts w:ascii="Times New Roman" w:eastAsia="Times New Roman" w:hAnsi="Times New Roman" w:cs="Times New Roman"/>
+                <w:lang w:eastAsia="en-GB"/>
+              </w:rPr>
+              <w:t>field</w:t>
+            </w:r>
+            <w:proofErr w:type="gramEnd"/>
+            <w:r>
+              <w:rPr>
+                <w:rFonts w:ascii="Times New Roman" w:eastAsia="Times New Roman" w:hAnsi="Times New Roman" w:cs="Times New Roman"/>
+                <w:lang w:eastAsia="en-GB"/>
+              </w:rPr>
+              <w:t>.type</w:t>
+            </w:r>
+            <w:proofErr w:type="spellEnd"/>
+            <w:r>
+              <w:rPr>
+                <w:rFonts w:ascii="Times New Roman" w:eastAsia="Times New Roman" w:hAnsi="Times New Roman" w:cs="Times New Roman"/>
+                <w:lang w:eastAsia="en-GB"/>
+              </w:rPr>
+              <w:t xml:space="preserve"> }}</w:t>
+            </w:r>
+          </w:p>
+        </w:tc>
+      </w:tr>
+      <w:tr>
+        <w:tc>
+          <w:tcPr>
+            <w:cnfStyle w:val="001000000000" w:firstRow="0" w:lastRow="0" w:firstColumn="1" w:lastColumn="0" w:oddVBand="0" w:evenVBand="0" w:oddHBand="0" w:evenHBand="0" w:firstRowFirstColumn="0" w:firstRowLastColumn="0" w:lastRowFirstColumn="0" w:lastRowLastColumn="0"/>
+            <w:tcW w:w="9016" w:type="dxa"/>
+            <w:gridSpan w:val="2"/>
+          </w:tcPr>
+          <w:p>
+            <w:pPr>
+              <w:rPr>
+                <w:rFonts w:ascii="Times New Roman" w:eastAsia="Times New Roman" w:hAnsi="Times New Roman" w:cs="Times New Roman"/>
+                <w:lang w:eastAsia="en-GB"/>
+              </w:rPr>
+            </w:pPr>
+            <w:r>
+              <w:t>{%</w:t>
+            </w:r>
+            <w:r>
+              <w:t xml:space="preserve">tr if </w:t>
+            </w:r>
+            <w:proofErr w:type="spellStart"/>
+            <w:proofErr w:type="gramStart"/>
+            <w:r>
+              <w:t>field.</w:t>
+            </w:r>
+            <w:r>
+              <w:t>primary</w:t>
+            </w:r>
+            <w:proofErr w:type="gramEnd"/>
+            <w:r>
+              <w:t>_key</w:t>
+            </w:r>
+            <w:proofErr w:type="spellEnd"/>
+            <w:r>
+              <w:t xml:space="preserve"> %}</w:t>
+            </w:r>
+          </w:p>
+        </w:tc>
+      </w:tr>
+      <w:tr>
+        <w:trPr>
+          <w:cnfStyle w:val="000000100000" w:firstRow="0" w:lastRow="0" w:firstColumn="0" w:lastColumn="0" w:oddVBand="0" w:evenVBand="0" w:oddHBand="1" w:evenHBand="0" w:firstRowFirstColumn="0" w:firstRowLastColumn="0" w:lastRowFirstColumn="0" w:lastRowLastColumn="0"/>
+        </w:trPr>
+        <w:tc>
+          <w:tcPr>
+            <w:cnfStyle w:val="001000000000" w:firstRow="0" w:lastRow="0" w:firstColumn="1" w:lastColumn="0" w:oddVBand="0" w:evenVBand="0" w:oddHBand="0" w:evenHBand="0" w:firstRowFirstColumn="0" w:firstRowLastColumn="0" w:lastRowFirstColumn="0" w:lastRowLastColumn="0"/>
+            <w:tcW w:w="1696" w:type="dxa"/>
+          </w:tcPr>
+          <w:p>
+            <w:pPr>
+              <w:rPr>
+                <w:rFonts w:ascii="Times New Roman" w:eastAsia="Times New Roman" w:hAnsi="Times New Roman" w:cs="Times New Roman"/>
+                <w:lang w:eastAsia="en-GB"/>
+              </w:rPr>
+            </w:pPr>
+            <w:r>
+              <w:rPr>
+                <w:rFonts w:ascii="Times New Roman" w:eastAsia="Times New Roman" w:hAnsi="Times New Roman" w:cs="Times New Roman"/>
+                <w:lang w:eastAsia="en-GB"/>
+              </w:rPr>
+              <w:t>Primary Key</w:t>
+            </w:r>
+          </w:p>
+        </w:tc>
+        <w:tc>
+          <w:tcPr>
+            <w:tcW w:w="7320" w:type="dxa"/>
+          </w:tcPr>
+          <w:p>
+            <w:pPr>
+              <w:cnfStyle w:val="000000100000" w:firstRow="0" w:lastRow="0" w:firstColumn="0" w:lastColumn="0" w:oddVBand="0" w:evenVBand="0" w:oddHBand="1" w:evenHBand="0" w:firstRowFirstColumn="0" w:firstRowLastColumn="0" w:lastRowFirstColumn="0" w:lastRowLastColumn="0"/>
+              <w:rPr>
+                <w:rFonts w:ascii="Times New Roman" w:eastAsia="Times New Roman" w:hAnsi="Times New Roman" w:cs="Times New Roman"/>
+                <w:lang w:eastAsia="en-GB"/>
+              </w:rPr>
+            </w:pPr>
+            <w:r>
+              <w:rPr>
+                <w:rFonts w:ascii="Times New Roman" w:eastAsia="Times New Roman" w:hAnsi="Times New Roman" w:cs="Times New Roman"/>
+                <w:lang w:eastAsia="en-GB"/>
+              </w:rPr>
+              <w:t>True</w:t>
+            </w:r>
+          </w:p>
+        </w:tc>
+      </w:tr>
+      <w:tr>
+        <w:tc>
+          <w:tcPr>
+            <w:cnfStyle w:val="001000000000" w:firstRow="0" w:lastRow="0" w:firstColumn="1" w:lastColumn="0" w:oddVBand="0" w:evenVBand="0" w:oddHBand="0" w:evenHBand="0" w:firstRowFirstColumn="0" w:firstRowLastColumn="0" w:lastRowFirstColumn="0" w:lastRowLastColumn="0"/>
+            <w:tcW w:w="9016" w:type="dxa"/>
+            <w:gridSpan w:val="2"/>
+          </w:tcPr>
+          <w:p>
+            <w:pPr>
+              <w:rPr>
+                <w:rFonts w:ascii="Times New Roman" w:eastAsia="Times New Roman" w:hAnsi="Times New Roman" w:cs="Times New Roman"/>
+                <w:lang w:eastAsia="en-GB"/>
+              </w:rPr>
+            </w:pPr>
+            <w:r>
+              <w:t>{%</w:t>
+            </w:r>
+            <w:r>
+              <w:t>tr endif</w:t>
+            </w:r>
+            <w:r>
+              <w:t xml:space="preserve"> %}</w:t>
+            </w:r>
+          </w:p>
+        </w:tc>
+      </w:tr>
+      <w:tr>
+        <w:trPr>
+          <w:cnfStyle w:val="000000100000" w:firstRow="0" w:lastRow="0" w:firstColumn="0" w:lastColumn="0" w:oddVBand="0" w:evenVBand="0" w:oddHBand="1" w:evenHBand="0" w:firstRowFirstColumn="0" w:firstRowLastColumn="0" w:lastRowFirstColumn="0" w:lastRowLastColumn="0"/>
+        </w:trPr>
+        <w:tc>
+          <w:tcPr>
+            <w:cnfStyle w:val="001000000000" w:firstRow="0" w:lastRow="0" w:firstColumn="1" w:lastColumn="0" w:oddVBand="0" w:evenVBand="0" w:oddHBand="0" w:evenHBand="0" w:firstRowFirstColumn="0" w:firstRowLastColumn="0" w:lastRowFirstColumn="0" w:lastRowLastColumn="0"/>
+            <w:tcW w:w="1696" w:type="dxa"/>
+          </w:tcPr>
+          <w:p>
+            <w:pPr>
+              <w:rPr>
+                <w:rFonts w:ascii="Times New Roman" w:eastAsia="Times New Roman" w:hAnsi="Times New Roman" w:cs="Times New Roman"/>
+                <w:b w:val="0"/>
+                <w:bCs w:val="0"/>
+                <w:lang w:eastAsia="en-GB"/>
+              </w:rPr>
+            </w:pPr>
+            <w:r>
+              <w:rPr>
+                <w:rFonts w:ascii="Times New Roman" w:eastAsia="Times New Roman" w:hAnsi="Times New Roman" w:cs="Times New Roman"/>
+                <w:lang w:eastAsia="en-GB"/>
+              </w:rPr>
+              <w:t>Required</w:t>
+            </w:r>
+          </w:p>
+        </w:tc>
+        <w:tc>
+          <w:tcPr>
+            <w:tcW w:w="7320" w:type="dxa"/>
+          </w:tcPr>
+          <w:p>
+            <w:pPr>
+              <w:cnfStyle w:val="000000100000" w:firstRow="0" w:lastRow="0" w:firstColumn="0" w:lastColumn="0" w:oddVBand="0" w:evenVBand="0" w:oddHBand="1" w:evenHBand="0" w:firstRowFirstColumn="0" w:firstRowLastColumn="0" w:lastRowFirstColumn="0" w:lastRowLastColumn="0"/>
+              <w:rPr>
+                <w:rFonts w:ascii="Times New Roman" w:eastAsia="Times New Roman" w:hAnsi="Times New Roman" w:cs="Times New Roman"/>
+                <w:lang w:eastAsia="en-GB"/>
+              </w:rPr>
+            </w:pPr>
+            <w:proofErr w:type="gramStart"/>
+            <w:r>
+              <w:rPr>
+                <w:rFonts w:ascii="Times New Roman" w:eastAsia="Times New Roman" w:hAnsi="Times New Roman" w:cs="Times New Roman"/>
+                <w:lang w:eastAsia="en-GB"/>
+              </w:rPr>
+              <w:t xml:space="preserve">{{ </w:t>
+            </w:r>
+            <w:proofErr w:type="spellStart"/>
+            <w:r>
+              <w:rPr>
+                <w:rFonts w:ascii="Times New Roman" w:eastAsia="Times New Roman" w:hAnsi="Times New Roman" w:cs="Times New Roman"/>
+                <w:lang w:eastAsia="en-GB"/>
+              </w:rPr>
+              <w:t>field</w:t>
+            </w:r>
+            <w:proofErr w:type="gramEnd"/>
+            <w:r>
+              <w:rPr>
+                <w:rFonts w:ascii="Times New Roman" w:eastAsia="Times New Roman" w:hAnsi="Times New Roman" w:cs="Times New Roman"/>
+                <w:lang w:eastAsia="en-GB"/>
+              </w:rPr>
+              <w:t>.validation.required</w:t>
+            </w:r>
+            <w:proofErr w:type="spellEnd"/>
+            <w:r>
+              <w:rPr>
+                <w:rFonts w:ascii="Times New Roman" w:eastAsia="Times New Roman" w:hAnsi="Times New Roman" w:cs="Times New Roman"/>
+                <w:lang w:eastAsia="en-GB"/>
+              </w:rPr>
+              <w:t xml:space="preserve"> }}</w:t>
+            </w:r>
+          </w:p>
+        </w:tc>
+      </w:tr>
+      <w:tr>
+        <w:tc>
+          <w:tcPr>
+            <w:cnfStyle w:val="001000000000" w:firstRow="0" w:lastRow="0" w:firstColumn="1" w:lastColumn="0" w:oddVBand="0" w:evenVBand="0" w:oddHBand="0" w:evenHBand="0" w:firstRowFirstColumn="0" w:firstRowLastColumn="0" w:lastRowFirstColumn="0" w:lastRowLastColumn="0"/>
+            <w:tcW w:w="9016" w:type="dxa"/>
+            <w:gridSpan w:val="2"/>
+          </w:tcPr>
+          <w:p>
+            <w:pPr>
+              <w:rPr>
+                <w:rFonts w:ascii="Times New Roman" w:eastAsia="Times New Roman" w:hAnsi="Times New Roman" w:cs="Times New Roman"/>
+                <w:lang w:eastAsia="en-GB"/>
+              </w:rPr>
+            </w:pPr>
+            <w:r>
+              <w:t>{%</w:t>
+            </w:r>
+            <w:r>
+              <w:t xml:space="preserve">tr if </w:t>
+            </w:r>
+            <w:proofErr w:type="spellStart"/>
+            <w:proofErr w:type="gramStart"/>
+            <w:r>
+              <w:t>field.dimensions</w:t>
+            </w:r>
+            <w:proofErr w:type="spellEnd"/>
+            <w:proofErr w:type="gramEnd"/>
+            <w:r>
+              <w:t xml:space="preserve"> %}</w:t>
+            </w:r>
+          </w:p>
+        </w:tc>
+      </w:tr>
+      <w:tr>
+        <w:trPr>
+          <w:cnfStyle w:val="000000100000" w:firstRow="0" w:lastRow="0" w:firstColumn="0" w:lastColumn="0" w:oddVBand="0" w:evenVBand="0" w:oddHBand="1" w:evenHBand="0" w:firstRowFirstColumn="0" w:firstRowLastColumn="0" w:lastRowFirstColumn="0" w:lastRowLastColumn="0"/>
+        </w:trPr>
+        <w:tc>
+          <w:tcPr>
+            <w:cnfStyle w:val="001000000000" w:firstRow="0" w:lastRow="0" w:firstColumn="1" w:lastColumn="0" w:oddVBand="0" w:evenVBand="0" w:oddHBand="0" w:evenHBand="0" w:firstRowFirstColumn="0" w:firstRowLastColumn="0" w:lastRowFirstColumn="0" w:lastRowLastColumn="0"/>
+            <w:tcW w:w="1696" w:type="dxa"/>
+          </w:tcPr>
+          <w:p>
+            <w:pPr>
+              <w:rPr>
+                <w:rFonts w:ascii="Times New Roman" w:eastAsia="Times New Roman" w:hAnsi="Times New Roman" w:cs="Times New Roman"/>
+                <w:lang w:eastAsia="en-GB"/>
+              </w:rPr>
+            </w:pPr>
+            <w:r>
+              <w:rPr>
+                <w:rFonts w:ascii="Times New Roman" w:eastAsia="Times New Roman" w:hAnsi="Times New Roman" w:cs="Times New Roman"/>
+                <w:lang w:eastAsia="en-GB"/>
+              </w:rPr>
+              <w:t>One of</w:t>
+            </w:r>
+          </w:p>
+        </w:tc>
+        <w:tc>
+          <w:tcPr>
+            <w:tcW w:w="7320" w:type="dxa"/>
+          </w:tcPr>
+          <w:p>
+            <w:pPr>
+              <w:cnfStyle w:val="000000100000" w:firstRow="0" w:lastRow="0" w:firstColumn="0" w:lastColumn="0" w:oddVBand="0" w:evenVBand="0" w:oddHBand="1" w:evenHBand="0" w:firstRowFirstColumn="0" w:firstRowLastColumn="0" w:lastRowFirstColumn="0" w:lastRowLastColumn="0"/>
+              <w:rPr>
+                <w:rFonts w:ascii="Times New Roman" w:eastAsia="Times New Roman" w:hAnsi="Times New Roman" w:cs="Times New Roman"/>
+                <w:lang w:eastAsia="en-GB"/>
+              </w:rPr>
+            </w:pPr>
+            <w:proofErr w:type="gramStart"/>
+            <w:r>
+              <w:rPr>
+                <w:rFonts w:ascii="Times New Roman" w:eastAsia="Times New Roman" w:hAnsi="Times New Roman" w:cs="Times New Roman"/>
+                <w:lang w:eastAsia="en-GB"/>
+              </w:rPr>
+              <w:t xml:space="preserve">{{ </w:t>
+            </w:r>
+            <w:proofErr w:type="spellStart"/>
+            <w:r>
+              <w:rPr>
+                <w:rFonts w:ascii="Times New Roman" w:eastAsia="Times New Roman" w:hAnsi="Times New Roman" w:cs="Times New Roman"/>
+                <w:lang w:eastAsia="en-GB"/>
+              </w:rPr>
+              <w:t>field</w:t>
+            </w:r>
+            <w:proofErr w:type="gramEnd"/>
+            <w:r>
+              <w:rPr>
+                <w:rFonts w:ascii="Times New Roman" w:eastAsia="Times New Roman" w:hAnsi="Times New Roman" w:cs="Times New Roman"/>
+                <w:lang w:eastAsia="en-GB"/>
+              </w:rPr>
+              <w:t>.dimensions.dimensions</w:t>
+            </w:r>
+            <w:proofErr w:type="spellEnd"/>
+            <w:r>
+              <w:rPr>
+                <w:rFonts w:ascii="Times New Roman" w:eastAsia="Times New Roman" w:hAnsi="Times New Roman" w:cs="Times New Roman"/>
+                <w:lang w:eastAsia="en-GB"/>
+              </w:rPr>
+              <w:t xml:space="preserve"> | join(“, ”, attribute=”value”) }}</w:t>
+            </w:r>
+          </w:p>
+        </w:tc>
+      </w:tr>
+      <w:tr>
+        <w:tc>
+          <w:tcPr>
+            <w:cnfStyle w:val="001000000000" w:firstRow="0" w:lastRow="0" w:firstColumn="1" w:lastColumn="0" w:oddVBand="0" w:evenVBand="0" w:oddHBand="0" w:evenHBand="0" w:firstRowFirstColumn="0" w:firstRowLastColumn="0" w:lastRowFirstColumn="0" w:lastRowLastColumn="0"/>
+            <w:tcW w:w="9016" w:type="dxa"/>
+            <w:gridSpan w:val="2"/>
+          </w:tcPr>
+          <w:p>
+            <w:pPr>
+              <w:rPr>
+                <w:rFonts w:ascii="Times New Roman" w:eastAsia="Times New Roman" w:hAnsi="Times New Roman" w:cs="Times New Roman"/>
+                <w:lang w:eastAsia="en-GB"/>
+              </w:rPr>
+            </w:pPr>
+            <w:r>
+              <w:t>{%</w:t>
+            </w:r>
+            <w:r>
+              <w:t>tr endif</w:t>
+            </w:r>
+            <w:r>
+              <w:t xml:space="preserve"> %}</w:t>
+            </w:r>
+          </w:p>
+        </w:tc>
+      </w:tr>
+      <w:tr>
+        <w:trPr>
+          <w:cnfStyle w:val="000000100000" w:firstRow="0" w:lastRow="0" w:firstColumn="0" w:lastColumn="0" w:oddVBand="0" w:evenVBand="0" w:oddHBand="1" w:evenHBand="0" w:firstRowFirstColumn="0" w:firstRowLastColumn="0" w:lastRowFirstColumn="0" w:lastRowLastColumn="0"/>
+        </w:trPr>
+        <w:tc>
+          <w:tcPr>
+            <w:cnfStyle w:val="001000000000" w:firstRow="0" w:lastRow="0" w:firstColumn="1" w:lastColumn="0" w:oddVBand="0" w:evenVBand="0" w:oddHBand="0" w:evenHBand="0" w:firstRowFirstColumn="0" w:firstRowLastColumn="0" w:lastRowFirstColumn="0" w:lastRowLastColumn="0"/>
+            <w:tcW w:w="1696" w:type="dxa"/>
+          </w:tcPr>
+          <w:p>
+            <w:pPr>
+              <w:rPr>
+                <w:b w:val="0"/>
+                <w:bCs w:val="0"/>
+              </w:rPr>
+            </w:pPr>
+            <w:r>
+              <w:rPr>
+                <w:rFonts w:ascii="Times New Roman" w:eastAsia="Times New Roman" w:hAnsi="Times New Roman" w:cs="Times New Roman"/>
+                <w:lang w:eastAsia="en-GB"/>
+              </w:rPr>
+              <w:t>Validators</w:t>
+            </w:r>
+          </w:p>
+        </w:tc>
+        <w:tc>
+          <w:tcPr>
+            <w:tcW w:w="7320" w:type="dxa"/>
+          </w:tcPr>
+          <w:p>
+            <w:pPr>
+              <w:cnfStyle w:val="000000100000" w:firstRow="0" w:lastRow="0" w:firstColumn="0" w:lastColumn="0" w:oddVBand="0" w:evenVBand="0" w:oddHBand="1" w:evenHBand="0" w:firstRowFirstColumn="0" w:firstRowLastColumn="0" w:lastRowFirstColumn="0" w:lastRowLastColumn="0"/>
+            </w:pPr>
+            <w:r>
+              <w:rPr>
+                <w:rFonts w:ascii="Times New Roman" w:eastAsia="Times New Roman" w:hAnsi="Times New Roman" w:cs="Times New Roman"/>
+                <w:lang w:eastAsia="en-GB"/>
+              </w:rPr>
+              <w:t xml:space="preserve">{{ </w:t>
+            </w:r>
+            <w:proofErr w:type="spellStart"/>
+            <w:r>
+              <w:rPr>
+                <w:rFonts w:ascii="Times New Roman" w:eastAsia="Times New Roman" w:hAnsi="Times New Roman" w:cs="Times New Roman"/>
+                <w:lang w:eastAsia="en-GB"/>
+              </w:rPr>
+              <w:t>field.</w:t>
+            </w:r>
+            <w:r>
+              <w:rPr>
+                <w:rFonts w:ascii="Times New Roman" w:eastAsia="Times New Roman" w:hAnsi="Times New Roman" w:cs="Times New Roman"/>
+                <w:lang w:eastAsia="en-GB"/>
+              </w:rPr>
+              <w:t>validation</w:t>
+            </w:r>
+            <w:r>
+              <w:rPr>
+                <w:rFonts w:ascii="Times New Roman" w:eastAsia="Times New Roman" w:hAnsi="Times New Roman" w:cs="Times New Roman"/>
+                <w:lang w:eastAsia="en-GB"/>
+              </w:rPr>
+              <w:t xml:space="preserve"> | join(“,</w:t>
+            </w:r>
+            <w:proofErr w:type="spellEnd"/>
+            <w:r>
+              <w:rPr>
+                <w:rFonts w:ascii="Times New Roman" w:eastAsia="Times New Roman" w:hAnsi="Times New Roman" w:cs="Times New Roman"/>
+                <w:lang w:eastAsia="en-GB"/>
+              </w:rPr>
+              <w:t xml:space="preserve"> ”) }}</w:t>
+            </w:r>
+          </w:p>
+        </w:tc>
+      </w:tr>
+    </w:tbl>
+    <w:p>
+      <w:pPr>
+        <w:rPr>
+          <w:rFonts w:ascii="Times New Roman" w:eastAsia="Times New Roman" w:hAnsi="Times New Roman" w:cs="Times New Roman"/>
+          <w:lang w:eastAsia="en-GB"/>
+        </w:rPr>
+      </w:pPr>
+    </w:p>
+    <w:p>
+      <w:pPr>
+        <w:rPr>
+          <w:rFonts w:ascii="Times New Roman" w:eastAsia="Times New Roman" w:hAnsi="Times New Roman" w:cs="Times New Roman"/>
+          <w:lang w:eastAsia="en-GB"/>
+        </w:rPr>
+      </w:pPr>
+      <w:r>
+        <w:rPr>
+          <w:rFonts w:ascii="Times New Roman" w:eastAsia="Times New Roman" w:hAnsi="Times New Roman" w:cs="Times New Roman"/>
+          <w:lang w:eastAsia="en-GB"/>
+        </w:rPr>
+        <w:t xml:space="preserve">{% if </w:t>
+      </w:r>
+      <w:proofErr w:type="spellStart"/>
+      <w:proofErr w:type="gramStart"/>
+      <w:r>
+        <w:rPr>
+          <w:rFonts w:ascii="Times New Roman" w:eastAsia="Times New Roman" w:hAnsi="Times New Roman" w:cs="Times New Roman"/>
+          <w:lang w:eastAsia="en-GB"/>
+        </w:rPr>
+        <w:t>field.comments</w:t>
+      </w:r>
+      <w:proofErr w:type="spellEnd"/>
+      <w:proofErr w:type="gramEnd"/>
+      <w:r>
+        <w:rPr>
+          <w:rFonts w:ascii="Times New Roman" w:eastAsia="Times New Roman" w:hAnsi="Times New Roman" w:cs="Times New Roman"/>
+          <w:lang w:eastAsia="en-GB"/>
+        </w:rPr>
+        <w:t xml:space="preserve"> %}</w:t>
+      </w:r>
+    </w:p>
+    <w:p>
+      <w:pPr>
+        <w:rPr>
+          <w:rFonts w:ascii="Times New Roman" w:eastAsia="Times New Roman" w:hAnsi="Times New Roman" w:cs="Times New Roman"/>
+          <w:u w:val="single"/>
+          <w:lang w:eastAsia="en-GB"/>
+        </w:rPr>
+      </w:pPr>
+      <w:r>
+        <w:rPr>
+          <w:rFonts w:ascii="Times New Roman" w:eastAsia="Times New Roman" w:hAnsi="Times New Roman" w:cs="Times New Roman"/>
+          <w:u w:val="single"/>
+          <w:lang w:eastAsia="en-GB"/>
+        </w:rPr>
+        <w:t>Comments</w:t>
+      </w:r>
+    </w:p>
+    <w:p>
+      <w:pPr>
+        <w:rPr>
+          <w:rFonts w:ascii="Times New Roman" w:eastAsia="Times New Roman" w:hAnsi="Times New Roman" w:cs="Times New Roman"/>
+          <w:i/>
+          <w:iCs/>
+          <w:lang w:eastAsia="en-GB"/>
+        </w:rPr>
+      </w:pPr>
+      <w:proofErr w:type="gramStart"/>
+      <w:r>
+        <w:rPr>
+          <w:rFonts w:ascii="Times New Roman" w:eastAsia="Times New Roman" w:hAnsi="Times New Roman" w:cs="Times New Roman"/>
+          <w:i/>
+          <w:iCs/>
+          <w:highlight w:val="yellow"/>
+          <w:lang w:eastAsia="en-GB"/>
+        </w:rPr>
+        <w:t xml:space="preserve">{{ </w:t>
+      </w:r>
+      <w:proofErr w:type="spellStart"/>
+      <w:r>
+        <w:rPr>
+          <w:rFonts w:ascii="Times New Roman" w:eastAsia="Times New Roman" w:hAnsi="Times New Roman" w:cs="Times New Roman"/>
+          <w:i/>
+          <w:iCs/>
+          <w:highlight w:val="yellow"/>
+          <w:lang w:eastAsia="en-GB"/>
+        </w:rPr>
+        <w:t>field</w:t>
+      </w:r>
+      <w:proofErr w:type="gramEnd"/>
+      <w:r>
+        <w:rPr>
+          <w:rFonts w:ascii="Times New Roman" w:eastAsia="Times New Roman" w:hAnsi="Times New Roman" w:cs="Times New Roman"/>
+          <w:i/>
+          <w:iCs/>
+          <w:highlight w:val="yellow"/>
+          <w:lang w:eastAsia="en-GB"/>
+        </w:rPr>
+        <w:t>.comments</w:t>
+      </w:r>
+      <w:proofErr w:type="spellEnd"/>
+      <w:r>
+        <w:rPr>
+          <w:rFonts w:ascii="Times New Roman" w:eastAsia="Times New Roman" w:hAnsi="Times New Roman" w:cs="Times New Roman"/>
+          <w:i/>
+          <w:iCs/>
+          <w:highlight w:val="yellow"/>
+          <w:lang w:eastAsia="en-GB"/>
+        </w:rPr>
+        <w:t xml:space="preserve"> }}</w:t>
+      </w:r>
+    </w:p>
+    <w:p>
+      <w:pPr>
+        <w:rPr>
+          <w:rFonts w:ascii="Times New Roman" w:eastAsia="Times New Roman" w:hAnsi="Times New Roman" w:cs="Times New Roman"/>
+          <w:lang w:eastAsia="en-GB"/>
+        </w:rPr>
+      </w:pPr>
+      <w:r>
+        <w:rPr>
+          <w:rFonts w:ascii="Times New Roman" w:eastAsia="Times New Roman" w:hAnsi="Times New Roman" w:cs="Times New Roman"/>
+          <w:lang w:eastAsia="en-GB"/>
+        </w:rPr>
+        <w:t>{% endif %}</w:t>
+      </w:r>
+    </w:p>
+    <w:p/>
+    <w:p>
+      <w:r>
+        <w:t xml:space="preserve">{% </w:t>
+      </w:r>
+      <w:proofErr w:type="spellStart"/>
+      <w:r>
+        <w:t>endfor</w:t>
+      </w:r>
+      <w:proofErr w:type="spellEnd"/>
+      <w:r>
+        <w:t xml:space="preserve"> %}</w:t>
+      </w:r>
+    </w:p>
+    <w:p>
+      <w:r>
         <w:br w:type="page"/>
       </w:r>
     </w:p>
     <w:p>
       <w:r>
         <w:lastRenderedPageBreak/>
-        <w:t>{% endfor %}</w:t>
+        <w:t xml:space="preserve">{% </w:t>
+      </w:r>
+      <w:proofErr w:type="spellStart"/>
+      <w:r>
+        <w:t>endfor</w:t>
+      </w:r>
+      <w:proofErr w:type="spellEnd"/>
+      <w:r>
+        <w:t xml:space="preserve"> %}</w:t>
       </w:r>
     </w:p>
     <w:p/>
@@ -1144,9 +2045,11 @@
       <w:r>
         <w:t xml:space="preserve"> in </w:t>
       </w:r>
+      <w:proofErr w:type="spellStart"/>
       <w:r>
         <w:t>field_list</w:t>
       </w:r>
+      <w:proofErr w:type="spellEnd"/>
       <w:r>
         <w:t xml:space="preserve"> %}</w:t>
       </w:r>
@@ -1160,6 +2063,7 @@
         </w:rPr>
       </w:pPr>
       <w:bookmarkStart w:id="9" w:name="_Toc78278759"/>
+      <w:proofErr w:type="gramStart"/>
       <w:r>
         <w:rPr>
           <w:rFonts w:eastAsia="Times New Roman"/>
@@ -1174,6 +2078,7 @@
         </w:rPr>
         <w:t>record.id</w:t>
       </w:r>
+      <w:proofErr w:type="gramEnd"/>
       <w:r>
         <w:rPr>
           <w:rFonts w:eastAsia="Times New Roman"/>
@@ -1261,12 +2166,29 @@
           <w:lang w:eastAsia="en-GB"/>
         </w:rPr>
       </w:pPr>
-      <w:r>
-        <w:rPr>
-          <w:rFonts w:ascii="Times New Roman" w:eastAsia="Times New Roman" w:hAnsi="Times New Roman" w:cs="Times New Roman"/>
-          <w:lang w:eastAsia="en-GB"/>
-        </w:rPr>
-        <w:t>{{ field.</w:t>
+      <w:proofErr w:type="gramStart"/>
+      <w:r>
+        <w:rPr>
+          <w:rFonts w:ascii="Times New Roman" w:eastAsia="Times New Roman" w:hAnsi="Times New Roman" w:cs="Times New Roman"/>
+          <w:lang w:eastAsia="en-GB"/>
+        </w:rPr>
+        <w:t xml:space="preserve">{{ </w:t>
+      </w:r>
+      <w:proofErr w:type="spellStart"/>
+      <w:r>
+        <w:rPr>
+          <w:rFonts w:ascii="Times New Roman" w:eastAsia="Times New Roman" w:hAnsi="Times New Roman" w:cs="Times New Roman"/>
+          <w:lang w:eastAsia="en-GB"/>
+        </w:rPr>
+        <w:t>field</w:t>
+      </w:r>
+      <w:proofErr w:type="gramEnd"/>
+      <w:r>
+        <w:rPr>
+          <w:rFonts w:ascii="Times New Roman" w:eastAsia="Times New Roman" w:hAnsi="Times New Roman" w:cs="Times New Roman"/>
+          <w:lang w:eastAsia="en-GB"/>
+        </w:rPr>
+        <w:t>.</w:t>
       </w:r>
       <w:r>
         <w:rPr>
@@ -1280,7 +2202,15 @@
           <w:rFonts w:ascii="Times New Roman" w:eastAsia="Times New Roman" w:hAnsi="Times New Roman" w:cs="Times New Roman"/>
           <w:lang w:eastAsia="en-GB"/>
         </w:rPr>
-        <w:t>escription }}</w:t>
+        <w:t>escription</w:t>
+      </w:r>
+      <w:proofErr w:type="spellEnd"/>
+      <w:r>
+        <w:rPr>
+          <w:rFonts w:ascii="Times New Roman" w:eastAsia="Times New Roman" w:hAnsi="Times New Roman" w:cs="Times New Roman"/>
+          <w:lang w:eastAsia="en-GB"/>
+        </w:rPr>
+        <w:t xml:space="preserve"> }}</w:t>
       </w:r>
     </w:p>
     <w:p>
@@ -1340,12 +2270,29 @@
                 <w:lang w:eastAsia="en-GB"/>
               </w:rPr>
             </w:pPr>
-            <w:r>
-              <w:rPr>
-                <w:rFonts w:ascii="Times New Roman" w:eastAsia="Times New Roman" w:hAnsi="Times New Roman" w:cs="Times New Roman"/>
-                <w:lang w:eastAsia="en-GB"/>
-              </w:rPr>
-              <w:t>{{ field.</w:t>
+            <w:proofErr w:type="gramStart"/>
+            <w:r>
+              <w:rPr>
+                <w:rFonts w:ascii="Times New Roman" w:eastAsia="Times New Roman" w:hAnsi="Times New Roman" w:cs="Times New Roman"/>
+                <w:lang w:eastAsia="en-GB"/>
+              </w:rPr>
+              <w:t xml:space="preserve">{{ </w:t>
+            </w:r>
+            <w:proofErr w:type="spellStart"/>
+            <w:r>
+              <w:rPr>
+                <w:rFonts w:ascii="Times New Roman" w:eastAsia="Times New Roman" w:hAnsi="Times New Roman" w:cs="Times New Roman"/>
+                <w:lang w:eastAsia="en-GB"/>
+              </w:rPr>
+              <w:t>field</w:t>
+            </w:r>
+            <w:proofErr w:type="gramEnd"/>
+            <w:r>
+              <w:rPr>
+                <w:rFonts w:ascii="Times New Roman" w:eastAsia="Times New Roman" w:hAnsi="Times New Roman" w:cs="Times New Roman"/>
+                <w:lang w:eastAsia="en-GB"/>
+              </w:rPr>
+              <w:t>.</w:t>
             </w:r>
             <w:r>
               <w:rPr>
@@ -1359,7 +2306,15 @@
                 <w:rFonts w:ascii="Times New Roman" w:eastAsia="Times New Roman" w:hAnsi="Times New Roman" w:cs="Times New Roman"/>
                 <w:lang w:eastAsia="en-GB"/>
               </w:rPr>
-              <w:t>ype }}</w:t>
+              <w:t>ype</w:t>
+            </w:r>
+            <w:proofErr w:type="spellEnd"/>
+            <w:r>
+              <w:rPr>
+                <w:rFonts w:ascii="Times New Roman" w:eastAsia="Times New Roman" w:hAnsi="Times New Roman" w:cs="Times New Roman"/>
+                <w:lang w:eastAsia="en-GB"/>
+              </w:rPr>
+              <w:t xml:space="preserve"> }}</w:t>
             </w:r>
           </w:p>
         </w:tc>
@@ -1400,12 +2355,36 @@
                 <w:lang w:eastAsia="en-GB"/>
               </w:rPr>
             </w:pPr>
-            <w:r>
-              <w:rPr>
-                <w:rFonts w:ascii="Times New Roman" w:eastAsia="Times New Roman" w:hAnsi="Times New Roman" w:cs="Times New Roman"/>
-                <w:lang w:eastAsia="en-GB"/>
-              </w:rPr>
-              <w:t>{{ field.</w:t>
+            <w:proofErr w:type="gramStart"/>
+            <w:r>
+              <w:rPr>
+                <w:rFonts w:ascii="Times New Roman" w:eastAsia="Times New Roman" w:hAnsi="Times New Roman" w:cs="Times New Roman"/>
+                <w:lang w:eastAsia="en-GB"/>
+              </w:rPr>
+              <w:t xml:space="preserve">{{ </w:t>
+            </w:r>
+            <w:proofErr w:type="spellStart"/>
+            <w:r>
+              <w:rPr>
+                <w:rFonts w:ascii="Times New Roman" w:eastAsia="Times New Roman" w:hAnsi="Times New Roman" w:cs="Times New Roman"/>
+                <w:lang w:eastAsia="en-GB"/>
+              </w:rPr>
+              <w:t>field</w:t>
+            </w:r>
+            <w:proofErr w:type="gramEnd"/>
+            <w:r>
+              <w:rPr>
+                <w:rFonts w:ascii="Times New Roman" w:eastAsia="Times New Roman" w:hAnsi="Times New Roman" w:cs="Times New Roman"/>
+                <w:lang w:eastAsia="en-GB"/>
+              </w:rPr>
+              <w:t>.</w:t>
+            </w:r>
+            <w:r>
+              <w:rPr>
+                <w:rFonts w:ascii="Times New Roman" w:eastAsia="Times New Roman" w:hAnsi="Times New Roman" w:cs="Times New Roman"/>
+                <w:lang w:eastAsia="en-GB"/>
+              </w:rPr>
+              <w:t>validation.</w:t>
             </w:r>
             <w:r>
               <w:rPr>
@@ -1419,7 +2398,15 @@
                 <w:rFonts w:ascii="Times New Roman" w:eastAsia="Times New Roman" w:hAnsi="Times New Roman" w:cs="Times New Roman"/>
                 <w:lang w:eastAsia="en-GB"/>
               </w:rPr>
-              <w:t>equired }}</w:t>
+              <w:t>equired</w:t>
+            </w:r>
+            <w:proofErr w:type="spellEnd"/>
+            <w:r>
+              <w:rPr>
+                <w:rFonts w:ascii="Times New Roman" w:eastAsia="Times New Roman" w:hAnsi="Times New Roman" w:cs="Times New Roman"/>
+                <w:lang w:eastAsia="en-GB"/>
+              </w:rPr>
+              <w:t xml:space="preserve"> }}</w:t>
             </w:r>
           </w:p>
         </w:tc>
@@ -1445,8 +2432,15 @@
               <w:t>{%</w:t>
             </w:r>
             <w:r>
-              <w:t>tr if field.dimensions</w:t>
-            </w:r>
+              <w:t xml:space="preserve">tr if </w:t>
+            </w:r>
+            <w:proofErr w:type="spellStart"/>
+            <w:proofErr w:type="gramStart"/>
+            <w:r>
+              <w:t>field.dimensions</w:t>
+            </w:r>
+            <w:proofErr w:type="spellEnd"/>
+            <w:proofErr w:type="gramEnd"/>
             <w:r>
               <w:t xml:space="preserve"> %}</w:t>
             </w:r>
@@ -1487,6 +2481,7 @@
                 <w:lang w:eastAsia="en-GB"/>
               </w:rPr>
             </w:pPr>
+            <w:proofErr w:type="gramStart"/>
             <w:r>
               <w:rPr>
                 <w:rFonts w:ascii="Times New Roman" w:eastAsia="Times New Roman" w:hAnsi="Times New Roman" w:cs="Times New Roman"/>
@@ -1501,12 +2496,21 @@
               </w:rPr>
               <w:t xml:space="preserve"> </w:t>
             </w:r>
-            <w:r>
-              <w:rPr>
-                <w:rFonts w:ascii="Times New Roman" w:eastAsia="Times New Roman" w:hAnsi="Times New Roman" w:cs="Times New Roman"/>
-                <w:lang w:eastAsia="en-GB"/>
-              </w:rPr>
-              <w:t>field.dimensions</w:t>
+            <w:proofErr w:type="spellStart"/>
+            <w:r>
+              <w:rPr>
+                <w:rFonts w:ascii="Times New Roman" w:eastAsia="Times New Roman" w:hAnsi="Times New Roman" w:cs="Times New Roman"/>
+                <w:lang w:eastAsia="en-GB"/>
+              </w:rPr>
+              <w:t>field</w:t>
+            </w:r>
+            <w:proofErr w:type="gramEnd"/>
+            <w:r>
+              <w:rPr>
+                <w:rFonts w:ascii="Times New Roman" w:eastAsia="Times New Roman" w:hAnsi="Times New Roman" w:cs="Times New Roman"/>
+                <w:lang w:eastAsia="en-GB"/>
+              </w:rPr>
+              <w:t>.dimensions</w:t>
             </w:r>
             <w:r>
               <w:rPr>
@@ -1522,6 +2526,7 @@
               </w:rPr>
               <w:t>dimensions</w:t>
             </w:r>
+            <w:proofErr w:type="spellEnd"/>
             <w:r>
               <w:rPr>
                 <w:rFonts w:ascii="Times New Roman" w:eastAsia="Times New Roman" w:hAnsi="Times New Roman" w:cs="Times New Roman"/>
@@ -1617,7 +2622,25 @@
           <w:rFonts w:ascii="Times New Roman" w:eastAsia="Times New Roman" w:hAnsi="Times New Roman" w:cs="Times New Roman"/>
           <w:lang w:eastAsia="en-GB"/>
         </w:rPr>
-        <w:t>{% if field.comments %}</w:t>
+        <w:t xml:space="preserve">{% if </w:t>
+      </w:r>
+      <w:proofErr w:type="spellStart"/>
+      <w:proofErr w:type="gramStart"/>
+      <w:r>
+        <w:rPr>
+          <w:rFonts w:ascii="Times New Roman" w:eastAsia="Times New Roman" w:hAnsi="Times New Roman" w:cs="Times New Roman"/>
+          <w:lang w:eastAsia="en-GB"/>
+        </w:rPr>
+        <w:t>field.comments</w:t>
+      </w:r>
+      <w:proofErr w:type="spellEnd"/>
+      <w:proofErr w:type="gramEnd"/>
+      <w:r>
+        <w:rPr>
+          <w:rFonts w:ascii="Times New Roman" w:eastAsia="Times New Roman" w:hAnsi="Times New Roman" w:cs="Times New Roman"/>
+          <w:lang w:eastAsia="en-GB"/>
+        </w:rPr>
+        <w:t xml:space="preserve"> %}</w:t>
       </w:r>
     </w:p>
     <w:p>
@@ -1646,6 +2669,7 @@
           <w:lang w:eastAsia="en-GB"/>
         </w:rPr>
       </w:pPr>
+      <w:proofErr w:type="gramStart"/>
       <w:r>
         <w:rPr>
           <w:rFonts w:ascii="Times New Roman" w:eastAsia="Times New Roman" w:hAnsi="Times New Roman" w:cs="Times New Roman"/>
@@ -1654,8 +2678,9 @@
           <w:highlight w:val="yellow"/>
           <w:lang w:eastAsia="en-GB"/>
         </w:rPr>
-        <w:t>{{ field.</w:t>
-      </w:r>
+        <w:t xml:space="preserve">{{ </w:t>
+      </w:r>
+      <w:proofErr w:type="spellStart"/>
       <w:r>
         <w:rPr>
           <w:rFonts w:ascii="Times New Roman" w:eastAsia="Times New Roman" w:hAnsi="Times New Roman" w:cs="Times New Roman"/>
@@ -1664,8 +2689,9 @@
           <w:highlight w:val="yellow"/>
           <w:lang w:eastAsia="en-GB"/>
         </w:rPr>
-        <w:t>c</w:t>
-      </w:r>
+        <w:t>field</w:t>
+      </w:r>
+      <w:proofErr w:type="gramEnd"/>
       <w:r>
         <w:rPr>
           <w:rFonts w:ascii="Times New Roman" w:eastAsia="Times New Roman" w:hAnsi="Times New Roman" w:cs="Times New Roman"/>
@@ -1674,7 +2700,38 @@
           <w:highlight w:val="yellow"/>
           <w:lang w:eastAsia="en-GB"/>
         </w:rPr>
-        <w:t>omments }}</w:t>
+        <w:t>.</w:t>
+      </w:r>
+      <w:r>
+        <w:rPr>
+          <w:rFonts w:ascii="Times New Roman" w:eastAsia="Times New Roman" w:hAnsi="Times New Roman" w:cs="Times New Roman"/>
+          <w:i/>
+          <w:iCs/>
+          <w:highlight w:val="yellow"/>
+          <w:lang w:eastAsia="en-GB"/>
+        </w:rPr>
+        <w:t>c</w:t>
+      </w:r>
+      <w:r>
+        <w:rPr>
+          <w:rFonts w:ascii="Times New Roman" w:eastAsia="Times New Roman" w:hAnsi="Times New Roman" w:cs="Times New Roman"/>
+          <w:i/>
+          <w:iCs/>
+          <w:highlight w:val="yellow"/>
+          <w:lang w:eastAsia="en-GB"/>
+        </w:rPr>
+        <w:t>omments</w:t>
+      </w:r>
+      <w:proofErr w:type="spellEnd"/>
+      <w:r>
+        <w:rPr>
+          <w:rFonts w:ascii="Times New Roman" w:eastAsia="Times New Roman" w:hAnsi="Times New Roman" w:cs="Times New Roman"/>
+          <w:i/>
+          <w:iCs/>
+          <w:highlight w:val="yellow"/>
+          <w:lang w:eastAsia="en-GB"/>
+        </w:rPr>
+        <w:t xml:space="preserve"> }}</w:t>
       </w:r>
     </w:p>
     <w:p>
@@ -1708,7 +2765,15 @@
     <w:p>
       <w:r>
         <w:lastRenderedPageBreak/>
-        <w:t>{% endfor %}</w:t>
+        <w:t xml:space="preserve">{% </w:t>
+      </w:r>
+      <w:proofErr w:type="spellStart"/>
+      <w:r>
+        <w:t>endfor</w:t>
+      </w:r>
+      <w:proofErr w:type="spellEnd"/>
+      <w:r>
+        <w:t xml:space="preserve"> %}</w:t>
       </w:r>
     </w:p>
     <w:p>
@@ -2203,6 +3268,28 @@
     <w:rPr>
       <w:rFonts w:asciiTheme="majorHAnsi" w:eastAsiaTheme="majorEastAsia" w:hAnsiTheme="majorHAnsi" w:cstheme="majorBidi"/>
       <w:color w:val="1F3763" w:themeColor="accent1" w:themeShade="7F"/>
+    </w:rPr>
+  </w:style>
+  <w:style w:type="paragraph" w:styleId="Heading4">
+    <w:name w:val="heading 4"/>
+    <w:basedOn w:val="Normal"/>
+    <w:next w:val="Normal"/>
+    <w:link w:val="Heading4Char"/>
+    <w:uiPriority w:val="9"/>
+    <w:unhideWhenUsed/>
+    <w:qFormat/>
+    <w:rsid w:val="006556EC"/>
+    <w:pPr>
+      <w:keepNext/>
+      <w:keepLines/>
+      <w:spacing w:before="40"/>
+      <w:outlineLvl w:val="3"/>
+    </w:pPr>
+    <w:rPr>
+      <w:rFonts w:asciiTheme="majorHAnsi" w:eastAsiaTheme="majorEastAsia" w:hAnsiTheme="majorHAnsi" w:cstheme="majorBidi"/>
+      <w:i/>
+      <w:iCs/>
+      <w:color w:val="2F5496" w:themeColor="accent1" w:themeShade="BF"/>
     </w:rPr>
   </w:style>
   <w:style w:type="character" w:default="1" w:styleId="DefaultParagraphFont">
@@ -2673,6 +3760,19 @@
     <w:basedOn w:val="DefaultParagraphFont"/>
     <w:rsid w:val="00CE5BC4"/>
   </w:style>
+  <w:style w:type="character" w:customStyle="1" w:styleId="Heading4Char">
+    <w:name w:val="Heading 4 Char"/>
+    <w:basedOn w:val="DefaultParagraphFont"/>
+    <w:link w:val="Heading4"/>
+    <w:uiPriority w:val="9"/>
+    <w:rsid w:val="006556EC"/>
+    <w:rPr>
+      <w:rFonts w:asciiTheme="majorHAnsi" w:eastAsiaTheme="majorEastAsia" w:hAnsiTheme="majorHAnsi" w:cstheme="majorBidi"/>
+      <w:i/>
+      <w:iCs/>
+      <w:color w:val="2F5496" w:themeColor="accent1" w:themeShade="BF"/>
+    </w:rPr>
+  </w:style>
 </w:styles>
 </file>
 

</xml_diff>

<commit_message>
Tidy spec and add dimensions
</commit_message>
<xml_diff>
--- a/assets/template.docx
+++ b/assets/template.docx
@@ -121,35 +121,13 @@
         <w:rPr>
           <w:lang w:eastAsia="en-GB"/>
         </w:rPr>
-        <w:t xml:space="preserve">Version </w:t>
-      </w:r>
-      <w:proofErr w:type="gramStart"/>
-      <w:r>
-        <w:rPr>
-          <w:lang w:eastAsia="en-GB"/>
-        </w:rPr>
-        <w:t xml:space="preserve">{{ </w:t>
-      </w:r>
-      <w:proofErr w:type="spellStart"/>
-      <w:r>
-        <w:rPr>
-          <w:lang w:eastAsia="en-GB"/>
-        </w:rPr>
-        <w:t>git</w:t>
-      </w:r>
-      <w:proofErr w:type="gramEnd"/>
-      <w:r>
-        <w:rPr>
-          <w:lang w:eastAsia="en-GB"/>
-        </w:rPr>
-        <w:t>_version</w:t>
-      </w:r>
-      <w:proofErr w:type="spellEnd"/>
-      <w:r>
-        <w:rPr>
-          <w:lang w:eastAsia="en-GB"/>
-        </w:rPr>
-        <w:t xml:space="preserve"> </w:t>
+        <w:t xml:space="preserve">Version {{ </w:t>
+      </w:r>
+      <w:r>
+        <w:rPr>
+          <w:lang w:eastAsia="en-GB"/>
+        </w:rPr>
+        <w:t xml:space="preserve">git_version </w:t>
       </w:r>
       <w:r>
         <w:rPr>
@@ -193,35 +171,7 @@
         <w:rPr>
           <w:lang w:eastAsia="en-GB"/>
         </w:rPr>
-        <w:t xml:space="preserve">Generated on </w:t>
-      </w:r>
-      <w:proofErr w:type="gramStart"/>
-      <w:r>
-        <w:rPr>
-          <w:lang w:eastAsia="en-GB"/>
-        </w:rPr>
-        <w:t xml:space="preserve">{{ </w:t>
-      </w:r>
-      <w:proofErr w:type="spellStart"/>
-      <w:r>
-        <w:rPr>
-          <w:lang w:eastAsia="en-GB"/>
-        </w:rPr>
-        <w:t>generation</w:t>
-      </w:r>
-      <w:proofErr w:type="gramEnd"/>
-      <w:r>
-        <w:rPr>
-          <w:lang w:eastAsia="en-GB"/>
-        </w:rPr>
-        <w:t>_time</w:t>
-      </w:r>
-      <w:proofErr w:type="spellEnd"/>
-      <w:r>
-        <w:rPr>
-          <w:lang w:eastAsia="en-GB"/>
-        </w:rPr>
-        <w:t xml:space="preserve"> }}</w:t>
+        <w:t>Generated on {{ generation_time }}</w:t>
       </w:r>
     </w:p>
     <w:p>
@@ -279,15 +229,7 @@
     </w:p>
     <w:p>
       <w:r>
-        <w:t xml:space="preserve">The document outlines the data fields, </w:t>
-      </w:r>
-      <w:proofErr w:type="gramStart"/>
-      <w:r>
-        <w:t>types</w:t>
-      </w:r>
-      <w:proofErr w:type="gramEnd"/>
-      <w:r>
-        <w:t xml:space="preserve"> and descriptions for all required data collection during the lifetime of the Refugee Transition Outcome Fund. The description in each field outlines the context for the data field, the frequency and milestone at which it should be collected. </w:t>
+        <w:t xml:space="preserve">The document outlines the data fields, types and descriptions for all required data collection during the lifetime of the Refugee Transition Outcome Fund. The description in each field outlines the context for the data field, the frequency and milestone at which it should be collected. </w:t>
       </w:r>
     </w:p>
     <w:p/>
@@ -298,21 +240,8 @@
     </w:p>
     <w:p/>
     <w:p>
-      <w:proofErr w:type="gramStart"/>
-      <w:r>
-        <w:t xml:space="preserve">{{ </w:t>
-      </w:r>
-      <w:proofErr w:type="spellStart"/>
-      <w:r>
-        <w:t>milestones</w:t>
-      </w:r>
-      <w:proofErr w:type="gramEnd"/>
-      <w:r>
-        <w:t>_image</w:t>
-      </w:r>
-      <w:proofErr w:type="spellEnd"/>
-      <w:r>
-        <w:t xml:space="preserve"> }}</w:t>
+      <w:r>
+        <w:t>{{ milestones_image }}</w:t>
       </w:r>
     </w:p>
     <w:p/>
@@ -327,13 +256,8 @@
     <w:p/>
     <w:p/>
     <w:p>
-      <w:proofErr w:type="gramStart"/>
-      <w:r>
-        <w:t>{{ milestones</w:t>
-      </w:r>
-      <w:proofErr w:type="gramEnd"/>
-      <w:r>
-        <w:t>_image2 }}</w:t>
+      <w:r>
+        <w:t>{{ milestones_image2 }}</w:t>
       </w:r>
     </w:p>
     <w:p>
@@ -776,37 +700,19 @@
     <w:p/>
     <w:p>
       <w:r>
-        <w:t xml:space="preserve">Records capture information about a specific step in the programme flow and contains essential information for the </w:t>
-      </w:r>
-      <w:proofErr w:type="gramStart"/>
-      <w:r>
-        <w:t>outcome</w:t>
+        <w:t>Records capture information about a specific step in the programme flow and contains essential information for the outcome</w:t>
       </w:r>
       <w:r>
         <w:t>s</w:t>
       </w:r>
-      <w:proofErr w:type="gramEnd"/>
       <w:r>
         <w:t xml:space="preserve"> validation and payment metrics.</w:t>
       </w:r>
     </w:p>
     <w:p/>
     <w:p>
-      <w:proofErr w:type="gramStart"/>
-      <w:r>
-        <w:t xml:space="preserve">{{ </w:t>
-      </w:r>
-      <w:proofErr w:type="spellStart"/>
-      <w:r>
-        <w:t>erd</w:t>
-      </w:r>
-      <w:proofErr w:type="gramEnd"/>
-      <w:r>
-        <w:t>_image</w:t>
-      </w:r>
-      <w:proofErr w:type="spellEnd"/>
-      <w:r>
-        <w:t xml:space="preserve"> }}</w:t>
+      <w:r>
+        <w:t>{{ erd_image }}</w:t>
       </w:r>
       <w:r>
         <w:br w:type="page"/>
@@ -829,11 +735,9 @@
       <w:r>
         <w:t xml:space="preserve"> in </w:t>
       </w:r>
-      <w:proofErr w:type="spellStart"/>
       <w:r>
         <w:t>records_by_flow</w:t>
       </w:r>
-      <w:proofErr w:type="spellEnd"/>
       <w:r>
         <w:t xml:space="preserve"> %}</w:t>
       </w:r>
@@ -897,8 +801,6 @@
         </w:rPr>
         <w:t xml:space="preserve"> = </w:t>
       </w:r>
-      <w:proofErr w:type="spellStart"/>
-      <w:proofErr w:type="gramStart"/>
       <w:r>
         <w:rPr>
           <w:rFonts w:ascii="inherit" w:eastAsia="Times New Roman" w:hAnsi="inherit" w:cs="Courier New"/>
@@ -919,8 +821,6 @@
         </w:rPr>
         <w:t>record</w:t>
       </w:r>
-      <w:proofErr w:type="spellEnd"/>
-      <w:proofErr w:type="gramEnd"/>
       <w:r>
         <w:rPr>
           <w:rFonts w:ascii="inherit" w:eastAsia="Times New Roman" w:hAnsi="inherit" w:cs="Courier New"/>
@@ -955,14 +855,12 @@
         <w:pStyle w:val="Heading2"/>
       </w:pPr>
       <w:bookmarkStart w:id="7" w:name="_Toc78278757"/>
-      <w:proofErr w:type="gramStart"/>
       <w:r>
         <w:t>{{ record.</w:t>
       </w:r>
       <w:r>
         <w:t>id</w:t>
       </w:r>
-      <w:proofErr w:type="gramEnd"/>
       <w:r>
         <w:t xml:space="preserve"> </w:t>
       </w:r>
@@ -979,47 +877,26 @@
     </w:p>
     <w:p/>
     <w:p>
-      <w:proofErr w:type="gramStart"/>
-      <w:r>
-        <w:t xml:space="preserve">{{ </w:t>
-      </w:r>
-      <w:proofErr w:type="spellStart"/>
-      <w:r>
-        <w:t>record</w:t>
-      </w:r>
-      <w:proofErr w:type="gramEnd"/>
-      <w:r>
-        <w:t>.</w:t>
+      <w:r>
+        <w:t>{{ record.</w:t>
       </w:r>
       <w:r>
         <w:t>d</w:t>
       </w:r>
       <w:r>
-        <w:t>escription</w:t>
-      </w:r>
-      <w:proofErr w:type="spellEnd"/>
-      <w:r>
-        <w:t xml:space="preserve"> }}</w:t>
+        <w:t>escription }}</w:t>
       </w:r>
     </w:p>
     <w:p/>
     <w:p>
       <w:r>
-        <w:t xml:space="preserve">Workflow: </w:t>
-      </w:r>
-      <w:proofErr w:type="gramStart"/>
-      <w:r>
-        <w:t>{{ flow.</w:t>
+        <w:t>Workflow: {{ flow.</w:t>
       </w:r>
       <w:r>
         <w:t>flow.</w:t>
       </w:r>
       <w:r>
-        <w:t>name</w:t>
-      </w:r>
-      <w:proofErr w:type="gramEnd"/>
-      <w:r>
-        <w:t xml:space="preserve"> }}</w:t>
+        <w:t>name }}</w:t>
       </w:r>
     </w:p>
     <w:p/>
@@ -1113,13 +990,9 @@
             <w:r>
               <w:t xml:space="preserve"> in </w:t>
             </w:r>
-            <w:proofErr w:type="spellStart"/>
-            <w:proofErr w:type="gramStart"/>
             <w:r>
               <w:t>record.fields</w:t>
             </w:r>
-            <w:proofErr w:type="spellEnd"/>
-            <w:proofErr w:type="gramEnd"/>
             <w:r>
               <w:t xml:space="preserve"> %}</w:t>
             </w:r>
@@ -1133,14 +1006,12 @@
             <w:tcW w:w="3005" w:type="dxa"/>
           </w:tcPr>
           <w:p>
-            <w:proofErr w:type="gramStart"/>
             <w:r>
               <w:t>{{ field.</w:t>
             </w:r>
             <w:r>
               <w:t>id</w:t>
             </w:r>
-            <w:proofErr w:type="gramEnd"/>
             <w:r>
               <w:t xml:space="preserve"> }}</w:t>
             </w:r>
@@ -1148,21 +1019,13 @@
               <w:t>{%</w:t>
             </w:r>
             <w:r>
-              <w:t xml:space="preserve">if </w:t>
-            </w:r>
-            <w:proofErr w:type="spellStart"/>
-            <w:r>
-              <w:t>field.primary_key</w:t>
-            </w:r>
-            <w:proofErr w:type="spellEnd"/>
+              <w:t>if field.primary_key</w:t>
+            </w:r>
             <w:r>
               <w:t xml:space="preserve"> %}</w:t>
             </w:r>
             <w:r>
-              <w:t xml:space="preserve"> [PK]</w:t>
-            </w:r>
-            <w:r>
-              <w:t>{%endif%}</w:t>
+              <w:t xml:space="preserve"> [PK]{%endif%}</w:t>
             </w:r>
           </w:p>
         </w:tc>
@@ -1174,7 +1037,6 @@
             <w:pPr>
               <w:cnfStyle w:val="000000000000" w:firstRow="0" w:lastRow="0" w:firstColumn="0" w:lastColumn="0" w:oddVBand="0" w:evenVBand="0" w:oddHBand="0" w:evenHBand="0" w:firstRowFirstColumn="0" w:firstRowLastColumn="0" w:lastRowFirstColumn="0" w:lastRowLastColumn="0"/>
             </w:pPr>
-            <w:proofErr w:type="gramStart"/>
             <w:r>
               <w:t>{{ field.</w:t>
             </w:r>
@@ -1184,7 +1046,6 @@
             <w:r>
               <w:t>ame</w:t>
             </w:r>
-            <w:proofErr w:type="gramEnd"/>
             <w:r>
               <w:t xml:space="preserve"> }}</w:t>
             </w:r>
@@ -1198,17 +1059,8 @@
             <w:pPr>
               <w:cnfStyle w:val="000000000000" w:firstRow="0" w:lastRow="0" w:firstColumn="0" w:lastColumn="0" w:oddVBand="0" w:evenVBand="0" w:oddHBand="0" w:evenHBand="0" w:firstRowFirstColumn="0" w:firstRowLastColumn="0" w:lastRowFirstColumn="0" w:lastRowLastColumn="0"/>
             </w:pPr>
-            <w:proofErr w:type="gramStart"/>
-            <w:r>
-              <w:t xml:space="preserve">{{ </w:t>
-            </w:r>
-            <w:proofErr w:type="spellStart"/>
-            <w:r>
-              <w:t>field</w:t>
-            </w:r>
-            <w:proofErr w:type="gramEnd"/>
-            <w:r>
-              <w:t>.</w:t>
+            <w:r>
+              <w:t>{{ field.</w:t>
             </w:r>
             <w:r>
               <w:t>t</w:t>
@@ -1216,7 +1068,6 @@
             <w:r>
               <w:t>ype</w:t>
             </w:r>
-            <w:proofErr w:type="spellEnd"/>
             <w:r>
               <w:t xml:space="preserve"> }}</w:t>
             </w:r>
@@ -1235,15 +1086,7 @@
           </w:tcPr>
           <w:p>
             <w:r>
-              <w:t xml:space="preserve">{%tr </w:t>
-            </w:r>
-            <w:proofErr w:type="spellStart"/>
-            <w:r>
-              <w:t>endfor</w:t>
-            </w:r>
-            <w:proofErr w:type="spellEnd"/>
-            <w:r>
-              <w:t xml:space="preserve"> %}</w:t>
+              <w:t>{%tr endfor %}</w:t>
             </w:r>
           </w:p>
         </w:tc>
@@ -1266,13 +1109,9 @@
       <w:r>
         <w:t xml:space="preserve"> in </w:t>
       </w:r>
-      <w:proofErr w:type="spellStart"/>
-      <w:proofErr w:type="gramStart"/>
       <w:r>
         <w:t>record.fields</w:t>
       </w:r>
-      <w:proofErr w:type="spellEnd"/>
-      <w:proofErr w:type="gramEnd"/>
       <w:r>
         <w:t xml:space="preserve"> %}</w:t>
       </w:r>
@@ -1285,21 +1124,12 @@
           <w:lang w:eastAsia="en-GB"/>
         </w:rPr>
       </w:pPr>
-      <w:proofErr w:type="gramStart"/>
       <w:r>
         <w:rPr>
           <w:rFonts w:eastAsia="Times New Roman"/>
           <w:lang w:eastAsia="en-GB"/>
         </w:rPr>
-        <w:t>{{ field.id</w:t>
-      </w:r>
-      <w:proofErr w:type="gramEnd"/>
-      <w:r>
-        <w:rPr>
-          <w:rFonts w:eastAsia="Times New Roman"/>
-          <w:lang w:eastAsia="en-GB"/>
-        </w:rPr>
-        <w:t xml:space="preserve"> }}: {{ field.name }}</w:t>
+        <w:t>{{ field.id }}: {{ field.name }}</w:t>
       </w:r>
     </w:p>
     <w:p>
@@ -1317,37 +1147,12 @@
           <w:lang w:eastAsia="en-GB"/>
         </w:rPr>
       </w:pPr>
-      <w:proofErr w:type="gramStart"/>
       <w:r>
         <w:rPr>
           <w:rFonts w:ascii="Times New Roman" w:eastAsia="Times New Roman" w:hAnsi="Times New Roman" w:cs="Times New Roman"/>
           <w:lang w:eastAsia="en-GB"/>
         </w:rPr>
-        <w:t xml:space="preserve">{{ </w:t>
-      </w:r>
-      <w:proofErr w:type="spellStart"/>
-      <w:r>
-        <w:rPr>
-          <w:rFonts w:ascii="Times New Roman" w:eastAsia="Times New Roman" w:hAnsi="Times New Roman" w:cs="Times New Roman"/>
-          <w:lang w:eastAsia="en-GB"/>
-        </w:rPr>
-        <w:t>field</w:t>
-      </w:r>
-      <w:proofErr w:type="gramEnd"/>
-      <w:r>
-        <w:rPr>
-          <w:rFonts w:ascii="Times New Roman" w:eastAsia="Times New Roman" w:hAnsi="Times New Roman" w:cs="Times New Roman"/>
-          <w:lang w:eastAsia="en-GB"/>
-        </w:rPr>
-        <w:t>.description</w:t>
-      </w:r>
-      <w:proofErr w:type="spellEnd"/>
-      <w:r>
-        <w:rPr>
-          <w:rFonts w:ascii="Times New Roman" w:eastAsia="Times New Roman" w:hAnsi="Times New Roman" w:cs="Times New Roman"/>
-          <w:lang w:eastAsia="en-GB"/>
-        </w:rPr>
-        <w:t xml:space="preserve"> }}</w:t>
+        <w:t>{{ field.description }}</w:t>
       </w:r>
     </w:p>
     <w:p>
@@ -1360,7 +1165,7 @@
     </w:p>
     <w:tbl>
       <w:tblPr>
-        <w:tblStyle w:val="GridTable5Dark-Accent1"/>
+        <w:tblStyle w:val="GridTable5Dark-Accent3"/>
         <w:tblW w:w="0" w:type="auto"/>
         <w:tblLook w:val="0480" w:firstRow="0" w:lastRow="0" w:firstColumn="1" w:lastColumn="0" w:noHBand="0" w:noVBand="1"/>
       </w:tblPr>
@@ -1407,37 +1212,12 @@
                 <w:lang w:eastAsia="en-GB"/>
               </w:rPr>
             </w:pPr>
-            <w:proofErr w:type="gramStart"/>
             <w:r>
               <w:rPr>
                 <w:rFonts w:ascii="Times New Roman" w:eastAsia="Times New Roman" w:hAnsi="Times New Roman" w:cs="Times New Roman"/>
                 <w:lang w:eastAsia="en-GB"/>
               </w:rPr>
-              <w:t xml:space="preserve">{{ </w:t>
-            </w:r>
-            <w:proofErr w:type="spellStart"/>
-            <w:r>
-              <w:rPr>
-                <w:rFonts w:ascii="Times New Roman" w:eastAsia="Times New Roman" w:hAnsi="Times New Roman" w:cs="Times New Roman"/>
-                <w:lang w:eastAsia="en-GB"/>
-              </w:rPr>
-              <w:t>field</w:t>
-            </w:r>
-            <w:proofErr w:type="gramEnd"/>
-            <w:r>
-              <w:rPr>
-                <w:rFonts w:ascii="Times New Roman" w:eastAsia="Times New Roman" w:hAnsi="Times New Roman" w:cs="Times New Roman"/>
-                <w:lang w:eastAsia="en-GB"/>
-              </w:rPr>
-              <w:t>.type</w:t>
-            </w:r>
-            <w:proofErr w:type="spellEnd"/>
-            <w:r>
-              <w:rPr>
-                <w:rFonts w:ascii="Times New Roman" w:eastAsia="Times New Roman" w:hAnsi="Times New Roman" w:cs="Times New Roman"/>
-                <w:lang w:eastAsia="en-GB"/>
-              </w:rPr>
-              <w:t xml:space="preserve"> }}</w:t>
+              <w:t>{{ field.type }}</w:t>
             </w:r>
           </w:p>
         </w:tc>
@@ -1460,21 +1240,8 @@
               <w:t>{%</w:t>
             </w:r>
             <w:r>
-              <w:t xml:space="preserve">tr if </w:t>
-            </w:r>
-            <w:proofErr w:type="spellStart"/>
-            <w:proofErr w:type="gramStart"/>
-            <w:r>
-              <w:t>field.</w:t>
-            </w:r>
-            <w:r>
-              <w:t>primary</w:t>
-            </w:r>
-            <w:proofErr w:type="gramEnd"/>
-            <w:r>
-              <w:t>_key</w:t>
-            </w:r>
-            <w:proofErr w:type="spellEnd"/>
+              <w:t>tr if field.primary_key</w:t>
+            </w:r>
             <w:r>
               <w:t xml:space="preserve"> %}</w:t>
             </w:r>
@@ -1593,37 +1360,12 @@
                 <w:lang w:eastAsia="en-GB"/>
               </w:rPr>
             </w:pPr>
-            <w:proofErr w:type="gramStart"/>
             <w:r>
               <w:rPr>
                 <w:rFonts w:ascii="Times New Roman" w:eastAsia="Times New Roman" w:hAnsi="Times New Roman" w:cs="Times New Roman"/>
                 <w:lang w:eastAsia="en-GB"/>
               </w:rPr>
-              <w:t xml:space="preserve">{{ </w:t>
-            </w:r>
-            <w:proofErr w:type="spellStart"/>
-            <w:r>
-              <w:rPr>
-                <w:rFonts w:ascii="Times New Roman" w:eastAsia="Times New Roman" w:hAnsi="Times New Roman" w:cs="Times New Roman"/>
-                <w:lang w:eastAsia="en-GB"/>
-              </w:rPr>
-              <w:t>field</w:t>
-            </w:r>
-            <w:proofErr w:type="gramEnd"/>
-            <w:r>
-              <w:rPr>
-                <w:rFonts w:ascii="Times New Roman" w:eastAsia="Times New Roman" w:hAnsi="Times New Roman" w:cs="Times New Roman"/>
-                <w:lang w:eastAsia="en-GB"/>
-              </w:rPr>
-              <w:t>.validation.required</w:t>
-            </w:r>
-            <w:proofErr w:type="spellEnd"/>
-            <w:r>
-              <w:rPr>
-                <w:rFonts w:ascii="Times New Roman" w:eastAsia="Times New Roman" w:hAnsi="Times New Roman" w:cs="Times New Roman"/>
-                <w:lang w:eastAsia="en-GB"/>
-              </w:rPr>
-              <w:t xml:space="preserve"> }}</w:t>
+              <w:t>{{ field.validation.required }}</w:t>
             </w:r>
           </w:p>
         </w:tc>
@@ -1646,15 +1388,8 @@
               <w:t>{%</w:t>
             </w:r>
             <w:r>
-              <w:t xml:space="preserve">tr if </w:t>
-            </w:r>
-            <w:proofErr w:type="spellStart"/>
-            <w:proofErr w:type="gramStart"/>
-            <w:r>
-              <w:t>field.dimensions</w:t>
-            </w:r>
-            <w:proofErr w:type="spellEnd"/>
-            <w:proofErr w:type="gramEnd"/>
+              <w:t>tr if field.dimensions</w:t>
+            </w:r>
             <w:r>
               <w:t xml:space="preserve"> %}</w:t>
             </w:r>
@@ -1698,37 +1433,12 @@
                 <w:lang w:eastAsia="en-GB"/>
               </w:rPr>
             </w:pPr>
-            <w:proofErr w:type="gramStart"/>
             <w:r>
               <w:rPr>
                 <w:rFonts w:ascii="Times New Roman" w:eastAsia="Times New Roman" w:hAnsi="Times New Roman" w:cs="Times New Roman"/>
                 <w:lang w:eastAsia="en-GB"/>
               </w:rPr>
-              <w:t xml:space="preserve">{{ </w:t>
-            </w:r>
-            <w:proofErr w:type="spellStart"/>
-            <w:r>
-              <w:rPr>
-                <w:rFonts w:ascii="Times New Roman" w:eastAsia="Times New Roman" w:hAnsi="Times New Roman" w:cs="Times New Roman"/>
-                <w:lang w:eastAsia="en-GB"/>
-              </w:rPr>
-              <w:t>field</w:t>
-            </w:r>
-            <w:proofErr w:type="gramEnd"/>
-            <w:r>
-              <w:rPr>
-                <w:rFonts w:ascii="Times New Roman" w:eastAsia="Times New Roman" w:hAnsi="Times New Roman" w:cs="Times New Roman"/>
-                <w:lang w:eastAsia="en-GB"/>
-              </w:rPr>
-              <w:t>.dimensions.dimensions</w:t>
-            </w:r>
-            <w:proofErr w:type="spellEnd"/>
-            <w:r>
-              <w:rPr>
-                <w:rFonts w:ascii="Times New Roman" w:eastAsia="Times New Roman" w:hAnsi="Times New Roman" w:cs="Times New Roman"/>
-                <w:lang w:eastAsia="en-GB"/>
-              </w:rPr>
-              <w:t xml:space="preserve"> | join(“, ”, attribute=”value”) }}</w:t>
+              <w:t>{{ field.dimensions.dimensions | join(“, ”, attribute=”value”) }}</w:t>
             </w:r>
           </w:p>
         </w:tc>
@@ -1797,37 +1507,7 @@
                 <w:rFonts w:ascii="Times New Roman" w:eastAsia="Times New Roman" w:hAnsi="Times New Roman" w:cs="Times New Roman"/>
                 <w:lang w:eastAsia="en-GB"/>
               </w:rPr>
-              <w:t xml:space="preserve">{{ </w:t>
-            </w:r>
-            <w:proofErr w:type="spellStart"/>
-            <w:r>
-              <w:rPr>
-                <w:rFonts w:ascii="Times New Roman" w:eastAsia="Times New Roman" w:hAnsi="Times New Roman" w:cs="Times New Roman"/>
-                <w:lang w:eastAsia="en-GB"/>
-              </w:rPr>
-              <w:t>field.</w:t>
-            </w:r>
-            <w:r>
-              <w:rPr>
-                <w:rFonts w:ascii="Times New Roman" w:eastAsia="Times New Roman" w:hAnsi="Times New Roman" w:cs="Times New Roman"/>
-                <w:lang w:eastAsia="en-GB"/>
-              </w:rPr>
-              <w:t>validation</w:t>
-            </w:r>
-            <w:r>
-              <w:rPr>
-                <w:rFonts w:ascii="Times New Roman" w:eastAsia="Times New Roman" w:hAnsi="Times New Roman" w:cs="Times New Roman"/>
-                <w:lang w:eastAsia="en-GB"/>
-              </w:rPr>
-              <w:t xml:space="preserve"> | join(“,</w:t>
-            </w:r>
-            <w:proofErr w:type="spellEnd"/>
-            <w:r>
-              <w:rPr>
-                <w:rFonts w:ascii="Times New Roman" w:eastAsia="Times New Roman" w:hAnsi="Times New Roman" w:cs="Times New Roman"/>
-                <w:lang w:eastAsia="en-GB"/>
-              </w:rPr>
-              <w:t xml:space="preserve"> ”) }}</w:t>
+              <w:t>{{ field.validation | join(“, ”) }}</w:t>
             </w:r>
           </w:p>
         </w:tc>
@@ -1853,25 +1533,7 @@
           <w:rFonts w:ascii="Times New Roman" w:eastAsia="Times New Roman" w:hAnsi="Times New Roman" w:cs="Times New Roman"/>
           <w:lang w:eastAsia="en-GB"/>
         </w:rPr>
-        <w:t xml:space="preserve">{% if </w:t>
-      </w:r>
-      <w:proofErr w:type="spellStart"/>
-      <w:proofErr w:type="gramStart"/>
-      <w:r>
-        <w:rPr>
-          <w:rFonts w:ascii="Times New Roman" w:eastAsia="Times New Roman" w:hAnsi="Times New Roman" w:cs="Times New Roman"/>
-          <w:lang w:eastAsia="en-GB"/>
-        </w:rPr>
-        <w:t>field.comments</w:t>
-      </w:r>
-      <w:proofErr w:type="spellEnd"/>
-      <w:proofErr w:type="gramEnd"/>
-      <w:r>
-        <w:rPr>
-          <w:rFonts w:ascii="Times New Roman" w:eastAsia="Times New Roman" w:hAnsi="Times New Roman" w:cs="Times New Roman"/>
-          <w:lang w:eastAsia="en-GB"/>
-        </w:rPr>
-        <w:t xml:space="preserve"> %}</w:t>
+        <w:t>{% if field.comments %}</w:t>
       </w:r>
     </w:p>
     <w:p>
@@ -1900,7 +1562,6 @@
           <w:lang w:eastAsia="en-GB"/>
         </w:rPr>
       </w:pPr>
-      <w:proofErr w:type="gramStart"/>
       <w:r>
         <w:rPr>
           <w:rFonts w:ascii="Times New Roman" w:eastAsia="Times New Roman" w:hAnsi="Times New Roman" w:cs="Times New Roman"/>
@@ -1909,504 +1570,159 @@
           <w:highlight w:val="yellow"/>
           <w:lang w:eastAsia="en-GB"/>
         </w:rPr>
-        <w:t xml:space="preserve">{{ </w:t>
-      </w:r>
-      <w:proofErr w:type="spellStart"/>
-      <w:r>
+        <w:t>{{ field.comments }}</w:t>
+      </w:r>
+    </w:p>
+    <w:p>
+      <w:pPr>
         <w:rPr>
           <w:rFonts w:ascii="Times New Roman" w:eastAsia="Times New Roman" w:hAnsi="Times New Roman" w:cs="Times New Roman"/>
-          <w:i/>
-          <w:iCs/>
-          <w:highlight w:val="yellow"/>
-          <w:lang w:eastAsia="en-GB"/>
-        </w:rPr>
-        <w:t>field</w:t>
-      </w:r>
-      <w:proofErr w:type="gramEnd"/>
+          <w:lang w:eastAsia="en-GB"/>
+        </w:rPr>
+      </w:pPr>
       <w:r>
         <w:rPr>
           <w:rFonts w:ascii="Times New Roman" w:eastAsia="Times New Roman" w:hAnsi="Times New Roman" w:cs="Times New Roman"/>
-          <w:i/>
-          <w:iCs/>
-          <w:highlight w:val="yellow"/>
-          <w:lang w:eastAsia="en-GB"/>
-        </w:rPr>
-        <w:t>.comments</w:t>
-      </w:r>
-      <w:proofErr w:type="spellEnd"/>
-      <w:r>
+          <w:lang w:eastAsia="en-GB"/>
+        </w:rPr>
+        <w:t>{% endif %}</w:t>
+      </w:r>
+    </w:p>
+    <w:p/>
+    <w:p>
+      <w:r>
+        <w:t>{% endfor %}</w:t>
+      </w:r>
+    </w:p>
+    <w:p>
+      <w:r>
+        <w:t>{{ “\f” }}</w:t>
+      </w:r>
+    </w:p>
+    <w:p>
+      <w:r>
+        <w:t>{% endfor %}</w:t>
+      </w:r>
+    </w:p>
+    <w:p/>
+    <w:p>
+      <w:r>
+        <w:br w:type="page"/>
+      </w:r>
+    </w:p>
+    <w:p>
+      <w:pPr>
+        <w:pStyle w:val="Heading1"/>
+        <w:rPr>
+          <w:rFonts w:eastAsiaTheme="minorHAnsi"/>
+        </w:rPr>
+      </w:pPr>
+      <w:r>
+        <w:rPr>
+          <w:rFonts w:eastAsiaTheme="minorHAnsi"/>
+        </w:rPr>
+        <w:lastRenderedPageBreak/>
+        <w:t>Dimensions</w:t>
+      </w:r>
+    </w:p>
+    <w:p/>
+    <w:p>
+      <w:r>
+        <w:t>The following categorical lists are referenced throughout the specification.</w:t>
+      </w:r>
+    </w:p>
+    <w:p>
+      <w:pPr>
         <w:rPr>
           <w:rFonts w:ascii="Times New Roman" w:eastAsia="Times New Roman" w:hAnsi="Times New Roman" w:cs="Times New Roman"/>
-          <w:i/>
-          <w:iCs/>
-          <w:highlight w:val="yellow"/>
-          <w:lang w:eastAsia="en-GB"/>
-        </w:rPr>
-        <w:t xml:space="preserve"> }}</w:t>
-      </w:r>
-    </w:p>
-    <w:p>
-      <w:pPr>
-        <w:rPr>
-          <w:rFonts w:ascii="Times New Roman" w:eastAsia="Times New Roman" w:hAnsi="Times New Roman" w:cs="Times New Roman"/>
-          <w:lang w:eastAsia="en-GB"/>
-        </w:rPr>
-      </w:pPr>
-      <w:r>
-        <w:rPr>
-          <w:rFonts w:ascii="Times New Roman" w:eastAsia="Times New Roman" w:hAnsi="Times New Roman" w:cs="Times New Roman"/>
-          <w:lang w:eastAsia="en-GB"/>
-        </w:rPr>
-        <w:t>{% endif %}</w:t>
+          <w:lang w:eastAsia="en-GB"/>
+        </w:rPr>
+      </w:pPr>
+    </w:p>
+    <w:p>
+      <w:r>
+        <w:t>{% for d in spec.dimensions %}</w:t>
+      </w:r>
+    </w:p>
+    <w:p>
+      <w:pPr>
+        <w:pStyle w:val="ListParagraph"/>
+        <w:numPr>
+          <w:ilvl w:val="0"/>
+          <w:numId w:val="1"/>
+        </w:numPr>
+      </w:pPr>
+      <w:r>
+        <w:t>{{ d.id }}</w:t>
+      </w:r>
+    </w:p>
+    <w:p>
+      <w:r>
+        <w:t>{%</w:t>
+      </w:r>
+      <w:r>
+        <w:t>-</w:t>
+      </w:r>
+      <w:r>
+        <w:t xml:space="preserve"> endfor %}</w:t>
       </w:r>
     </w:p>
     <w:p/>
-    <w:p>
-      <w:r>
-        <w:t xml:space="preserve">{% </w:t>
-      </w:r>
-      <w:proofErr w:type="spellStart"/>
-      <w:r>
-        <w:t>endfor</w:t>
-      </w:r>
-      <w:proofErr w:type="spellEnd"/>
-      <w:r>
-        <w:t xml:space="preserve"> %}</w:t>
-      </w:r>
-    </w:p>
-    <w:p>
-      <w:r>
-        <w:br w:type="page"/>
-      </w:r>
-    </w:p>
-    <w:p>
-      <w:r>
-        <w:lastRenderedPageBreak/>
-        <w:t xml:space="preserve">{% </w:t>
-      </w:r>
-      <w:proofErr w:type="spellStart"/>
-      <w:r>
-        <w:t>endfor</w:t>
-      </w:r>
-      <w:proofErr w:type="spellEnd"/>
-      <w:r>
-        <w:t xml:space="preserve"> %}</w:t>
-      </w:r>
-    </w:p>
     <w:p/>
     <w:p>
       <w:r>
-        <w:br w:type="page"/>
-      </w:r>
-    </w:p>
-    <w:p>
-      <w:pPr>
-        <w:pStyle w:val="Heading1"/>
-        <w:rPr>
-          <w:rFonts w:eastAsiaTheme="minorHAnsi"/>
-        </w:rPr>
-      </w:pPr>
-      <w:bookmarkStart w:id="8" w:name="_Toc78278758"/>
-      <w:r>
-        <w:rPr>
-          <w:rFonts w:eastAsiaTheme="minorHAnsi"/>
-        </w:rPr>
-        <w:lastRenderedPageBreak/>
-        <w:t>Fields</w:t>
-      </w:r>
-      <w:bookmarkEnd w:id="8"/>
+        <w:t>{% for d in spec.dimensions %}</w:t>
+      </w:r>
+    </w:p>
+    <w:p>
+      <w:r>
+        <w:t>{{ “\f” }}</w:t>
+      </w:r>
+    </w:p>
+    <w:p>
+      <w:pPr>
+        <w:pStyle w:val="Heading4"/>
+      </w:pPr>
+      <w:r>
+        <w:t>{{ d.id }}</w:t>
+      </w:r>
     </w:p>
     <w:p/>
-    <w:p>
-      <w:r>
-        <w:t>The following pages contain a detailed description of all the fields in the data model.</w:t>
-      </w:r>
-    </w:p>
-    <w:p/>
-    <w:p>
-      <w:r>
-        <w:br w:type="page"/>
-      </w:r>
-    </w:p>
-    <w:p>
-      <w:r>
-        <w:lastRenderedPageBreak/>
-        <w:t>{%</w:t>
-      </w:r>
-      <w:r>
-        <w:t xml:space="preserve"> </w:t>
-      </w:r>
-      <w:r>
-        <w:t xml:space="preserve">for </w:t>
-      </w:r>
-      <w:r>
-        <w:t>field</w:t>
-      </w:r>
-      <w:r>
-        <w:t xml:space="preserve"> in </w:t>
-      </w:r>
-      <w:proofErr w:type="spellStart"/>
-      <w:r>
-        <w:t>field_list</w:t>
-      </w:r>
-      <w:proofErr w:type="spellEnd"/>
-      <w:r>
-        <w:t xml:space="preserve"> %}</w:t>
-      </w:r>
-    </w:p>
-    <w:p>
-      <w:pPr>
-        <w:pStyle w:val="Heading2"/>
-        <w:rPr>
-          <w:rFonts w:eastAsia="Times New Roman"/>
-          <w:lang w:eastAsia="en-GB"/>
-        </w:rPr>
-      </w:pPr>
-      <w:bookmarkStart w:id="9" w:name="_Toc78278759"/>
-      <w:proofErr w:type="gramStart"/>
-      <w:r>
-        <w:rPr>
-          <w:rFonts w:eastAsia="Times New Roman"/>
-          <w:lang w:eastAsia="en-GB"/>
-        </w:rPr>
-        <w:t>{{ field.</w:t>
-      </w:r>
-      <w:r>
-        <w:rPr>
-          <w:rFonts w:eastAsia="Times New Roman"/>
-          <w:lang w:eastAsia="en-GB"/>
-        </w:rPr>
-        <w:t>record.id</w:t>
-      </w:r>
-      <w:proofErr w:type="gramEnd"/>
-      <w:r>
-        <w:rPr>
-          <w:rFonts w:eastAsia="Times New Roman"/>
-          <w:lang w:eastAsia="en-GB"/>
-        </w:rPr>
-        <w:t xml:space="preserve"> | upper }}</w:t>
-      </w:r>
-      <w:r>
-        <w:rPr>
-          <w:rFonts w:eastAsia="Times New Roman"/>
-          <w:lang w:eastAsia="en-GB"/>
-        </w:rPr>
-        <w:t>.</w:t>
-      </w:r>
-      <w:r>
-        <w:rPr>
-          <w:rFonts w:eastAsia="Times New Roman"/>
-          <w:lang w:eastAsia="en-GB"/>
-        </w:rPr>
-        <w:t>{{ field.</w:t>
-      </w:r>
-      <w:r>
-        <w:rPr>
-          <w:rFonts w:eastAsia="Times New Roman"/>
-          <w:lang w:eastAsia="en-GB"/>
-        </w:rPr>
-        <w:t>id</w:t>
-      </w:r>
-      <w:r>
-        <w:rPr>
-          <w:rFonts w:eastAsia="Times New Roman"/>
-          <w:lang w:eastAsia="en-GB"/>
-        </w:rPr>
-        <w:t xml:space="preserve"> </w:t>
-      </w:r>
-      <w:r>
-        <w:rPr>
-          <w:rFonts w:eastAsia="Times New Roman"/>
-          <w:lang w:eastAsia="en-GB"/>
-        </w:rPr>
-        <w:t xml:space="preserve">| upper </w:t>
-      </w:r>
-      <w:r>
-        <w:rPr>
-          <w:rFonts w:eastAsia="Times New Roman"/>
-          <w:lang w:eastAsia="en-GB"/>
-        </w:rPr>
-        <w:t>}}</w:t>
-      </w:r>
-      <w:r>
-        <w:rPr>
-          <w:rFonts w:eastAsia="Times New Roman"/>
-          <w:lang w:eastAsia="en-GB"/>
-        </w:rPr>
-        <w:t>: {{ field.</w:t>
-      </w:r>
-      <w:r>
-        <w:rPr>
-          <w:rFonts w:eastAsia="Times New Roman"/>
-          <w:lang w:eastAsia="en-GB"/>
-        </w:rPr>
-        <w:t>n</w:t>
-      </w:r>
-      <w:r>
-        <w:rPr>
-          <w:rFonts w:eastAsia="Times New Roman"/>
-          <w:lang w:eastAsia="en-GB"/>
-        </w:rPr>
-        <w:t>ame }}</w:t>
-      </w:r>
-      <w:bookmarkEnd w:id="9"/>
-    </w:p>
-    <w:p>
-      <w:pPr>
-        <w:rPr>
-          <w:rFonts w:ascii="Times New Roman" w:eastAsia="Times New Roman" w:hAnsi="Times New Roman" w:cs="Times New Roman"/>
-          <w:lang w:eastAsia="en-GB"/>
-        </w:rPr>
-      </w:pPr>
-    </w:p>
-    <w:p>
-      <w:pPr>
-        <w:rPr>
-          <w:rFonts w:ascii="Times New Roman" w:eastAsia="Times New Roman" w:hAnsi="Times New Roman" w:cs="Times New Roman"/>
-          <w:lang w:eastAsia="en-GB"/>
-        </w:rPr>
-      </w:pPr>
-      <w:proofErr w:type="gramStart"/>
-      <w:r>
-        <w:rPr>
-          <w:rFonts w:ascii="Times New Roman" w:eastAsia="Times New Roman" w:hAnsi="Times New Roman" w:cs="Times New Roman"/>
-          <w:lang w:eastAsia="en-GB"/>
-        </w:rPr>
-        <w:t xml:space="preserve">{{ </w:t>
-      </w:r>
-      <w:proofErr w:type="spellStart"/>
-      <w:r>
-        <w:rPr>
-          <w:rFonts w:ascii="Times New Roman" w:eastAsia="Times New Roman" w:hAnsi="Times New Roman" w:cs="Times New Roman"/>
-          <w:lang w:eastAsia="en-GB"/>
-        </w:rPr>
-        <w:t>field</w:t>
-      </w:r>
-      <w:proofErr w:type="gramEnd"/>
-      <w:r>
-        <w:rPr>
-          <w:rFonts w:ascii="Times New Roman" w:eastAsia="Times New Roman" w:hAnsi="Times New Roman" w:cs="Times New Roman"/>
-          <w:lang w:eastAsia="en-GB"/>
-        </w:rPr>
-        <w:t>.</w:t>
-      </w:r>
-      <w:r>
-        <w:rPr>
-          <w:rFonts w:ascii="Times New Roman" w:eastAsia="Times New Roman" w:hAnsi="Times New Roman" w:cs="Times New Roman"/>
-          <w:lang w:eastAsia="en-GB"/>
-        </w:rPr>
-        <w:t>d</w:t>
-      </w:r>
-      <w:r>
-        <w:rPr>
-          <w:rFonts w:ascii="Times New Roman" w:eastAsia="Times New Roman" w:hAnsi="Times New Roman" w:cs="Times New Roman"/>
-          <w:lang w:eastAsia="en-GB"/>
-        </w:rPr>
-        <w:t>escription</w:t>
-      </w:r>
-      <w:proofErr w:type="spellEnd"/>
-      <w:r>
-        <w:rPr>
-          <w:rFonts w:ascii="Times New Roman" w:eastAsia="Times New Roman" w:hAnsi="Times New Roman" w:cs="Times New Roman"/>
-          <w:lang w:eastAsia="en-GB"/>
-        </w:rPr>
-        <w:t xml:space="preserve"> }}</w:t>
-      </w:r>
-    </w:p>
-    <w:p>
-      <w:pPr>
-        <w:rPr>
-          <w:rFonts w:ascii="Times New Roman" w:eastAsia="Times New Roman" w:hAnsi="Times New Roman" w:cs="Times New Roman"/>
-          <w:lang w:eastAsia="en-GB"/>
-        </w:rPr>
-      </w:pPr>
-    </w:p>
     <w:tbl>
       <w:tblPr>
-        <w:tblStyle w:val="GridTable5Dark-Accent1"/>
+        <w:tblStyle w:val="ListTable3-Accent1"/>
         <w:tblW w:w="0" w:type="auto"/>
-        <w:tblLook w:val="0480" w:firstRow="0" w:lastRow="0" w:firstColumn="1" w:lastColumn="0" w:noHBand="0" w:noVBand="1"/>
+        <w:tblLook w:val="04A0" w:firstRow="1" w:lastRow="0" w:firstColumn="1" w:lastColumn="0" w:noHBand="0" w:noVBand="1"/>
       </w:tblPr>
       <w:tblGrid>
-        <w:gridCol w:w="1555"/>
-        <w:gridCol w:w="7461"/>
+        <w:gridCol w:w="4508"/>
+        <w:gridCol w:w="4508"/>
       </w:tblGrid>
       <w:tr>
         <w:trPr>
-          <w:cnfStyle w:val="000000100000" w:firstRow="0" w:lastRow="0" w:firstColumn="0" w:lastColumn="0" w:oddVBand="0" w:evenVBand="0" w:oddHBand="1" w:evenHBand="0" w:firstRowFirstColumn="0" w:firstRowLastColumn="0" w:lastRowFirstColumn="0" w:lastRowLastColumn="0"/>
+          <w:cnfStyle w:val="100000000000" w:firstRow="1" w:lastRow="0" w:firstColumn="0" w:lastColumn="0" w:oddVBand="0" w:evenVBand="0" w:oddHBand="0" w:evenHBand="0" w:firstRowFirstColumn="0" w:firstRowLastColumn="0" w:lastRowFirstColumn="0" w:lastRowLastColumn="0"/>
         </w:trPr>
         <w:tc>
           <w:tcPr>
-            <w:cnfStyle w:val="001000000000" w:firstRow="0" w:lastRow="0" w:firstColumn="1" w:lastColumn="0" w:oddVBand="0" w:evenVBand="0" w:oddHBand="0" w:evenHBand="0" w:firstRowFirstColumn="0" w:firstRowLastColumn="0" w:lastRowFirstColumn="0" w:lastRowLastColumn="0"/>
-            <w:tcW w:w="1555" w:type="dxa"/>
+            <w:cnfStyle w:val="001000000100" w:firstRow="0" w:lastRow="0" w:firstColumn="1" w:lastColumn="0" w:oddVBand="0" w:evenVBand="0" w:oddHBand="0" w:evenHBand="0" w:firstRowFirstColumn="1" w:firstRowLastColumn="0" w:lastRowFirstColumn="0" w:lastRowLastColumn="0"/>
+            <w:tcW w:w="4508" w:type="dxa"/>
           </w:tcPr>
           <w:p>
-            <w:pPr>
-              <w:rPr>
-                <w:rFonts w:ascii="Times New Roman" w:eastAsia="Times New Roman" w:hAnsi="Times New Roman" w:cs="Times New Roman"/>
-                <w:b w:val="0"/>
-                <w:bCs w:val="0"/>
-                <w:lang w:eastAsia="en-GB"/>
-              </w:rPr>
-            </w:pPr>
-            <w:r>
-              <w:rPr>
-                <w:rFonts w:ascii="Times New Roman" w:eastAsia="Times New Roman" w:hAnsi="Times New Roman" w:cs="Times New Roman"/>
-                <w:lang w:eastAsia="en-GB"/>
-              </w:rPr>
-              <w:t>Type</w:t>
+            <w:r>
+              <w:t>Value</w:t>
             </w:r>
           </w:p>
         </w:tc>
         <w:tc>
           <w:tcPr>
-            <w:tcW w:w="7461" w:type="dxa"/>
+            <w:tcW w:w="4508" w:type="dxa"/>
           </w:tcPr>
           <w:p>
             <w:pPr>
-              <w:cnfStyle w:val="000000100000" w:firstRow="0" w:lastRow="0" w:firstColumn="0" w:lastColumn="0" w:oddVBand="0" w:evenVBand="0" w:oddHBand="1" w:evenHBand="0" w:firstRowFirstColumn="0" w:firstRowLastColumn="0" w:lastRowFirstColumn="0" w:lastRowLastColumn="0"/>
-              <w:rPr>
-                <w:rFonts w:ascii="Times New Roman" w:eastAsia="Times New Roman" w:hAnsi="Times New Roman" w:cs="Times New Roman"/>
-                <w:lang w:eastAsia="en-GB"/>
-              </w:rPr>
+              <w:cnfStyle w:val="100000000000" w:firstRow="1" w:lastRow="0" w:firstColumn="0" w:lastColumn="0" w:oddVBand="0" w:evenVBand="0" w:oddHBand="0" w:evenHBand="0" w:firstRowFirstColumn="0" w:firstRowLastColumn="0" w:lastRowFirstColumn="0" w:lastRowLastColumn="0"/>
             </w:pPr>
-            <w:proofErr w:type="gramStart"/>
-            <w:r>
-              <w:rPr>
-                <w:rFonts w:ascii="Times New Roman" w:eastAsia="Times New Roman" w:hAnsi="Times New Roman" w:cs="Times New Roman"/>
-                <w:lang w:eastAsia="en-GB"/>
-              </w:rPr>
-              <w:t xml:space="preserve">{{ </w:t>
-            </w:r>
-            <w:proofErr w:type="spellStart"/>
-            <w:r>
-              <w:rPr>
-                <w:rFonts w:ascii="Times New Roman" w:eastAsia="Times New Roman" w:hAnsi="Times New Roman" w:cs="Times New Roman"/>
-                <w:lang w:eastAsia="en-GB"/>
-              </w:rPr>
-              <w:t>field</w:t>
-            </w:r>
-            <w:proofErr w:type="gramEnd"/>
-            <w:r>
-              <w:rPr>
-                <w:rFonts w:ascii="Times New Roman" w:eastAsia="Times New Roman" w:hAnsi="Times New Roman" w:cs="Times New Roman"/>
-                <w:lang w:eastAsia="en-GB"/>
-              </w:rPr>
-              <w:t>.</w:t>
-            </w:r>
-            <w:r>
-              <w:rPr>
-                <w:rFonts w:ascii="Times New Roman" w:eastAsia="Times New Roman" w:hAnsi="Times New Roman" w:cs="Times New Roman"/>
-                <w:lang w:eastAsia="en-GB"/>
-              </w:rPr>
-              <w:t>t</w:t>
-            </w:r>
-            <w:r>
-              <w:rPr>
-                <w:rFonts w:ascii="Times New Roman" w:eastAsia="Times New Roman" w:hAnsi="Times New Roman" w:cs="Times New Roman"/>
-                <w:lang w:eastAsia="en-GB"/>
-              </w:rPr>
-              <w:t>ype</w:t>
-            </w:r>
-            <w:proofErr w:type="spellEnd"/>
-            <w:r>
-              <w:rPr>
-                <w:rFonts w:ascii="Times New Roman" w:eastAsia="Times New Roman" w:hAnsi="Times New Roman" w:cs="Times New Roman"/>
-                <w:lang w:eastAsia="en-GB"/>
-              </w:rPr>
-              <w:t xml:space="preserve"> }}</w:t>
-            </w:r>
-          </w:p>
-        </w:tc>
-      </w:tr>
-      <w:tr>
-        <w:tc>
-          <w:tcPr>
-            <w:cnfStyle w:val="001000000000" w:firstRow="0" w:lastRow="0" w:firstColumn="1" w:lastColumn="0" w:oddVBand="0" w:evenVBand="0" w:oddHBand="0" w:evenHBand="0" w:firstRowFirstColumn="0" w:firstRowLastColumn="0" w:lastRowFirstColumn="0" w:lastRowLastColumn="0"/>
-            <w:tcW w:w="1555" w:type="dxa"/>
-          </w:tcPr>
-          <w:p>
-            <w:pPr>
-              <w:rPr>
-                <w:rFonts w:ascii="Times New Roman" w:eastAsia="Times New Roman" w:hAnsi="Times New Roman" w:cs="Times New Roman"/>
-                <w:b w:val="0"/>
-                <w:bCs w:val="0"/>
-                <w:lang w:eastAsia="en-GB"/>
-              </w:rPr>
-            </w:pPr>
-            <w:r>
-              <w:rPr>
-                <w:rFonts w:ascii="Times New Roman" w:eastAsia="Times New Roman" w:hAnsi="Times New Roman" w:cs="Times New Roman"/>
-                <w:lang w:eastAsia="en-GB"/>
-              </w:rPr>
-              <w:t>Required</w:t>
-            </w:r>
-          </w:p>
-        </w:tc>
-        <w:tc>
-          <w:tcPr>
-            <w:tcW w:w="7461" w:type="dxa"/>
-          </w:tcPr>
-          <w:p>
-            <w:pPr>
-              <w:cnfStyle w:val="000000000000" w:firstRow="0" w:lastRow="0" w:firstColumn="0" w:lastColumn="0" w:oddVBand="0" w:evenVBand="0" w:oddHBand="0" w:evenHBand="0" w:firstRowFirstColumn="0" w:firstRowLastColumn="0" w:lastRowFirstColumn="0" w:lastRowLastColumn="0"/>
-              <w:rPr>
-                <w:rFonts w:ascii="Times New Roman" w:eastAsia="Times New Roman" w:hAnsi="Times New Roman" w:cs="Times New Roman"/>
-                <w:lang w:eastAsia="en-GB"/>
-              </w:rPr>
-            </w:pPr>
-            <w:proofErr w:type="gramStart"/>
-            <w:r>
-              <w:rPr>
-                <w:rFonts w:ascii="Times New Roman" w:eastAsia="Times New Roman" w:hAnsi="Times New Roman" w:cs="Times New Roman"/>
-                <w:lang w:eastAsia="en-GB"/>
-              </w:rPr>
-              <w:t xml:space="preserve">{{ </w:t>
-            </w:r>
-            <w:proofErr w:type="spellStart"/>
-            <w:r>
-              <w:rPr>
-                <w:rFonts w:ascii="Times New Roman" w:eastAsia="Times New Roman" w:hAnsi="Times New Roman" w:cs="Times New Roman"/>
-                <w:lang w:eastAsia="en-GB"/>
-              </w:rPr>
-              <w:t>field</w:t>
-            </w:r>
-            <w:proofErr w:type="gramEnd"/>
-            <w:r>
-              <w:rPr>
-                <w:rFonts w:ascii="Times New Roman" w:eastAsia="Times New Roman" w:hAnsi="Times New Roman" w:cs="Times New Roman"/>
-                <w:lang w:eastAsia="en-GB"/>
-              </w:rPr>
-              <w:t>.</w:t>
-            </w:r>
-            <w:r>
-              <w:rPr>
-                <w:rFonts w:ascii="Times New Roman" w:eastAsia="Times New Roman" w:hAnsi="Times New Roman" w:cs="Times New Roman"/>
-                <w:lang w:eastAsia="en-GB"/>
-              </w:rPr>
-              <w:t>validation.</w:t>
-            </w:r>
-            <w:r>
-              <w:rPr>
-                <w:rFonts w:ascii="Times New Roman" w:eastAsia="Times New Roman" w:hAnsi="Times New Roman" w:cs="Times New Roman"/>
-                <w:lang w:eastAsia="en-GB"/>
-              </w:rPr>
-              <w:t>r</w:t>
-            </w:r>
-            <w:r>
-              <w:rPr>
-                <w:rFonts w:ascii="Times New Roman" w:eastAsia="Times New Roman" w:hAnsi="Times New Roman" w:cs="Times New Roman"/>
-                <w:lang w:eastAsia="en-GB"/>
-              </w:rPr>
-              <w:t>equired</w:t>
-            </w:r>
-            <w:proofErr w:type="spellEnd"/>
-            <w:r>
-              <w:rPr>
-                <w:rFonts w:ascii="Times New Roman" w:eastAsia="Times New Roman" w:hAnsi="Times New Roman" w:cs="Times New Roman"/>
-                <w:lang w:eastAsia="en-GB"/>
-              </w:rPr>
-              <w:t xml:space="preserve"> }}</w:t>
+            <w:r>
+              <w:t>Description</w:t>
             </w:r>
           </w:p>
         </w:tc>
@@ -2424,24 +1740,43 @@
           <w:p>
             <w:pPr>
               <w:rPr>
-                <w:rFonts w:ascii="Times New Roman" w:eastAsia="Times New Roman" w:hAnsi="Times New Roman" w:cs="Times New Roman"/>
-                <w:lang w:eastAsia="en-GB"/>
+                <w:b w:val="0"/>
+                <w:bCs w:val="0"/>
               </w:rPr>
             </w:pPr>
             <w:r>
-              <w:t>{%</w:t>
-            </w:r>
-            <w:r>
-              <w:t xml:space="preserve">tr if </w:t>
-            </w:r>
-            <w:proofErr w:type="spellStart"/>
-            <w:proofErr w:type="gramStart"/>
-            <w:r>
-              <w:t>field.dimensions</w:t>
-            </w:r>
-            <w:proofErr w:type="spellEnd"/>
-            <w:proofErr w:type="gramEnd"/>
-            <w:r>
+              <w:rPr>
+                <w:b w:val="0"/>
+                <w:bCs w:val="0"/>
+              </w:rPr>
+              <w:t xml:space="preserve">{%tr for </w:t>
+            </w:r>
+            <w:r>
+              <w:rPr>
+                <w:b w:val="0"/>
+                <w:bCs w:val="0"/>
+              </w:rPr>
+              <w:t>dim</w:t>
+            </w:r>
+            <w:r>
+              <w:rPr>
+                <w:b w:val="0"/>
+                <w:bCs w:val="0"/>
+              </w:rPr>
+              <w:t xml:space="preserve"> in </w:t>
+            </w:r>
+            <w:r>
+              <w:rPr>
+                <w:b w:val="0"/>
+                <w:bCs w:val="0"/>
+              </w:rPr>
+              <w:t>d.dimensions</w:t>
+            </w:r>
+            <w:r>
+              <w:rPr>
+                <w:b w:val="0"/>
+                <w:bCs w:val="0"/>
+              </w:rPr>
               <w:t xml:space="preserve"> %}</w:t>
             </w:r>
           </w:p>
@@ -2451,123 +1786,60 @@
         <w:tc>
           <w:tcPr>
             <w:cnfStyle w:val="001000000000" w:firstRow="0" w:lastRow="0" w:firstColumn="1" w:lastColumn="0" w:oddVBand="0" w:evenVBand="0" w:oddHBand="0" w:evenHBand="0" w:firstRowFirstColumn="0" w:firstRowLastColumn="0" w:lastRowFirstColumn="0" w:lastRowLastColumn="0"/>
-            <w:tcW w:w="1555" w:type="dxa"/>
+            <w:tcW w:w="4508" w:type="dxa"/>
           </w:tcPr>
           <w:p>
             <w:pPr>
               <w:rPr>
-                <w:rFonts w:ascii="Times New Roman" w:eastAsia="Times New Roman" w:hAnsi="Times New Roman" w:cs="Times New Roman"/>
-                <w:lang w:eastAsia="en-GB"/>
+                <w:b w:val="0"/>
+                <w:bCs w:val="0"/>
               </w:rPr>
             </w:pPr>
             <w:r>
               <w:rPr>
-                <w:rFonts w:ascii="Times New Roman" w:eastAsia="Times New Roman" w:hAnsi="Times New Roman" w:cs="Times New Roman"/>
-                <w:lang w:eastAsia="en-GB"/>
-              </w:rPr>
-              <w:t>One of</w:t>
+                <w:b w:val="0"/>
+                <w:bCs w:val="0"/>
+              </w:rPr>
+              <w:t>{{</w:t>
+            </w:r>
+            <w:r>
+              <w:rPr>
+                <w:b w:val="0"/>
+                <w:bCs w:val="0"/>
+              </w:rPr>
+              <w:t xml:space="preserve"> </w:t>
+            </w:r>
+            <w:r>
+              <w:rPr>
+                <w:b w:val="0"/>
+                <w:bCs w:val="0"/>
+              </w:rPr>
+              <w:t>dim.value }}</w:t>
             </w:r>
           </w:p>
         </w:tc>
         <w:tc>
           <w:tcPr>
-            <w:tcW w:w="7461" w:type="dxa"/>
+            <w:tcW w:w="4508" w:type="dxa"/>
           </w:tcPr>
           <w:p>
             <w:pPr>
               <w:cnfStyle w:val="000000000000" w:firstRow="0" w:lastRow="0" w:firstColumn="0" w:lastColumn="0" w:oddVBand="0" w:evenVBand="0" w:oddHBand="0" w:evenHBand="0" w:firstRowFirstColumn="0" w:firstRowLastColumn="0" w:lastRowFirstColumn="0" w:lastRowLastColumn="0"/>
-              <w:rPr>
-                <w:rFonts w:ascii="Times New Roman" w:eastAsia="Times New Roman" w:hAnsi="Times New Roman" w:cs="Times New Roman"/>
-                <w:lang w:eastAsia="en-GB"/>
-              </w:rPr>
             </w:pPr>
-            <w:proofErr w:type="gramStart"/>
-            <w:r>
-              <w:rPr>
-                <w:rFonts w:ascii="Times New Roman" w:eastAsia="Times New Roman" w:hAnsi="Times New Roman" w:cs="Times New Roman"/>
-                <w:lang w:eastAsia="en-GB"/>
-              </w:rPr>
+            <w:r>
               <w:t>{{</w:t>
             </w:r>
             <w:r>
-              <w:rPr>
-                <w:rFonts w:ascii="Times New Roman" w:eastAsia="Times New Roman" w:hAnsi="Times New Roman" w:cs="Times New Roman"/>
-                <w:lang w:eastAsia="en-GB"/>
-              </w:rPr>
               <w:t xml:space="preserve"> </w:t>
             </w:r>
-            <w:proofErr w:type="spellStart"/>
-            <w:r>
-              <w:rPr>
-                <w:rFonts w:ascii="Times New Roman" w:eastAsia="Times New Roman" w:hAnsi="Times New Roman" w:cs="Times New Roman"/>
-                <w:lang w:eastAsia="en-GB"/>
-              </w:rPr>
-              <w:t>field</w:t>
-            </w:r>
-            <w:proofErr w:type="gramEnd"/>
-            <w:r>
-              <w:rPr>
-                <w:rFonts w:ascii="Times New Roman" w:eastAsia="Times New Roman" w:hAnsi="Times New Roman" w:cs="Times New Roman"/>
-                <w:lang w:eastAsia="en-GB"/>
-              </w:rPr>
-              <w:t>.dimensions</w:t>
-            </w:r>
-            <w:r>
-              <w:rPr>
-                <w:rFonts w:ascii="Times New Roman" w:eastAsia="Times New Roman" w:hAnsi="Times New Roman" w:cs="Times New Roman"/>
-                <w:lang w:eastAsia="en-GB"/>
-              </w:rPr>
-              <w:t>.</w:t>
-            </w:r>
-            <w:r>
-              <w:rPr>
-                <w:rFonts w:ascii="Times New Roman" w:eastAsia="Times New Roman" w:hAnsi="Times New Roman" w:cs="Times New Roman"/>
-                <w:lang w:eastAsia="en-GB"/>
-              </w:rPr>
-              <w:t>dimensions</w:t>
-            </w:r>
-            <w:proofErr w:type="spellEnd"/>
-            <w:r>
-              <w:rPr>
-                <w:rFonts w:ascii="Times New Roman" w:eastAsia="Times New Roman" w:hAnsi="Times New Roman" w:cs="Times New Roman"/>
-                <w:lang w:eastAsia="en-GB"/>
-              </w:rPr>
-              <w:t xml:space="preserve"> | join(“</w:t>
-            </w:r>
-            <w:r>
-              <w:rPr>
-                <w:rFonts w:ascii="Times New Roman" w:eastAsia="Times New Roman" w:hAnsi="Times New Roman" w:cs="Times New Roman"/>
-                <w:lang w:eastAsia="en-GB"/>
-              </w:rPr>
-              <w:t xml:space="preserve">, </w:t>
-            </w:r>
-            <w:r>
-              <w:rPr>
-                <w:rFonts w:ascii="Times New Roman" w:eastAsia="Times New Roman" w:hAnsi="Times New Roman" w:cs="Times New Roman"/>
-                <w:lang w:eastAsia="en-GB"/>
-              </w:rPr>
-              <w:t>”</w:t>
-            </w:r>
-            <w:r>
-              <w:rPr>
-                <w:rFonts w:ascii="Times New Roman" w:eastAsia="Times New Roman" w:hAnsi="Times New Roman" w:cs="Times New Roman"/>
-                <w:lang w:eastAsia="en-GB"/>
-              </w:rPr>
-              <w:t>, attribute=”value”</w:t>
-            </w:r>
-            <w:r>
-              <w:rPr>
-                <w:rFonts w:ascii="Times New Roman" w:eastAsia="Times New Roman" w:hAnsi="Times New Roman" w:cs="Times New Roman"/>
-                <w:lang w:eastAsia="en-GB"/>
-              </w:rPr>
-              <w:t>)</w:t>
-            </w:r>
-            <w:r>
-              <w:rPr>
-                <w:rFonts w:ascii="Times New Roman" w:eastAsia="Times New Roman" w:hAnsi="Times New Roman" w:cs="Times New Roman"/>
-                <w:lang w:eastAsia="en-GB"/>
-              </w:rPr>
-              <w:t xml:space="preserve"> }}</w:t>
+            <w:r>
+              <w:t>dim.description</w:t>
+            </w:r>
+            <w:r>
+              <w:t xml:space="preserve"> </w:t>
+            </w:r>
+            <w:r>
+              <w:t>}}</w:t>
             </w:r>
           </w:p>
         </w:tc>
@@ -2585,222 +1857,70 @@
           <w:p>
             <w:pPr>
               <w:rPr>
-                <w:rFonts w:ascii="Times New Roman" w:eastAsia="Times New Roman" w:hAnsi="Times New Roman" w:cs="Times New Roman"/>
-                <w:lang w:eastAsia="en-GB"/>
+                <w:b w:val="0"/>
+                <w:bCs w:val="0"/>
               </w:rPr>
             </w:pPr>
             <w:r>
-              <w:t>{%</w:t>
-            </w:r>
-            <w:r>
-              <w:t>tr endif</w:t>
-            </w:r>
-            <w:r>
+              <w:rPr>
+                <w:b w:val="0"/>
+                <w:bCs w:val="0"/>
+              </w:rPr>
+              <w:t xml:space="preserve">{%tr </w:t>
+            </w:r>
+            <w:r>
+              <w:rPr>
+                <w:b w:val="0"/>
+                <w:bCs w:val="0"/>
+              </w:rPr>
+              <w:t xml:space="preserve">endfor </w:t>
+            </w:r>
+            <w:r>
+              <w:rPr>
+                <w:b w:val="0"/>
+                <w:bCs w:val="0"/>
+              </w:rPr>
               <w:t xml:space="preserve"> %}</w:t>
             </w:r>
           </w:p>
         </w:tc>
       </w:tr>
     </w:tbl>
-    <w:p>
-      <w:pPr>
-        <w:rPr>
-          <w:rFonts w:ascii="Times New Roman" w:eastAsia="Times New Roman" w:hAnsi="Times New Roman" w:cs="Times New Roman"/>
-          <w:lang w:eastAsia="en-GB"/>
-        </w:rPr>
-      </w:pPr>
-    </w:p>
-    <w:p>
-      <w:pPr>
-        <w:rPr>
-          <w:rFonts w:ascii="Times New Roman" w:eastAsia="Times New Roman" w:hAnsi="Times New Roman" w:cs="Times New Roman"/>
-          <w:lang w:eastAsia="en-GB"/>
-        </w:rPr>
-      </w:pPr>
-      <w:r>
-        <w:rPr>
-          <w:rFonts w:ascii="Times New Roman" w:eastAsia="Times New Roman" w:hAnsi="Times New Roman" w:cs="Times New Roman"/>
-          <w:lang w:eastAsia="en-GB"/>
-        </w:rPr>
-        <w:t xml:space="preserve">{% if </w:t>
-      </w:r>
-      <w:proofErr w:type="spellStart"/>
-      <w:proofErr w:type="gramStart"/>
-      <w:r>
-        <w:rPr>
-          <w:rFonts w:ascii="Times New Roman" w:eastAsia="Times New Roman" w:hAnsi="Times New Roman" w:cs="Times New Roman"/>
-          <w:lang w:eastAsia="en-GB"/>
-        </w:rPr>
-        <w:t>field.comments</w:t>
-      </w:r>
-      <w:proofErr w:type="spellEnd"/>
-      <w:proofErr w:type="gramEnd"/>
-      <w:r>
-        <w:rPr>
-          <w:rFonts w:ascii="Times New Roman" w:eastAsia="Times New Roman" w:hAnsi="Times New Roman" w:cs="Times New Roman"/>
-          <w:lang w:eastAsia="en-GB"/>
-        </w:rPr>
-        <w:t xml:space="preserve"> %}</w:t>
-      </w:r>
-    </w:p>
-    <w:p>
-      <w:pPr>
-        <w:rPr>
-          <w:rFonts w:ascii="Times New Roman" w:eastAsia="Times New Roman" w:hAnsi="Times New Roman" w:cs="Times New Roman"/>
-          <w:u w:val="single"/>
-          <w:lang w:eastAsia="en-GB"/>
-        </w:rPr>
-      </w:pPr>
-      <w:r>
-        <w:rPr>
-          <w:rFonts w:ascii="Times New Roman" w:eastAsia="Times New Roman" w:hAnsi="Times New Roman" w:cs="Times New Roman"/>
-          <w:u w:val="single"/>
-          <w:lang w:eastAsia="en-GB"/>
-        </w:rPr>
-        <w:t>Comments</w:t>
-      </w:r>
-    </w:p>
-    <w:p>
-      <w:pPr>
-        <w:rPr>
-          <w:rFonts w:ascii="Times New Roman" w:eastAsia="Times New Roman" w:hAnsi="Times New Roman" w:cs="Times New Roman"/>
-          <w:i/>
-          <w:iCs/>
-          <w:lang w:eastAsia="en-GB"/>
-        </w:rPr>
-      </w:pPr>
-      <w:proofErr w:type="gramStart"/>
-      <w:r>
-        <w:rPr>
-          <w:rFonts w:ascii="Times New Roman" w:eastAsia="Times New Roman" w:hAnsi="Times New Roman" w:cs="Times New Roman"/>
-          <w:i/>
-          <w:iCs/>
-          <w:highlight w:val="yellow"/>
-          <w:lang w:eastAsia="en-GB"/>
-        </w:rPr>
-        <w:t xml:space="preserve">{{ </w:t>
-      </w:r>
-      <w:proofErr w:type="spellStart"/>
-      <w:r>
-        <w:rPr>
-          <w:rFonts w:ascii="Times New Roman" w:eastAsia="Times New Roman" w:hAnsi="Times New Roman" w:cs="Times New Roman"/>
-          <w:i/>
-          <w:iCs/>
-          <w:highlight w:val="yellow"/>
-          <w:lang w:eastAsia="en-GB"/>
-        </w:rPr>
-        <w:t>field</w:t>
-      </w:r>
-      <w:proofErr w:type="gramEnd"/>
-      <w:r>
-        <w:rPr>
-          <w:rFonts w:ascii="Times New Roman" w:eastAsia="Times New Roman" w:hAnsi="Times New Roman" w:cs="Times New Roman"/>
-          <w:i/>
-          <w:iCs/>
-          <w:highlight w:val="yellow"/>
-          <w:lang w:eastAsia="en-GB"/>
-        </w:rPr>
-        <w:t>.</w:t>
-      </w:r>
-      <w:r>
-        <w:rPr>
-          <w:rFonts w:ascii="Times New Roman" w:eastAsia="Times New Roman" w:hAnsi="Times New Roman" w:cs="Times New Roman"/>
-          <w:i/>
-          <w:iCs/>
-          <w:highlight w:val="yellow"/>
-          <w:lang w:eastAsia="en-GB"/>
-        </w:rPr>
-        <w:t>c</w:t>
-      </w:r>
-      <w:r>
-        <w:rPr>
-          <w:rFonts w:ascii="Times New Roman" w:eastAsia="Times New Roman" w:hAnsi="Times New Roman" w:cs="Times New Roman"/>
-          <w:i/>
-          <w:iCs/>
-          <w:highlight w:val="yellow"/>
-          <w:lang w:eastAsia="en-GB"/>
-        </w:rPr>
-        <w:t>omments</w:t>
-      </w:r>
-      <w:proofErr w:type="spellEnd"/>
-      <w:r>
-        <w:rPr>
-          <w:rFonts w:ascii="Times New Roman" w:eastAsia="Times New Roman" w:hAnsi="Times New Roman" w:cs="Times New Roman"/>
-          <w:i/>
-          <w:iCs/>
-          <w:highlight w:val="yellow"/>
-          <w:lang w:eastAsia="en-GB"/>
-        </w:rPr>
-        <w:t xml:space="preserve"> }}</w:t>
-      </w:r>
-    </w:p>
-    <w:p>
-      <w:pPr>
-        <w:rPr>
-          <w:rFonts w:ascii="Times New Roman" w:eastAsia="Times New Roman" w:hAnsi="Times New Roman" w:cs="Times New Roman"/>
-          <w:lang w:eastAsia="en-GB"/>
-        </w:rPr>
-      </w:pPr>
-      <w:r>
-        <w:rPr>
-          <w:rFonts w:ascii="Times New Roman" w:eastAsia="Times New Roman" w:hAnsi="Times New Roman" w:cs="Times New Roman"/>
-          <w:lang w:eastAsia="en-GB"/>
-        </w:rPr>
-        <w:t>{% endif %}</w:t>
-      </w:r>
-    </w:p>
-    <w:p>
-      <w:pPr>
-        <w:rPr>
-          <w:rFonts w:ascii="Times New Roman" w:eastAsia="Times New Roman" w:hAnsi="Times New Roman" w:cs="Times New Roman"/>
-          <w:lang w:eastAsia="en-GB"/>
-        </w:rPr>
-      </w:pPr>
-    </w:p>
-    <w:p>
+    <w:p/>
+    <w:p>
+      <w:r>
+        <w:t>{% endfor %}</w:t>
+      </w:r>
+    </w:p>
+    <w:p>
+      <w:bookmarkStart w:id="8" w:name="_Toc78278760"/>
+    </w:p>
+    <w:p>
+      <w:pPr>
+        <w:rPr>
+          <w:rFonts w:asciiTheme="majorHAnsi" w:eastAsiaTheme="majorEastAsia" w:hAnsiTheme="majorHAnsi" w:cstheme="majorBidi"/>
+          <w:color w:val="2F5496" w:themeColor="accent1" w:themeShade="BF"/>
+          <w:sz w:val="32"/>
+          <w:szCs w:val="32"/>
+        </w:rPr>
+      </w:pPr>
       <w:r>
         <w:br w:type="page"/>
       </w:r>
     </w:p>
     <w:p>
-      <w:r>
-        <w:lastRenderedPageBreak/>
-        <w:t xml:space="preserve">{% </w:t>
-      </w:r>
-      <w:proofErr w:type="spellStart"/>
-      <w:r>
-        <w:t>endfor</w:t>
-      </w:r>
-      <w:proofErr w:type="spellEnd"/>
-      <w:r>
-        <w:t xml:space="preserve"> %}</w:t>
-      </w:r>
-    </w:p>
-    <w:p>
-      <w:pPr>
-        <w:rPr>
-          <w:rFonts w:ascii="Times New Roman" w:eastAsia="Times New Roman" w:hAnsi="Times New Roman" w:cs="Times New Roman"/>
-          <w:lang w:eastAsia="en-GB"/>
-        </w:rPr>
-      </w:pPr>
-    </w:p>
-    <w:p/>
-    <w:p>
-      <w:r>
-        <w:br w:type="page"/>
-      </w:r>
-    </w:p>
-    <w:p>
       <w:pPr>
         <w:pStyle w:val="Heading1"/>
       </w:pPr>
-      <w:bookmarkStart w:id="10" w:name="_Toc78278760"/>
       <w:r>
         <w:lastRenderedPageBreak/>
         <w:t>Validation Rules</w:t>
       </w:r>
-      <w:bookmarkEnd w:id="10"/>
-    </w:p>
+      <w:bookmarkEnd w:id="8"/>
+    </w:p>
+    <w:p/>
+    <w:p/>
+    <w:p/>
     <w:sectPr>
       <w:pgSz w:w="11906" w:h="16838"/>
       <w:pgMar w:top="1440" w:right="1440" w:bottom="1440" w:left="1440" w:header="708" w:footer="708" w:gutter="0"/>
@@ -2809,6 +1929,127 @@
     </w:sectPr>
   </w:body>
 </w:document>
+</file>
+
+<file path=word/numbering.xml><?xml version="1.0" encoding="utf-8"?>
+<w:numbering xmlns:wpc="http://schemas.microsoft.com/office/word/2010/wordprocessingCanvas" xmlns:cx="http://schemas.microsoft.com/office/drawing/2014/chartex" xmlns:cx1="http://schemas.microsoft.com/office/drawing/2015/9/8/chartex" xmlns:cx2="http://schemas.microsoft.com/office/drawing/2015/10/21/chartex" xmlns:cx3="http://schemas.microsoft.com/office/drawing/2016/5/9/chartex" xmlns:cx4="http://schemas.microsoft.com/office/drawing/2016/5/10/chartex" xmlns:cx5="http://schemas.microsoft.com/office/drawing/2016/5/11/chartex" xmlns:cx6="http://schemas.microsoft.com/office/drawing/2016/5/12/chartex" xmlns:cx7="http://schemas.microsoft.com/office/drawing/2016/5/13/chartex" xmlns:cx8="http://schemas.microsoft.com/office/drawing/2016/5/14/chartex" xmlns:mc="http://schemas.openxmlformats.org/markup-compatibility/2006" xmlns:aink="http://schemas.microsoft.com/office/drawing/2016/ink" xmlns:am3d="http://schemas.microsoft.com/office/drawing/2017/model3d" xmlns:o="urn:schemas-microsoft-com:office:office" xmlns:r="http://schemas.openxmlformats.org/officeDocument/2006/relationships" xmlns:m="http://schemas.openxmlformats.org/officeDocument/2006/math" xmlns:v="urn:schemas-microsoft-com:vml" xmlns:wp14="http://schemas.microsoft.com/office/word/2010/wordprocessingDrawing" xmlns:wp="http://schemas.openxmlformats.org/drawingml/2006/wordprocessingDrawing" xmlns:w10="urn:schemas-microsoft-com:office:word" xmlns:w="http://schemas.openxmlformats.org/wordprocessingml/2006/main" xmlns:w14="http://schemas.microsoft.com/office/word/2010/wordml" xmlns:w15="http://schemas.microsoft.com/office/word/2012/wordml" xmlns:w16cex="http://schemas.microsoft.com/office/word/2018/wordml/cex" xmlns:w16cid="http://schemas.microsoft.com/office/word/2016/wordml/cid" xmlns:w16="http://schemas.microsoft.com/office/word/2018/wordml" xmlns:w16sdtdh="http://schemas.microsoft.com/office/word/2020/wordml/sdtdatahash" xmlns:w16se="http://schemas.microsoft.com/office/word/2015/wordml/symex" xmlns:wpg="http://schemas.microsoft.com/office/word/2010/wordprocessingGroup" xmlns:wpi="http://schemas.microsoft.com/office/word/2010/wordprocessingInk" xmlns:wne="http://schemas.microsoft.com/office/word/2006/wordml" xmlns:wps="http://schemas.microsoft.com/office/word/2010/wordprocessingShape" mc:Ignorable="w14 w15 w16se w16cid w16 w16cex w16sdtdh wp14">
+  <w:abstractNum w:abstractNumId="0" w15:restartNumberingAfterBreak="0">
+    <w:nsid w:val="157E2A55"/>
+    <w:multiLevelType w:val="hybridMultilevel"/>
+    <w:tmpl w:val="60C02F8C"/>
+    <w:lvl w:ilvl="0" w:tplc="08090001">
+      <w:start w:val="1"/>
+      <w:numFmt w:val="bullet"/>
+      <w:lvlText w:val=""/>
+      <w:lvlJc w:val="left"/>
+      <w:pPr>
+        <w:ind w:left="720" w:hanging="360"/>
+      </w:pPr>
+      <w:rPr>
+        <w:rFonts w:ascii="Symbol" w:hAnsi="Symbol" w:hint="default"/>
+      </w:rPr>
+    </w:lvl>
+    <w:lvl w:ilvl="1" w:tplc="08090003" w:tentative="1">
+      <w:start w:val="1"/>
+      <w:numFmt w:val="bullet"/>
+      <w:lvlText w:val="o"/>
+      <w:lvlJc w:val="left"/>
+      <w:pPr>
+        <w:ind w:left="1440" w:hanging="360"/>
+      </w:pPr>
+      <w:rPr>
+        <w:rFonts w:ascii="Courier New" w:hAnsi="Courier New" w:cs="Courier New" w:hint="default"/>
+      </w:rPr>
+    </w:lvl>
+    <w:lvl w:ilvl="2" w:tplc="08090005" w:tentative="1">
+      <w:start w:val="1"/>
+      <w:numFmt w:val="bullet"/>
+      <w:lvlText w:val=""/>
+      <w:lvlJc w:val="left"/>
+      <w:pPr>
+        <w:ind w:left="2160" w:hanging="360"/>
+      </w:pPr>
+      <w:rPr>
+        <w:rFonts w:ascii="Wingdings" w:hAnsi="Wingdings" w:hint="default"/>
+      </w:rPr>
+    </w:lvl>
+    <w:lvl w:ilvl="3" w:tplc="08090001" w:tentative="1">
+      <w:start w:val="1"/>
+      <w:numFmt w:val="bullet"/>
+      <w:lvlText w:val=""/>
+      <w:lvlJc w:val="left"/>
+      <w:pPr>
+        <w:ind w:left="2880" w:hanging="360"/>
+      </w:pPr>
+      <w:rPr>
+        <w:rFonts w:ascii="Symbol" w:hAnsi="Symbol" w:hint="default"/>
+      </w:rPr>
+    </w:lvl>
+    <w:lvl w:ilvl="4" w:tplc="08090003" w:tentative="1">
+      <w:start w:val="1"/>
+      <w:numFmt w:val="bullet"/>
+      <w:lvlText w:val="o"/>
+      <w:lvlJc w:val="left"/>
+      <w:pPr>
+        <w:ind w:left="3600" w:hanging="360"/>
+      </w:pPr>
+      <w:rPr>
+        <w:rFonts w:ascii="Courier New" w:hAnsi="Courier New" w:cs="Courier New" w:hint="default"/>
+      </w:rPr>
+    </w:lvl>
+    <w:lvl w:ilvl="5" w:tplc="08090005" w:tentative="1">
+      <w:start w:val="1"/>
+      <w:numFmt w:val="bullet"/>
+      <w:lvlText w:val=""/>
+      <w:lvlJc w:val="left"/>
+      <w:pPr>
+        <w:ind w:left="4320" w:hanging="360"/>
+      </w:pPr>
+      <w:rPr>
+        <w:rFonts w:ascii="Wingdings" w:hAnsi="Wingdings" w:hint="default"/>
+      </w:rPr>
+    </w:lvl>
+    <w:lvl w:ilvl="6" w:tplc="08090001" w:tentative="1">
+      <w:start w:val="1"/>
+      <w:numFmt w:val="bullet"/>
+      <w:lvlText w:val=""/>
+      <w:lvlJc w:val="left"/>
+      <w:pPr>
+        <w:ind w:left="5040" w:hanging="360"/>
+      </w:pPr>
+      <w:rPr>
+        <w:rFonts w:ascii="Symbol" w:hAnsi="Symbol" w:hint="default"/>
+      </w:rPr>
+    </w:lvl>
+    <w:lvl w:ilvl="7" w:tplc="08090003" w:tentative="1">
+      <w:start w:val="1"/>
+      <w:numFmt w:val="bullet"/>
+      <w:lvlText w:val="o"/>
+      <w:lvlJc w:val="left"/>
+      <w:pPr>
+        <w:ind w:left="5760" w:hanging="360"/>
+      </w:pPr>
+      <w:rPr>
+        <w:rFonts w:ascii="Courier New" w:hAnsi="Courier New" w:cs="Courier New" w:hint="default"/>
+      </w:rPr>
+    </w:lvl>
+    <w:lvl w:ilvl="8" w:tplc="08090005" w:tentative="1">
+      <w:start w:val="1"/>
+      <w:numFmt w:val="bullet"/>
+      <w:lvlText w:val=""/>
+      <w:lvlJc w:val="left"/>
+      <w:pPr>
+        <w:ind w:left="6480" w:hanging="360"/>
+      </w:pPr>
+      <w:rPr>
+        <w:rFonts w:ascii="Wingdings" w:hAnsi="Wingdings" w:hint="default"/>
+      </w:rPr>
+    </w:lvl>
+  </w:abstractNum>
+  <w:num w:numId="1">
+    <w:abstractNumId w:val="0"/>
+  </w:num>
+</w:numbering>
 </file>
 
 <file path=word/styles.xml><?xml version="1.0" encoding="utf-8"?>
@@ -3773,6 +3014,241 @@
       <w:color w:val="2F5496" w:themeColor="accent1" w:themeShade="BF"/>
     </w:rPr>
   </w:style>
+  <w:style w:type="paragraph" w:styleId="ListParagraph">
+    <w:name w:val="List Paragraph"/>
+    <w:basedOn w:val="Normal"/>
+    <w:uiPriority w:val="34"/>
+    <w:qFormat/>
+    <w:rsid w:val="0083572D"/>
+    <w:pPr>
+      <w:ind w:left="720"/>
+      <w:contextualSpacing/>
+    </w:pPr>
+  </w:style>
+  <w:style w:type="table" w:styleId="GridTable5Dark-Accent3">
+    <w:name w:val="Grid Table 5 Dark Accent 3"/>
+    <w:basedOn w:val="TableNormal"/>
+    <w:uiPriority w:val="50"/>
+    <w:rsid w:val="00D212E6"/>
+    <w:tblPr>
+      <w:tblStyleRowBandSize w:val="1"/>
+      <w:tblStyleColBandSize w:val="1"/>
+      <w:tblBorders>
+        <w:top w:val="single" w:sz="4" w:space="0" w:color="FFFFFF" w:themeColor="background1"/>
+        <w:left w:val="single" w:sz="4" w:space="0" w:color="FFFFFF" w:themeColor="background1"/>
+        <w:bottom w:val="single" w:sz="4" w:space="0" w:color="FFFFFF" w:themeColor="background1"/>
+        <w:right w:val="single" w:sz="4" w:space="0" w:color="FFFFFF" w:themeColor="background1"/>
+        <w:insideH w:val="single" w:sz="4" w:space="0" w:color="FFFFFF" w:themeColor="background1"/>
+        <w:insideV w:val="single" w:sz="4" w:space="0" w:color="FFFFFF" w:themeColor="background1"/>
+      </w:tblBorders>
+    </w:tblPr>
+    <w:tcPr>
+      <w:shd w:val="clear" w:color="auto" w:fill="EDEDED" w:themeFill="accent3" w:themeFillTint="33"/>
+    </w:tcPr>
+    <w:tblStylePr w:type="firstRow">
+      <w:rPr>
+        <w:b/>
+        <w:bCs/>
+        <w:color w:val="FFFFFF" w:themeColor="background1"/>
+      </w:rPr>
+      <w:tblPr/>
+      <w:tcPr>
+        <w:tcBorders>
+          <w:top w:val="single" w:sz="4" w:space="0" w:color="FFFFFF" w:themeColor="background1"/>
+          <w:left w:val="single" w:sz="4" w:space="0" w:color="FFFFFF" w:themeColor="background1"/>
+          <w:right w:val="single" w:sz="4" w:space="0" w:color="FFFFFF" w:themeColor="background1"/>
+          <w:insideH w:val="nil"/>
+          <w:insideV w:val="nil"/>
+        </w:tcBorders>
+        <w:shd w:val="clear" w:color="auto" w:fill="A5A5A5" w:themeFill="accent3"/>
+      </w:tcPr>
+    </w:tblStylePr>
+    <w:tblStylePr w:type="lastRow">
+      <w:rPr>
+        <w:b/>
+        <w:bCs/>
+        <w:color w:val="FFFFFF" w:themeColor="background1"/>
+      </w:rPr>
+      <w:tblPr/>
+      <w:tcPr>
+        <w:tcBorders>
+          <w:left w:val="single" w:sz="4" w:space="0" w:color="FFFFFF" w:themeColor="background1"/>
+          <w:bottom w:val="single" w:sz="4" w:space="0" w:color="FFFFFF" w:themeColor="background1"/>
+          <w:right w:val="single" w:sz="4" w:space="0" w:color="FFFFFF" w:themeColor="background1"/>
+          <w:insideH w:val="nil"/>
+          <w:insideV w:val="nil"/>
+        </w:tcBorders>
+        <w:shd w:val="clear" w:color="auto" w:fill="A5A5A5" w:themeFill="accent3"/>
+      </w:tcPr>
+    </w:tblStylePr>
+    <w:tblStylePr w:type="firstCol">
+      <w:rPr>
+        <w:b/>
+        <w:bCs/>
+        <w:color w:val="FFFFFF" w:themeColor="background1"/>
+      </w:rPr>
+      <w:tblPr/>
+      <w:tcPr>
+        <w:tcBorders>
+          <w:top w:val="single" w:sz="4" w:space="0" w:color="FFFFFF" w:themeColor="background1"/>
+          <w:left w:val="single" w:sz="4" w:space="0" w:color="FFFFFF" w:themeColor="background1"/>
+          <w:bottom w:val="single" w:sz="4" w:space="0" w:color="FFFFFF" w:themeColor="background1"/>
+          <w:insideV w:val="nil"/>
+        </w:tcBorders>
+        <w:shd w:val="clear" w:color="auto" w:fill="A5A5A5" w:themeFill="accent3"/>
+      </w:tcPr>
+    </w:tblStylePr>
+    <w:tblStylePr w:type="lastCol">
+      <w:rPr>
+        <w:b/>
+        <w:bCs/>
+        <w:color w:val="FFFFFF" w:themeColor="background1"/>
+      </w:rPr>
+      <w:tblPr/>
+      <w:tcPr>
+        <w:tcBorders>
+          <w:top w:val="single" w:sz="4" w:space="0" w:color="FFFFFF" w:themeColor="background1"/>
+          <w:bottom w:val="single" w:sz="4" w:space="0" w:color="FFFFFF" w:themeColor="background1"/>
+          <w:right w:val="single" w:sz="4" w:space="0" w:color="FFFFFF" w:themeColor="background1"/>
+          <w:insideV w:val="nil"/>
+        </w:tcBorders>
+        <w:shd w:val="clear" w:color="auto" w:fill="A5A5A5" w:themeFill="accent3"/>
+      </w:tcPr>
+    </w:tblStylePr>
+    <w:tblStylePr w:type="band1Vert">
+      <w:tblPr/>
+      <w:tcPr>
+        <w:shd w:val="clear" w:color="auto" w:fill="DBDBDB" w:themeFill="accent3" w:themeFillTint="66"/>
+      </w:tcPr>
+    </w:tblStylePr>
+    <w:tblStylePr w:type="band1Horz">
+      <w:tblPr/>
+      <w:tcPr>
+        <w:shd w:val="clear" w:color="auto" w:fill="DBDBDB" w:themeFill="accent3" w:themeFillTint="66"/>
+      </w:tcPr>
+    </w:tblStylePr>
+  </w:style>
+  <w:style w:type="table" w:styleId="ListTable3-Accent1">
+    <w:name w:val="List Table 3 Accent 1"/>
+    <w:basedOn w:val="TableNormal"/>
+    <w:uiPriority w:val="48"/>
+    <w:rsid w:val="00DF1AF9"/>
+    <w:tblPr>
+      <w:tblStyleRowBandSize w:val="1"/>
+      <w:tblStyleColBandSize w:val="1"/>
+      <w:tblBorders>
+        <w:top w:val="single" w:sz="4" w:space="0" w:color="4472C4" w:themeColor="accent1"/>
+        <w:left w:val="single" w:sz="4" w:space="0" w:color="4472C4" w:themeColor="accent1"/>
+        <w:bottom w:val="single" w:sz="4" w:space="0" w:color="4472C4" w:themeColor="accent1"/>
+        <w:right w:val="single" w:sz="4" w:space="0" w:color="4472C4" w:themeColor="accent1"/>
+      </w:tblBorders>
+    </w:tblPr>
+    <w:tblStylePr w:type="firstRow">
+      <w:rPr>
+        <w:b/>
+        <w:bCs/>
+        <w:color w:val="FFFFFF" w:themeColor="background1"/>
+      </w:rPr>
+      <w:tblPr/>
+      <w:tcPr>
+        <w:shd w:val="clear" w:color="auto" w:fill="4472C4" w:themeFill="accent1"/>
+      </w:tcPr>
+    </w:tblStylePr>
+    <w:tblStylePr w:type="lastRow">
+      <w:rPr>
+        <w:b/>
+        <w:bCs/>
+      </w:rPr>
+      <w:tblPr/>
+      <w:tcPr>
+        <w:tcBorders>
+          <w:top w:val="double" w:sz="4" w:space="0" w:color="4472C4" w:themeColor="accent1"/>
+        </w:tcBorders>
+        <w:shd w:val="clear" w:color="auto" w:fill="FFFFFF" w:themeFill="background1"/>
+      </w:tcPr>
+    </w:tblStylePr>
+    <w:tblStylePr w:type="firstCol">
+      <w:rPr>
+        <w:b/>
+        <w:bCs/>
+      </w:rPr>
+      <w:tblPr/>
+      <w:tcPr>
+        <w:tcBorders>
+          <w:right w:val="nil"/>
+        </w:tcBorders>
+        <w:shd w:val="clear" w:color="auto" w:fill="FFFFFF" w:themeFill="background1"/>
+      </w:tcPr>
+    </w:tblStylePr>
+    <w:tblStylePr w:type="lastCol">
+      <w:rPr>
+        <w:b/>
+        <w:bCs/>
+      </w:rPr>
+      <w:tblPr/>
+      <w:tcPr>
+        <w:tcBorders>
+          <w:left w:val="nil"/>
+        </w:tcBorders>
+        <w:shd w:val="clear" w:color="auto" w:fill="FFFFFF" w:themeFill="background1"/>
+      </w:tcPr>
+    </w:tblStylePr>
+    <w:tblStylePr w:type="band1Vert">
+      <w:tblPr/>
+      <w:tcPr>
+        <w:tcBorders>
+          <w:left w:val="single" w:sz="4" w:space="0" w:color="4472C4" w:themeColor="accent1"/>
+          <w:right w:val="single" w:sz="4" w:space="0" w:color="4472C4" w:themeColor="accent1"/>
+        </w:tcBorders>
+      </w:tcPr>
+    </w:tblStylePr>
+    <w:tblStylePr w:type="band1Horz">
+      <w:tblPr/>
+      <w:tcPr>
+        <w:tcBorders>
+          <w:top w:val="single" w:sz="4" w:space="0" w:color="4472C4" w:themeColor="accent1"/>
+          <w:bottom w:val="single" w:sz="4" w:space="0" w:color="4472C4" w:themeColor="accent1"/>
+          <w:insideH w:val="nil"/>
+        </w:tcBorders>
+      </w:tcPr>
+    </w:tblStylePr>
+    <w:tblStylePr w:type="neCell">
+      <w:tblPr/>
+      <w:tcPr>
+        <w:tcBorders>
+          <w:left w:val="nil"/>
+          <w:bottom w:val="nil"/>
+        </w:tcBorders>
+      </w:tcPr>
+    </w:tblStylePr>
+    <w:tblStylePr w:type="nwCell">
+      <w:tblPr/>
+      <w:tcPr>
+        <w:tcBorders>
+          <w:bottom w:val="nil"/>
+          <w:right w:val="nil"/>
+        </w:tcBorders>
+      </w:tcPr>
+    </w:tblStylePr>
+    <w:tblStylePr w:type="seCell">
+      <w:tblPr/>
+      <w:tcPr>
+        <w:tcBorders>
+          <w:top w:val="double" w:sz="4" w:space="0" w:color="4472C4" w:themeColor="accent1"/>
+          <w:left w:val="nil"/>
+        </w:tcBorders>
+      </w:tcPr>
+    </w:tblStylePr>
+    <w:tblStylePr w:type="swCell">
+      <w:tblPr/>
+      <w:tcPr>
+        <w:tcBorders>
+          <w:top w:val="double" w:sz="4" w:space="0" w:color="4472C4" w:themeColor="accent1"/>
+          <w:right w:val="nil"/>
+        </w:tcBorders>
+      </w:tcPr>
+    </w:tblStylePr>
+  </w:style>
 </w:styles>
 </file>
 

</xml_diff>

<commit_message>
Include rules in spec
</commit_message>
<xml_diff>
--- a/assets/template.docx
+++ b/assets/template.docx
@@ -1763,21 +1763,7 @@
                 <w:b w:val="0"/>
                 <w:bCs w:val="0"/>
               </w:rPr>
-              <w:t xml:space="preserve"> in </w:t>
-            </w:r>
-            <w:r>
-              <w:rPr>
-                <w:b w:val="0"/>
-                <w:bCs w:val="0"/>
-              </w:rPr>
-              <w:t>d.dimensions</w:t>
-            </w:r>
-            <w:r>
-              <w:rPr>
-                <w:b w:val="0"/>
-                <w:bCs w:val="0"/>
-              </w:rPr>
-              <w:t xml:space="preserve"> %}</w:t>
+              <w:t xml:space="preserve"> in d.dimensions %}</w:t>
             </w:r>
           </w:p>
         </w:tc>
@@ -1866,21 +1852,7 @@
                 <w:b w:val="0"/>
                 <w:bCs w:val="0"/>
               </w:rPr>
-              <w:t xml:space="preserve">{%tr </w:t>
-            </w:r>
-            <w:r>
-              <w:rPr>
-                <w:b w:val="0"/>
-                <w:bCs w:val="0"/>
-              </w:rPr>
-              <w:t xml:space="preserve">endfor </w:t>
-            </w:r>
-            <w:r>
-              <w:rPr>
-                <w:b w:val="0"/>
-                <w:bCs w:val="0"/>
-              </w:rPr>
-              <w:t xml:space="preserve"> %}</w:t>
+              <w:t>{%tr endfor  %}</w:t>
             </w:r>
           </w:p>
         </w:tc>
@@ -1919,7 +1891,54 @@
       <w:bookmarkEnd w:id="8"/>
     </w:p>
     <w:p/>
+    <w:p>
+      <w:r>
+        <w:t xml:space="preserve">To ensure high-quality and accurate data, the specification includes a number of validation rules. These rules will be checked upon processing of received data, and an error-report may be generated including references to the record and field that contained the error and which rule was found in violation. </w:t>
+      </w:r>
+      <w:r>
+        <w:t>These rules will help trace issue</w:t>
+      </w:r>
+      <w:r>
+        <w:t>s.</w:t>
+      </w:r>
+    </w:p>
     <w:p/>
+    <w:p>
+      <w:r>
+        <w:t xml:space="preserve">{% for </w:t>
+      </w:r>
+      <w:r>
+        <w:t>v</w:t>
+      </w:r>
+      <w:r>
+        <w:t xml:space="preserve"> in spec.</w:t>
+      </w:r>
+      <w:r>
+        <w:t>validators</w:t>
+      </w:r>
+      <w:r>
+        <w:t xml:space="preserve"> %}</w:t>
+      </w:r>
+    </w:p>
+    <w:p>
+      <w:pPr>
+        <w:pStyle w:val="Heading2"/>
+      </w:pPr>
+      <w:r>
+        <w:t>{{ v.id }}</w:t>
+      </w:r>
+    </w:p>
+    <w:p/>
+    <w:p>
+      <w:r>
+        <w:t>{{ v.description }}</w:t>
+      </w:r>
+    </w:p>
+    <w:p>
+      <w:r>
+        <w:t>{% endfor %}</w:t>
+      </w:r>
+    </w:p>
     <w:p/>
     <w:sectPr>
       <w:pgSz w:w="11906" w:h="16838"/>

</xml_diff>

<commit_message>
Add dimension for List
</commit_message>
<xml_diff>
--- a/assets/template.docx
+++ b/assets/template.docx
@@ -130,6 +130,7 @@
         </w:rPr>
         <w:t xml:space="preserve">{{ </w:t>
       </w:r>
+      <w:proofErr w:type="spellStart"/>
       <w:r>
         <w:rPr>
           <w:lang w:eastAsia="en-GB"/>
@@ -141,7 +142,14 @@
         <w:rPr>
           <w:lang w:eastAsia="en-GB"/>
         </w:rPr>
-        <w:t xml:space="preserve">_version </w:t>
+        <w:t>_version</w:t>
+      </w:r>
+      <w:proofErr w:type="spellEnd"/>
+      <w:r>
+        <w:rPr>
+          <w:lang w:eastAsia="en-GB"/>
+        </w:rPr>
+        <w:t xml:space="preserve"> </w:t>
       </w:r>
       <w:r>
         <w:rPr>
@@ -192,14 +200,28 @@
         <w:rPr>
           <w:lang w:eastAsia="en-GB"/>
         </w:rPr>
-        <w:t>{{ generation</w:t>
+        <w:t xml:space="preserve">{{ </w:t>
+      </w:r>
+      <w:proofErr w:type="spellStart"/>
+      <w:r>
+        <w:rPr>
+          <w:lang w:eastAsia="en-GB"/>
+        </w:rPr>
+        <w:t>generation</w:t>
       </w:r>
       <w:proofErr w:type="gramEnd"/>
       <w:r>
         <w:rPr>
           <w:lang w:eastAsia="en-GB"/>
         </w:rPr>
-        <w:t>_time }}</w:t>
+        <w:t>_time</w:t>
+      </w:r>
+      <w:proofErr w:type="spellEnd"/>
+      <w:r>
+        <w:rPr>
+          <w:lang w:eastAsia="en-GB"/>
+        </w:rPr>
+        <w:t xml:space="preserve"> }}</w:t>
       </w:r>
     </w:p>
     <w:p>
@@ -278,11 +300,19 @@
     <w:p>
       <w:proofErr w:type="gramStart"/>
       <w:r>
-        <w:t>{{ milestones</w:t>
+        <w:t xml:space="preserve">{{ </w:t>
+      </w:r>
+      <w:proofErr w:type="spellStart"/>
+      <w:r>
+        <w:t>milestones</w:t>
       </w:r>
       <w:proofErr w:type="gramEnd"/>
       <w:r>
-        <w:t>_image }}</w:t>
+        <w:t>_image</w:t>
+      </w:r>
+      <w:proofErr w:type="spellEnd"/>
+      <w:r>
+        <w:t xml:space="preserve"> }}</w:t>
       </w:r>
     </w:p>
     <w:p/>
@@ -699,7 +729,7 @@
             <w:noProof/>
             <w:webHidden/>
           </w:rPr>
-          <w:t>7</w:t>
+          <w:t>9</w:t>
         </w:r>
         <w:r>
           <w:rPr>
@@ -764,11 +794,19 @@
     <w:p>
       <w:proofErr w:type="gramStart"/>
       <w:r>
-        <w:t>{{ erd</w:t>
+        <w:t xml:space="preserve">{{ </w:t>
+      </w:r>
+      <w:proofErr w:type="spellStart"/>
+      <w:r>
+        <w:t>erd</w:t>
       </w:r>
       <w:proofErr w:type="gramEnd"/>
       <w:r>
-        <w:t>_image }}</w:t>
+        <w:t>_image</w:t>
+      </w:r>
+      <w:proofErr w:type="spellEnd"/>
+      <w:r>
+        <w:t xml:space="preserve"> }}</w:t>
       </w:r>
       <w:r>
         <w:br w:type="page"/>
@@ -791,9 +829,11 @@
       <w:r>
         <w:t xml:space="preserve"> in </w:t>
       </w:r>
+      <w:proofErr w:type="spellStart"/>
       <w:r>
         <w:t>records_by_flow</w:t>
       </w:r>
+      <w:proofErr w:type="spellEnd"/>
       <w:r>
         <w:t xml:space="preserve"> %}</w:t>
       </w:r>
@@ -857,6 +897,7 @@
         </w:rPr>
         <w:t xml:space="preserve"> = </w:t>
       </w:r>
+      <w:proofErr w:type="spellStart"/>
       <w:proofErr w:type="gramStart"/>
       <w:r>
         <w:rPr>
@@ -878,6 +919,7 @@
         </w:rPr>
         <w:t>record</w:t>
       </w:r>
+      <w:proofErr w:type="spellEnd"/>
       <w:proofErr w:type="gramEnd"/>
       <w:r>
         <w:rPr>
@@ -939,7 +981,11 @@
     <w:p>
       <w:proofErr w:type="gramStart"/>
       <w:r>
-        <w:t>{{ record</w:t>
+        <w:t xml:space="preserve">{{ </w:t>
+      </w:r>
+      <w:proofErr w:type="spellStart"/>
+      <w:r>
+        <w:t>record</w:t>
       </w:r>
       <w:proofErr w:type="gramEnd"/>
       <w:r>
@@ -949,7 +995,11 @@
         <w:t>d</w:t>
       </w:r>
       <w:r>
-        <w:t>escription }}</w:t>
+        <w:t>escription</w:t>
+      </w:r>
+      <w:proofErr w:type="spellEnd"/>
+      <w:r>
+        <w:t xml:space="preserve"> }}</w:t>
       </w:r>
     </w:p>
     <w:p/>
@@ -1063,10 +1113,12 @@
             <w:r>
               <w:t xml:space="preserve"> in </w:t>
             </w:r>
+            <w:proofErr w:type="spellStart"/>
             <w:proofErr w:type="gramStart"/>
             <w:r>
               <w:t>record.fields</w:t>
             </w:r>
+            <w:proofErr w:type="spellEnd"/>
             <w:proofErr w:type="gramEnd"/>
             <w:r>
               <w:t xml:space="preserve"> %}</w:t>
@@ -1096,8 +1148,13 @@
               <w:t>{%</w:t>
             </w:r>
             <w:r>
-              <w:t>if field.primary_key</w:t>
-            </w:r>
+              <w:t xml:space="preserve">if </w:t>
+            </w:r>
+            <w:proofErr w:type="spellStart"/>
+            <w:r>
+              <w:t>field.primary_key</w:t>
+            </w:r>
+            <w:proofErr w:type="spellEnd"/>
             <w:r>
               <w:t xml:space="preserve"> %}</w:t>
             </w:r>
@@ -1140,7 +1197,11 @@
             </w:pPr>
             <w:proofErr w:type="gramStart"/>
             <w:r>
-              <w:t>{{ field</w:t>
+              <w:t xml:space="preserve">{{ </w:t>
+            </w:r>
+            <w:proofErr w:type="spellStart"/>
+            <w:r>
+              <w:t>field</w:t>
             </w:r>
             <w:proofErr w:type="gramEnd"/>
             <w:r>
@@ -1152,6 +1213,7 @@
             <w:r>
               <w:t>ype</w:t>
             </w:r>
+            <w:proofErr w:type="spellEnd"/>
             <w:r>
               <w:t xml:space="preserve"> }}</w:t>
             </w:r>
@@ -1170,7 +1232,15 @@
           </w:tcPr>
           <w:p>
             <w:r>
-              <w:t>{%tr endfor %}</w:t>
+              <w:t xml:space="preserve">{%tr </w:t>
+            </w:r>
+            <w:proofErr w:type="spellStart"/>
+            <w:r>
+              <w:t>endfor</w:t>
+            </w:r>
+            <w:proofErr w:type="spellEnd"/>
+            <w:r>
+              <w:t xml:space="preserve"> %}</w:t>
             </w:r>
           </w:p>
         </w:tc>
@@ -1193,10 +1263,12 @@
       <w:r>
         <w:t xml:space="preserve"> in </w:t>
       </w:r>
+      <w:proofErr w:type="spellStart"/>
       <w:proofErr w:type="gramStart"/>
       <w:r>
         <w:t>record.fields</w:t>
       </w:r>
+      <w:proofErr w:type="spellEnd"/>
       <w:proofErr w:type="gramEnd"/>
       <w:r>
         <w:t xml:space="preserve"> %}</w:t>
@@ -1248,7 +1320,15 @@
           <w:rFonts w:ascii="Times New Roman" w:eastAsia="Times New Roman" w:hAnsi="Times New Roman" w:cs="Times New Roman"/>
           <w:lang w:eastAsia="en-GB"/>
         </w:rPr>
-        <w:t>{{ field</w:t>
+        <w:t xml:space="preserve">{{ </w:t>
+      </w:r>
+      <w:proofErr w:type="spellStart"/>
+      <w:r>
+        <w:rPr>
+          <w:rFonts w:ascii="Times New Roman" w:eastAsia="Times New Roman" w:hAnsi="Times New Roman" w:cs="Times New Roman"/>
+          <w:lang w:eastAsia="en-GB"/>
+        </w:rPr>
+        <w:t>field</w:t>
       </w:r>
       <w:proofErr w:type="gramEnd"/>
       <w:r>
@@ -1256,7 +1336,15 @@
           <w:rFonts w:ascii="Times New Roman" w:eastAsia="Times New Roman" w:hAnsi="Times New Roman" w:cs="Times New Roman"/>
           <w:lang w:eastAsia="en-GB"/>
         </w:rPr>
-        <w:t>.description }}</w:t>
+        <w:t>.description</w:t>
+      </w:r>
+      <w:proofErr w:type="spellEnd"/>
+      <w:r>
+        <w:rPr>
+          <w:rFonts w:ascii="Times New Roman" w:eastAsia="Times New Roman" w:hAnsi="Times New Roman" w:cs="Times New Roman"/>
+          <w:lang w:eastAsia="en-GB"/>
+        </w:rPr>
+        <w:t xml:space="preserve"> }}</w:t>
       </w:r>
     </w:p>
     <w:p>
@@ -1322,7 +1410,15 @@
                 <w:rFonts w:ascii="Times New Roman" w:eastAsia="Times New Roman" w:hAnsi="Times New Roman" w:cs="Times New Roman"/>
                 <w:lang w:eastAsia="en-GB"/>
               </w:rPr>
-              <w:t>{{ field</w:t>
+              <w:t xml:space="preserve">{{ </w:t>
+            </w:r>
+            <w:proofErr w:type="spellStart"/>
+            <w:r>
+              <w:rPr>
+                <w:rFonts w:ascii="Times New Roman" w:eastAsia="Times New Roman" w:hAnsi="Times New Roman" w:cs="Times New Roman"/>
+                <w:lang w:eastAsia="en-GB"/>
+              </w:rPr>
+              <w:t>field</w:t>
             </w:r>
             <w:proofErr w:type="gramEnd"/>
             <w:r>
@@ -1330,7 +1426,15 @@
                 <w:rFonts w:ascii="Times New Roman" w:eastAsia="Times New Roman" w:hAnsi="Times New Roman" w:cs="Times New Roman"/>
                 <w:lang w:eastAsia="en-GB"/>
               </w:rPr>
-              <w:t>.type }}</w:t>
+              <w:t>.type</w:t>
+            </w:r>
+            <w:proofErr w:type="spellEnd"/>
+            <w:r>
+              <w:rPr>
+                <w:rFonts w:ascii="Times New Roman" w:eastAsia="Times New Roman" w:hAnsi="Times New Roman" w:cs="Times New Roman"/>
+                <w:lang w:eastAsia="en-GB"/>
+              </w:rPr>
+              <w:t xml:space="preserve"> }}</w:t>
             </w:r>
           </w:p>
         </w:tc>
@@ -1355,6 +1459,7 @@
             <w:r>
               <w:t xml:space="preserve">tr if </w:t>
             </w:r>
+            <w:proofErr w:type="spellStart"/>
             <w:proofErr w:type="gramStart"/>
             <w:r>
               <w:t>field.primary</w:t>
@@ -1363,6 +1468,7 @@
             <w:r>
               <w:t>_key</w:t>
             </w:r>
+            <w:proofErr w:type="spellEnd"/>
             <w:r>
               <w:t xml:space="preserve"> %}</w:t>
             </w:r>
@@ -1487,7 +1593,15 @@
                 <w:rFonts w:ascii="Times New Roman" w:eastAsia="Times New Roman" w:hAnsi="Times New Roman" w:cs="Times New Roman"/>
                 <w:lang w:eastAsia="en-GB"/>
               </w:rPr>
-              <w:t>{{ field</w:t>
+              <w:t xml:space="preserve">{{ </w:t>
+            </w:r>
+            <w:proofErr w:type="spellStart"/>
+            <w:r>
+              <w:rPr>
+                <w:rFonts w:ascii="Times New Roman" w:eastAsia="Times New Roman" w:hAnsi="Times New Roman" w:cs="Times New Roman"/>
+                <w:lang w:eastAsia="en-GB"/>
+              </w:rPr>
+              <w:t>field</w:t>
             </w:r>
             <w:proofErr w:type="gramEnd"/>
             <w:r>
@@ -1495,7 +1609,15 @@
                 <w:rFonts w:ascii="Times New Roman" w:eastAsia="Times New Roman" w:hAnsi="Times New Roman" w:cs="Times New Roman"/>
                 <w:lang w:eastAsia="en-GB"/>
               </w:rPr>
-              <w:t>.validation.required }}</w:t>
+              <w:t>.validation.required</w:t>
+            </w:r>
+            <w:proofErr w:type="spellEnd"/>
+            <w:r>
+              <w:rPr>
+                <w:rFonts w:ascii="Times New Roman" w:eastAsia="Times New Roman" w:hAnsi="Times New Roman" w:cs="Times New Roman"/>
+                <w:lang w:eastAsia="en-GB"/>
+              </w:rPr>
+              <w:t xml:space="preserve"> }}</w:t>
             </w:r>
           </w:p>
         </w:tc>
@@ -1520,10 +1642,12 @@
             <w:r>
               <w:t xml:space="preserve">tr if </w:t>
             </w:r>
+            <w:proofErr w:type="spellStart"/>
             <w:proofErr w:type="gramStart"/>
             <w:r>
               <w:t>field.dimensions</w:t>
             </w:r>
+            <w:proofErr w:type="spellEnd"/>
             <w:proofErr w:type="gramEnd"/>
             <w:r>
               <w:t xml:space="preserve"> %}</w:t>
@@ -1544,6 +1668,8 @@
             <w:pPr>
               <w:rPr>
                 <w:rFonts w:ascii="Times New Roman" w:eastAsia="Times New Roman" w:hAnsi="Times New Roman" w:cs="Times New Roman"/>
+                <w:b w:val="0"/>
+                <w:bCs w:val="0"/>
                 <w:lang w:eastAsia="en-GB"/>
               </w:rPr>
             </w:pPr>
@@ -1552,7 +1678,154 @@
                 <w:rFonts w:ascii="Times New Roman" w:eastAsia="Times New Roman" w:hAnsi="Times New Roman" w:cs="Times New Roman"/>
                 <w:lang w:eastAsia="en-GB"/>
               </w:rPr>
+              <w:t xml:space="preserve">{% if </w:t>
+            </w:r>
+            <w:proofErr w:type="spellStart"/>
+            <w:proofErr w:type="gramStart"/>
+            <w:r>
+              <w:rPr>
+                <w:rFonts w:ascii="Times New Roman" w:eastAsia="Times New Roman" w:hAnsi="Times New Roman" w:cs="Times New Roman"/>
+                <w:lang w:eastAsia="en-GB"/>
+              </w:rPr>
+              <w:t>field.type</w:t>
+            </w:r>
+            <w:proofErr w:type="spellEnd"/>
+            <w:proofErr w:type="gramEnd"/>
+            <w:r>
+              <w:rPr>
+                <w:rFonts w:ascii="Times New Roman" w:eastAsia="Times New Roman" w:hAnsi="Times New Roman" w:cs="Times New Roman"/>
+                <w:lang w:eastAsia="en-GB"/>
+              </w:rPr>
+              <w:t xml:space="preserve"> == “List” </w:t>
+            </w:r>
+            <w:r>
+              <w:rPr>
+                <w:rFonts w:ascii="Times New Roman" w:eastAsia="Times New Roman" w:hAnsi="Times New Roman" w:cs="Times New Roman"/>
+                <w:lang w:eastAsia="en-GB"/>
+              </w:rPr>
+              <w:t>-</w:t>
+            </w:r>
+            <w:r>
+              <w:rPr>
+                <w:rFonts w:ascii="Times New Roman" w:eastAsia="Times New Roman" w:hAnsi="Times New Roman" w:cs="Times New Roman"/>
+                <w:lang w:eastAsia="en-GB"/>
+              </w:rPr>
+              <w:t>%}</w:t>
+            </w:r>
+          </w:p>
+          <w:p>
+            <w:pPr>
+              <w:rPr>
+                <w:rFonts w:ascii="Times New Roman" w:eastAsia="Times New Roman" w:hAnsi="Times New Roman" w:cs="Times New Roman"/>
+                <w:b w:val="0"/>
+                <w:bCs w:val="0"/>
+                <w:lang w:eastAsia="en-GB"/>
+              </w:rPr>
+            </w:pPr>
+            <w:r>
+              <w:rPr>
+                <w:rFonts w:ascii="Times New Roman" w:eastAsia="Times New Roman" w:hAnsi="Times New Roman" w:cs="Times New Roman"/>
+                <w:lang w:eastAsia="en-GB"/>
+              </w:rPr>
+              <w:t>Any</w:t>
+            </w:r>
+            <w:r>
+              <w:rPr>
+                <w:rFonts w:ascii="Times New Roman" w:eastAsia="Times New Roman" w:hAnsi="Times New Roman" w:cs="Times New Roman"/>
+                <w:lang w:eastAsia="en-GB"/>
+              </w:rPr>
+              <w:t xml:space="preserve"> of</w:t>
+            </w:r>
+          </w:p>
+          <w:p>
+            <w:pPr>
+              <w:rPr>
+                <w:rFonts w:ascii="Times New Roman" w:eastAsia="Times New Roman" w:hAnsi="Times New Roman" w:cs="Times New Roman"/>
+                <w:b w:val="0"/>
+                <w:bCs w:val="0"/>
+                <w:lang w:eastAsia="en-GB"/>
+              </w:rPr>
+            </w:pPr>
+            <w:r>
+              <w:rPr>
+                <w:rFonts w:ascii="Times New Roman" w:eastAsia="Times New Roman" w:hAnsi="Times New Roman" w:cs="Times New Roman"/>
+                <w:lang w:eastAsia="en-GB"/>
+              </w:rPr>
+              <w:t>{%</w:t>
+            </w:r>
+            <w:r>
+              <w:rPr>
+                <w:rFonts w:ascii="Times New Roman" w:eastAsia="Times New Roman" w:hAnsi="Times New Roman" w:cs="Times New Roman"/>
+                <w:lang w:eastAsia="en-GB"/>
+              </w:rPr>
+              <w:t>-</w:t>
+            </w:r>
+            <w:r>
+              <w:rPr>
+                <w:rFonts w:ascii="Times New Roman" w:eastAsia="Times New Roman" w:hAnsi="Times New Roman" w:cs="Times New Roman"/>
+                <w:lang w:eastAsia="en-GB"/>
+              </w:rPr>
+              <w:t xml:space="preserve"> else </w:t>
+            </w:r>
+            <w:r>
+              <w:rPr>
+                <w:rFonts w:ascii="Times New Roman" w:eastAsia="Times New Roman" w:hAnsi="Times New Roman" w:cs="Times New Roman"/>
+                <w:lang w:eastAsia="en-GB"/>
+              </w:rPr>
+              <w:t>-</w:t>
+            </w:r>
+            <w:r>
+              <w:rPr>
+                <w:rFonts w:ascii="Times New Roman" w:eastAsia="Times New Roman" w:hAnsi="Times New Roman" w:cs="Times New Roman"/>
+                <w:lang w:eastAsia="en-GB"/>
+              </w:rPr>
+              <w:t>%}</w:t>
+            </w:r>
+          </w:p>
+          <w:p>
+            <w:pPr>
+              <w:rPr>
+                <w:rFonts w:ascii="Times New Roman" w:eastAsia="Times New Roman" w:hAnsi="Times New Roman" w:cs="Times New Roman"/>
+                <w:b w:val="0"/>
+                <w:bCs w:val="0"/>
+                <w:lang w:eastAsia="en-GB"/>
+              </w:rPr>
+            </w:pPr>
+            <w:r>
+              <w:rPr>
+                <w:rFonts w:ascii="Times New Roman" w:eastAsia="Times New Roman" w:hAnsi="Times New Roman" w:cs="Times New Roman"/>
+                <w:lang w:eastAsia="en-GB"/>
+              </w:rPr>
               <w:t>One of</w:t>
+            </w:r>
+          </w:p>
+          <w:p>
+            <w:pPr>
+              <w:rPr>
+                <w:rFonts w:ascii="Times New Roman" w:eastAsia="Times New Roman" w:hAnsi="Times New Roman" w:cs="Times New Roman"/>
+                <w:lang w:eastAsia="en-GB"/>
+              </w:rPr>
+            </w:pPr>
+            <w:r>
+              <w:rPr>
+                <w:rFonts w:ascii="Times New Roman" w:eastAsia="Times New Roman" w:hAnsi="Times New Roman" w:cs="Times New Roman"/>
+                <w:lang w:eastAsia="en-GB"/>
+              </w:rPr>
+              <w:t>{%</w:t>
+            </w:r>
+            <w:r>
+              <w:rPr>
+                <w:rFonts w:ascii="Times New Roman" w:eastAsia="Times New Roman" w:hAnsi="Times New Roman" w:cs="Times New Roman"/>
+                <w:lang w:eastAsia="en-GB"/>
+              </w:rPr>
+              <w:t>-</w:t>
+            </w:r>
+            <w:r>
+              <w:rPr>
+                <w:rFonts w:ascii="Times New Roman" w:eastAsia="Times New Roman" w:hAnsi="Times New Roman" w:cs="Times New Roman"/>
+                <w:lang w:eastAsia="en-GB"/>
+              </w:rPr>
+              <w:t xml:space="preserve"> endif %}</w:t>
             </w:r>
           </w:p>
         </w:tc>
@@ -1574,7 +1847,15 @@
                 <w:rFonts w:ascii="Times New Roman" w:eastAsia="Times New Roman" w:hAnsi="Times New Roman" w:cs="Times New Roman"/>
                 <w:lang w:eastAsia="en-GB"/>
               </w:rPr>
-              <w:t>{{ field</w:t>
+              <w:t xml:space="preserve">{{ </w:t>
+            </w:r>
+            <w:proofErr w:type="spellStart"/>
+            <w:r>
+              <w:rPr>
+                <w:rFonts w:ascii="Times New Roman" w:eastAsia="Times New Roman" w:hAnsi="Times New Roman" w:cs="Times New Roman"/>
+                <w:lang w:eastAsia="en-GB"/>
+              </w:rPr>
+              <w:t>field</w:t>
             </w:r>
             <w:proofErr w:type="gramEnd"/>
             <w:r>
@@ -1582,7 +1863,15 @@
                 <w:rFonts w:ascii="Times New Roman" w:eastAsia="Times New Roman" w:hAnsi="Times New Roman" w:cs="Times New Roman"/>
                 <w:lang w:eastAsia="en-GB"/>
               </w:rPr>
-              <w:t>.dimensions.dimensions | join(“, ”, attribute=”value”) }}</w:t>
+              <w:t>.dimensions.dimensions</w:t>
+            </w:r>
+            <w:proofErr w:type="spellEnd"/>
+            <w:r>
+              <w:rPr>
+                <w:rFonts w:ascii="Times New Roman" w:eastAsia="Times New Roman" w:hAnsi="Times New Roman" w:cs="Times New Roman"/>
+                <w:lang w:eastAsia="en-GB"/>
+              </w:rPr>
+              <w:t xml:space="preserve"> | join(“, ”, attribute=”value”) }}</w:t>
             </w:r>
           </w:p>
         </w:tc>
@@ -1652,7 +1941,15 @@
                 <w:rFonts w:ascii="Times New Roman" w:eastAsia="Times New Roman" w:hAnsi="Times New Roman" w:cs="Times New Roman"/>
                 <w:lang w:eastAsia="en-GB"/>
               </w:rPr>
-              <w:t>{{ field</w:t>
+              <w:t xml:space="preserve">{{ </w:t>
+            </w:r>
+            <w:proofErr w:type="spellStart"/>
+            <w:r>
+              <w:rPr>
+                <w:rFonts w:ascii="Times New Roman" w:eastAsia="Times New Roman" w:hAnsi="Times New Roman" w:cs="Times New Roman"/>
+                <w:lang w:eastAsia="en-GB"/>
+              </w:rPr>
+              <w:t>field</w:t>
             </w:r>
             <w:proofErr w:type="gramEnd"/>
             <w:r>
@@ -1660,7 +1957,15 @@
                 <w:rFonts w:ascii="Times New Roman" w:eastAsia="Times New Roman" w:hAnsi="Times New Roman" w:cs="Times New Roman"/>
                 <w:lang w:eastAsia="en-GB"/>
               </w:rPr>
-              <w:t>.validation | join(“, ”) }}</w:t>
+              <w:t>.validation</w:t>
+            </w:r>
+            <w:proofErr w:type="spellEnd"/>
+            <w:r>
+              <w:rPr>
+                <w:rFonts w:ascii="Times New Roman" w:eastAsia="Times New Roman" w:hAnsi="Times New Roman" w:cs="Times New Roman"/>
+                <w:lang w:eastAsia="en-GB"/>
+              </w:rPr>
+              <w:t xml:space="preserve"> | join(“, ”) }}</w:t>
             </w:r>
           </w:p>
         </w:tc>
@@ -1688,6 +1993,7 @@
         </w:rPr>
         <w:t xml:space="preserve">{% if </w:t>
       </w:r>
+      <w:proofErr w:type="spellStart"/>
       <w:proofErr w:type="gramStart"/>
       <w:r>
         <w:rPr>
@@ -1696,6 +2002,7 @@
         </w:rPr>
         <w:t>field.comments</w:t>
       </w:r>
+      <w:proofErr w:type="spellEnd"/>
       <w:proofErr w:type="gramEnd"/>
       <w:r>
         <w:rPr>
@@ -1740,9 +2047,9 @@
           <w:highlight w:val="yellow"/>
           <w:lang w:eastAsia="en-GB"/>
         </w:rPr>
-        <w:t>{{ field</w:t>
-      </w:r>
-      <w:proofErr w:type="gramEnd"/>
+        <w:t xml:space="preserve">{{ </w:t>
+      </w:r>
+      <w:proofErr w:type="spellStart"/>
       <w:r>
         <w:rPr>
           <w:rFonts w:ascii="Times New Roman" w:eastAsia="Times New Roman" w:hAnsi="Times New Roman" w:cs="Times New Roman"/>
@@ -1751,19 +2058,41 @@
           <w:highlight w:val="yellow"/>
           <w:lang w:eastAsia="en-GB"/>
         </w:rPr>
-        <w:t>.comments }}</w:t>
-      </w:r>
-    </w:p>
-    <w:p>
-      <w:pPr>
+        <w:t>field</w:t>
+      </w:r>
+      <w:proofErr w:type="gramEnd"/>
+      <w:r>
         <w:rPr>
           <w:rFonts w:ascii="Times New Roman" w:eastAsia="Times New Roman" w:hAnsi="Times New Roman" w:cs="Times New Roman"/>
-          <w:lang w:eastAsia="en-GB"/>
-        </w:rPr>
-      </w:pPr>
+          <w:i/>
+          <w:iCs/>
+          <w:highlight w:val="yellow"/>
+          <w:lang w:eastAsia="en-GB"/>
+        </w:rPr>
+        <w:t>.comments</w:t>
+      </w:r>
+      <w:proofErr w:type="spellEnd"/>
       <w:r>
         <w:rPr>
           <w:rFonts w:ascii="Times New Roman" w:eastAsia="Times New Roman" w:hAnsi="Times New Roman" w:cs="Times New Roman"/>
+          <w:i/>
+          <w:iCs/>
+          <w:highlight w:val="yellow"/>
+          <w:lang w:eastAsia="en-GB"/>
+        </w:rPr>
+        <w:t xml:space="preserve"> }}</w:t>
+      </w:r>
+    </w:p>
+    <w:p>
+      <w:pPr>
+        <w:rPr>
+          <w:rFonts w:ascii="Times New Roman" w:eastAsia="Times New Roman" w:hAnsi="Times New Roman" w:cs="Times New Roman"/>
+          <w:lang w:eastAsia="en-GB"/>
+        </w:rPr>
+      </w:pPr>
+      <w:r>
+        <w:rPr>
+          <w:rFonts w:ascii="Times New Roman" w:eastAsia="Times New Roman" w:hAnsi="Times New Roman" w:cs="Times New Roman"/>
           <w:lang w:eastAsia="en-GB"/>
         </w:rPr>
         <w:t>{% endif %}</w:t>
@@ -1772,7 +2101,15 @@
     <w:p/>
     <w:p>
       <w:r>
-        <w:t>{% endfor %}</w:t>
+        <w:t xml:space="preserve">{% </w:t>
+      </w:r>
+      <w:proofErr w:type="spellStart"/>
+      <w:r>
+        <w:t>endfor</w:t>
+      </w:r>
+      <w:proofErr w:type="spellEnd"/>
+      <w:r>
+        <w:t xml:space="preserve"> %}</w:t>
       </w:r>
     </w:p>
     <w:p>
@@ -1787,12 +2124,21 @@
     </w:p>
     <w:p>
       <w:r>
-        <w:t>{% endfor %}</w:t>
+        <w:t xml:space="preserve">{% </w:t>
+      </w:r>
+      <w:proofErr w:type="spellStart"/>
+      <w:r>
+        <w:t>endfor</w:t>
+      </w:r>
+      <w:proofErr w:type="spellEnd"/>
+      <w:r>
+        <w:t xml:space="preserve"> %}</w:t>
       </w:r>
     </w:p>
     <w:p/>
     <w:p>
       <w:r>
+        <w:lastRenderedPageBreak/>
         <w:br w:type="page"/>
       </w:r>
     </w:p>
@@ -1829,10 +2175,12 @@
       <w:r>
         <w:t xml:space="preserve">{% for d in </w:t>
       </w:r>
+      <w:proofErr w:type="spellStart"/>
       <w:proofErr w:type="gramStart"/>
       <w:r>
         <w:t>spec.dimensions</w:t>
       </w:r>
+      <w:proofErr w:type="spellEnd"/>
       <w:proofErr w:type="gramEnd"/>
       <w:r>
         <w:t xml:space="preserve"> %}</w:t>
@@ -1863,7 +2211,15 @@
         <w:t>-</w:t>
       </w:r>
       <w:r>
-        <w:t xml:space="preserve"> endfor %}</w:t>
+        <w:t xml:space="preserve"> </w:t>
+      </w:r>
+      <w:proofErr w:type="spellStart"/>
+      <w:r>
+        <w:t>endfor</w:t>
+      </w:r>
+      <w:proofErr w:type="spellEnd"/>
+      <w:r>
+        <w:t xml:space="preserve"> %}</w:t>
       </w:r>
     </w:p>
     <w:p/>
@@ -1872,10 +2228,12 @@
       <w:r>
         <w:t xml:space="preserve">{% for d in </w:t>
       </w:r>
+      <w:proofErr w:type="spellStart"/>
       <w:proofErr w:type="gramStart"/>
       <w:r>
         <w:t>spec.dimensions</w:t>
       </w:r>
+      <w:proofErr w:type="spellEnd"/>
       <w:proofErr w:type="gramEnd"/>
       <w:r>
         <w:t xml:space="preserve"> %}</w:t>
@@ -1982,6 +2340,7 @@
               </w:rPr>
               <w:t xml:space="preserve"> in </w:t>
             </w:r>
+            <w:proofErr w:type="spellStart"/>
             <w:proofErr w:type="gramStart"/>
             <w:r>
               <w:rPr>
@@ -1990,6 +2349,7 @@
               </w:rPr>
               <w:t>d.dimensions</w:t>
             </w:r>
+            <w:proofErr w:type="spellEnd"/>
             <w:proofErr w:type="gramEnd"/>
             <w:r>
               <w:rPr>
@@ -2029,6 +2389,7 @@
               </w:rPr>
               <w:t xml:space="preserve"> </w:t>
             </w:r>
+            <w:proofErr w:type="spellStart"/>
             <w:r>
               <w:rPr>
                 <w:b w:val="0"/>
@@ -2042,7 +2403,15 @@
                 <w:b w:val="0"/>
                 <w:bCs w:val="0"/>
               </w:rPr>
-              <w:t>.value }}</w:t>
+              <w:t>.value</w:t>
+            </w:r>
+            <w:proofErr w:type="spellEnd"/>
+            <w:r>
+              <w:rPr>
+                <w:b w:val="0"/>
+                <w:bCs w:val="0"/>
+              </w:rPr>
+              <w:t xml:space="preserve"> }}</w:t>
             </w:r>
           </w:p>
         </w:tc>
@@ -2061,6 +2430,7 @@
             <w:r>
               <w:t xml:space="preserve"> </w:t>
             </w:r>
+            <w:proofErr w:type="spellStart"/>
             <w:r>
               <w:t>dim</w:t>
             </w:r>
@@ -2068,6 +2438,7 @@
             <w:r>
               <w:t>.description</w:t>
             </w:r>
+            <w:proofErr w:type="spellEnd"/>
             <w:r>
               <w:t xml:space="preserve"> </w:t>
             </w:r>
@@ -2101,13 +2472,22 @@
               </w:rPr>
               <w:t xml:space="preserve">{%tr </w:t>
             </w:r>
+            <w:proofErr w:type="spellStart"/>
             <w:proofErr w:type="gramStart"/>
             <w:r>
               <w:rPr>
                 <w:b w:val="0"/>
                 <w:bCs w:val="0"/>
               </w:rPr>
-              <w:t>endfor  %</w:t>
+              <w:t>endfor</w:t>
+            </w:r>
+            <w:proofErr w:type="spellEnd"/>
+            <w:r>
+              <w:rPr>
+                <w:b w:val="0"/>
+                <w:bCs w:val="0"/>
+              </w:rPr>
+              <w:t xml:space="preserve">  %</w:t>
             </w:r>
             <w:proofErr w:type="gramEnd"/>
             <w:r>
@@ -2124,7 +2504,15 @@
     <w:p/>
     <w:p>
       <w:r>
-        <w:t>{% endfor %}</w:t>
+        <w:t xml:space="preserve">{% </w:t>
+      </w:r>
+      <w:proofErr w:type="spellStart"/>
+      <w:r>
+        <w:t>endfor</w:t>
+      </w:r>
+      <w:proofErr w:type="spellEnd"/>
+      <w:r>
+        <w:t xml:space="preserve"> %}</w:t>
       </w:r>
     </w:p>
     <w:p>
@@ -2184,6 +2572,7 @@
       <w:r>
         <w:t xml:space="preserve"> in </w:t>
       </w:r>
+      <w:proofErr w:type="spellStart"/>
       <w:proofErr w:type="gramStart"/>
       <w:r>
         <w:t>spec.</w:t>
@@ -2191,6 +2580,7 @@
       <w:r>
         <w:t>validators</w:t>
       </w:r>
+      <w:proofErr w:type="spellEnd"/>
       <w:proofErr w:type="gramEnd"/>
       <w:r>
         <w:t xml:space="preserve"> %}</w:t>
@@ -2213,16 +2603,32 @@
     <w:p>
       <w:proofErr w:type="gramStart"/>
       <w:r>
-        <w:t>{{ v</w:t>
+        <w:t xml:space="preserve">{{ </w:t>
+      </w:r>
+      <w:proofErr w:type="spellStart"/>
+      <w:r>
+        <w:t>v</w:t>
       </w:r>
       <w:proofErr w:type="gramEnd"/>
       <w:r>
-        <w:t>.description }}</w:t>
-      </w:r>
-    </w:p>
-    <w:p>
-      <w:r>
-        <w:t>{% endfor %}</w:t>
+        <w:t>.description</w:t>
+      </w:r>
+      <w:proofErr w:type="spellEnd"/>
+      <w:r>
+        <w:t xml:space="preserve"> }}</w:t>
+      </w:r>
+    </w:p>
+    <w:p>
+      <w:r>
+        <w:t xml:space="preserve">{% </w:t>
+      </w:r>
+      <w:proofErr w:type="spellStart"/>
+      <w:r>
+        <w:t>endfor</w:t>
+      </w:r>
+      <w:proofErr w:type="spellEnd"/>
+      <w:r>
+        <w:t xml:space="preserve"> %}</w:t>
       </w:r>
     </w:p>
     <w:p/>

</xml_diff>

<commit_message>
Updated introduction text in the template
</commit_message>
<xml_diff>
--- a/assets/template.docx
+++ b/assets/template.docx
@@ -1,6 +1,6 @@
 
 <file path=word/document.xml><?xml version="1.0" encoding="utf-8"?>
-<w:document xmlns:wpc="http://schemas.microsoft.com/office/word/2010/wordprocessingCanvas" xmlns:cx="http://schemas.microsoft.com/office/drawing/2014/chartex" xmlns:cx1="http://schemas.microsoft.com/office/drawing/2015/9/8/chartex" xmlns:cx2="http://schemas.microsoft.com/office/drawing/2015/10/21/chartex" xmlns:cx3="http://schemas.microsoft.com/office/drawing/2016/5/9/chartex" xmlns:cx4="http://schemas.microsoft.com/office/drawing/2016/5/10/chartex" xmlns:cx5="http://schemas.microsoft.com/office/drawing/2016/5/11/chartex" xmlns:cx6="http://schemas.microsoft.com/office/drawing/2016/5/12/chartex" xmlns:cx7="http://schemas.microsoft.com/office/drawing/2016/5/13/chartex" xmlns:cx8="http://schemas.microsoft.com/office/drawing/2016/5/14/chartex" xmlns:mc="http://schemas.openxmlformats.org/markup-compatibility/2006" xmlns:aink="http://schemas.microsoft.com/office/drawing/2016/ink" xmlns:am3d="http://schemas.microsoft.com/office/drawing/2017/model3d" xmlns:o="urn:schemas-microsoft-com:office:office" xmlns:r="http://schemas.openxmlformats.org/officeDocument/2006/relationships" xmlns:m="http://schemas.openxmlformats.org/officeDocument/2006/math" xmlns:v="urn:schemas-microsoft-com:vml" xmlns:wp14="http://schemas.microsoft.com/office/word/2010/wordprocessingDrawing" xmlns:wp="http://schemas.openxmlformats.org/drawingml/2006/wordprocessingDrawing" xmlns:w10="urn:schemas-microsoft-com:office:word" xmlns:w="http://schemas.openxmlformats.org/wordprocessingml/2006/main" xmlns:w14="http://schemas.microsoft.com/office/word/2010/wordml" xmlns:w15="http://schemas.microsoft.com/office/word/2012/wordml" xmlns:w16cex="http://schemas.microsoft.com/office/word/2018/wordml/cex" xmlns:w16cid="http://schemas.microsoft.com/office/word/2016/wordml/cid" xmlns:w16="http://schemas.microsoft.com/office/word/2018/wordml" xmlns:w16sdtdh="http://schemas.microsoft.com/office/word/2020/wordml/sdtdatahash" xmlns:w16se="http://schemas.microsoft.com/office/word/2015/wordml/symex" xmlns:wpg="http://schemas.microsoft.com/office/word/2010/wordprocessingGroup" xmlns:wpi="http://schemas.microsoft.com/office/word/2010/wordprocessingInk" xmlns:wne="http://schemas.microsoft.com/office/word/2006/wordml" xmlns:wps="http://schemas.microsoft.com/office/word/2010/wordprocessingShape" mc:Ignorable="w14 w15 w16se w16cid w16 w16cex w16sdtdh wp14">
+<w:document xmlns:wpc="http://schemas.microsoft.com/office/word/2010/wordprocessingCanvas" xmlns:cx="http://schemas.microsoft.com/office/drawing/2014/chartex" xmlns:cx1="http://schemas.microsoft.com/office/drawing/2015/9/8/chartex" xmlns:cx2="http://schemas.microsoft.com/office/drawing/2015/10/21/chartex" xmlns:cx3="http://schemas.microsoft.com/office/drawing/2016/5/9/chartex" xmlns:cx4="http://schemas.microsoft.com/office/drawing/2016/5/10/chartex" xmlns:cx5="http://schemas.microsoft.com/office/drawing/2016/5/11/chartex" xmlns:cx6="http://schemas.microsoft.com/office/drawing/2016/5/12/chartex" xmlns:cx7="http://schemas.microsoft.com/office/drawing/2016/5/13/chartex" xmlns:cx8="http://schemas.microsoft.com/office/drawing/2016/5/14/chartex" xmlns:mc="http://schemas.openxmlformats.org/markup-compatibility/2006" xmlns:aink="http://schemas.microsoft.com/office/drawing/2016/ink" xmlns:am3d="http://schemas.microsoft.com/office/drawing/2017/model3d" xmlns:o="urn:schemas-microsoft-com:office:office" xmlns:r="http://schemas.openxmlformats.org/officeDocument/2006/relationships" xmlns:m="http://schemas.openxmlformats.org/officeDocument/2006/math" xmlns:v="urn:schemas-microsoft-com:vml" xmlns:wp14="http://schemas.microsoft.com/office/word/2010/wordprocessingDrawing" xmlns:wp="http://schemas.openxmlformats.org/drawingml/2006/wordprocessingDrawing" xmlns:w10="urn:schemas-microsoft-com:office:word" xmlns:w="http://schemas.openxmlformats.org/wordprocessingml/2006/main" xmlns:w14="http://schemas.microsoft.com/office/word/2010/wordml" xmlns:w15="http://schemas.microsoft.com/office/word/2012/wordml" xmlns:w16cex="http://schemas.microsoft.com/office/word/2018/wordml/cex" xmlns:w16cid="http://schemas.microsoft.com/office/word/2016/wordml/cid" xmlns:w16="http://schemas.microsoft.com/office/word/2018/wordml" xmlns:w16se="http://schemas.microsoft.com/office/word/2015/wordml/symex" xmlns:wpg="http://schemas.microsoft.com/office/word/2010/wordprocessingGroup" xmlns:wpi="http://schemas.microsoft.com/office/word/2010/wordprocessingInk" xmlns:wne="http://schemas.microsoft.com/office/word/2006/wordml" xmlns:wps="http://schemas.microsoft.com/office/word/2010/wordprocessingShape" mc:Ignorable="w14 w15 w16se w16cid w16 w16cex wp14">
   <w:body>
     <w:p>
       <w:pPr>
@@ -121,28 +121,14 @@
         <w:rPr>
           <w:lang w:eastAsia="en-GB"/>
         </w:rPr>
-        <w:t xml:space="preserve">Version </w:t>
-      </w:r>
-      <w:proofErr w:type="gramStart"/>
-      <w:r>
-        <w:rPr>
-          <w:lang w:eastAsia="en-GB"/>
-        </w:rPr>
-        <w:t xml:space="preserve">{{ </w:t>
+        <w:t xml:space="preserve">Version {{ </w:t>
       </w:r>
       <w:proofErr w:type="spellStart"/>
       <w:r>
         <w:rPr>
           <w:lang w:eastAsia="en-GB"/>
         </w:rPr>
-        <w:t>git</w:t>
-      </w:r>
-      <w:proofErr w:type="gramEnd"/>
-      <w:r>
-        <w:rPr>
-          <w:lang w:eastAsia="en-GB"/>
-        </w:rPr>
-        <w:t>_version</w:t>
+        <w:t>git_version</w:t>
       </w:r>
       <w:proofErr w:type="spellEnd"/>
       <w:r>
@@ -193,28 +179,14 @@
         <w:rPr>
           <w:lang w:eastAsia="en-GB"/>
         </w:rPr>
-        <w:t xml:space="preserve">Generated on </w:t>
-      </w:r>
-      <w:proofErr w:type="gramStart"/>
-      <w:r>
-        <w:rPr>
-          <w:lang w:eastAsia="en-GB"/>
-        </w:rPr>
-        <w:t xml:space="preserve">{{ </w:t>
+        <w:t xml:space="preserve">Generated on {{ </w:t>
       </w:r>
       <w:proofErr w:type="spellStart"/>
       <w:r>
         <w:rPr>
           <w:lang w:eastAsia="en-GB"/>
         </w:rPr>
-        <w:t>generation</w:t>
-      </w:r>
-      <w:proofErr w:type="gramEnd"/>
-      <w:r>
-        <w:rPr>
-          <w:lang w:eastAsia="en-GB"/>
-        </w:rPr>
-        <w:t>_time</w:t>
+        <w:t>generation_time</w:t>
       </w:r>
       <w:proofErr w:type="spellEnd"/>
       <w:r>
@@ -279,36 +251,23 @@
     </w:p>
     <w:p>
       <w:r>
-        <w:t xml:space="preserve">The document outlines the data fields, </w:t>
-      </w:r>
-      <w:proofErr w:type="gramStart"/>
-      <w:r>
-        <w:t>types</w:t>
-      </w:r>
-      <w:proofErr w:type="gramEnd"/>
-      <w:r>
-        <w:t xml:space="preserve"> and descriptions for all required data collection during the lifetime of the Refugee Transition Outcome Fund. The description in each field outlines the context for the data field, the frequency and milestone at which it should be collected. </w:t>
+        <w:t xml:space="preserve">The document outlines the data fields, types, and descriptions for all required data collection during the lifetime of the Refugee Transition Outcome Fund. The description for each field outlines the context, collection frequency and milestone at which it should be collected. </w:t>
       </w:r>
     </w:p>
     <w:p/>
     <w:p>
       <w:r>
-        <w:t>The validation rules that apply for each field are noted at the end of the document. These will be applied on submission of data, if any validation rules are not met, a report will be produced with details of the fields and specified errors for the given fields.  The image below outlines the key milestones and data collection points during the program.</w:t>
+        <w:t>The validation rules that apply for each field are noted in the grey tables for each record. These will be applied on submission of data, if any validation rules are not met, a report will be produced with details of the fields and specified errors for the given fields.  The images below outline the key milestones and data collection points during the program.</w:t>
       </w:r>
     </w:p>
     <w:p/>
     <w:p>
-      <w:proofErr w:type="gramStart"/>
       <w:r>
         <w:t xml:space="preserve">{{ </w:t>
       </w:r>
       <w:proofErr w:type="spellStart"/>
       <w:r>
-        <w:t>milestones</w:t>
-      </w:r>
-      <w:proofErr w:type="gramEnd"/>
-      <w:r>
-        <w:t>_image</w:t>
+        <w:t>milestones_image</w:t>
       </w:r>
       <w:proofErr w:type="spellEnd"/>
       <w:r>
@@ -327,13 +286,8 @@
     <w:p/>
     <w:p/>
     <w:p>
-      <w:proofErr w:type="gramStart"/>
-      <w:r>
-        <w:t>{{ milestones</w:t>
-      </w:r>
-      <w:proofErr w:type="gramEnd"/>
-      <w:r>
-        <w:t>_image2 }}</w:t>
+      <w:r>
+        <w:t>{{ milestones_image2 }}</w:t>
       </w:r>
     </w:p>
     <w:p>
@@ -776,33 +730,23 @@
     <w:p/>
     <w:p>
       <w:r>
-        <w:t xml:space="preserve">Records capture information about a specific step in the programme flow and contains essential information for the </w:t>
-      </w:r>
-      <w:proofErr w:type="gramStart"/>
-      <w:r>
-        <w:t>outcome</w:t>
+        <w:t>Records capture information about a specific step in the programme flow and contains essential information for the outcome</w:t>
       </w:r>
       <w:r>
         <w:t>s</w:t>
       </w:r>
-      <w:proofErr w:type="gramEnd"/>
       <w:r>
         <w:t xml:space="preserve"> validation and payment metrics.</w:t>
       </w:r>
     </w:p>
     <w:p/>
     <w:p>
-      <w:proofErr w:type="gramStart"/>
       <w:r>
         <w:t xml:space="preserve">{{ </w:t>
       </w:r>
       <w:proofErr w:type="spellStart"/>
       <w:r>
-        <w:t>erd</w:t>
-      </w:r>
-      <w:proofErr w:type="gramEnd"/>
-      <w:r>
-        <w:t>_image</w:t>
+        <w:t>erd_image</w:t>
       </w:r>
       <w:proofErr w:type="spellEnd"/>
       <w:r>
@@ -898,7 +842,6 @@
         <w:t xml:space="preserve"> = </w:t>
       </w:r>
       <w:proofErr w:type="spellStart"/>
-      <w:proofErr w:type="gramStart"/>
       <w:r>
         <w:rPr>
           <w:rFonts w:ascii="inherit" w:eastAsia="Times New Roman" w:hAnsi="inherit" w:cs="Courier New"/>
@@ -920,7 +863,6 @@
         <w:t>record</w:t>
       </w:r>
       <w:proofErr w:type="spellEnd"/>
-      <w:proofErr w:type="gramEnd"/>
       <w:r>
         <w:rPr>
           <w:rFonts w:ascii="inherit" w:eastAsia="Times New Roman" w:hAnsi="inherit" w:cs="Courier New"/>
@@ -955,14 +897,12 @@
         <w:pStyle w:val="Heading2"/>
       </w:pPr>
       <w:bookmarkStart w:id="7" w:name="_Toc78278757"/>
-      <w:proofErr w:type="gramStart"/>
       <w:r>
         <w:t>{{ record.</w:t>
       </w:r>
       <w:r>
         <w:t>id</w:t>
       </w:r>
-      <w:proofErr w:type="gramEnd"/>
       <w:r>
         <w:t xml:space="preserve"> </w:t>
       </w:r>
@@ -979,17 +919,12 @@
     </w:p>
     <w:p/>
     <w:p>
-      <w:proofErr w:type="gramStart"/>
       <w:r>
         <w:t xml:space="preserve">{{ </w:t>
       </w:r>
       <w:proofErr w:type="spellStart"/>
       <w:r>
-        <w:t>record</w:t>
-      </w:r>
-      <w:proofErr w:type="gramEnd"/>
-      <w:r>
-        <w:t>.</w:t>
+        <w:t>record.</w:t>
       </w:r>
       <w:r>
         <w:t>d</w:t>
@@ -1005,21 +940,13 @@
     <w:p/>
     <w:p>
       <w:r>
-        <w:t xml:space="preserve">Workflow: </w:t>
-      </w:r>
-      <w:proofErr w:type="gramStart"/>
-      <w:r>
-        <w:t>{{ flow.</w:t>
+        <w:t>Workflow: {{ flow.</w:t>
       </w:r>
       <w:r>
         <w:t>flow.</w:t>
       </w:r>
       <w:r>
-        <w:t>name</w:t>
-      </w:r>
-      <w:proofErr w:type="gramEnd"/>
-      <w:r>
-        <w:t xml:space="preserve"> }}</w:t>
+        <w:t>name }}</w:t>
       </w:r>
     </w:p>
     <w:p/>
@@ -1114,12 +1041,10 @@
               <w:t xml:space="preserve"> in </w:t>
             </w:r>
             <w:proofErr w:type="spellStart"/>
-            <w:proofErr w:type="gramStart"/>
             <w:r>
               <w:t>record.fields</w:t>
             </w:r>
             <w:proofErr w:type="spellEnd"/>
-            <w:proofErr w:type="gramEnd"/>
             <w:r>
               <w:t xml:space="preserve"> %}</w:t>
             </w:r>
@@ -1133,14 +1058,12 @@
             <w:tcW w:w="3005" w:type="dxa"/>
           </w:tcPr>
           <w:p>
-            <w:proofErr w:type="gramStart"/>
             <w:r>
               <w:t>{{ field.</w:t>
             </w:r>
             <w:r>
               <w:t>id</w:t>
             </w:r>
-            <w:proofErr w:type="gramEnd"/>
             <w:r>
               <w:t xml:space="preserve"> }}</w:t>
             </w:r>
@@ -1171,7 +1094,6 @@
             <w:pPr>
               <w:cnfStyle w:val="000000000000" w:firstRow="0" w:lastRow="0" w:firstColumn="0" w:lastColumn="0" w:oddVBand="0" w:evenVBand="0" w:oddHBand="0" w:evenHBand="0" w:firstRowFirstColumn="0" w:firstRowLastColumn="0" w:lastRowFirstColumn="0" w:lastRowLastColumn="0"/>
             </w:pPr>
-            <w:proofErr w:type="gramStart"/>
             <w:r>
               <w:t>{{ field.</w:t>
             </w:r>
@@ -1181,7 +1103,6 @@
             <w:r>
               <w:t>ame</w:t>
             </w:r>
-            <w:proofErr w:type="gramEnd"/>
             <w:r>
               <w:t xml:space="preserve"> }}</w:t>
             </w:r>
@@ -1195,17 +1116,12 @@
             <w:pPr>
               <w:cnfStyle w:val="000000000000" w:firstRow="0" w:lastRow="0" w:firstColumn="0" w:lastColumn="0" w:oddVBand="0" w:evenVBand="0" w:oddHBand="0" w:evenHBand="0" w:firstRowFirstColumn="0" w:firstRowLastColumn="0" w:lastRowFirstColumn="0" w:lastRowLastColumn="0"/>
             </w:pPr>
-            <w:proofErr w:type="gramStart"/>
             <w:r>
               <w:t xml:space="preserve">{{ </w:t>
             </w:r>
             <w:proofErr w:type="spellStart"/>
             <w:r>
-              <w:t>field</w:t>
-            </w:r>
-            <w:proofErr w:type="gramEnd"/>
-            <w:r>
-              <w:t>.</w:t>
+              <w:t>field.</w:t>
             </w:r>
             <w:r>
               <w:t>t</w:t>
@@ -1264,12 +1180,10 @@
         <w:t xml:space="preserve"> in </w:t>
       </w:r>
       <w:proofErr w:type="spellStart"/>
-      <w:proofErr w:type="gramStart"/>
       <w:r>
         <w:t>record.fields</w:t>
       </w:r>
       <w:proofErr w:type="spellEnd"/>
-      <w:proofErr w:type="gramEnd"/>
       <w:r>
         <w:t xml:space="preserve"> %}</w:t>
       </w:r>
@@ -1282,21 +1196,12 @@
           <w:lang w:eastAsia="en-GB"/>
         </w:rPr>
       </w:pPr>
-      <w:proofErr w:type="gramStart"/>
       <w:r>
         <w:rPr>
           <w:rFonts w:eastAsia="Times New Roman"/>
           <w:lang w:eastAsia="en-GB"/>
         </w:rPr>
-        <w:t>{{ field.id</w:t>
-      </w:r>
-      <w:proofErr w:type="gramEnd"/>
-      <w:r>
-        <w:rPr>
-          <w:rFonts w:eastAsia="Times New Roman"/>
-          <w:lang w:eastAsia="en-GB"/>
-        </w:rPr>
-        <w:t xml:space="preserve"> }}: {{ field.name }}</w:t>
+        <w:t>{{ field.id }}: {{ field.name }}</w:t>
       </w:r>
     </w:p>
     <w:p>
@@ -1314,7 +1219,6 @@
           <w:lang w:eastAsia="en-GB"/>
         </w:rPr>
       </w:pPr>
-      <w:proofErr w:type="gramStart"/>
       <w:r>
         <w:rPr>
           <w:rFonts w:ascii="Times New Roman" w:eastAsia="Times New Roman" w:hAnsi="Times New Roman" w:cs="Times New Roman"/>
@@ -1328,15 +1232,7 @@
           <w:rFonts w:ascii="Times New Roman" w:eastAsia="Times New Roman" w:hAnsi="Times New Roman" w:cs="Times New Roman"/>
           <w:lang w:eastAsia="en-GB"/>
         </w:rPr>
-        <w:t>field</w:t>
-      </w:r>
-      <w:proofErr w:type="gramEnd"/>
-      <w:r>
-        <w:rPr>
-          <w:rFonts w:ascii="Times New Roman" w:eastAsia="Times New Roman" w:hAnsi="Times New Roman" w:cs="Times New Roman"/>
-          <w:lang w:eastAsia="en-GB"/>
-        </w:rPr>
-        <w:t>.description</w:t>
+        <w:t>field.description</w:t>
       </w:r>
       <w:proofErr w:type="spellEnd"/>
       <w:r>
@@ -1404,7 +1300,6 @@
                 <w:lang w:eastAsia="en-GB"/>
               </w:rPr>
             </w:pPr>
-            <w:proofErr w:type="gramStart"/>
             <w:r>
               <w:rPr>
                 <w:rFonts w:ascii="Times New Roman" w:eastAsia="Times New Roman" w:hAnsi="Times New Roman" w:cs="Times New Roman"/>
@@ -1418,15 +1313,7 @@
                 <w:rFonts w:ascii="Times New Roman" w:eastAsia="Times New Roman" w:hAnsi="Times New Roman" w:cs="Times New Roman"/>
                 <w:lang w:eastAsia="en-GB"/>
               </w:rPr>
-              <w:t>field</w:t>
-            </w:r>
-            <w:proofErr w:type="gramEnd"/>
-            <w:r>
-              <w:rPr>
-                <w:rFonts w:ascii="Times New Roman" w:eastAsia="Times New Roman" w:hAnsi="Times New Roman" w:cs="Times New Roman"/>
-                <w:lang w:eastAsia="en-GB"/>
-              </w:rPr>
-              <w:t>.type</w:t>
+              <w:t>field.type</w:t>
             </w:r>
             <w:proofErr w:type="spellEnd"/>
             <w:r>
@@ -1460,13 +1347,8 @@
               <w:t xml:space="preserve">tr if </w:t>
             </w:r>
             <w:proofErr w:type="spellStart"/>
-            <w:proofErr w:type="gramStart"/>
-            <w:r>
-              <w:t>field.primary</w:t>
-            </w:r>
-            <w:proofErr w:type="gramEnd"/>
-            <w:r>
-              <w:t>_key</w:t>
+            <w:r>
+              <w:t>field.primary_key</w:t>
             </w:r>
             <w:proofErr w:type="spellEnd"/>
             <w:r>
@@ -1587,7 +1469,6 @@
                 <w:lang w:eastAsia="en-GB"/>
               </w:rPr>
             </w:pPr>
-            <w:proofErr w:type="gramStart"/>
             <w:r>
               <w:rPr>
                 <w:rFonts w:ascii="Times New Roman" w:eastAsia="Times New Roman" w:hAnsi="Times New Roman" w:cs="Times New Roman"/>
@@ -1601,15 +1482,7 @@
                 <w:rFonts w:ascii="Times New Roman" w:eastAsia="Times New Roman" w:hAnsi="Times New Roman" w:cs="Times New Roman"/>
                 <w:lang w:eastAsia="en-GB"/>
               </w:rPr>
-              <w:t>field</w:t>
-            </w:r>
-            <w:proofErr w:type="gramEnd"/>
-            <w:r>
-              <w:rPr>
-                <w:rFonts w:ascii="Times New Roman" w:eastAsia="Times New Roman" w:hAnsi="Times New Roman" w:cs="Times New Roman"/>
-                <w:lang w:eastAsia="en-GB"/>
-              </w:rPr>
-              <w:t>.validation.required</w:t>
+              <w:t>field.validation.required</w:t>
             </w:r>
             <w:proofErr w:type="spellEnd"/>
             <w:r>
@@ -1643,12 +1516,10 @@
               <w:t xml:space="preserve">tr if </w:t>
             </w:r>
             <w:proofErr w:type="spellStart"/>
-            <w:proofErr w:type="gramStart"/>
             <w:r>
               <w:t>field.dimensions</w:t>
             </w:r>
             <w:proofErr w:type="spellEnd"/>
-            <w:proofErr w:type="gramEnd"/>
             <w:r>
               <w:t xml:space="preserve"> %}</w:t>
             </w:r>
@@ -1681,7 +1552,6 @@
               <w:t xml:space="preserve">{% if </w:t>
             </w:r>
             <w:proofErr w:type="spellStart"/>
-            <w:proofErr w:type="gramStart"/>
             <w:r>
               <w:rPr>
                 <w:rFonts w:ascii="Times New Roman" w:eastAsia="Times New Roman" w:hAnsi="Times New Roman" w:cs="Times New Roman"/>
@@ -1690,7 +1560,6 @@
               <w:t>field.type</w:t>
             </w:r>
             <w:proofErr w:type="spellEnd"/>
-            <w:proofErr w:type="gramEnd"/>
             <w:r>
               <w:rPr>
                 <w:rFonts w:ascii="Times New Roman" w:eastAsia="Times New Roman" w:hAnsi="Times New Roman" w:cs="Times New Roman"/>
@@ -1841,7 +1710,6 @@
                 <w:lang w:eastAsia="en-GB"/>
               </w:rPr>
             </w:pPr>
-            <w:proofErr w:type="gramStart"/>
             <w:r>
               <w:rPr>
                 <w:rFonts w:ascii="Times New Roman" w:eastAsia="Times New Roman" w:hAnsi="Times New Roman" w:cs="Times New Roman"/>
@@ -1855,15 +1723,7 @@
                 <w:rFonts w:ascii="Times New Roman" w:eastAsia="Times New Roman" w:hAnsi="Times New Roman" w:cs="Times New Roman"/>
                 <w:lang w:eastAsia="en-GB"/>
               </w:rPr>
-              <w:t>field</w:t>
-            </w:r>
-            <w:proofErr w:type="gramEnd"/>
-            <w:r>
-              <w:rPr>
-                <w:rFonts w:ascii="Times New Roman" w:eastAsia="Times New Roman" w:hAnsi="Times New Roman" w:cs="Times New Roman"/>
-                <w:lang w:eastAsia="en-GB"/>
-              </w:rPr>
-              <w:t>.dimensions.dimensions</w:t>
+              <w:t>field.dimensions.dimensions</w:t>
             </w:r>
             <w:proofErr w:type="spellEnd"/>
             <w:r>
@@ -1935,7 +1795,6 @@
             <w:pPr>
               <w:cnfStyle w:val="000000100000" w:firstRow="0" w:lastRow="0" w:firstColumn="0" w:lastColumn="0" w:oddVBand="0" w:evenVBand="0" w:oddHBand="1" w:evenHBand="0" w:firstRowFirstColumn="0" w:firstRowLastColumn="0" w:lastRowFirstColumn="0" w:lastRowLastColumn="0"/>
             </w:pPr>
-            <w:proofErr w:type="gramStart"/>
             <w:r>
               <w:rPr>
                 <w:rFonts w:ascii="Times New Roman" w:eastAsia="Times New Roman" w:hAnsi="Times New Roman" w:cs="Times New Roman"/>
@@ -1949,15 +1808,7 @@
                 <w:rFonts w:ascii="Times New Roman" w:eastAsia="Times New Roman" w:hAnsi="Times New Roman" w:cs="Times New Roman"/>
                 <w:lang w:eastAsia="en-GB"/>
               </w:rPr>
-              <w:t>field</w:t>
-            </w:r>
-            <w:proofErr w:type="gramEnd"/>
-            <w:r>
-              <w:rPr>
-                <w:rFonts w:ascii="Times New Roman" w:eastAsia="Times New Roman" w:hAnsi="Times New Roman" w:cs="Times New Roman"/>
-                <w:lang w:eastAsia="en-GB"/>
-              </w:rPr>
-              <w:t>.validation</w:t>
+              <w:t>field.validation</w:t>
             </w:r>
             <w:proofErr w:type="spellEnd"/>
             <w:r>
@@ -1994,7 +1845,6 @@
         <w:t xml:space="preserve">{% if </w:t>
       </w:r>
       <w:proofErr w:type="spellStart"/>
-      <w:proofErr w:type="gramStart"/>
       <w:r>
         <w:rPr>
           <w:rFonts w:ascii="Times New Roman" w:eastAsia="Times New Roman" w:hAnsi="Times New Roman" w:cs="Times New Roman"/>
@@ -2003,7 +1853,6 @@
         <w:t>field.comments</w:t>
       </w:r>
       <w:proofErr w:type="spellEnd"/>
-      <w:proofErr w:type="gramEnd"/>
       <w:r>
         <w:rPr>
           <w:rFonts w:ascii="Times New Roman" w:eastAsia="Times New Roman" w:hAnsi="Times New Roman" w:cs="Times New Roman"/>
@@ -2038,7 +1887,6 @@
           <w:lang w:eastAsia="en-GB"/>
         </w:rPr>
       </w:pPr>
-      <w:proofErr w:type="gramStart"/>
       <w:r>
         <w:rPr>
           <w:rFonts w:ascii="Times New Roman" w:eastAsia="Times New Roman" w:hAnsi="Times New Roman" w:cs="Times New Roman"/>
@@ -2058,9 +1906,9 @@
           <w:highlight w:val="yellow"/>
           <w:lang w:eastAsia="en-GB"/>
         </w:rPr>
-        <w:t>field</w:t>
-      </w:r>
-      <w:proofErr w:type="gramEnd"/>
+        <w:t>field.comments</w:t>
+      </w:r>
+      <w:proofErr w:type="spellEnd"/>
       <w:r>
         <w:rPr>
           <w:rFonts w:ascii="Times New Roman" w:eastAsia="Times New Roman" w:hAnsi="Times New Roman" w:cs="Times New Roman"/>
@@ -2069,57 +1917,41 @@
           <w:highlight w:val="yellow"/>
           <w:lang w:eastAsia="en-GB"/>
         </w:rPr>
-        <w:t>.comments</w:t>
+        <w:t xml:space="preserve"> }}</w:t>
+      </w:r>
+    </w:p>
+    <w:p>
+      <w:pPr>
+        <w:rPr>
+          <w:rFonts w:ascii="Times New Roman" w:eastAsia="Times New Roman" w:hAnsi="Times New Roman" w:cs="Times New Roman"/>
+          <w:lang w:eastAsia="en-GB"/>
+        </w:rPr>
+      </w:pPr>
+      <w:r>
+        <w:rPr>
+          <w:rFonts w:ascii="Times New Roman" w:eastAsia="Times New Roman" w:hAnsi="Times New Roman" w:cs="Times New Roman"/>
+          <w:lang w:eastAsia="en-GB"/>
+        </w:rPr>
+        <w:t>{% endif %}</w:t>
+      </w:r>
+    </w:p>
+    <w:p/>
+    <w:p>
+      <w:r>
+        <w:t xml:space="preserve">{% </w:t>
+      </w:r>
+      <w:proofErr w:type="spellStart"/>
+      <w:r>
+        <w:t>endfor</w:t>
       </w:r>
       <w:proofErr w:type="spellEnd"/>
       <w:r>
-        <w:rPr>
-          <w:rFonts w:ascii="Times New Roman" w:eastAsia="Times New Roman" w:hAnsi="Times New Roman" w:cs="Times New Roman"/>
-          <w:i/>
-          <w:iCs/>
-          <w:highlight w:val="yellow"/>
-          <w:lang w:eastAsia="en-GB"/>
-        </w:rPr>
-        <w:t xml:space="preserve"> }}</w:t>
-      </w:r>
-    </w:p>
-    <w:p>
-      <w:pPr>
-        <w:rPr>
-          <w:rFonts w:ascii="Times New Roman" w:eastAsia="Times New Roman" w:hAnsi="Times New Roman" w:cs="Times New Roman"/>
-          <w:lang w:eastAsia="en-GB"/>
-        </w:rPr>
-      </w:pPr>
-      <w:r>
-        <w:rPr>
-          <w:rFonts w:ascii="Times New Roman" w:eastAsia="Times New Roman" w:hAnsi="Times New Roman" w:cs="Times New Roman"/>
-          <w:lang w:eastAsia="en-GB"/>
-        </w:rPr>
-        <w:t>{% endif %}</w:t>
-      </w:r>
-    </w:p>
-    <w:p/>
-    <w:p>
-      <w:r>
-        <w:t xml:space="preserve">{% </w:t>
-      </w:r>
-      <w:proofErr w:type="spellStart"/>
-      <w:r>
-        <w:t>endfor</w:t>
-      </w:r>
-      <w:proofErr w:type="spellEnd"/>
-      <w:r>
         <w:t xml:space="preserve"> %}</w:t>
       </w:r>
     </w:p>
     <w:p>
-      <w:proofErr w:type="gramStart"/>
-      <w:r>
-        <w:t>{{ “</w:t>
-      </w:r>
-      <w:proofErr w:type="gramEnd"/>
-      <w:r>
-        <w:t>\f” }}</w:t>
+      <w:r>
+        <w:t>{{ “\f” }}</w:t>
       </w:r>
     </w:p>
     <w:p>
@@ -2176,12 +2008,10 @@
         <w:t xml:space="preserve">{% for d in </w:t>
       </w:r>
       <w:proofErr w:type="spellStart"/>
-      <w:proofErr w:type="gramStart"/>
       <w:r>
         <w:t>spec.dimensions</w:t>
       </w:r>
       <w:proofErr w:type="spellEnd"/>
-      <w:proofErr w:type="gramEnd"/>
       <w:r>
         <w:t xml:space="preserve"> %}</w:t>
       </w:r>
@@ -2194,13 +2024,8 @@
           <w:numId w:val="1"/>
         </w:numPr>
       </w:pPr>
-      <w:proofErr w:type="gramStart"/>
-      <w:r>
-        <w:t>{{ d</w:t>
-      </w:r>
-      <w:proofErr w:type="gramEnd"/>
-      <w:r>
-        <w:t>.id }}</w:t>
+      <w:r>
+        <w:t>{{ d.id }}</w:t>
       </w:r>
     </w:p>
     <w:p>
@@ -2229,37 +2054,25 @@
         <w:t xml:space="preserve">{% for d in </w:t>
       </w:r>
       <w:proofErr w:type="spellStart"/>
-      <w:proofErr w:type="gramStart"/>
       <w:r>
         <w:t>spec.dimensions</w:t>
       </w:r>
       <w:proofErr w:type="spellEnd"/>
-      <w:proofErr w:type="gramEnd"/>
       <w:r>
         <w:t xml:space="preserve"> %}</w:t>
       </w:r>
     </w:p>
     <w:p>
-      <w:proofErr w:type="gramStart"/>
-      <w:r>
-        <w:t>{{ “</w:t>
-      </w:r>
-      <w:proofErr w:type="gramEnd"/>
-      <w:r>
-        <w:t>\f” }}</w:t>
+      <w:r>
+        <w:t>{{ “\f” }}</w:t>
       </w:r>
     </w:p>
     <w:p>
       <w:pPr>
         <w:pStyle w:val="Heading4"/>
       </w:pPr>
-      <w:proofErr w:type="gramStart"/>
-      <w:r>
-        <w:t>{{ d</w:t>
-      </w:r>
-      <w:proofErr w:type="gramEnd"/>
-      <w:r>
-        <w:t>.id }}</w:t>
+      <w:r>
+        <w:t>{{ d.id }}</w:t>
       </w:r>
     </w:p>
     <w:p/>
@@ -2341,7 +2154,6 @@
               <w:t xml:space="preserve"> in </w:t>
             </w:r>
             <w:proofErr w:type="spellStart"/>
-            <w:proofErr w:type="gramStart"/>
             <w:r>
               <w:rPr>
                 <w:b w:val="0"/>
@@ -2350,7 +2162,6 @@
               <w:t>d.dimensions</w:t>
             </w:r>
             <w:proofErr w:type="spellEnd"/>
-            <w:proofErr w:type="gramEnd"/>
             <w:r>
               <w:rPr>
                 <w:b w:val="0"/>
@@ -2374,7 +2185,6 @@
                 <w:bCs w:val="0"/>
               </w:rPr>
             </w:pPr>
-            <w:proofErr w:type="gramStart"/>
             <w:r>
               <w:rPr>
                 <w:b w:val="0"/>
@@ -2395,15 +2205,7 @@
                 <w:b w:val="0"/>
                 <w:bCs w:val="0"/>
               </w:rPr>
-              <w:t>dim</w:t>
-            </w:r>
-            <w:proofErr w:type="gramEnd"/>
-            <w:r>
-              <w:rPr>
-                <w:b w:val="0"/>
-                <w:bCs w:val="0"/>
-              </w:rPr>
-              <w:t>.value</w:t>
+              <w:t>dim.value</w:t>
             </w:r>
             <w:proofErr w:type="spellEnd"/>
             <w:r>
@@ -2423,7 +2225,6 @@
             <w:pPr>
               <w:cnfStyle w:val="000000000000" w:firstRow="0" w:lastRow="0" w:firstColumn="0" w:lastColumn="0" w:oddVBand="0" w:evenVBand="0" w:oddHBand="0" w:evenHBand="0" w:firstRowFirstColumn="0" w:firstRowLastColumn="0" w:lastRowFirstColumn="0" w:lastRowLastColumn="0"/>
             </w:pPr>
-            <w:proofErr w:type="gramStart"/>
             <w:r>
               <w:t>{{</w:t>
             </w:r>
@@ -2432,11 +2233,7 @@
             </w:r>
             <w:proofErr w:type="spellStart"/>
             <w:r>
-              <w:t>dim</w:t>
-            </w:r>
-            <w:proofErr w:type="gramEnd"/>
-            <w:r>
-              <w:t>.description</w:t>
+              <w:t>dim.description</w:t>
             </w:r>
             <w:proofErr w:type="spellEnd"/>
             <w:r>
@@ -2473,7 +2270,6 @@
               <w:t xml:space="preserve">{%tr </w:t>
             </w:r>
             <w:proofErr w:type="spellStart"/>
-            <w:proofErr w:type="gramStart"/>
             <w:r>
               <w:rPr>
                 <w:b w:val="0"/>
@@ -2487,15 +2283,7 @@
                 <w:b w:val="0"/>
                 <w:bCs w:val="0"/>
               </w:rPr>
-              <w:t xml:space="preserve">  %</w:t>
-            </w:r>
-            <w:proofErr w:type="gramEnd"/>
-            <w:r>
-              <w:rPr>
-                <w:b w:val="0"/>
-                <w:bCs w:val="0"/>
-              </w:rPr>
-              <w:t>}</w:t>
+              <w:t xml:space="preserve">  %}</w:t>
             </w:r>
           </w:p>
         </w:tc>
@@ -2544,15 +2332,7 @@
     <w:p/>
     <w:p>
       <w:r>
-        <w:t xml:space="preserve">To ensure high-quality and accurate data, the specification includes </w:t>
-      </w:r>
-      <w:proofErr w:type="gramStart"/>
-      <w:r>
-        <w:t>a number of</w:t>
-      </w:r>
-      <w:proofErr w:type="gramEnd"/>
-      <w:r>
-        <w:t xml:space="preserve"> validation rules. These rules will be checked upon processing of received data, and an error-report may be generated including references to the record and field that contained the error and which rule was found in violation. </w:t>
+        <w:t xml:space="preserve">To ensure high-quality and accurate data, the specification includes a number of validation rules. These rules will be checked upon processing of received data, and an error-report may be generated including references to the record and field that contained the error and which rule was found in violation. </w:t>
       </w:r>
       <w:r>
         <w:t>These rules will help trace issue</w:t>
@@ -2573,7 +2353,6 @@
         <w:t xml:space="preserve"> in </w:t>
       </w:r>
       <w:proofErr w:type="spellStart"/>
-      <w:proofErr w:type="gramStart"/>
       <w:r>
         <w:t>spec.</w:t>
       </w:r>
@@ -2581,7 +2360,6 @@
         <w:t>validators</w:t>
       </w:r>
       <w:proofErr w:type="spellEnd"/>
-      <w:proofErr w:type="gramEnd"/>
       <w:r>
         <w:t xml:space="preserve"> %}</w:t>
       </w:r>
@@ -2590,28 +2368,18 @@
       <w:pPr>
         <w:pStyle w:val="Heading2"/>
       </w:pPr>
-      <w:proofErr w:type="gramStart"/>
-      <w:r>
-        <w:t>{{ v</w:t>
-      </w:r>
-      <w:proofErr w:type="gramEnd"/>
-      <w:r>
-        <w:t>.id }}</w:t>
+      <w:r>
+        <w:t>{{ v.id }}</w:t>
       </w:r>
     </w:p>
     <w:p/>
     <w:p>
-      <w:proofErr w:type="gramStart"/>
       <w:r>
         <w:t xml:space="preserve">{{ </w:t>
       </w:r>
       <w:proofErr w:type="spellStart"/>
       <w:r>
-        <w:t>v</w:t>
-      </w:r>
-      <w:proofErr w:type="gramEnd"/>
-      <w:r>
-        <w:t>.description</w:t>
+        <w:t>v.description</w:t>
       </w:r>
       <w:proofErr w:type="spellEnd"/>
       <w:r>
@@ -2643,7 +2411,7 @@
 </file>
 
 <file path=word/numbering.xml><?xml version="1.0" encoding="utf-8"?>
-<w:numbering xmlns:wpc="http://schemas.microsoft.com/office/word/2010/wordprocessingCanvas" xmlns:cx="http://schemas.microsoft.com/office/drawing/2014/chartex" xmlns:cx1="http://schemas.microsoft.com/office/drawing/2015/9/8/chartex" xmlns:cx2="http://schemas.microsoft.com/office/drawing/2015/10/21/chartex" xmlns:cx3="http://schemas.microsoft.com/office/drawing/2016/5/9/chartex" xmlns:cx4="http://schemas.microsoft.com/office/drawing/2016/5/10/chartex" xmlns:cx5="http://schemas.microsoft.com/office/drawing/2016/5/11/chartex" xmlns:cx6="http://schemas.microsoft.com/office/drawing/2016/5/12/chartex" xmlns:cx7="http://schemas.microsoft.com/office/drawing/2016/5/13/chartex" xmlns:cx8="http://schemas.microsoft.com/office/drawing/2016/5/14/chartex" xmlns:mc="http://schemas.openxmlformats.org/markup-compatibility/2006" xmlns:aink="http://schemas.microsoft.com/office/drawing/2016/ink" xmlns:am3d="http://schemas.microsoft.com/office/drawing/2017/model3d" xmlns:o="urn:schemas-microsoft-com:office:office" xmlns:r="http://schemas.openxmlformats.org/officeDocument/2006/relationships" xmlns:m="http://schemas.openxmlformats.org/officeDocument/2006/math" xmlns:v="urn:schemas-microsoft-com:vml" xmlns:wp14="http://schemas.microsoft.com/office/word/2010/wordprocessingDrawing" xmlns:wp="http://schemas.openxmlformats.org/drawingml/2006/wordprocessingDrawing" xmlns:w10="urn:schemas-microsoft-com:office:word" xmlns:w="http://schemas.openxmlformats.org/wordprocessingml/2006/main" xmlns:w14="http://schemas.microsoft.com/office/word/2010/wordml" xmlns:w15="http://schemas.microsoft.com/office/word/2012/wordml" xmlns:w16cex="http://schemas.microsoft.com/office/word/2018/wordml/cex" xmlns:w16cid="http://schemas.microsoft.com/office/word/2016/wordml/cid" xmlns:w16="http://schemas.microsoft.com/office/word/2018/wordml" xmlns:w16sdtdh="http://schemas.microsoft.com/office/word/2020/wordml/sdtdatahash" xmlns:w16se="http://schemas.microsoft.com/office/word/2015/wordml/symex" xmlns:wpg="http://schemas.microsoft.com/office/word/2010/wordprocessingGroup" xmlns:wpi="http://schemas.microsoft.com/office/word/2010/wordprocessingInk" xmlns:wne="http://schemas.microsoft.com/office/word/2006/wordml" xmlns:wps="http://schemas.microsoft.com/office/word/2010/wordprocessingShape" mc:Ignorable="w14 w15 w16se w16cid w16 w16cex w16sdtdh wp14">
+<w:numbering xmlns:wpc="http://schemas.microsoft.com/office/word/2010/wordprocessingCanvas" xmlns:cx="http://schemas.microsoft.com/office/drawing/2014/chartex" xmlns:cx1="http://schemas.microsoft.com/office/drawing/2015/9/8/chartex" xmlns:cx2="http://schemas.microsoft.com/office/drawing/2015/10/21/chartex" xmlns:cx3="http://schemas.microsoft.com/office/drawing/2016/5/9/chartex" xmlns:cx4="http://schemas.microsoft.com/office/drawing/2016/5/10/chartex" xmlns:cx5="http://schemas.microsoft.com/office/drawing/2016/5/11/chartex" xmlns:cx6="http://schemas.microsoft.com/office/drawing/2016/5/12/chartex" xmlns:cx7="http://schemas.microsoft.com/office/drawing/2016/5/13/chartex" xmlns:cx8="http://schemas.microsoft.com/office/drawing/2016/5/14/chartex" xmlns:mc="http://schemas.openxmlformats.org/markup-compatibility/2006" xmlns:aink="http://schemas.microsoft.com/office/drawing/2016/ink" xmlns:am3d="http://schemas.microsoft.com/office/drawing/2017/model3d" xmlns:o="urn:schemas-microsoft-com:office:office" xmlns:r="http://schemas.openxmlformats.org/officeDocument/2006/relationships" xmlns:m="http://schemas.openxmlformats.org/officeDocument/2006/math" xmlns:v="urn:schemas-microsoft-com:vml" xmlns:wp14="http://schemas.microsoft.com/office/word/2010/wordprocessingDrawing" xmlns:wp="http://schemas.openxmlformats.org/drawingml/2006/wordprocessingDrawing" xmlns:w10="urn:schemas-microsoft-com:office:word" xmlns:w="http://schemas.openxmlformats.org/wordprocessingml/2006/main" xmlns:w14="http://schemas.microsoft.com/office/word/2010/wordml" xmlns:w15="http://schemas.microsoft.com/office/word/2012/wordml" xmlns:w16cex="http://schemas.microsoft.com/office/word/2018/wordml/cex" xmlns:w16cid="http://schemas.microsoft.com/office/word/2016/wordml/cid" xmlns:w16="http://schemas.microsoft.com/office/word/2018/wordml" xmlns:w16se="http://schemas.microsoft.com/office/word/2015/wordml/symex" xmlns:wpg="http://schemas.microsoft.com/office/word/2010/wordprocessingGroup" xmlns:wpi="http://schemas.microsoft.com/office/word/2010/wordprocessingInk" xmlns:wne="http://schemas.microsoft.com/office/word/2006/wordml" xmlns:wps="http://schemas.microsoft.com/office/word/2010/wordprocessingShape" mc:Ignorable="w14 w15 w16se w16cid w16 w16cex wp14">
   <w:abstractNum w:abstractNumId="0" w15:restartNumberingAfterBreak="0">
     <w:nsid w:val="157E2A55"/>
     <w:multiLevelType w:val="hybridMultilevel"/>
@@ -2764,7 +2532,7 @@
 </file>
 
 <file path=word/styles.xml><?xml version="1.0" encoding="utf-8"?>
-<w:styles xmlns:mc="http://schemas.openxmlformats.org/markup-compatibility/2006" xmlns:r="http://schemas.openxmlformats.org/officeDocument/2006/relationships" xmlns:w="http://schemas.openxmlformats.org/wordprocessingml/2006/main" xmlns:w14="http://schemas.microsoft.com/office/word/2010/wordml" xmlns:w15="http://schemas.microsoft.com/office/word/2012/wordml" xmlns:w16cex="http://schemas.microsoft.com/office/word/2018/wordml/cex" xmlns:w16cid="http://schemas.microsoft.com/office/word/2016/wordml/cid" xmlns:w16="http://schemas.microsoft.com/office/word/2018/wordml" xmlns:w16sdtdh="http://schemas.microsoft.com/office/word/2020/wordml/sdtdatahash" xmlns:w16se="http://schemas.microsoft.com/office/word/2015/wordml/symex" mc:Ignorable="w14 w15 w16se w16cid w16 w16cex w16sdtdh">
+<w:styles xmlns:mc="http://schemas.openxmlformats.org/markup-compatibility/2006" xmlns:r="http://schemas.openxmlformats.org/officeDocument/2006/relationships" xmlns:w="http://schemas.openxmlformats.org/wordprocessingml/2006/main" xmlns:w14="http://schemas.microsoft.com/office/word/2010/wordml" xmlns:w15="http://schemas.microsoft.com/office/word/2012/wordml" xmlns:w16cex="http://schemas.microsoft.com/office/word/2018/wordml/cex" xmlns:w16cid="http://schemas.microsoft.com/office/word/2016/wordml/cid" xmlns:w16="http://schemas.microsoft.com/office/word/2018/wordml" xmlns:w16se="http://schemas.microsoft.com/office/word/2015/wordml/symex" mc:Ignorable="w14 w15 w16se w16cid w16 w16cex">
   <w:docDefaults>
     <w:rPrDefault>
       <w:rPr>

</xml_diff>

<commit_message>
addition of status and latest comments to word document
</commit_message>
<xml_diff>
--- a/assets/template.docx
+++ b/assets/template.docx
@@ -1834,6 +1834,80 @@
       <w:pPr>
         <w:rPr>
           <w:rFonts w:ascii="Times New Roman" w:eastAsia="Times New Roman" w:hAnsi="Times New Roman" w:cs="Times New Roman"/>
+          <w:i/>
+          <w:iCs/>
+          <w:lang w:eastAsia="en-GB"/>
+        </w:rPr>
+      </w:pPr>
+      <w:r>
+        <w:rPr>
+          <w:rFonts w:ascii="Times New Roman" w:eastAsia="Times New Roman" w:hAnsi="Times New Roman" w:cs="Times New Roman"/>
+          <w:b/>
+          <w:bCs/>
+          <w:lang w:eastAsia="en-GB"/>
+        </w:rPr>
+        <w:t>Status:</w:t>
+      </w:r>
+      <w:r>
+        <w:rPr>
+          <w:rFonts w:ascii="Times New Roman" w:eastAsia="Times New Roman" w:hAnsi="Times New Roman" w:cs="Times New Roman"/>
+          <w:b/>
+          <w:bCs/>
+          <w:lang w:eastAsia="en-GB"/>
+        </w:rPr>
+        <w:t xml:space="preserve"> </w:t>
+      </w:r>
+      <w:r>
+        <w:rPr>
+          <w:rFonts w:ascii="Times New Roman" w:eastAsia="Times New Roman" w:hAnsi="Times New Roman" w:cs="Times New Roman"/>
+          <w:i/>
+          <w:iCs/>
+          <w:lang w:eastAsia="en-GB"/>
+        </w:rPr>
+        <w:t xml:space="preserve">{{ </w:t>
+      </w:r>
+      <w:proofErr w:type="spellStart"/>
+      <w:r>
+        <w:rPr>
+          <w:rFonts w:ascii="Times New Roman" w:eastAsia="Times New Roman" w:hAnsi="Times New Roman" w:cs="Times New Roman"/>
+          <w:i/>
+          <w:iCs/>
+          <w:lang w:eastAsia="en-GB"/>
+        </w:rPr>
+        <w:t>field.</w:t>
+      </w:r>
+      <w:r>
+        <w:rPr>
+          <w:rFonts w:ascii="Times New Roman" w:eastAsia="Times New Roman" w:hAnsi="Times New Roman" w:cs="Times New Roman"/>
+          <w:i/>
+          <w:iCs/>
+          <w:lang w:eastAsia="en-GB"/>
+        </w:rPr>
+        <w:t>status</w:t>
+      </w:r>
+      <w:proofErr w:type="spellEnd"/>
+      <w:r>
+        <w:rPr>
+          <w:rFonts w:ascii="Times New Roman" w:eastAsia="Times New Roman" w:hAnsi="Times New Roman" w:cs="Times New Roman"/>
+          <w:i/>
+          <w:iCs/>
+          <w:lang w:eastAsia="en-GB"/>
+        </w:rPr>
+        <w:t xml:space="preserve"> }}</w:t>
+      </w:r>
+    </w:p>
+    <w:p>
+      <w:pPr>
+        <w:rPr>
+          <w:rFonts w:ascii="Times New Roman" w:eastAsia="Times New Roman" w:hAnsi="Times New Roman" w:cs="Times New Roman"/>
+          <w:lang w:eastAsia="en-GB"/>
+        </w:rPr>
+      </w:pPr>
+    </w:p>
+    <w:p>
+      <w:pPr>
+        <w:rPr>
+          <w:rFonts w:ascii="Times New Roman" w:eastAsia="Times New Roman" w:hAnsi="Times New Roman" w:cs="Times New Roman"/>
           <w:lang w:eastAsia="en-GB"/>
         </w:rPr>
       </w:pPr>
@@ -1906,9 +1980,8 @@
           <w:highlight w:val="yellow"/>
           <w:lang w:eastAsia="en-GB"/>
         </w:rPr>
-        <w:t>field.comments</w:t>
-      </w:r>
-      <w:proofErr w:type="spellEnd"/>
+        <w:t>field.</w:t>
+      </w:r>
       <w:r>
         <w:rPr>
           <w:rFonts w:ascii="Times New Roman" w:eastAsia="Times New Roman" w:hAnsi="Times New Roman" w:cs="Times New Roman"/>
@@ -1917,6 +1990,17 @@
           <w:highlight w:val="yellow"/>
           <w:lang w:eastAsia="en-GB"/>
         </w:rPr>
+        <w:t>latest_comments</w:t>
+      </w:r>
+      <w:proofErr w:type="spellEnd"/>
+      <w:r>
+        <w:rPr>
+          <w:rFonts w:ascii="Times New Roman" w:eastAsia="Times New Roman" w:hAnsi="Times New Roman" w:cs="Times New Roman"/>
+          <w:i/>
+          <w:iCs/>
+          <w:highlight w:val="yellow"/>
+          <w:lang w:eastAsia="en-GB"/>
+        </w:rPr>
         <w:t xml:space="preserve"> }}</w:t>
       </w:r>
     </w:p>
@@ -1970,7 +2054,6 @@
     <w:p/>
     <w:p>
       <w:r>
-        <w:lastRenderedPageBreak/>
         <w:br w:type="page"/>
       </w:r>
     </w:p>
@@ -2925,7 +3008,7 @@
   <w:style w:type="paragraph" w:default="1" w:styleId="Normal">
     <w:name w:val="Normal"/>
     <w:qFormat/>
-    <w:rsid w:val="00EC10B2"/>
+    <w:rsid w:val="00671BB4"/>
   </w:style>
   <w:style w:type="paragraph" w:styleId="Heading1">
     <w:name w:val="heading 1"/>

</xml_diff>

<commit_message>
Inclusion of status within the record table in word document template
</commit_message>
<xml_diff>
--- a/assets/template.docx
+++ b/assets/template.docx
@@ -961,13 +961,14 @@
     <w:tbl>
       <w:tblPr>
         <w:tblStyle w:val="GridTable4-Accent1"/>
-        <w:tblW w:w="0" w:type="auto"/>
+        <w:tblW w:w="9493" w:type="dxa"/>
         <w:tblLook w:val="04A0" w:firstRow="1" w:lastRow="0" w:firstColumn="1" w:lastColumn="0" w:noHBand="0" w:noVBand="1"/>
       </w:tblPr>
       <w:tblGrid>
-        <w:gridCol w:w="3005"/>
-        <w:gridCol w:w="3005"/>
-        <w:gridCol w:w="3006"/>
+        <w:gridCol w:w="2590"/>
+        <w:gridCol w:w="2792"/>
+        <w:gridCol w:w="2268"/>
+        <w:gridCol w:w="1843"/>
       </w:tblGrid>
       <w:tr>
         <w:trPr>
@@ -976,7 +977,7 @@
         <w:tc>
           <w:tcPr>
             <w:cnfStyle w:val="001000000000" w:firstRow="0" w:lastRow="0" w:firstColumn="1" w:lastColumn="0" w:oddVBand="0" w:evenVBand="0" w:oddHBand="0" w:evenHBand="0" w:firstRowFirstColumn="0" w:firstRowLastColumn="0" w:lastRowFirstColumn="0" w:lastRowLastColumn="0"/>
-            <w:tcW w:w="3005" w:type="dxa"/>
+            <w:tcW w:w="2590" w:type="dxa"/>
           </w:tcPr>
           <w:p>
             <w:r>
@@ -986,7 +987,7 @@
         </w:tc>
         <w:tc>
           <w:tcPr>
-            <w:tcW w:w="3005" w:type="dxa"/>
+            <w:tcW w:w="2792" w:type="dxa"/>
           </w:tcPr>
           <w:p>
             <w:pPr>
@@ -999,7 +1000,7 @@
         </w:tc>
         <w:tc>
           <w:tcPr>
-            <w:tcW w:w="3006" w:type="dxa"/>
+            <w:tcW w:w="2268" w:type="dxa"/>
           </w:tcPr>
           <w:p>
             <w:pPr>
@@ -1007,6 +1008,19 @@
             </w:pPr>
             <w:r>
               <w:t>Type</w:t>
+            </w:r>
+          </w:p>
+        </w:tc>
+        <w:tc>
+          <w:tcPr>
+            <w:tcW w:w="1843" w:type="dxa"/>
+          </w:tcPr>
+          <w:p>
+            <w:pPr>
+              <w:cnfStyle w:val="100000000000" w:firstRow="1" w:lastRow="0" w:firstColumn="0" w:lastColumn="0" w:oddVBand="0" w:evenVBand="0" w:oddHBand="0" w:evenHBand="0" w:firstRowFirstColumn="0" w:firstRowLastColumn="0" w:lastRowFirstColumn="0" w:lastRowLastColumn="0"/>
+            </w:pPr>
+            <w:r>
+              <w:t>Decision status</w:t>
             </w:r>
           </w:p>
         </w:tc>
@@ -1018,7 +1032,7 @@
         <w:tc>
           <w:tcPr>
             <w:cnfStyle w:val="001000000000" w:firstRow="0" w:lastRow="0" w:firstColumn="1" w:lastColumn="0" w:oddVBand="0" w:evenVBand="0" w:oddHBand="0" w:evenHBand="0" w:firstRowFirstColumn="0" w:firstRowLastColumn="0" w:lastRowFirstColumn="0" w:lastRowLastColumn="0"/>
-            <w:tcW w:w="9016" w:type="dxa"/>
+            <w:tcW w:w="7650" w:type="dxa"/>
             <w:gridSpan w:val="3"/>
           </w:tcPr>
           <w:p>
@@ -1026,10 +1040,7 @@
               <w:t>{%</w:t>
             </w:r>
             <w:r>
-              <w:t>tr</w:t>
-            </w:r>
-            <w:r>
-              <w:t xml:space="preserve"> </w:t>
+              <w:t xml:space="preserve">tr </w:t>
             </w:r>
             <w:r>
               <w:t xml:space="preserve">for </w:t>
@@ -1048,6 +1059,16 @@
             <w:r>
               <w:t xml:space="preserve"> %}</w:t>
             </w:r>
+          </w:p>
+        </w:tc>
+        <w:tc>
+          <w:tcPr>
+            <w:tcW w:w="1843" w:type="dxa"/>
+          </w:tcPr>
+          <w:p>
+            <w:pPr>
+              <w:cnfStyle w:val="000000100000" w:firstRow="0" w:lastRow="0" w:firstColumn="0" w:lastColumn="0" w:oddVBand="0" w:evenVBand="0" w:oddHBand="1" w:evenHBand="0" w:firstRowFirstColumn="0" w:firstRowLastColumn="0" w:lastRowFirstColumn="0" w:lastRowLastColumn="0"/>
+            </w:pPr>
           </w:p>
         </w:tc>
       </w:tr>
@@ -1055,7 +1076,7 @@
         <w:tc>
           <w:tcPr>
             <w:cnfStyle w:val="001000000000" w:firstRow="0" w:lastRow="0" w:firstColumn="1" w:lastColumn="0" w:oddVBand="0" w:evenVBand="0" w:oddHBand="0" w:evenHBand="0" w:firstRowFirstColumn="0" w:firstRowLastColumn="0" w:lastRowFirstColumn="0" w:lastRowLastColumn="0"/>
-            <w:tcW w:w="3005" w:type="dxa"/>
+            <w:tcW w:w="2590" w:type="dxa"/>
           </w:tcPr>
           <w:p>
             <w:r>
@@ -1088,7 +1109,7 @@
         </w:tc>
         <w:tc>
           <w:tcPr>
-            <w:tcW w:w="3005" w:type="dxa"/>
+            <w:tcW w:w="2792" w:type="dxa"/>
           </w:tcPr>
           <w:p>
             <w:pPr>
@@ -1098,10 +1119,7 @@
               <w:t>{{ field.</w:t>
             </w:r>
             <w:r>
-              <w:t>n</w:t>
-            </w:r>
-            <w:r>
-              <w:t>ame</w:t>
+              <w:t>name</w:t>
             </w:r>
             <w:r>
               <w:t xml:space="preserve"> }}</w:t>
@@ -1110,7 +1128,7 @@
         </w:tc>
         <w:tc>
           <w:tcPr>
-            <w:tcW w:w="3006" w:type="dxa"/>
+            <w:tcW w:w="2268" w:type="dxa"/>
           </w:tcPr>
           <w:p>
             <w:pPr>
@@ -1124,10 +1142,31 @@
               <w:t>field.</w:t>
             </w:r>
             <w:r>
-              <w:t>t</w:t>
-            </w:r>
-            <w:r>
-              <w:t>ype</w:t>
+              <w:t>type</w:t>
+            </w:r>
+            <w:proofErr w:type="spellEnd"/>
+            <w:r>
+              <w:t xml:space="preserve"> }}</w:t>
+            </w:r>
+          </w:p>
+        </w:tc>
+        <w:tc>
+          <w:tcPr>
+            <w:tcW w:w="1843" w:type="dxa"/>
+          </w:tcPr>
+          <w:p>
+            <w:pPr>
+              <w:cnfStyle w:val="000000000000" w:firstRow="0" w:lastRow="0" w:firstColumn="0" w:lastColumn="0" w:oddVBand="0" w:evenVBand="0" w:oddHBand="0" w:evenHBand="0" w:firstRowFirstColumn="0" w:firstRowLastColumn="0" w:lastRowFirstColumn="0" w:lastRowLastColumn="0"/>
+            </w:pPr>
+            <w:r>
+              <w:t xml:space="preserve">{{ </w:t>
+            </w:r>
+            <w:proofErr w:type="spellStart"/>
+            <w:r>
+              <w:t>field.</w:t>
+            </w:r>
+            <w:r>
+              <w:t>status</w:t>
             </w:r>
             <w:proofErr w:type="spellEnd"/>
             <w:r>
@@ -1143,7 +1182,7 @@
         <w:tc>
           <w:tcPr>
             <w:cnfStyle w:val="001000000000" w:firstRow="0" w:lastRow="0" w:firstColumn="1" w:lastColumn="0" w:oddVBand="0" w:evenVBand="0" w:oddHBand="0" w:evenHBand="0" w:firstRowFirstColumn="0" w:firstRowLastColumn="0" w:lastRowFirstColumn="0" w:lastRowLastColumn="0"/>
-            <w:tcW w:w="9016" w:type="dxa"/>
+            <w:tcW w:w="7650" w:type="dxa"/>
             <w:gridSpan w:val="3"/>
           </w:tcPr>
           <w:p>
@@ -1158,6 +1197,16 @@
             <w:r>
               <w:t xml:space="preserve"> %}</w:t>
             </w:r>
+          </w:p>
+        </w:tc>
+        <w:tc>
+          <w:tcPr>
+            <w:tcW w:w="1843" w:type="dxa"/>
+          </w:tcPr>
+          <w:p>
+            <w:pPr>
+              <w:cnfStyle w:val="000000100000" w:firstRow="0" w:lastRow="0" w:firstColumn="0" w:lastColumn="0" w:oddVBand="0" w:evenVBand="0" w:oddHBand="1" w:evenHBand="0" w:firstRowFirstColumn="0" w:firstRowLastColumn="0" w:lastRowFirstColumn="0" w:lastRowLastColumn="0"/>
+            </w:pPr>
           </w:p>
         </w:tc>
       </w:tr>
@@ -1874,8 +1923,9 @@
           <w:iCs/>
           <w:lang w:eastAsia="en-GB"/>
         </w:rPr>
-        <w:t>field.</w:t>
-      </w:r>
+        <w:t>field.status</w:t>
+      </w:r>
+      <w:proofErr w:type="spellEnd"/>
       <w:r>
         <w:rPr>
           <w:rFonts w:ascii="Times New Roman" w:eastAsia="Times New Roman" w:hAnsi="Times New Roman" w:cs="Times New Roman"/>
@@ -1883,18 +1933,16 @@
           <w:iCs/>
           <w:lang w:eastAsia="en-GB"/>
         </w:rPr>
-        <w:t>status</w:t>
-      </w:r>
-      <w:proofErr w:type="spellEnd"/>
-      <w:r>
+        <w:t xml:space="preserve"> }}</w:t>
+      </w:r>
+    </w:p>
+    <w:p>
+      <w:pPr>
         <w:rPr>
           <w:rFonts w:ascii="Times New Roman" w:eastAsia="Times New Roman" w:hAnsi="Times New Roman" w:cs="Times New Roman"/>
-          <w:i/>
-          <w:iCs/>
-          <w:lang w:eastAsia="en-GB"/>
-        </w:rPr>
-        <w:t xml:space="preserve"> }}</w:t>
-      </w:r>
+          <w:lang w:eastAsia="en-GB"/>
+        </w:rPr>
+      </w:pPr>
     </w:p>
     <w:p>
       <w:pPr>
@@ -1903,28 +1951,34 @@
           <w:lang w:eastAsia="en-GB"/>
         </w:rPr>
       </w:pPr>
-    </w:p>
-    <w:p>
-      <w:pPr>
+      <w:r>
         <w:rPr>
           <w:rFonts w:ascii="Times New Roman" w:eastAsia="Times New Roman" w:hAnsi="Times New Roman" w:cs="Times New Roman"/>
           <w:lang w:eastAsia="en-GB"/>
         </w:rPr>
-      </w:pPr>
+        <w:t xml:space="preserve">{% if </w:t>
+      </w:r>
+      <w:proofErr w:type="spellStart"/>
       <w:r>
         <w:rPr>
           <w:rFonts w:ascii="Times New Roman" w:eastAsia="Times New Roman" w:hAnsi="Times New Roman" w:cs="Times New Roman"/>
           <w:lang w:eastAsia="en-GB"/>
         </w:rPr>
-        <w:t xml:space="preserve">{% if </w:t>
-      </w:r>
-      <w:proofErr w:type="spellStart"/>
+        <w:t>field.</w:t>
+      </w:r>
       <w:r>
         <w:rPr>
           <w:rFonts w:ascii="Times New Roman" w:eastAsia="Times New Roman" w:hAnsi="Times New Roman" w:cs="Times New Roman"/>
           <w:lang w:eastAsia="en-GB"/>
         </w:rPr>
-        <w:t>field.comments</w:t>
+        <w:t>latest_</w:t>
+      </w:r>
+      <w:r>
+        <w:rPr>
+          <w:rFonts w:ascii="Times New Roman" w:eastAsia="Times New Roman" w:hAnsi="Times New Roman" w:cs="Times New Roman"/>
+          <w:lang w:eastAsia="en-GB"/>
+        </w:rPr>
+        <w:t>comments</w:t>
       </w:r>
       <w:proofErr w:type="spellEnd"/>
       <w:r>

</xml_diff>

<commit_message>
Update to template to include DRAFT watermark
</commit_message>
<xml_diff>
--- a/assets/template.docx
+++ b/assets/template.docx
@@ -329,11 +329,6 @@
       <w:bookmarkEnd w:id="5"/>
     </w:p>
     <w:p/>
-    <w:p>
-      <w:r>
-        <w:t>Don’t know if we can generate this, but worth a try</w:t>
-      </w:r>
-    </w:p>
     <w:p/>
     <w:p>
       <w:pPr>
@@ -2538,6 +2533,12 @@
     </w:p>
     <w:p/>
     <w:sectPr>
+      <w:headerReference w:type="even" r:id="rId7"/>
+      <w:headerReference w:type="default" r:id="rId8"/>
+      <w:footerReference w:type="even" r:id="rId9"/>
+      <w:footerReference w:type="default" r:id="rId10"/>
+      <w:headerReference w:type="first" r:id="rId11"/>
+      <w:footerReference w:type="first" r:id="rId12"/>
       <w:pgSz w:w="11906" w:h="16838"/>
       <w:pgMar w:top="1440" w:right="1440" w:bottom="1440" w:left="1440" w:header="708" w:footer="708" w:gutter="0"/>
       <w:cols w:space="708"/>
@@ -2545,6 +2546,151 @@
     </w:sectPr>
   </w:body>
 </w:document>
+</file>
+
+<file path=word/endnotes.xml><?xml version="1.0" encoding="utf-8"?>
+<w:endnotes xmlns:wpc="http://schemas.microsoft.com/office/word/2010/wordprocessingCanvas" xmlns:cx="http://schemas.microsoft.com/office/drawing/2014/chartex" xmlns:cx1="http://schemas.microsoft.com/office/drawing/2015/9/8/chartex" xmlns:cx2="http://schemas.microsoft.com/office/drawing/2015/10/21/chartex" xmlns:cx3="http://schemas.microsoft.com/office/drawing/2016/5/9/chartex" xmlns:cx4="http://schemas.microsoft.com/office/drawing/2016/5/10/chartex" xmlns:cx5="http://schemas.microsoft.com/office/drawing/2016/5/11/chartex" xmlns:cx6="http://schemas.microsoft.com/office/drawing/2016/5/12/chartex" xmlns:cx7="http://schemas.microsoft.com/office/drawing/2016/5/13/chartex" xmlns:cx8="http://schemas.microsoft.com/office/drawing/2016/5/14/chartex" xmlns:mc="http://schemas.openxmlformats.org/markup-compatibility/2006" xmlns:aink="http://schemas.microsoft.com/office/drawing/2016/ink" xmlns:am3d="http://schemas.microsoft.com/office/drawing/2017/model3d" xmlns:o="urn:schemas-microsoft-com:office:office" xmlns:r="http://schemas.openxmlformats.org/officeDocument/2006/relationships" xmlns:m="http://schemas.openxmlformats.org/officeDocument/2006/math" xmlns:v="urn:schemas-microsoft-com:vml" xmlns:wp14="http://schemas.microsoft.com/office/word/2010/wordprocessingDrawing" xmlns:wp="http://schemas.openxmlformats.org/drawingml/2006/wordprocessingDrawing" xmlns:w10="urn:schemas-microsoft-com:office:word" xmlns:w="http://schemas.openxmlformats.org/wordprocessingml/2006/main" xmlns:w14="http://schemas.microsoft.com/office/word/2010/wordml" xmlns:w15="http://schemas.microsoft.com/office/word/2012/wordml" xmlns:w16cex="http://schemas.microsoft.com/office/word/2018/wordml/cex" xmlns:w16cid="http://schemas.microsoft.com/office/word/2016/wordml/cid" xmlns:w16="http://schemas.microsoft.com/office/word/2018/wordml" xmlns:w16se="http://schemas.microsoft.com/office/word/2015/wordml/symex" xmlns:wpg="http://schemas.microsoft.com/office/word/2010/wordprocessingGroup" xmlns:wpi="http://schemas.microsoft.com/office/word/2010/wordprocessingInk" xmlns:wne="http://schemas.microsoft.com/office/word/2006/wordml" xmlns:wps="http://schemas.microsoft.com/office/word/2010/wordprocessingShape" mc:Ignorable="w14 w15 w16se w16cid w16 w16cex wp14">
+  <w:endnote w:type="separator" w:id="-1">
+    <w:p>
+      <w:r>
+        <w:separator/>
+      </w:r>
+    </w:p>
+  </w:endnote>
+  <w:endnote w:type="continuationSeparator" w:id="0">
+    <w:p>
+      <w:r>
+        <w:continuationSeparator/>
+      </w:r>
+    </w:p>
+  </w:endnote>
+</w:endnotes>
+</file>
+
+<file path=word/footer1.xml><?xml version="1.0" encoding="utf-8"?>
+<w:ftr xmlns:wpc="http://schemas.microsoft.com/office/word/2010/wordprocessingCanvas" xmlns:cx="http://schemas.microsoft.com/office/drawing/2014/chartex" xmlns:cx1="http://schemas.microsoft.com/office/drawing/2015/9/8/chartex" xmlns:cx2="http://schemas.microsoft.com/office/drawing/2015/10/21/chartex" xmlns:cx3="http://schemas.microsoft.com/office/drawing/2016/5/9/chartex" xmlns:cx4="http://schemas.microsoft.com/office/drawing/2016/5/10/chartex" xmlns:cx5="http://schemas.microsoft.com/office/drawing/2016/5/11/chartex" xmlns:cx6="http://schemas.microsoft.com/office/drawing/2016/5/12/chartex" xmlns:cx7="http://schemas.microsoft.com/office/drawing/2016/5/13/chartex" xmlns:cx8="http://schemas.microsoft.com/office/drawing/2016/5/14/chartex" xmlns:mc="http://schemas.openxmlformats.org/markup-compatibility/2006" xmlns:aink="http://schemas.microsoft.com/office/drawing/2016/ink" xmlns:am3d="http://schemas.microsoft.com/office/drawing/2017/model3d" xmlns:o="urn:schemas-microsoft-com:office:office" xmlns:r="http://schemas.openxmlformats.org/officeDocument/2006/relationships" xmlns:m="http://schemas.openxmlformats.org/officeDocument/2006/math" xmlns:v="urn:schemas-microsoft-com:vml" xmlns:wp14="http://schemas.microsoft.com/office/word/2010/wordprocessingDrawing" xmlns:wp="http://schemas.openxmlformats.org/drawingml/2006/wordprocessingDrawing" xmlns:w10="urn:schemas-microsoft-com:office:word" xmlns:w="http://schemas.openxmlformats.org/wordprocessingml/2006/main" xmlns:w14="http://schemas.microsoft.com/office/word/2010/wordml" xmlns:w15="http://schemas.microsoft.com/office/word/2012/wordml" xmlns:w16cex="http://schemas.microsoft.com/office/word/2018/wordml/cex" xmlns:w16cid="http://schemas.microsoft.com/office/word/2016/wordml/cid" xmlns:w16="http://schemas.microsoft.com/office/word/2018/wordml" xmlns:w16se="http://schemas.microsoft.com/office/word/2015/wordml/symex" xmlns:wpg="http://schemas.microsoft.com/office/word/2010/wordprocessingGroup" xmlns:wpi="http://schemas.microsoft.com/office/word/2010/wordprocessingInk" xmlns:wne="http://schemas.microsoft.com/office/word/2006/wordml" xmlns:wps="http://schemas.microsoft.com/office/word/2010/wordprocessingShape" mc:Ignorable="w14 w15 w16se w16cid w16 w16cex wp14">
+  <w:p>
+    <w:pPr>
+      <w:pStyle w:val="Footer"/>
+    </w:pPr>
+  </w:p>
+</w:ftr>
+</file>
+
+<file path=word/footer2.xml><?xml version="1.0" encoding="utf-8"?>
+<w:ftr xmlns:wpc="http://schemas.microsoft.com/office/word/2010/wordprocessingCanvas" xmlns:cx="http://schemas.microsoft.com/office/drawing/2014/chartex" xmlns:cx1="http://schemas.microsoft.com/office/drawing/2015/9/8/chartex" xmlns:cx2="http://schemas.microsoft.com/office/drawing/2015/10/21/chartex" xmlns:cx3="http://schemas.microsoft.com/office/drawing/2016/5/9/chartex" xmlns:cx4="http://schemas.microsoft.com/office/drawing/2016/5/10/chartex" xmlns:cx5="http://schemas.microsoft.com/office/drawing/2016/5/11/chartex" xmlns:cx6="http://schemas.microsoft.com/office/drawing/2016/5/12/chartex" xmlns:cx7="http://schemas.microsoft.com/office/drawing/2016/5/13/chartex" xmlns:cx8="http://schemas.microsoft.com/office/drawing/2016/5/14/chartex" xmlns:mc="http://schemas.openxmlformats.org/markup-compatibility/2006" xmlns:aink="http://schemas.microsoft.com/office/drawing/2016/ink" xmlns:am3d="http://schemas.microsoft.com/office/drawing/2017/model3d" xmlns:o="urn:schemas-microsoft-com:office:office" xmlns:r="http://schemas.openxmlformats.org/officeDocument/2006/relationships" xmlns:m="http://schemas.openxmlformats.org/officeDocument/2006/math" xmlns:v="urn:schemas-microsoft-com:vml" xmlns:wp14="http://schemas.microsoft.com/office/word/2010/wordprocessingDrawing" xmlns:wp="http://schemas.openxmlformats.org/drawingml/2006/wordprocessingDrawing" xmlns:w10="urn:schemas-microsoft-com:office:word" xmlns:w="http://schemas.openxmlformats.org/wordprocessingml/2006/main" xmlns:w14="http://schemas.microsoft.com/office/word/2010/wordml" xmlns:w15="http://schemas.microsoft.com/office/word/2012/wordml" xmlns:w16cex="http://schemas.microsoft.com/office/word/2018/wordml/cex" xmlns:w16cid="http://schemas.microsoft.com/office/word/2016/wordml/cid" xmlns:w16="http://schemas.microsoft.com/office/word/2018/wordml" xmlns:w16se="http://schemas.microsoft.com/office/word/2015/wordml/symex" xmlns:wpg="http://schemas.microsoft.com/office/word/2010/wordprocessingGroup" xmlns:wpi="http://schemas.microsoft.com/office/word/2010/wordprocessingInk" xmlns:wne="http://schemas.microsoft.com/office/word/2006/wordml" xmlns:wps="http://schemas.microsoft.com/office/word/2010/wordprocessingShape" mc:Ignorable="w14 w15 w16se w16cid w16 w16cex wp14">
+  <w:p>
+    <w:pPr>
+      <w:pStyle w:val="Footer"/>
+    </w:pPr>
+  </w:p>
+</w:ftr>
+</file>
+
+<file path=word/footer3.xml><?xml version="1.0" encoding="utf-8"?>
+<w:ftr xmlns:wpc="http://schemas.microsoft.com/office/word/2010/wordprocessingCanvas" xmlns:cx="http://schemas.microsoft.com/office/drawing/2014/chartex" xmlns:cx1="http://schemas.microsoft.com/office/drawing/2015/9/8/chartex" xmlns:cx2="http://schemas.microsoft.com/office/drawing/2015/10/21/chartex" xmlns:cx3="http://schemas.microsoft.com/office/drawing/2016/5/9/chartex" xmlns:cx4="http://schemas.microsoft.com/office/drawing/2016/5/10/chartex" xmlns:cx5="http://schemas.microsoft.com/office/drawing/2016/5/11/chartex" xmlns:cx6="http://schemas.microsoft.com/office/drawing/2016/5/12/chartex" xmlns:cx7="http://schemas.microsoft.com/office/drawing/2016/5/13/chartex" xmlns:cx8="http://schemas.microsoft.com/office/drawing/2016/5/14/chartex" xmlns:mc="http://schemas.openxmlformats.org/markup-compatibility/2006" xmlns:aink="http://schemas.microsoft.com/office/drawing/2016/ink" xmlns:am3d="http://schemas.microsoft.com/office/drawing/2017/model3d" xmlns:o="urn:schemas-microsoft-com:office:office" xmlns:r="http://schemas.openxmlformats.org/officeDocument/2006/relationships" xmlns:m="http://schemas.openxmlformats.org/officeDocument/2006/math" xmlns:v="urn:schemas-microsoft-com:vml" xmlns:wp14="http://schemas.microsoft.com/office/word/2010/wordprocessingDrawing" xmlns:wp="http://schemas.openxmlformats.org/drawingml/2006/wordprocessingDrawing" xmlns:w10="urn:schemas-microsoft-com:office:word" xmlns:w="http://schemas.openxmlformats.org/wordprocessingml/2006/main" xmlns:w14="http://schemas.microsoft.com/office/word/2010/wordml" xmlns:w15="http://schemas.microsoft.com/office/word/2012/wordml" xmlns:w16cex="http://schemas.microsoft.com/office/word/2018/wordml/cex" xmlns:w16cid="http://schemas.microsoft.com/office/word/2016/wordml/cid" xmlns:w16="http://schemas.microsoft.com/office/word/2018/wordml" xmlns:w16se="http://schemas.microsoft.com/office/word/2015/wordml/symex" xmlns:wpg="http://schemas.microsoft.com/office/word/2010/wordprocessingGroup" xmlns:wpi="http://schemas.microsoft.com/office/word/2010/wordprocessingInk" xmlns:wne="http://schemas.microsoft.com/office/word/2006/wordml" xmlns:wps="http://schemas.microsoft.com/office/word/2010/wordprocessingShape" mc:Ignorable="w14 w15 w16se w16cid w16 w16cex wp14">
+  <w:p>
+    <w:pPr>
+      <w:pStyle w:val="Footer"/>
+    </w:pPr>
+  </w:p>
+</w:ftr>
+</file>
+
+<file path=word/footnotes.xml><?xml version="1.0" encoding="utf-8"?>
+<w:footnotes xmlns:wpc="http://schemas.microsoft.com/office/word/2010/wordprocessingCanvas" xmlns:cx="http://schemas.microsoft.com/office/drawing/2014/chartex" xmlns:cx1="http://schemas.microsoft.com/office/drawing/2015/9/8/chartex" xmlns:cx2="http://schemas.microsoft.com/office/drawing/2015/10/21/chartex" xmlns:cx3="http://schemas.microsoft.com/office/drawing/2016/5/9/chartex" xmlns:cx4="http://schemas.microsoft.com/office/drawing/2016/5/10/chartex" xmlns:cx5="http://schemas.microsoft.com/office/drawing/2016/5/11/chartex" xmlns:cx6="http://schemas.microsoft.com/office/drawing/2016/5/12/chartex" xmlns:cx7="http://schemas.microsoft.com/office/drawing/2016/5/13/chartex" xmlns:cx8="http://schemas.microsoft.com/office/drawing/2016/5/14/chartex" xmlns:mc="http://schemas.openxmlformats.org/markup-compatibility/2006" xmlns:aink="http://schemas.microsoft.com/office/drawing/2016/ink" xmlns:am3d="http://schemas.microsoft.com/office/drawing/2017/model3d" xmlns:o="urn:schemas-microsoft-com:office:office" xmlns:r="http://schemas.openxmlformats.org/officeDocument/2006/relationships" xmlns:m="http://schemas.openxmlformats.org/officeDocument/2006/math" xmlns:v="urn:schemas-microsoft-com:vml" xmlns:wp14="http://schemas.microsoft.com/office/word/2010/wordprocessingDrawing" xmlns:wp="http://schemas.openxmlformats.org/drawingml/2006/wordprocessingDrawing" xmlns:w10="urn:schemas-microsoft-com:office:word" xmlns:w="http://schemas.openxmlformats.org/wordprocessingml/2006/main" xmlns:w14="http://schemas.microsoft.com/office/word/2010/wordml" xmlns:w15="http://schemas.microsoft.com/office/word/2012/wordml" xmlns:w16cex="http://schemas.microsoft.com/office/word/2018/wordml/cex" xmlns:w16cid="http://schemas.microsoft.com/office/word/2016/wordml/cid" xmlns:w16="http://schemas.microsoft.com/office/word/2018/wordml" xmlns:w16se="http://schemas.microsoft.com/office/word/2015/wordml/symex" xmlns:wpg="http://schemas.microsoft.com/office/word/2010/wordprocessingGroup" xmlns:wpi="http://schemas.microsoft.com/office/word/2010/wordprocessingInk" xmlns:wne="http://schemas.microsoft.com/office/word/2006/wordml" xmlns:wps="http://schemas.microsoft.com/office/word/2010/wordprocessingShape" mc:Ignorable="w14 w15 w16se w16cid w16 w16cex wp14">
+  <w:footnote w:type="separator" w:id="-1">
+    <w:p>
+      <w:r>
+        <w:separator/>
+      </w:r>
+    </w:p>
+  </w:footnote>
+  <w:footnote w:type="continuationSeparator" w:id="0">
+    <w:p>
+      <w:r>
+        <w:continuationSeparator/>
+      </w:r>
+    </w:p>
+  </w:footnote>
+</w:footnotes>
+</file>
+
+<file path=word/header1.xml><?xml version="1.0" encoding="utf-8"?>
+<w:hdr xmlns:wpc="http://schemas.microsoft.com/office/word/2010/wordprocessingCanvas" xmlns:cx="http://schemas.microsoft.com/office/drawing/2014/chartex" xmlns:cx1="http://schemas.microsoft.com/office/drawing/2015/9/8/chartex" xmlns:cx2="http://schemas.microsoft.com/office/drawing/2015/10/21/chartex" xmlns:cx3="http://schemas.microsoft.com/office/drawing/2016/5/9/chartex" xmlns:cx4="http://schemas.microsoft.com/office/drawing/2016/5/10/chartex" xmlns:cx5="http://schemas.microsoft.com/office/drawing/2016/5/11/chartex" xmlns:cx6="http://schemas.microsoft.com/office/drawing/2016/5/12/chartex" xmlns:cx7="http://schemas.microsoft.com/office/drawing/2016/5/13/chartex" xmlns:cx8="http://schemas.microsoft.com/office/drawing/2016/5/14/chartex" xmlns:mc="http://schemas.openxmlformats.org/markup-compatibility/2006" xmlns:aink="http://schemas.microsoft.com/office/drawing/2016/ink" xmlns:am3d="http://schemas.microsoft.com/office/drawing/2017/model3d" xmlns:o="urn:schemas-microsoft-com:office:office" xmlns:r="http://schemas.openxmlformats.org/officeDocument/2006/relationships" xmlns:m="http://schemas.openxmlformats.org/officeDocument/2006/math" xmlns:v="urn:schemas-microsoft-com:vml" xmlns:wp14="http://schemas.microsoft.com/office/word/2010/wordprocessingDrawing" xmlns:wp="http://schemas.openxmlformats.org/drawingml/2006/wordprocessingDrawing" xmlns:w10="urn:schemas-microsoft-com:office:word" xmlns:w="http://schemas.openxmlformats.org/wordprocessingml/2006/main" xmlns:w14="http://schemas.microsoft.com/office/word/2010/wordml" xmlns:w15="http://schemas.microsoft.com/office/word/2012/wordml" xmlns:w16cex="http://schemas.microsoft.com/office/word/2018/wordml/cex" xmlns:w16cid="http://schemas.microsoft.com/office/word/2016/wordml/cid" xmlns:w16="http://schemas.microsoft.com/office/word/2018/wordml" xmlns:w16se="http://schemas.microsoft.com/office/word/2015/wordml/symex" xmlns:wpg="http://schemas.microsoft.com/office/word/2010/wordprocessingGroup" xmlns:wpi="http://schemas.microsoft.com/office/word/2010/wordprocessingInk" xmlns:wne="http://schemas.microsoft.com/office/word/2006/wordml" xmlns:wps="http://schemas.microsoft.com/office/word/2010/wordprocessingShape" mc:Ignorable="w14 w15 w16se w16cid w16 w16cex wp14">
+  <w:p>
+    <w:pPr>
+      <w:pStyle w:val="Header"/>
+    </w:pPr>
+  </w:p>
+</w:hdr>
+</file>
+
+<file path=word/header2.xml><?xml version="1.0" encoding="utf-8"?>
+<w:hdr xmlns:wpc="http://schemas.microsoft.com/office/word/2010/wordprocessingCanvas" xmlns:cx="http://schemas.microsoft.com/office/drawing/2014/chartex" xmlns:cx1="http://schemas.microsoft.com/office/drawing/2015/9/8/chartex" xmlns:cx2="http://schemas.microsoft.com/office/drawing/2015/10/21/chartex" xmlns:cx3="http://schemas.microsoft.com/office/drawing/2016/5/9/chartex" xmlns:cx4="http://schemas.microsoft.com/office/drawing/2016/5/10/chartex" xmlns:cx5="http://schemas.microsoft.com/office/drawing/2016/5/11/chartex" xmlns:cx6="http://schemas.microsoft.com/office/drawing/2016/5/12/chartex" xmlns:cx7="http://schemas.microsoft.com/office/drawing/2016/5/13/chartex" xmlns:cx8="http://schemas.microsoft.com/office/drawing/2016/5/14/chartex" xmlns:mc="http://schemas.openxmlformats.org/markup-compatibility/2006" xmlns:aink="http://schemas.microsoft.com/office/drawing/2016/ink" xmlns:am3d="http://schemas.microsoft.com/office/drawing/2017/model3d" xmlns:o="urn:schemas-microsoft-com:office:office" xmlns:r="http://schemas.openxmlformats.org/officeDocument/2006/relationships" xmlns:m="http://schemas.openxmlformats.org/officeDocument/2006/math" xmlns:v="urn:schemas-microsoft-com:vml" xmlns:wp14="http://schemas.microsoft.com/office/word/2010/wordprocessingDrawing" xmlns:wp="http://schemas.openxmlformats.org/drawingml/2006/wordprocessingDrawing" xmlns:w10="urn:schemas-microsoft-com:office:word" xmlns:w="http://schemas.openxmlformats.org/wordprocessingml/2006/main" xmlns:w14="http://schemas.microsoft.com/office/word/2010/wordml" xmlns:w15="http://schemas.microsoft.com/office/word/2012/wordml" xmlns:w16cex="http://schemas.microsoft.com/office/word/2018/wordml/cex" xmlns:w16cid="http://schemas.microsoft.com/office/word/2016/wordml/cid" xmlns:w16="http://schemas.microsoft.com/office/word/2018/wordml" xmlns:w16se="http://schemas.microsoft.com/office/word/2015/wordml/symex" xmlns:wpg="http://schemas.microsoft.com/office/word/2010/wordprocessingGroup" xmlns:wpi="http://schemas.microsoft.com/office/word/2010/wordprocessingInk" xmlns:wne="http://schemas.microsoft.com/office/word/2006/wordml" xmlns:wps="http://schemas.microsoft.com/office/word/2010/wordprocessingShape" mc:Ignorable="w14 w15 w16se w16cid w16 w16cex wp14">
+  <w:sdt>
+    <w:sdtPr>
+      <w:id w:val="898256747"/>
+      <w:docPartObj>
+        <w:docPartGallery w:val="Watermarks"/>
+        <w:docPartUnique/>
+      </w:docPartObj>
+    </w:sdtPr>
+    <w:sdtContent>
+      <w:p>
+        <w:pPr>
+          <w:pStyle w:val="Header"/>
+        </w:pPr>
+        <w:r>
+          <w:rPr>
+            <w:noProof/>
+          </w:rPr>
+          <w:pict w14:anchorId="46B84E3B">
+            <v:shapetype id="_x0000_t136" coordsize="21600,21600" o:spt="136" adj="10800" path="m@7,l@8,m@5,21600l@6,21600e">
+              <v:formulas>
+                <v:f eqn="sum #0 0 10800"/>
+                <v:f eqn="prod #0 2 1"/>
+                <v:f eqn="sum 21600 0 @1"/>
+                <v:f eqn="sum 0 0 @2"/>
+                <v:f eqn="sum 21600 0 @3"/>
+                <v:f eqn="if @0 @3 0"/>
+                <v:f eqn="if @0 21600 @1"/>
+                <v:f eqn="if @0 0 @2"/>
+                <v:f eqn="if @0 @4 21600"/>
+                <v:f eqn="mid @5 @6"/>
+                <v:f eqn="mid @8 @5"/>
+                <v:f eqn="mid @7 @8"/>
+                <v:f eqn="mid @6 @7"/>
+                <v:f eqn="sum @6 0 @5"/>
+              </v:formulas>
+              <v:path textpathok="t" o:connecttype="custom" o:connectlocs="@9,0;@10,10800;@11,21600;@12,10800" o:connectangles="270,180,90,0"/>
+              <v:textpath on="t" fitshape="t"/>
+              <v:handles>
+                <v:h position="#0,bottomRight" xrange="6629,14971"/>
+              </v:handles>
+              <o:lock v:ext="edit" text="t" shapetype="t"/>
+            </v:shapetype>
+            <v:shape id="PowerPlusWaterMarkObject357831064" o:spid="_x0000_s2049" type="#_x0000_t136" style="position:absolute;margin-left:0;margin-top:0;width:412.4pt;height:247.45pt;rotation:315;z-index:-251657216;mso-position-horizontal:center;mso-position-horizontal-relative:margin;mso-position-vertical:center;mso-position-vertical-relative:margin" o:allowincell="f" fillcolor="silver" stroked="f">
+              <v:fill opacity=".5"/>
+              <v:textpath style="font-family:&quot;Calibri&quot;;font-size:1pt" string="DRAFT"/>
+              <w10:wrap anchorx="margin" anchory="margin"/>
+            </v:shape>
+          </w:pict>
+        </w:r>
+      </w:p>
+    </w:sdtContent>
+  </w:sdt>
+</w:hdr>
+</file>
+
+<file path=word/header3.xml><?xml version="1.0" encoding="utf-8"?>
+<w:hdr xmlns:wpc="http://schemas.microsoft.com/office/word/2010/wordprocessingCanvas" xmlns:cx="http://schemas.microsoft.com/office/drawing/2014/chartex" xmlns:cx1="http://schemas.microsoft.com/office/drawing/2015/9/8/chartex" xmlns:cx2="http://schemas.microsoft.com/office/drawing/2015/10/21/chartex" xmlns:cx3="http://schemas.microsoft.com/office/drawing/2016/5/9/chartex" xmlns:cx4="http://schemas.microsoft.com/office/drawing/2016/5/10/chartex" xmlns:cx5="http://schemas.microsoft.com/office/drawing/2016/5/11/chartex" xmlns:cx6="http://schemas.microsoft.com/office/drawing/2016/5/12/chartex" xmlns:cx7="http://schemas.microsoft.com/office/drawing/2016/5/13/chartex" xmlns:cx8="http://schemas.microsoft.com/office/drawing/2016/5/14/chartex" xmlns:mc="http://schemas.openxmlformats.org/markup-compatibility/2006" xmlns:aink="http://schemas.microsoft.com/office/drawing/2016/ink" xmlns:am3d="http://schemas.microsoft.com/office/drawing/2017/model3d" xmlns:o="urn:schemas-microsoft-com:office:office" xmlns:r="http://schemas.openxmlformats.org/officeDocument/2006/relationships" xmlns:m="http://schemas.openxmlformats.org/officeDocument/2006/math" xmlns:v="urn:schemas-microsoft-com:vml" xmlns:wp14="http://schemas.microsoft.com/office/word/2010/wordprocessingDrawing" xmlns:wp="http://schemas.openxmlformats.org/drawingml/2006/wordprocessingDrawing" xmlns:w10="urn:schemas-microsoft-com:office:word" xmlns:w="http://schemas.openxmlformats.org/wordprocessingml/2006/main" xmlns:w14="http://schemas.microsoft.com/office/word/2010/wordml" xmlns:w15="http://schemas.microsoft.com/office/word/2012/wordml" xmlns:w16cex="http://schemas.microsoft.com/office/word/2018/wordml/cex" xmlns:w16cid="http://schemas.microsoft.com/office/word/2016/wordml/cid" xmlns:w16="http://schemas.microsoft.com/office/word/2018/wordml" xmlns:w16se="http://schemas.microsoft.com/office/word/2015/wordml/symex" xmlns:wpg="http://schemas.microsoft.com/office/word/2010/wordprocessingGroup" xmlns:wpi="http://schemas.microsoft.com/office/word/2010/wordprocessingInk" xmlns:wne="http://schemas.microsoft.com/office/word/2006/wordml" xmlns:wps="http://schemas.microsoft.com/office/word/2010/wordprocessingShape" mc:Ignorable="w14 w15 w16se w16cid w16 w16cex wp14">
+  <w:p>
+    <w:pPr>
+      <w:pStyle w:val="Header"/>
+    </w:pPr>
+  </w:p>
+</w:hdr>
 </file>
 
 <file path=word/numbering.xml><?xml version="1.0" encoding="utf-8"?>
@@ -3865,6 +4011,48 @@
       </w:tcPr>
     </w:tblStylePr>
   </w:style>
+  <w:style w:type="paragraph" w:styleId="Header">
+    <w:name w:val="header"/>
+    <w:basedOn w:val="Normal"/>
+    <w:link w:val="HeaderChar"/>
+    <w:uiPriority w:val="99"/>
+    <w:unhideWhenUsed/>
+    <w:rsid w:val="00CE4440"/>
+    <w:pPr>
+      <w:tabs>
+        <w:tab w:val="center" w:pos="4513"/>
+        <w:tab w:val="right" w:pos="9026"/>
+      </w:tabs>
+    </w:pPr>
+  </w:style>
+  <w:style w:type="character" w:customStyle="1" w:styleId="HeaderChar">
+    <w:name w:val="Header Char"/>
+    <w:basedOn w:val="DefaultParagraphFont"/>
+    <w:link w:val="Header"/>
+    <w:uiPriority w:val="99"/>
+    <w:rsid w:val="00CE4440"/>
+  </w:style>
+  <w:style w:type="paragraph" w:styleId="Footer">
+    <w:name w:val="footer"/>
+    <w:basedOn w:val="Normal"/>
+    <w:link w:val="FooterChar"/>
+    <w:uiPriority w:val="99"/>
+    <w:unhideWhenUsed/>
+    <w:rsid w:val="00CE4440"/>
+    <w:pPr>
+      <w:tabs>
+        <w:tab w:val="center" w:pos="4513"/>
+        <w:tab w:val="right" w:pos="9026"/>
+      </w:tabs>
+    </w:pPr>
+  </w:style>
+  <w:style w:type="character" w:customStyle="1" w:styleId="FooterChar">
+    <w:name w:val="Footer Char"/>
+    <w:basedOn w:val="DefaultParagraphFont"/>
+    <w:link w:val="Footer"/>
+    <w:uiPriority w:val="99"/>
+    <w:rsid w:val="00CE4440"/>
+  </w:style>
 </w:styles>
 </file>
 

</xml_diff>